<commit_message>
actualizacion de manual ecocarga
</commit_message>
<xml_diff>
--- a/EcoCarga/ManualEcoCarga.docx
+++ b/EcoCarga/ManualEcoCarga.docx
@@ -398,7 +398,7 @@
           <w:r>
             <w:fldChar w:fldCharType="separate"/>
           </w:r>
-          <w:hyperlink w:anchor="_Toc7547619" w:history="1">
+          <w:hyperlink w:anchor="_Toc7701369" w:history="1">
             <w:r>
               <w:rPr>
                 <w:rStyle w:val="Hipervnculo"/>
@@ -440,7 +440,7 @@
                 <w:noProof/>
                 <w:webHidden/>
               </w:rPr>
-              <w:instrText xml:space="preserve"> PAGEREF _Toc7547619 \h </w:instrText>
+              <w:instrText xml:space="preserve"> PAGEREF _Toc7701369 \h </w:instrText>
             </w:r>
             <w:r>
               <w:rPr>
@@ -484,7 +484,7 @@
               <w:lang w:val="es-ES" w:eastAsia="es-ES"/>
             </w:rPr>
           </w:pPr>
-          <w:hyperlink w:anchor="_Toc7547620" w:history="1">
+          <w:hyperlink w:anchor="_Toc7701370" w:history="1">
             <w:r>
               <w:rPr>
                 <w:rStyle w:val="Hipervnculo"/>
@@ -505,7 +505,7 @@
                 <w:rStyle w:val="Hipervnculo"/>
                 <w:noProof/>
               </w:rPr>
-              <w:t>Visión Global</w:t>
+              <w:t>Arquitectura Sistema</w:t>
             </w:r>
             <w:r>
               <w:rPr>
@@ -526,7 +526,7 @@
                 <w:noProof/>
                 <w:webHidden/>
               </w:rPr>
-              <w:instrText xml:space="preserve"> PAGEREF _Toc7547620 \h </w:instrText>
+              <w:instrText xml:space="preserve"> PAGEREF _Toc7701370 \h </w:instrText>
             </w:r>
             <w:r>
               <w:rPr>
@@ -570,7 +570,7 @@
               <w:lang w:val="es-ES" w:eastAsia="es-ES"/>
             </w:rPr>
           </w:pPr>
-          <w:hyperlink w:anchor="_Toc7547621" w:history="1">
+          <w:hyperlink w:anchor="_Toc7701371" w:history="1">
             <w:r>
               <w:rPr>
                 <w:rStyle w:val="Hipervnculo"/>
@@ -612,7 +612,7 @@
                 <w:noProof/>
                 <w:webHidden/>
               </w:rPr>
-              <w:instrText xml:space="preserve"> PAGEREF _Toc7547621 \h </w:instrText>
+              <w:instrText xml:space="preserve"> PAGEREF _Toc7701371 \h </w:instrText>
             </w:r>
             <w:r>
               <w:rPr>
@@ -656,13 +656,13 @@
               <w:lang w:val="es-ES" w:eastAsia="es-ES"/>
             </w:rPr>
           </w:pPr>
-          <w:hyperlink w:anchor="_Toc7547622" w:history="1">
+          <w:hyperlink w:anchor="_Toc7701372" w:history="1">
             <w:r>
               <w:rPr>
                 <w:rStyle w:val="Hipervnculo"/>
                 <w:noProof/>
               </w:rPr>
-              <w:t>3.1</w:t>
+              <w:t>3.2</w:t>
             </w:r>
             <w:r>
               <w:rPr>
@@ -698,7 +698,7 @@
                 <w:noProof/>
                 <w:webHidden/>
               </w:rPr>
-              <w:instrText xml:space="preserve"> PAGEREF _Toc7547622 \h </w:instrText>
+              <w:instrText xml:space="preserve"> PAGEREF _Toc7701372 \h </w:instrText>
             </w:r>
             <w:r>
               <w:rPr>
@@ -742,13 +742,13 @@
               <w:lang w:val="es-ES" w:eastAsia="es-ES"/>
             </w:rPr>
           </w:pPr>
-          <w:hyperlink w:anchor="_Toc7547623" w:history="1">
+          <w:hyperlink w:anchor="_Toc7701373" w:history="1">
             <w:r>
               <w:rPr>
                 <w:rStyle w:val="Hipervnculo"/>
                 <w:noProof/>
               </w:rPr>
-              <w:t>3.2</w:t>
+              <w:t>3.3</w:t>
             </w:r>
             <w:r>
               <w:rPr>
@@ -784,7 +784,7 @@
                 <w:noProof/>
                 <w:webHidden/>
               </w:rPr>
-              <w:instrText xml:space="preserve"> PAGEREF _Toc7547623 \h </w:instrText>
+              <w:instrText xml:space="preserve"> PAGEREF _Toc7701373 \h </w:instrText>
             </w:r>
             <w:r>
               <w:rPr>
@@ -804,7 +804,7 @@
                 <w:noProof/>
                 <w:webHidden/>
               </w:rPr>
-              <w:t>5</w:t>
+              <w:t>6</w:t>
             </w:r>
             <w:r>
               <w:rPr>
@@ -828,7 +828,7 @@
               <w:lang w:val="es-ES" w:eastAsia="es-ES"/>
             </w:rPr>
           </w:pPr>
-          <w:hyperlink w:anchor="_Toc7547624" w:history="1">
+          <w:hyperlink w:anchor="_Toc7701374" w:history="1">
             <w:r>
               <w:rPr>
                 <w:rStyle w:val="Hipervnculo"/>
@@ -870,7 +870,7 @@
                 <w:noProof/>
                 <w:webHidden/>
               </w:rPr>
-              <w:instrText xml:space="preserve"> PAGEREF _Toc7547624 \h </w:instrText>
+              <w:instrText xml:space="preserve"> PAGEREF _Toc7701374 \h </w:instrText>
             </w:r>
             <w:r>
               <w:rPr>
@@ -890,7 +890,7 @@
                 <w:noProof/>
                 <w:webHidden/>
               </w:rPr>
-              <w:t>6</w:t>
+              <w:t>7</w:t>
             </w:r>
             <w:r>
               <w:rPr>
@@ -913,7 +913,7 @@
               <w:lang w:val="es-ES" w:eastAsia="es-ES"/>
             </w:rPr>
           </w:pPr>
-          <w:hyperlink w:anchor="_Toc7547625" w:history="1">
+          <w:hyperlink w:anchor="_Toc7701375" w:history="1">
             <w:r>
               <w:rPr>
                 <w:rStyle w:val="Hipervnculo"/>
@@ -940,7 +940,7 @@
                 <w:noProof/>
                 <w:webHidden/>
               </w:rPr>
-              <w:instrText xml:space="preserve"> PAGEREF _Toc7547625 \h </w:instrText>
+              <w:instrText xml:space="preserve"> PAGEREF _Toc7701375 \h </w:instrText>
             </w:r>
             <w:r>
               <w:rPr>
@@ -960,7 +960,7 @@
                 <w:noProof/>
                 <w:webHidden/>
               </w:rPr>
-              <w:t>6</w:t>
+              <w:t>7</w:t>
             </w:r>
             <w:r>
               <w:rPr>
@@ -983,7 +983,7 @@
               <w:lang w:val="es-ES" w:eastAsia="es-ES"/>
             </w:rPr>
           </w:pPr>
-          <w:hyperlink w:anchor="_Toc7547626" w:history="1">
+          <w:hyperlink w:anchor="_Toc7701376" w:history="1">
             <w:r>
               <w:rPr>
                 <w:rStyle w:val="Hipervnculo"/>
@@ -1010,7 +1010,7 @@
                 <w:noProof/>
                 <w:webHidden/>
               </w:rPr>
-              <w:instrText xml:space="preserve"> PAGEREF _Toc7547626 \h </w:instrText>
+              <w:instrText xml:space="preserve"> PAGEREF _Toc7701376 \h </w:instrText>
             </w:r>
             <w:r>
               <w:rPr>
@@ -1030,7 +1030,7 @@
                 <w:noProof/>
                 <w:webHidden/>
               </w:rPr>
-              <w:t>6</w:t>
+              <w:t>7</w:t>
             </w:r>
             <w:r>
               <w:rPr>
@@ -1054,7 +1054,7 @@
               <w:lang w:val="es-ES" w:eastAsia="es-ES"/>
             </w:rPr>
           </w:pPr>
-          <w:hyperlink w:anchor="_Toc7547627" w:history="1">
+          <w:hyperlink w:anchor="_Toc7701377" w:history="1">
             <w:r>
               <w:rPr>
                 <w:rStyle w:val="Hipervnculo"/>
@@ -1096,7 +1096,7 @@
                 <w:noProof/>
                 <w:webHidden/>
               </w:rPr>
-              <w:instrText xml:space="preserve"> PAGEREF _Toc7547627 \h </w:instrText>
+              <w:instrText xml:space="preserve"> PAGEREF _Toc7701377 \h </w:instrText>
             </w:r>
             <w:r>
               <w:rPr>
@@ -1116,7 +1116,7 @@
                 <w:noProof/>
                 <w:webHidden/>
               </w:rPr>
-              <w:t>7</w:t>
+              <w:t>9</w:t>
             </w:r>
             <w:r>
               <w:rPr>
@@ -1139,7 +1139,7 @@
               <w:lang w:val="es-ES" w:eastAsia="es-ES"/>
             </w:rPr>
           </w:pPr>
-          <w:hyperlink w:anchor="_Toc7547628" w:history="1">
+          <w:hyperlink w:anchor="_Toc7701378" w:history="1">
             <w:r>
               <w:rPr>
                 <w:rStyle w:val="Hipervnculo"/>
@@ -1166,7 +1166,7 @@
                 <w:noProof/>
                 <w:webHidden/>
               </w:rPr>
-              <w:instrText xml:space="preserve"> PAGEREF _Toc7547628 \h </w:instrText>
+              <w:instrText xml:space="preserve"> PAGEREF _Toc7701378 \h </w:instrText>
             </w:r>
             <w:r>
               <w:rPr>
@@ -1186,7 +1186,7 @@
                 <w:noProof/>
                 <w:webHidden/>
               </w:rPr>
-              <w:t>7</w:t>
+              <w:t>9</w:t>
             </w:r>
             <w:r>
               <w:rPr>
@@ -1228,7 +1228,7 @@
           <w:numId w:val="6"/>
         </w:numPr>
       </w:pPr>
-      <w:bookmarkStart w:id="0" w:name="_Toc7547619"/>
+      <w:bookmarkStart w:id="0" w:name="_Toc7701369"/>
       <w:r>
         <w:lastRenderedPageBreak/>
         <w:t>Introducción</w:t>
@@ -1246,15 +1246,7 @@
           <w:color w:val="000000"/>
           <w:lang w:val="es-ES" w:eastAsia="es-ES"/>
         </w:rPr>
-        <w:t xml:space="preserve">Dentro del contexto de electro movilidad </w:t>
-      </w:r>
-      <w:r>
-        <w:rPr>
-          <w:rFonts w:eastAsia="Times New Roman"/>
-          <w:color w:val="000000"/>
-          <w:lang w:val="es-ES" w:eastAsia="es-ES"/>
-        </w:rPr>
-        <w:t>e</w:t>
+        <w:t>Dentro del contexto de electro movilidad e</w:t>
       </w:r>
       <w:r>
         <w:t xml:space="preserve">l Ministerio de </w:t>
@@ -1431,10 +1423,12 @@
           <w:numId w:val="6"/>
         </w:numPr>
       </w:pPr>
+      <w:bookmarkStart w:id="1" w:name="_Toc7701370"/>
       <w:r>
         <w:lastRenderedPageBreak/>
         <w:t>Arquitectura Sistema</w:t>
       </w:r>
+      <w:bookmarkEnd w:id="1"/>
     </w:p>
     <w:p/>
     <w:p>
@@ -1464,13 +1458,7 @@
         <w:jc w:val="both"/>
       </w:pPr>
       <w:r>
-        <w:t xml:space="preserve">El sistema web contiene una base de datos con todos estos datos y pueden ser actualizados a través de una interfaz de administración, cualquier modificación hecha a través de esta interfaz es puesta a disposición de todos los usuarios en </w:t>
-      </w:r>
-      <w:r>
-        <w:t>tiempo real</w:t>
-      </w:r>
-      <w:r>
-        <w:t>.</w:t>
+        <w:t>El sistema web contiene una base de datos con todos estos datos y pueden ser actualizados a través de una interfaz de administración, cualquier modificación hecha a través de esta interfaz es puesta a disposición de todos los usuarios en tiempo real.</w:t>
       </w:r>
     </w:p>
     <w:p>
@@ -1714,127 +1702,2536 @@
       <w:r>
         <w:t xml:space="preserve">Ilustración </w:t>
       </w:r>
+      <w:r>
+        <w:fldChar w:fldCharType="begin"/>
+      </w:r>
+      <w:r>
+        <w:instrText xml:space="preserve"> SEQ Ilustración \* ARABIC </w:instrText>
+      </w:r>
+      <w:r>
+        <w:fldChar w:fldCharType="separate"/>
+      </w:r>
+      <w:r>
+        <w:rPr>
+          <w:noProof/>
+        </w:rPr>
+        <w:t>1</w:t>
+      </w:r>
+      <w:r>
+        <w:rPr>
+          <w:noProof/>
+        </w:rPr>
+        <w:fldChar w:fldCharType="end"/>
+      </w:r>
+      <w:r>
+        <w:t xml:space="preserve">: Diagrama </w:t>
+      </w:r>
+      <w:r>
+        <w:t xml:space="preserve">de principales actores y </w:t>
+      </w:r>
+      <w:proofErr w:type="spellStart"/>
+      <w:r>
+        <w:t>modulos</w:t>
+      </w:r>
+      <w:proofErr w:type="spellEnd"/>
+    </w:p>
+    <w:p>
+      <w:r>
+        <w:br w:type="page"/>
+      </w:r>
+    </w:p>
+    <w:p>
+      <w:pPr>
+        <w:pStyle w:val="Ttulo1"/>
+        <w:numPr>
+          <w:ilvl w:val="0"/>
+          <w:numId w:val="6"/>
+        </w:numPr>
+      </w:pPr>
+      <w:r>
+        <w:lastRenderedPageBreak/>
+        <w:t xml:space="preserve"> </w:t>
+      </w:r>
+      <w:bookmarkStart w:id="2" w:name="_Toc7701371"/>
+      <w:r>
+        <w:t>Aplicación Móvil</w:t>
+      </w:r>
+      <w:bookmarkEnd w:id="2"/>
+    </w:p>
+    <w:p>
+      <w:bookmarkStart w:id="3" w:name="_bbro1dbn4ev0" w:colFirst="0" w:colLast="0"/>
+      <w:bookmarkEnd w:id="3"/>
+    </w:p>
+    <w:p>
+      <w:pPr>
+        <w:jc w:val="both"/>
+      </w:pPr>
+      <w:r>
+        <w:t xml:space="preserve">La aplicación móvil fue diseñada para que los usuarios puedan informarse principalmente de la posición </w:t>
+      </w:r>
+      <w:r>
+        <w:t>de las electrolineras, pero durante el desarrollo se detectó que para realizar esto con mayor eficacia era necesario tener la información del modelo de auto del usuario, de tal manera de especificar a través de la aplicación las electrolineras que, si le son útiles, junto con esto también se integraron datos específicos de las electrolineras rescatados de sitios web asociados al tema.</w:t>
+      </w:r>
+    </w:p>
+    <w:p>
+      <w:pPr>
+        <w:jc w:val="both"/>
+      </w:pPr>
+    </w:p>
+    <w:p>
+      <w:pPr>
+        <w:jc w:val="both"/>
+      </w:pPr>
+      <w:r>
+        <w:t xml:space="preserve">Toda esta información finalmente es entregada a través de la aplicación móvil la cual fue desarrollada para dos sistemas operativos, Android y iOS, elegidos por concentrar prácticamente todo el mercado de </w:t>
+      </w:r>
+      <w:proofErr w:type="spellStart"/>
+      <w:r>
+        <w:rPr>
+          <w:i/>
+        </w:rPr>
+        <w:t>smartphones</w:t>
+      </w:r>
+      <w:proofErr w:type="spellEnd"/>
+      <w:r>
+        <w:t xml:space="preserve">. La aplicación es idéntica en ambos sistemas operativos, pero por detrás sus desarrollos difieren en lenguaje y estructura, es por esto que cuando presentamos la interfaz de la aplicación no hacemos </w:t>
+      </w:r>
+      <w:r>
+        <w:t>distinción,</w:t>
+      </w:r>
+      <w:r>
+        <w:t xml:space="preserve"> pero si al describir el desarrollo del software.</w:t>
+      </w:r>
+    </w:p>
+    <w:p>
+      <w:pPr>
+        <w:jc w:val="both"/>
+      </w:pPr>
+    </w:p>
+    <w:p>
+      <w:pPr>
+        <w:pStyle w:val="TtuloTDC"/>
+      </w:pPr>
+      <w:r>
+        <w:t>3.1</w:t>
+      </w:r>
+      <w:r>
+        <w:tab/>
+        <w:t>La aplicación</w:t>
+      </w:r>
+    </w:p>
+    <w:p>
+      <w:pPr>
+        <w:rPr>
+          <w:lang w:val="es-ES" w:eastAsia="es-ES"/>
+        </w:rPr>
+      </w:pPr>
+    </w:p>
+    <w:p>
+      <w:pPr>
+        <w:jc w:val="both"/>
+        <w:rPr>
+          <w:lang w:val="es-ES" w:eastAsia="es-ES"/>
+        </w:rPr>
+      </w:pPr>
+      <w:r>
+        <w:rPr>
+          <w:lang w:val="es-ES" w:eastAsia="es-ES"/>
+        </w:rPr>
+        <w:t>En esta sección se realizará una descripción de la interfaz de la aplicación detallando cada funcionalidad para el usuario, para hacer presentaremos cada una de las vistas que contiene la aplicación usando el flujo ideal de uso.</w:t>
+      </w:r>
+    </w:p>
+    <w:p>
+      <w:pPr>
+        <w:jc w:val="both"/>
+        <w:rPr>
+          <w:lang w:val="es-ES" w:eastAsia="es-ES"/>
+        </w:rPr>
+      </w:pPr>
+    </w:p>
+    <w:p>
+      <w:pPr>
+        <w:jc w:val="both"/>
+        <w:rPr>
+          <w:lang w:val="es-ES" w:eastAsia="es-ES"/>
+        </w:rPr>
+      </w:pPr>
+      <w:r>
+        <w:rPr>
+          <w:lang w:val="es-ES" w:eastAsia="es-ES"/>
+        </w:rPr>
+        <w:t>3.1.1</w:t>
+      </w:r>
+      <w:r>
+        <w:rPr>
+          <w:lang w:val="es-ES" w:eastAsia="es-ES"/>
+        </w:rPr>
+        <w:tab/>
+        <w:t>Inicio de aplicación</w:t>
+      </w:r>
+      <w:r>
+        <w:rPr>
+          <w:lang w:val="es-ES" w:eastAsia="es-ES"/>
+        </w:rPr>
+        <w:t xml:space="preserve"> (Logo)</w:t>
+      </w:r>
+    </w:p>
+    <w:p>
+      <w:pPr>
+        <w:jc w:val="both"/>
+        <w:rPr>
+          <w:lang w:val="es-ES" w:eastAsia="es-ES"/>
+        </w:rPr>
+      </w:pPr>
+    </w:p>
+    <w:p>
+      <w:pPr>
+        <w:jc w:val="both"/>
+        <w:rPr>
+          <w:lang w:val="es-ES" w:eastAsia="es-ES"/>
+        </w:rPr>
+      </w:pPr>
+      <w:r>
+        <w:rPr>
+          <w:lang w:val="es-ES" w:eastAsia="es-ES"/>
+        </w:rPr>
+        <w:t>Toda aplicación utiliza un acceso representado por un logo, esta aplicación se presenta con un logo que hace referencia a una electrolinera</w:t>
+      </w:r>
+      <w:r>
+        <w:rPr>
+          <w:lang w:val="es-ES" w:eastAsia="es-ES"/>
+        </w:rPr>
+        <w:t xml:space="preserve"> de color verde, tal como muestra la </w:t>
+      </w:r>
+      <w:r>
+        <w:rPr>
+          <w:lang w:val="es-ES" w:eastAsia="es-ES"/>
+        </w:rPr>
+        <w:fldChar w:fldCharType="begin"/>
+      </w:r>
+      <w:r>
+        <w:rPr>
+          <w:lang w:val="es-ES" w:eastAsia="es-ES"/>
+        </w:rPr>
+        <w:instrText xml:space="preserve"> REF _Ref7706434 \h </w:instrText>
+      </w:r>
+      <w:r>
+        <w:rPr>
+          <w:lang w:val="es-ES" w:eastAsia="es-ES"/>
+        </w:rPr>
+      </w:r>
+      <w:r>
+        <w:rPr>
+          <w:lang w:val="es-ES" w:eastAsia="es-ES"/>
+        </w:rPr>
+        <w:fldChar w:fldCharType="separate"/>
+      </w:r>
+      <w:r>
+        <w:t xml:space="preserve">Ilustración </w:t>
+      </w:r>
+      <w:r>
+        <w:rPr>
+          <w:noProof/>
+        </w:rPr>
+        <w:t>2</w:t>
+      </w:r>
+      <w:r>
+        <w:rPr>
+          <w:lang w:val="es-ES" w:eastAsia="es-ES"/>
+        </w:rPr>
+        <w:fldChar w:fldCharType="end"/>
+      </w:r>
+      <w:r>
+        <w:rPr>
+          <w:lang w:val="es-ES" w:eastAsia="es-ES"/>
+        </w:rPr>
+        <w:t>.</w:t>
+      </w:r>
+    </w:p>
+    <w:p>
+      <w:pPr>
+        <w:jc w:val="both"/>
+        <w:rPr>
+          <w:lang w:val="es-ES" w:eastAsia="es-ES"/>
+        </w:rPr>
+      </w:pPr>
+    </w:p>
+    <w:p>
+      <w:pPr>
+        <w:jc w:val="center"/>
+        <w:rPr>
+          <w:lang w:val="es-ES" w:eastAsia="es-ES"/>
+        </w:rPr>
+      </w:pPr>
+      <w:r>
+        <w:rPr>
+          <w:noProof/>
+          <w:lang w:val="es-ES" w:eastAsia="es-ES"/>
+        </w:rPr>
+        <w:drawing>
+          <wp:inline distT="0" distB="0" distL="0" distR="0" wp14:anchorId="3C3291F4" wp14:editId="7B160D96">
+            <wp:extent cx="1609725" cy="2825115"/>
+            <wp:effectExtent l="0" t="0" r="9525" b="0"/>
+            <wp:docPr id="498" name="Imagen 498"/>
+            <wp:cNvGraphicFramePr>
+              <a:graphicFrameLocks xmlns:a="http://schemas.openxmlformats.org/drawingml/2006/main" noChangeAspect="1"/>
+            </wp:cNvGraphicFramePr>
+            <a:graphic xmlns:a="http://schemas.openxmlformats.org/drawingml/2006/main">
+              <a:graphicData uri="http://schemas.openxmlformats.org/drawingml/2006/picture">
+                <pic:pic xmlns:pic="http://schemas.openxmlformats.org/drawingml/2006/picture">
+                  <pic:nvPicPr>
+                    <pic:cNvPr id="0" name="Picture 6"/>
+                    <pic:cNvPicPr>
+                      <a:picLocks noChangeAspect="1" noChangeArrowheads="1"/>
+                    </pic:cNvPicPr>
+                  </pic:nvPicPr>
+                  <pic:blipFill>
+                    <a:blip r:embed="rId9">
+                      <a:extLst>
+                        <a:ext uri="{28A0092B-C50C-407E-A947-70E740481C1C}">
+                          <a14:useLocalDpi xmlns:a14="http://schemas.microsoft.com/office/drawing/2010/main" val="0"/>
+                        </a:ext>
+                      </a:extLst>
+                    </a:blip>
+                    <a:srcRect/>
+                    <a:stretch>
+                      <a:fillRect/>
+                    </a:stretch>
+                  </pic:blipFill>
+                  <pic:spPr bwMode="auto">
+                    <a:xfrm>
+                      <a:off x="0" y="0"/>
+                      <a:ext cx="1609725" cy="2825115"/>
+                    </a:xfrm>
+                    <a:prstGeom prst="rect">
+                      <a:avLst/>
+                    </a:prstGeom>
+                    <a:noFill/>
+                    <a:ln>
+                      <a:noFill/>
+                    </a:ln>
+                  </pic:spPr>
+                </pic:pic>
+              </a:graphicData>
+            </a:graphic>
+          </wp:inline>
+        </w:drawing>
+      </w:r>
+    </w:p>
+    <w:p>
+      <w:pPr>
+        <w:pStyle w:val="Descripcin"/>
+        <w:jc w:val="center"/>
+        <w:rPr>
+          <w:lang w:val="es-ES" w:eastAsia="es-ES"/>
+        </w:rPr>
+      </w:pPr>
+      <w:bookmarkStart w:id="4" w:name="_Ref7706434"/>
+      <w:r>
+        <w:t xml:space="preserve">Ilustración </w:t>
+      </w:r>
       <w:fldSimple w:instr=" SEQ Ilustración \* ARABIC ">
         <w:r>
           <w:rPr>
             <w:noProof/>
           </w:rPr>
-          <w:t>1</w:t>
+          <w:t>2</w:t>
         </w:r>
       </w:fldSimple>
-      <w:r>
-        <w:t xml:space="preserve">: Diagrama </w:t>
-      </w:r>
-      <w:r>
-        <w:t xml:space="preserve">de principales actores y </w:t>
+      <w:bookmarkEnd w:id="4"/>
+      <w:r>
+        <w:t>: Logo y acceso a la aplicación.</w:t>
+      </w:r>
+    </w:p>
+    <w:p>
+      <w:pPr>
+        <w:jc w:val="both"/>
+        <w:rPr>
+          <w:lang w:val="es-ES" w:eastAsia="es-ES"/>
+        </w:rPr>
+      </w:pPr>
+      <w:r>
+        <w:rPr>
+          <w:lang w:val="es-ES" w:eastAsia="es-ES"/>
+        </w:rPr>
+        <w:lastRenderedPageBreak/>
+        <w:t>3.1.2</w:t>
+      </w:r>
+      <w:r>
+        <w:rPr>
+          <w:lang w:val="es-ES" w:eastAsia="es-ES"/>
+        </w:rPr>
+        <w:tab/>
+        <w:t>Inicio aplicación (</w:t>
       </w:r>
       <w:proofErr w:type="spellStart"/>
       <w:r>
-        <w:t>modulos</w:t>
+        <w:rPr>
+          <w:lang w:val="es-ES" w:eastAsia="es-ES"/>
+        </w:rPr>
+        <w:t>Splash</w:t>
       </w:r>
       <w:proofErr w:type="spellEnd"/>
-    </w:p>
-    <w:p>
-      <w:r>
-        <w:br w:type="page"/>
-      </w:r>
-    </w:p>
-    <w:p>
-      <w:pPr>
-        <w:pStyle w:val="Ttulo1"/>
+      <w:r>
+        <w:rPr>
+          <w:lang w:val="es-ES" w:eastAsia="es-ES"/>
+        </w:rPr>
+        <w:t xml:space="preserve"> </w:t>
+      </w:r>
+      <w:proofErr w:type="spellStart"/>
+      <w:r>
+        <w:rPr>
+          <w:lang w:val="es-ES" w:eastAsia="es-ES"/>
+        </w:rPr>
+        <w:t>Screen</w:t>
+      </w:r>
+      <w:proofErr w:type="spellEnd"/>
+      <w:r>
+        <w:rPr>
+          <w:lang w:val="es-ES" w:eastAsia="es-ES"/>
+        </w:rPr>
+        <w:t>)</w:t>
+      </w:r>
+    </w:p>
+    <w:p>
+      <w:pPr>
+        <w:jc w:val="both"/>
+        <w:rPr>
+          <w:lang w:val="es-ES" w:eastAsia="es-ES"/>
+        </w:rPr>
+      </w:pPr>
+    </w:p>
+    <w:p>
+      <w:pPr>
+        <w:jc w:val="both"/>
+        <w:rPr>
+          <w:lang w:val="es-ES"/>
+        </w:rPr>
+      </w:pPr>
+      <w:r>
+        <w:rPr>
+          <w:lang w:val="es-ES"/>
+        </w:rPr>
+        <w:t xml:space="preserve">Al comenzar, la aplicación muestra una imagen mientras se cargan los datos, por una parte, </w:t>
+      </w:r>
+      <w:r>
+        <w:rPr>
+          <w:lang w:val="es-ES"/>
+        </w:rPr>
+        <w:t xml:space="preserve">es en esta parte del flujo donde </w:t>
+      </w:r>
+      <w:r>
+        <w:rPr>
+          <w:lang w:val="es-ES"/>
+        </w:rPr>
+        <w:t>se lleva</w:t>
+      </w:r>
+      <w:r>
+        <w:rPr>
+          <w:lang w:val="es-ES"/>
+        </w:rPr>
+        <w:t>n</w:t>
+      </w:r>
+      <w:r>
+        <w:rPr>
+          <w:lang w:val="es-ES"/>
+        </w:rPr>
+        <w:t xml:space="preserve"> a memoria los datos guardados en el teléfono y además </w:t>
+      </w:r>
+      <w:r>
+        <w:rPr>
+          <w:lang w:val="es-ES"/>
+        </w:rPr>
+        <w:t xml:space="preserve">es </w:t>
+      </w:r>
+      <w:r>
+        <w:rPr>
+          <w:lang w:val="es-ES"/>
+        </w:rPr>
+        <w:t xml:space="preserve">en esta etapa </w:t>
+      </w:r>
+      <w:r>
+        <w:rPr>
+          <w:lang w:val="es-ES"/>
+        </w:rPr>
+        <w:t xml:space="preserve">donde </w:t>
+      </w:r>
+      <w:r>
+        <w:rPr>
+          <w:lang w:val="es-ES"/>
+        </w:rPr>
+        <w:t>la aplicación se comunica con e</w:t>
+      </w:r>
+      <w:r>
+        <w:rPr>
+          <w:lang w:val="es-ES"/>
+        </w:rPr>
+        <w:t>l servidor central para actualizar</w:t>
+      </w:r>
+      <w:r>
+        <w:rPr>
+          <w:lang w:val="es-ES"/>
+        </w:rPr>
+        <w:t xml:space="preserve"> la última versión de los datos de electrolineras, automóviles y tipos de cargadores.</w:t>
+      </w:r>
+      <w:r>
+        <w:rPr>
+          <w:lang w:val="es-ES"/>
+        </w:rPr>
+        <w:t xml:space="preserve"> La </w:t>
+      </w:r>
+      <w:r>
+        <w:rPr>
+          <w:lang w:val="es-ES"/>
+        </w:rPr>
+        <w:fldChar w:fldCharType="begin"/>
+      </w:r>
+      <w:r>
+        <w:rPr>
+          <w:lang w:val="es-ES"/>
+        </w:rPr>
+        <w:instrText xml:space="preserve"> REF _Ref7706938 \h </w:instrText>
+      </w:r>
+      <w:r>
+        <w:rPr>
+          <w:lang w:val="es-ES"/>
+        </w:rPr>
+      </w:r>
+      <w:r>
+        <w:rPr>
+          <w:lang w:val="es-ES"/>
+        </w:rPr>
+        <w:fldChar w:fldCharType="separate"/>
+      </w:r>
+      <w:r>
+        <w:t xml:space="preserve">Ilustración </w:t>
+      </w:r>
+      <w:r>
+        <w:rPr>
+          <w:noProof/>
+        </w:rPr>
+        <w:t>3</w:t>
+      </w:r>
+      <w:r>
+        <w:rPr>
+          <w:lang w:val="es-ES"/>
+        </w:rPr>
+        <w:fldChar w:fldCharType="end"/>
+      </w:r>
+      <w:r>
+        <w:rPr>
+          <w:lang w:val="es-ES"/>
+        </w:rPr>
+        <w:t xml:space="preserve"> muestra como se ve esta vista en el teléfono.</w:t>
+      </w:r>
+    </w:p>
+    <w:p>
+      <w:pPr>
+        <w:jc w:val="both"/>
+        <w:rPr>
+          <w:lang w:val="es-ES"/>
+        </w:rPr>
+      </w:pPr>
+    </w:p>
+    <w:p>
+      <w:pPr>
+        <w:jc w:val="both"/>
+        <w:rPr>
+          <w:lang w:val="es-ES"/>
+        </w:rPr>
+      </w:pPr>
+    </w:p>
+    <w:p>
+      <w:pPr>
+        <w:jc w:val="center"/>
+        <w:rPr>
+          <w:lang w:val="es-ES" w:eastAsia="es-ES"/>
+        </w:rPr>
+      </w:pPr>
+      <w:r>
+        <w:rPr>
+          <w:noProof/>
+          <w:lang w:val="es-ES" w:eastAsia="es-ES"/>
+        </w:rPr>
+        <w:drawing>
+          <wp:inline distT="0" distB="0" distL="0" distR="0" wp14:anchorId="1C127853" wp14:editId="0B9EBE7B">
+            <wp:extent cx="1979930" cy="3522345"/>
+            <wp:effectExtent l="0" t="0" r="1270" b="1905"/>
+            <wp:docPr id="3" name="Imagen 3" descr="Screenshot_20190103-102707_Ecocarga"/>
+            <wp:cNvGraphicFramePr>
+              <a:graphicFrameLocks xmlns:a="http://schemas.openxmlformats.org/drawingml/2006/main" noChangeAspect="1"/>
+            </wp:cNvGraphicFramePr>
+            <a:graphic xmlns:a="http://schemas.openxmlformats.org/drawingml/2006/main">
+              <a:graphicData uri="http://schemas.openxmlformats.org/drawingml/2006/picture">
+                <pic:pic xmlns:pic="http://schemas.openxmlformats.org/drawingml/2006/picture">
+                  <pic:nvPicPr>
+                    <pic:cNvPr id="0" name="Picture 2" descr="Screenshot_20190103-102707_Ecocarga"/>
+                    <pic:cNvPicPr>
+                      <a:picLocks noChangeAspect="1" noChangeArrowheads="1"/>
+                    </pic:cNvPicPr>
+                  </pic:nvPicPr>
+                  <pic:blipFill>
+                    <a:blip r:embed="rId10" cstate="print">
+                      <a:extLst>
+                        <a:ext uri="{28A0092B-C50C-407E-A947-70E740481C1C}">
+                          <a14:useLocalDpi xmlns:a14="http://schemas.microsoft.com/office/drawing/2010/main" val="0"/>
+                        </a:ext>
+                      </a:extLst>
+                    </a:blip>
+                    <a:srcRect/>
+                    <a:stretch>
+                      <a:fillRect/>
+                    </a:stretch>
+                  </pic:blipFill>
+                  <pic:spPr bwMode="auto">
+                    <a:xfrm>
+                      <a:off x="0" y="0"/>
+                      <a:ext cx="1979930" cy="3522345"/>
+                    </a:xfrm>
+                    <a:prstGeom prst="rect">
+                      <a:avLst/>
+                    </a:prstGeom>
+                    <a:noFill/>
+                  </pic:spPr>
+                </pic:pic>
+              </a:graphicData>
+            </a:graphic>
+          </wp:inline>
+        </w:drawing>
+      </w:r>
+    </w:p>
+    <w:p>
+      <w:pPr>
+        <w:pStyle w:val="Descripcin"/>
+        <w:jc w:val="center"/>
+        <w:rPr>
+          <w:lang w:val="es-ES" w:eastAsia="es-ES"/>
+        </w:rPr>
+      </w:pPr>
+      <w:bookmarkStart w:id="5" w:name="_Ref7706938"/>
+      <w:r>
+        <w:t xml:space="preserve">Ilustración </w:t>
+      </w:r>
+      <w:fldSimple w:instr=" SEQ Ilustración \* ARABIC ">
+        <w:r>
+          <w:rPr>
+            <w:noProof/>
+          </w:rPr>
+          <w:t>3</w:t>
+        </w:r>
+      </w:fldSimple>
+      <w:bookmarkEnd w:id="5"/>
+      <w:r>
+        <w:t xml:space="preserve">: </w:t>
+      </w:r>
+      <w:proofErr w:type="spellStart"/>
+      <w:r>
+        <w:t>Splash</w:t>
+      </w:r>
+      <w:proofErr w:type="spellEnd"/>
+      <w:r>
+        <w:t xml:space="preserve"> </w:t>
+      </w:r>
+      <w:proofErr w:type="spellStart"/>
+      <w:r>
+        <w:t>Screen</w:t>
+      </w:r>
+      <w:proofErr w:type="spellEnd"/>
+      <w:r>
+        <w:t>, o vista de carga al iniciar la aplicación.</w:t>
+      </w:r>
+    </w:p>
+    <w:p>
+      <w:pPr>
+        <w:jc w:val="both"/>
+        <w:rPr>
+          <w:lang w:val="es-ES" w:eastAsia="es-ES"/>
+        </w:rPr>
+      </w:pPr>
+    </w:p>
+    <w:p>
+      <w:pPr>
+        <w:jc w:val="both"/>
+        <w:rPr>
+          <w:lang w:val="es-ES" w:eastAsia="es-ES"/>
+        </w:rPr>
+      </w:pPr>
+      <w:r>
+        <w:rPr>
+          <w:lang w:val="es-ES" w:eastAsia="es-ES"/>
+        </w:rPr>
+        <w:t>3.1.3</w:t>
+      </w:r>
+      <w:r>
+        <w:rPr>
+          <w:lang w:val="es-ES" w:eastAsia="es-ES"/>
+        </w:rPr>
+        <w:tab/>
+        <w:t>Selección de modelo de auto</w:t>
+      </w:r>
+    </w:p>
+    <w:p>
+      <w:pPr>
+        <w:jc w:val="both"/>
+        <w:rPr>
+          <w:lang w:val="es-ES" w:eastAsia="es-ES"/>
+        </w:rPr>
+      </w:pPr>
+    </w:p>
+    <w:p>
+      <w:pPr>
+        <w:jc w:val="both"/>
+        <w:rPr>
+          <w:lang w:val="es-ES"/>
+        </w:rPr>
+      </w:pPr>
+      <w:r>
+        <w:rPr>
+          <w:lang w:val="es-ES"/>
+        </w:rPr>
+        <w:t xml:space="preserve">Una vez </w:t>
+      </w:r>
+      <w:r>
+        <w:rPr>
+          <w:lang w:val="es-ES"/>
+        </w:rPr>
+        <w:t xml:space="preserve">cargada </w:t>
+      </w:r>
+      <w:r>
+        <w:rPr>
+          <w:lang w:val="es-ES"/>
+        </w:rPr>
+        <w:t xml:space="preserve">la información necesaria </w:t>
+      </w:r>
+      <w:r>
+        <w:rPr>
+          <w:lang w:val="es-ES"/>
+        </w:rPr>
+        <w:t xml:space="preserve">durante la </w:t>
+      </w:r>
+      <w:proofErr w:type="spellStart"/>
+      <w:r>
+        <w:rPr>
+          <w:i/>
+          <w:lang w:val="es-ES"/>
+        </w:rPr>
+        <w:t>Splash</w:t>
+      </w:r>
+      <w:proofErr w:type="spellEnd"/>
+      <w:r>
+        <w:rPr>
+          <w:i/>
+          <w:lang w:val="es-ES"/>
+        </w:rPr>
+        <w:t xml:space="preserve"> </w:t>
+      </w:r>
+      <w:proofErr w:type="spellStart"/>
+      <w:r>
+        <w:rPr>
+          <w:i/>
+          <w:lang w:val="es-ES"/>
+        </w:rPr>
+        <w:t>Screen</w:t>
+      </w:r>
+      <w:proofErr w:type="spellEnd"/>
+      <w:r>
+        <w:rPr>
+          <w:lang w:val="es-ES"/>
+        </w:rPr>
+        <w:t xml:space="preserve"> </w:t>
+      </w:r>
+      <w:r>
+        <w:rPr>
+          <w:lang w:val="es-ES"/>
+        </w:rPr>
+        <w:t xml:space="preserve">y siendo la primera vez que </w:t>
+      </w:r>
+      <w:r>
+        <w:rPr>
+          <w:lang w:val="es-ES"/>
+        </w:rPr>
+        <w:t xml:space="preserve">el usuario </w:t>
+      </w:r>
+      <w:r>
+        <w:rPr>
+          <w:lang w:val="es-ES"/>
+        </w:rPr>
+        <w:t xml:space="preserve">abre </w:t>
+      </w:r>
+      <w:r>
+        <w:rPr>
+          <w:lang w:val="es-ES"/>
+        </w:rPr>
+        <w:t xml:space="preserve">la aplicación </w:t>
+      </w:r>
+      <w:r>
+        <w:rPr>
+          <w:lang w:val="es-ES"/>
+        </w:rPr>
+        <w:t xml:space="preserve">se dará paso a la </w:t>
+      </w:r>
+      <w:r>
+        <w:rPr>
+          <w:lang w:val="es-ES"/>
+        </w:rPr>
+        <w:t xml:space="preserve">vista </w:t>
+      </w:r>
+      <w:r>
+        <w:rPr>
+          <w:lang w:val="es-ES"/>
+        </w:rPr>
+        <w:t>de selección del modelo de automóvil del usuario, esto con el objetivo de poder identificar las electrolineras compatibles y también para estimar el tiempo de carga en cada una de ellas. En caso de no ser la primera vez que se abre la aplicación se salta esta sección, pero puede ser siempre modificada desde el menú de la aplicación</w:t>
+      </w:r>
+      <w:r>
+        <w:rPr>
+          <w:lang w:val="es-ES"/>
+        </w:rPr>
+        <w:t>, menú que se detallara más adelante</w:t>
+      </w:r>
+      <w:r>
+        <w:rPr>
+          <w:lang w:val="es-ES"/>
+        </w:rPr>
+        <w:t>.</w:t>
+      </w:r>
+    </w:p>
+    <w:p>
+      <w:pPr>
+        <w:jc w:val="both"/>
+        <w:rPr>
+          <w:lang w:val="es-ES" w:eastAsia="es-ES"/>
+        </w:rPr>
+      </w:pPr>
+    </w:p>
+    <w:p>
+      <w:pPr>
+        <w:jc w:val="both"/>
+        <w:rPr>
+          <w:lang w:val="es-ES" w:eastAsia="es-ES"/>
+        </w:rPr>
+      </w:pPr>
+    </w:p>
+    <w:p>
+      <w:pPr>
+        <w:jc w:val="center"/>
+        <w:rPr>
+          <w:lang w:val="es-ES" w:eastAsia="es-ES"/>
+        </w:rPr>
+      </w:pPr>
+      <w:r>
+        <w:rPr>
+          <w:noProof/>
+          <w:lang w:val="es-ES" w:eastAsia="es-ES"/>
+        </w:rPr>
+        <w:lastRenderedPageBreak/>
+        <w:drawing>
+          <wp:inline distT="0" distB="0" distL="0" distR="0" wp14:anchorId="2307F19F" wp14:editId="2D857F0E">
+            <wp:extent cx="4086225" cy="3831772"/>
+            <wp:effectExtent l="0" t="0" r="0" b="0"/>
+            <wp:docPr id="5" name="Imagen 5"/>
+            <wp:cNvGraphicFramePr>
+              <a:graphicFrameLocks xmlns:a="http://schemas.openxmlformats.org/drawingml/2006/main" noChangeAspect="1"/>
+            </wp:cNvGraphicFramePr>
+            <a:graphic xmlns:a="http://schemas.openxmlformats.org/drawingml/2006/main">
+              <a:graphicData uri="http://schemas.openxmlformats.org/drawingml/2006/picture">
+                <pic:pic xmlns:pic="http://schemas.openxmlformats.org/drawingml/2006/picture">
+                  <pic:nvPicPr>
+                    <pic:cNvPr id="5" name="01_SeleccionModelo.png"/>
+                    <pic:cNvPicPr/>
+                  </pic:nvPicPr>
+                  <pic:blipFill>
+                    <a:blip r:embed="rId11">
+                      <a:extLst>
+                        <a:ext uri="{28A0092B-C50C-407E-A947-70E740481C1C}">
+                          <a14:useLocalDpi xmlns:a14="http://schemas.microsoft.com/office/drawing/2010/main" val="0"/>
+                        </a:ext>
+                      </a:extLst>
+                    </a:blip>
+                    <a:stretch>
+                      <a:fillRect/>
+                    </a:stretch>
+                  </pic:blipFill>
+                  <pic:spPr>
+                    <a:xfrm>
+                      <a:off x="0" y="0"/>
+                      <a:ext cx="4104324" cy="3848744"/>
+                    </a:xfrm>
+                    <a:prstGeom prst="rect">
+                      <a:avLst/>
+                    </a:prstGeom>
+                  </pic:spPr>
+                </pic:pic>
+              </a:graphicData>
+            </a:graphic>
+          </wp:inline>
+        </w:drawing>
+      </w:r>
+    </w:p>
+    <w:p>
+      <w:pPr>
+        <w:pStyle w:val="Descripcin"/>
+        <w:jc w:val="center"/>
+        <w:rPr>
+          <w:lang w:val="es-ES" w:eastAsia="es-ES"/>
+        </w:rPr>
+      </w:pPr>
+      <w:r>
+        <w:t xml:space="preserve">Ilustración </w:t>
+      </w:r>
+      <w:fldSimple w:instr=" SEQ Ilustración \* ARABIC ">
+        <w:r>
+          <w:rPr>
+            <w:noProof/>
+          </w:rPr>
+          <w:t>4</w:t>
+        </w:r>
+      </w:fldSimple>
+      <w:r>
+        <w:t>: Vista de selección de modelo de auto</w:t>
+      </w:r>
+    </w:p>
+    <w:p>
+      <w:pPr>
+        <w:jc w:val="both"/>
+        <w:rPr>
+          <w:lang w:val="es-ES" w:eastAsia="es-ES"/>
+        </w:rPr>
+      </w:pPr>
+    </w:p>
+    <w:p>
+      <w:pPr>
+        <w:jc w:val="both"/>
+        <w:rPr>
+          <w:lang w:val="es-ES" w:eastAsia="es-ES"/>
+        </w:rPr>
+      </w:pPr>
+    </w:p>
+    <w:p>
+      <w:pPr>
+        <w:jc w:val="both"/>
+        <w:rPr>
+          <w:lang w:val="es-ES" w:eastAsia="es-ES"/>
+        </w:rPr>
+      </w:pPr>
+      <w:r>
+        <w:rPr>
+          <w:lang w:val="es-ES" w:eastAsia="es-ES"/>
+        </w:rPr>
+        <w:t>3.1.4</w:t>
+      </w:r>
+      <w:r>
+        <w:rPr>
+          <w:lang w:val="es-ES" w:eastAsia="es-ES"/>
+        </w:rPr>
+        <w:tab/>
+        <w:t>Menú</w:t>
+      </w:r>
+    </w:p>
+    <w:p>
+      <w:pPr>
+        <w:jc w:val="both"/>
+        <w:rPr>
+          <w:lang w:val="es-ES" w:eastAsia="es-ES"/>
+        </w:rPr>
+      </w:pPr>
+    </w:p>
+    <w:p>
+      <w:pPr>
+        <w:jc w:val="both"/>
+        <w:rPr>
+          <w:lang w:val="es-ES"/>
+        </w:rPr>
+      </w:pPr>
+      <w:r>
+        <w:rPr>
+          <w:lang w:val="es-ES"/>
+        </w:rPr>
+        <w:t xml:space="preserve">La aplicación también provee un menú clásico, a través de un botón hamburguesa, </w:t>
+      </w:r>
+      <w:r>
+        <w:rPr>
+          <w:lang w:val="es-ES"/>
+        </w:rPr>
+        <w:t xml:space="preserve">en la </w:t>
+      </w:r>
+      <w:r>
+        <w:rPr>
+          <w:lang w:val="es-ES"/>
+        </w:rPr>
+        <w:fldChar w:fldCharType="begin"/>
+      </w:r>
+      <w:r>
+        <w:rPr>
+          <w:lang w:val="es-ES"/>
+        </w:rPr>
+        <w:instrText xml:space="preserve"> REF _Ref7712776 \h </w:instrText>
+      </w:r>
+      <w:r>
+        <w:rPr>
+          <w:lang w:val="es-ES"/>
+        </w:rPr>
+      </w:r>
+      <w:r>
+        <w:rPr>
+          <w:lang w:val="es-ES"/>
+        </w:rPr>
+        <w:fldChar w:fldCharType="separate"/>
+      </w:r>
+      <w:r>
+        <w:t xml:space="preserve">Ilustración </w:t>
+      </w:r>
+      <w:r>
+        <w:rPr>
+          <w:noProof/>
+        </w:rPr>
+        <w:t>5</w:t>
+      </w:r>
+      <w:r>
+        <w:rPr>
+          <w:lang w:val="es-ES"/>
+        </w:rPr>
+        <w:fldChar w:fldCharType="end"/>
+      </w:r>
+      <w:r>
+        <w:rPr>
+          <w:lang w:val="es-ES"/>
+        </w:rPr>
+        <w:t xml:space="preserve"> se puede observar </w:t>
+      </w:r>
+      <w:r>
+        <w:rPr>
+          <w:lang w:val="es-ES"/>
+        </w:rPr>
+        <w:t>en la esquina superior izquierda</w:t>
+      </w:r>
+      <w:r>
+        <w:rPr>
+          <w:lang w:val="es-ES"/>
+        </w:rPr>
+        <w:t xml:space="preserve"> (1)</w:t>
+      </w:r>
+      <w:r>
+        <w:rPr>
+          <w:lang w:val="es-ES"/>
+        </w:rPr>
+        <w:t>, al presionarlo se despliega el menú de izquierda a derecha</w:t>
+      </w:r>
+      <w:r>
+        <w:rPr>
+          <w:lang w:val="es-ES"/>
+        </w:rPr>
+        <w:t xml:space="preserve">, en la </w:t>
+      </w:r>
+      <w:r>
+        <w:rPr>
+          <w:lang w:val="es-ES"/>
+        </w:rPr>
+        <w:fldChar w:fldCharType="begin"/>
+      </w:r>
+      <w:r>
+        <w:rPr>
+          <w:lang w:val="es-ES"/>
+        </w:rPr>
+        <w:instrText xml:space="preserve"> REF _Ref7712776 \h </w:instrText>
+      </w:r>
+      <w:r>
+        <w:rPr>
+          <w:lang w:val="es-ES"/>
+        </w:rPr>
+      </w:r>
+      <w:r>
+        <w:rPr>
+          <w:lang w:val="es-ES"/>
+        </w:rPr>
+        <w:fldChar w:fldCharType="separate"/>
+      </w:r>
+      <w:r>
+        <w:t xml:space="preserve">Ilustración </w:t>
+      </w:r>
+      <w:r>
+        <w:rPr>
+          <w:noProof/>
+        </w:rPr>
+        <w:t>5</w:t>
+      </w:r>
+      <w:r>
+        <w:rPr>
+          <w:lang w:val="es-ES"/>
+        </w:rPr>
+        <w:fldChar w:fldCharType="end"/>
+      </w:r>
+      <w:r>
+        <w:rPr>
+          <w:lang w:val="es-ES"/>
+        </w:rPr>
+        <w:t xml:space="preserve"> </w:t>
+      </w:r>
+      <w:r>
+        <w:rPr>
+          <w:lang w:val="es-ES"/>
+        </w:rPr>
+        <w:t>la imagen de la derecha, la cual</w:t>
+      </w:r>
+      <w:r>
+        <w:rPr>
+          <w:lang w:val="es-ES"/>
+        </w:rPr>
+        <w:t xml:space="preserve"> presenta a la fecha dos opciones, la primera corresponde a la vista para seleccionar el modelo de automóvil, esto siempre está disponible para los casos </w:t>
+      </w:r>
+      <w:r>
+        <w:rPr>
+          <w:lang w:val="es-ES"/>
+        </w:rPr>
+        <w:t>cuando</w:t>
+      </w:r>
+      <w:r>
+        <w:rPr>
+          <w:lang w:val="es-ES"/>
+        </w:rPr>
+        <w:t xml:space="preserve"> el usuario cambie su vehículo o tenga más de uno, por otro lado, también en este menú se presenta</w:t>
+      </w:r>
+      <w:r>
+        <w:rPr>
+          <w:lang w:val="es-ES"/>
+        </w:rPr>
+        <w:t xml:space="preserve"> un acceso a </w:t>
+      </w:r>
+      <w:r>
+        <w:rPr>
+          <w:lang w:val="es-ES"/>
+        </w:rPr>
+        <w:t>los Términos y Condiciones de la aplicación.</w:t>
+      </w:r>
+    </w:p>
+    <w:p>
+      <w:pPr>
+        <w:jc w:val="both"/>
+        <w:rPr>
+          <w:lang w:val="es-ES"/>
+        </w:rPr>
+      </w:pPr>
+    </w:p>
+    <w:p>
+      <w:pPr>
+        <w:jc w:val="both"/>
+        <w:rPr>
+          <w:lang w:val="es-ES"/>
+        </w:rPr>
+      </w:pPr>
+    </w:p>
+    <w:p>
+      <w:pPr>
+        <w:jc w:val="both"/>
+        <w:rPr>
+          <w:lang w:val="es-ES" w:eastAsia="es-ES"/>
+        </w:rPr>
+      </w:pPr>
+    </w:p>
+    <w:p>
+      <w:pPr>
+        <w:jc w:val="both"/>
+        <w:rPr>
+          <w:lang w:val="es-ES" w:eastAsia="es-ES"/>
+        </w:rPr>
+      </w:pPr>
+    </w:p>
+    <w:p>
+      <w:pPr>
+        <w:jc w:val="both"/>
+        <w:rPr>
+          <w:lang w:val="es-ES" w:eastAsia="es-ES"/>
+        </w:rPr>
+      </w:pPr>
+      <w:r>
+        <w:rPr>
+          <w:noProof/>
+          <w:lang w:val="es-ES" w:eastAsia="es-ES"/>
+        </w:rPr>
+        <w:lastRenderedPageBreak/>
+        <w:drawing>
+          <wp:inline distT="0" distB="0" distL="0" distR="0" wp14:anchorId="0D3C3FAF" wp14:editId="71174817">
+            <wp:extent cx="5733415" cy="4997450"/>
+            <wp:effectExtent l="0" t="0" r="635" b="0"/>
+            <wp:docPr id="8" name="Imagen 8"/>
+            <wp:cNvGraphicFramePr>
+              <a:graphicFrameLocks xmlns:a="http://schemas.openxmlformats.org/drawingml/2006/main" noChangeAspect="1"/>
+            </wp:cNvGraphicFramePr>
+            <a:graphic xmlns:a="http://schemas.openxmlformats.org/drawingml/2006/main">
+              <a:graphicData uri="http://schemas.openxmlformats.org/drawingml/2006/picture">
+                <pic:pic xmlns:pic="http://schemas.openxmlformats.org/drawingml/2006/picture">
+                  <pic:nvPicPr>
+                    <pic:cNvPr id="8" name="02_MenuSeleccion.png"/>
+                    <pic:cNvPicPr/>
+                  </pic:nvPicPr>
+                  <pic:blipFill>
+                    <a:blip r:embed="rId12">
+                      <a:extLst>
+                        <a:ext uri="{28A0092B-C50C-407E-A947-70E740481C1C}">
+                          <a14:useLocalDpi xmlns:a14="http://schemas.microsoft.com/office/drawing/2010/main" val="0"/>
+                        </a:ext>
+                      </a:extLst>
+                    </a:blip>
+                    <a:stretch>
+                      <a:fillRect/>
+                    </a:stretch>
+                  </pic:blipFill>
+                  <pic:spPr>
+                    <a:xfrm>
+                      <a:off x="0" y="0"/>
+                      <a:ext cx="5733415" cy="4997450"/>
+                    </a:xfrm>
+                    <a:prstGeom prst="rect">
+                      <a:avLst/>
+                    </a:prstGeom>
+                  </pic:spPr>
+                </pic:pic>
+              </a:graphicData>
+            </a:graphic>
+          </wp:inline>
+        </w:drawing>
+      </w:r>
+    </w:p>
+    <w:p>
+      <w:pPr>
+        <w:pStyle w:val="Descripcin"/>
+        <w:jc w:val="center"/>
+        <w:rPr>
+          <w:lang w:val="es-ES" w:eastAsia="es-ES"/>
+        </w:rPr>
+      </w:pPr>
+      <w:bookmarkStart w:id="6" w:name="_Ref7712776"/>
+      <w:r>
+        <w:t xml:space="preserve">Ilustración </w:t>
+      </w:r>
+      <w:fldSimple w:instr=" SEQ Ilustración \* ARABIC ">
+        <w:r>
+          <w:rPr>
+            <w:noProof/>
+          </w:rPr>
+          <w:t>5</w:t>
+        </w:r>
+      </w:fldSimple>
+      <w:bookmarkEnd w:id="6"/>
+      <w:r>
+        <w:t>: Vista inicial de la aplicación (Izquierda) se aprecia el acceso al menú, vista del menú (derecha) donde se aprecia el acceso para ir a la vista de cambio de modelo de auto.</w:t>
+      </w:r>
+    </w:p>
+    <w:p>
+      <w:pPr>
+        <w:jc w:val="both"/>
+        <w:rPr>
+          <w:lang w:val="es-ES" w:eastAsia="es-ES"/>
+        </w:rPr>
+      </w:pPr>
+    </w:p>
+    <w:p>
+      <w:pPr>
+        <w:jc w:val="both"/>
+        <w:rPr>
+          <w:lang w:val="es-ES" w:eastAsia="es-ES"/>
+        </w:rPr>
+      </w:pPr>
+    </w:p>
+    <w:p>
+      <w:pPr>
+        <w:jc w:val="both"/>
+        <w:rPr>
+          <w:lang w:val="es-ES" w:eastAsia="es-ES"/>
+        </w:rPr>
+      </w:pPr>
+      <w:r>
+        <w:rPr>
+          <w:lang w:val="es-ES" w:eastAsia="es-ES"/>
+        </w:rPr>
+        <w:t>3.1.5</w:t>
+      </w:r>
+      <w:r>
+        <w:rPr>
+          <w:lang w:val="es-ES" w:eastAsia="es-ES"/>
+        </w:rPr>
+        <w:tab/>
+        <w:t>Mapa</w:t>
+      </w:r>
+    </w:p>
+    <w:p>
+      <w:pPr>
+        <w:jc w:val="both"/>
+        <w:rPr>
+          <w:lang w:val="es-ES" w:eastAsia="es-ES"/>
+        </w:rPr>
+      </w:pPr>
+    </w:p>
+    <w:p>
+      <w:pPr>
+        <w:jc w:val="both"/>
+        <w:rPr>
+          <w:lang w:val="es-ES"/>
+        </w:rPr>
+      </w:pPr>
+      <w:r>
+        <w:rPr>
+          <w:lang w:val="es-ES"/>
+        </w:rPr>
+        <w:t xml:space="preserve">La vista principal de la aplicación corresponde al mapa </w:t>
+      </w:r>
+      <w:r>
+        <w:rPr>
+          <w:lang w:val="es-ES"/>
+        </w:rPr>
+        <w:t>(</w:t>
+      </w:r>
+      <w:r>
+        <w:rPr>
+          <w:lang w:val="es-ES"/>
+        </w:rPr>
+        <w:fldChar w:fldCharType="begin"/>
+      </w:r>
+      <w:r>
+        <w:rPr>
+          <w:lang w:val="es-ES"/>
+        </w:rPr>
+        <w:instrText xml:space="preserve"> REF _Ref7714916 \h </w:instrText>
+      </w:r>
+      <w:r>
+        <w:rPr>
+          <w:lang w:val="es-ES"/>
+        </w:rPr>
+      </w:r>
+      <w:r>
+        <w:rPr>
+          <w:lang w:val="es-ES"/>
+        </w:rPr>
+        <w:fldChar w:fldCharType="separate"/>
+      </w:r>
+      <w:r>
+        <w:t xml:space="preserve">Ilustración </w:t>
+      </w:r>
+      <w:r>
+        <w:rPr>
+          <w:noProof/>
+        </w:rPr>
+        <w:t>6</w:t>
+      </w:r>
+      <w:r>
+        <w:rPr>
+          <w:lang w:val="es-ES"/>
+        </w:rPr>
+        <w:fldChar w:fldCharType="end"/>
+      </w:r>
+      <w:r>
+        <w:rPr>
+          <w:lang w:val="es-ES"/>
+        </w:rPr>
+        <w:t xml:space="preserve">) </w:t>
+      </w:r>
+      <w:r>
+        <w:rPr>
+          <w:lang w:val="es-ES"/>
+        </w:rPr>
+        <w:t>centrado en la ubicación del usuario y que contiene un icono en la posición de cada electrolinera</w:t>
+      </w:r>
+      <w:r>
+        <w:rPr>
+          <w:lang w:val="es-ES"/>
+        </w:rPr>
+        <w:t xml:space="preserve"> (2)</w:t>
+      </w:r>
+      <w:r>
+        <w:rPr>
+          <w:lang w:val="es-ES"/>
+        </w:rPr>
+        <w:t>, cada icono además muestra:  el tiempo estimado de carga con el vehículo del usuario, en caso de no ser compatible no hay un tiempo asociado</w:t>
+      </w:r>
+      <w:r>
+        <w:rPr>
+          <w:lang w:val="es-ES"/>
+        </w:rPr>
+        <w:t xml:space="preserve"> (4)</w:t>
+      </w:r>
+      <w:r>
+        <w:rPr>
+          <w:lang w:val="es-ES"/>
+        </w:rPr>
+        <w:t>, el icono de divide en dos partes indicando con el color si es de tipo AC o DC, de esta manera cuando se ven dos tipos de colores verdes indica que tiene ambos tipos de corriente.</w:t>
+      </w:r>
+    </w:p>
+    <w:p>
+      <w:pPr>
+        <w:jc w:val="both"/>
+        <w:rPr>
+          <w:lang w:val="es-ES" w:eastAsia="es-ES"/>
+        </w:rPr>
+      </w:pPr>
+    </w:p>
+    <w:p>
+      <w:pPr>
+        <w:jc w:val="both"/>
+        <w:rPr>
+          <w:lang w:val="es-ES" w:eastAsia="es-ES"/>
+        </w:rPr>
+      </w:pPr>
+    </w:p>
+    <w:p>
+      <w:pPr>
+        <w:jc w:val="both"/>
+        <w:rPr>
+          <w:lang w:val="es-ES" w:eastAsia="es-ES"/>
+        </w:rPr>
+      </w:pPr>
+    </w:p>
+    <w:p>
+      <w:pPr>
+        <w:jc w:val="both"/>
+        <w:rPr>
+          <w:lang w:val="es-ES" w:eastAsia="es-ES"/>
+        </w:rPr>
+      </w:pPr>
+    </w:p>
+    <w:p>
+      <w:pPr>
+        <w:jc w:val="both"/>
+        <w:rPr>
+          <w:lang w:val="es-ES" w:eastAsia="es-ES"/>
+        </w:rPr>
+      </w:pPr>
+    </w:p>
+    <w:p>
+      <w:pPr>
+        <w:jc w:val="both"/>
+        <w:rPr>
+          <w:lang w:val="es-ES" w:eastAsia="es-ES"/>
+        </w:rPr>
+      </w:pPr>
+    </w:p>
+    <w:p>
+      <w:pPr>
+        <w:jc w:val="both"/>
+        <w:rPr>
+          <w:lang w:val="es-ES" w:eastAsia="es-ES"/>
+        </w:rPr>
+      </w:pPr>
+    </w:p>
+    <w:p>
+      <w:pPr>
+        <w:jc w:val="both"/>
+        <w:rPr>
+          <w:lang w:val="es-ES" w:eastAsia="es-ES"/>
+        </w:rPr>
+      </w:pPr>
+    </w:p>
+    <w:p>
+      <w:pPr>
+        <w:jc w:val="both"/>
+        <w:rPr>
+          <w:lang w:val="es-ES" w:eastAsia="es-ES"/>
+        </w:rPr>
+      </w:pPr>
+      <w:r>
+        <w:rPr>
+          <w:noProof/>
+          <w:lang w:val="es-ES" w:eastAsia="es-ES"/>
+        </w:rPr>
+        <w:lastRenderedPageBreak/>
+        <w:drawing>
+          <wp:inline distT="0" distB="0" distL="0" distR="0" wp14:anchorId="6DDB8BC5" wp14:editId="6A2E6104">
+            <wp:extent cx="5733415" cy="5023485"/>
+            <wp:effectExtent l="0" t="0" r="635" b="5715"/>
+            <wp:docPr id="10" name="Imagen 10"/>
+            <wp:cNvGraphicFramePr>
+              <a:graphicFrameLocks xmlns:a="http://schemas.openxmlformats.org/drawingml/2006/main" noChangeAspect="1"/>
+            </wp:cNvGraphicFramePr>
+            <a:graphic xmlns:a="http://schemas.openxmlformats.org/drawingml/2006/main">
+              <a:graphicData uri="http://schemas.openxmlformats.org/drawingml/2006/picture">
+                <pic:pic xmlns:pic="http://schemas.openxmlformats.org/drawingml/2006/picture">
+                  <pic:nvPicPr>
+                    <pic:cNvPr id="10" name="03_Mapa.png"/>
+                    <pic:cNvPicPr/>
+                  </pic:nvPicPr>
+                  <pic:blipFill>
+                    <a:blip r:embed="rId13">
+                      <a:extLst>
+                        <a:ext uri="{28A0092B-C50C-407E-A947-70E740481C1C}">
+                          <a14:useLocalDpi xmlns:a14="http://schemas.microsoft.com/office/drawing/2010/main" val="0"/>
+                        </a:ext>
+                      </a:extLst>
+                    </a:blip>
+                    <a:stretch>
+                      <a:fillRect/>
+                    </a:stretch>
+                  </pic:blipFill>
+                  <pic:spPr>
+                    <a:xfrm>
+                      <a:off x="0" y="0"/>
+                      <a:ext cx="5733415" cy="5023485"/>
+                    </a:xfrm>
+                    <a:prstGeom prst="rect">
+                      <a:avLst/>
+                    </a:prstGeom>
+                  </pic:spPr>
+                </pic:pic>
+              </a:graphicData>
+            </a:graphic>
+          </wp:inline>
+        </w:drawing>
+      </w:r>
+    </w:p>
+    <w:p>
+      <w:pPr>
+        <w:pStyle w:val="Descripcin"/>
+        <w:jc w:val="center"/>
+        <w:rPr>
+          <w:lang w:val="es-ES" w:eastAsia="es-ES"/>
+        </w:rPr>
+      </w:pPr>
+      <w:bookmarkStart w:id="7" w:name="_Ref7714916"/>
+      <w:r>
+        <w:t xml:space="preserve">Ilustración </w:t>
+      </w:r>
+      <w:fldSimple w:instr=" SEQ Ilustración \* ARABIC ">
+        <w:r>
+          <w:rPr>
+            <w:noProof/>
+          </w:rPr>
+          <w:t>6</w:t>
+        </w:r>
+      </w:fldSimple>
+      <w:bookmarkEnd w:id="7"/>
+      <w:r>
+        <w:t>: Vista de Mapa</w:t>
+      </w:r>
+    </w:p>
+    <w:p>
+      <w:pPr>
+        <w:jc w:val="both"/>
+        <w:rPr>
+          <w:lang w:val="es-ES" w:eastAsia="es-ES"/>
+        </w:rPr>
+      </w:pPr>
+    </w:p>
+    <w:p>
+      <w:pPr>
+        <w:jc w:val="both"/>
+        <w:rPr>
+          <w:lang w:val="es-ES" w:eastAsia="es-ES"/>
+        </w:rPr>
+      </w:pPr>
+      <w:r>
+        <w:rPr>
+          <w:lang w:val="es-ES" w:eastAsia="es-ES"/>
+        </w:rPr>
+        <w:t xml:space="preserve">La vista de mapa permite al usuario desplazarse arrastrando el dedo en la pantalla, también permite realizar acercamiento y alejamiento del mapa con el objetivo de poder buscar electrolineras muy lejanas a la posición actual del usuario. Como se ve en la </w:t>
+      </w:r>
+      <w:r>
+        <w:rPr>
+          <w:lang w:val="es-ES" w:eastAsia="es-ES"/>
+        </w:rPr>
+        <w:fldChar w:fldCharType="begin"/>
+      </w:r>
+      <w:r>
+        <w:rPr>
+          <w:lang w:val="es-ES" w:eastAsia="es-ES"/>
+        </w:rPr>
+        <w:instrText xml:space="preserve"> REF _Ref7714916 \h </w:instrText>
+      </w:r>
+      <w:r>
+        <w:rPr>
+          <w:lang w:val="es-ES" w:eastAsia="es-ES"/>
+        </w:rPr>
+      </w:r>
+      <w:r>
+        <w:rPr>
+          <w:lang w:val="es-ES" w:eastAsia="es-ES"/>
+        </w:rPr>
+        <w:fldChar w:fldCharType="separate"/>
+      </w:r>
+      <w:r>
+        <w:t xml:space="preserve">Ilustración </w:t>
+      </w:r>
+      <w:r>
+        <w:rPr>
+          <w:noProof/>
+        </w:rPr>
+        <w:t>6</w:t>
+      </w:r>
+      <w:r>
+        <w:rPr>
+          <w:lang w:val="es-ES" w:eastAsia="es-ES"/>
+        </w:rPr>
+        <w:fldChar w:fldCharType="end"/>
+      </w:r>
+      <w:r>
+        <w:rPr>
+          <w:lang w:val="es-ES" w:eastAsia="es-ES"/>
+        </w:rPr>
+        <w:t xml:space="preserve"> se provee además de un botón de centrado (5) de tal forma de siempre poder volver a la posición actual del usuario.</w:t>
+      </w:r>
+    </w:p>
+    <w:p>
+      <w:pPr>
+        <w:jc w:val="both"/>
+        <w:rPr>
+          <w:lang w:val="es-ES" w:eastAsia="es-ES"/>
+        </w:rPr>
+      </w:pPr>
+    </w:p>
+    <w:p>
+      <w:pPr>
+        <w:jc w:val="both"/>
+        <w:rPr>
+          <w:lang w:val="es-ES" w:eastAsia="es-ES"/>
+        </w:rPr>
+      </w:pPr>
+      <w:r>
+        <w:rPr>
+          <w:lang w:val="es-ES" w:eastAsia="es-ES"/>
+        </w:rPr>
+        <w:t>Es importante mencionar la metodología del cálculo del tiempo de carga, para esto debemos realizar las siguientes definiciones:</w:t>
+      </w:r>
+    </w:p>
+    <w:p>
+      <w:pPr>
+        <w:jc w:val="both"/>
+        <w:rPr>
+          <w:lang w:val="es-ES" w:eastAsia="es-ES"/>
+        </w:rPr>
+      </w:pPr>
+    </w:p>
+    <w:p>
+      <w:pPr>
+        <w:jc w:val="both"/>
+        <w:rPr>
+          <w:lang w:val="es-ES"/>
+        </w:rPr>
+      </w:pPr>
+      <w:r>
+        <w:rPr>
+          <w:b/>
+          <w:i/>
+          <w:lang w:val="es-ES"/>
+        </w:rPr>
+        <w:t>Capacidad [</w:t>
+      </w:r>
+      <w:proofErr w:type="spellStart"/>
+      <w:r>
+        <w:rPr>
+          <w:b/>
+          <w:i/>
+          <w:lang w:val="es-ES"/>
+        </w:rPr>
+        <w:t>kWh</w:t>
+      </w:r>
+      <w:proofErr w:type="spellEnd"/>
+      <w:r>
+        <w:rPr>
+          <w:b/>
+          <w:i/>
+          <w:lang w:val="es-ES"/>
+        </w:rPr>
+        <w:t>] de la batería</w:t>
+      </w:r>
+      <w:r>
+        <w:rPr>
+          <w:lang w:val="es-ES"/>
+        </w:rPr>
+        <w:t>:</w:t>
+      </w:r>
+      <w:r>
+        <w:rPr>
+          <w:lang w:val="es-ES"/>
+        </w:rPr>
+        <w:t xml:space="preserve"> </w:t>
+      </w:r>
+      <w:r>
+        <w:rPr>
+          <w:lang w:val="es-ES"/>
+        </w:rPr>
+        <w:t>es el estanque del vehículo. Es decir, cuanta energía se puede almacenar.</w:t>
+      </w:r>
+    </w:p>
+    <w:p>
+      <w:pPr>
+        <w:jc w:val="both"/>
+        <w:rPr>
+          <w:lang w:val="es-ES"/>
+        </w:rPr>
+      </w:pPr>
+    </w:p>
+    <w:p>
+      <w:pPr>
+        <w:jc w:val="both"/>
+        <w:rPr>
+          <w:lang w:val="es-ES"/>
+        </w:rPr>
+      </w:pPr>
+      <w:r>
+        <w:rPr>
+          <w:b/>
+          <w:i/>
+          <w:lang w:val="es-ES"/>
+        </w:rPr>
+        <w:t>Capacidad [kW] inversor interno AC</w:t>
+      </w:r>
+      <w:r>
+        <w:rPr>
+          <w:lang w:val="es-ES"/>
+        </w:rPr>
+        <w:t xml:space="preserve">: </w:t>
+      </w:r>
+      <w:r>
+        <w:rPr>
+          <w:lang w:val="es-ES"/>
+        </w:rPr>
+        <w:t>es la potencia máxima a la que puede ser cargada la batería.</w:t>
+      </w:r>
+    </w:p>
+    <w:p>
+      <w:pPr>
+        <w:jc w:val="both"/>
+        <w:rPr>
+          <w:lang w:val="es-ES" w:eastAsia="es-ES"/>
+        </w:rPr>
+      </w:pPr>
+    </w:p>
+    <w:p>
+      <w:pPr>
+        <w:jc w:val="both"/>
+        <w:rPr>
+          <w:lang w:val="es-ES" w:eastAsia="es-ES"/>
+        </w:rPr>
+      </w:pPr>
+    </w:p>
+    <w:p>
+      <w:pPr>
+        <w:jc w:val="both"/>
+        <w:rPr>
+          <w:lang w:val="es-ES" w:eastAsia="es-ES"/>
+        </w:rPr>
+      </w:pPr>
+    </w:p>
+    <w:p>
+      <w:pPr>
+        <w:jc w:val="both"/>
+        <w:rPr>
+          <w:lang w:val="es-ES" w:eastAsia="es-ES"/>
+        </w:rPr>
+      </w:pPr>
+    </w:p>
+    <w:p>
+      <w:pPr>
+        <w:jc w:val="both"/>
+        <w:rPr>
+          <w:lang w:val="es-ES" w:eastAsia="es-ES"/>
+        </w:rPr>
+      </w:pPr>
+      <w:r>
+        <w:rPr>
+          <w:lang w:val="es-ES" w:eastAsia="es-ES"/>
+        </w:rPr>
+        <w:lastRenderedPageBreak/>
+        <w:t>Además, se realizan los siguientes supuestos:</w:t>
+      </w:r>
+    </w:p>
+    <w:p>
+      <w:pPr>
+        <w:jc w:val="both"/>
+        <w:rPr>
+          <w:lang w:val="es-ES" w:eastAsia="es-ES"/>
+        </w:rPr>
+      </w:pPr>
+    </w:p>
+    <w:p>
+      <w:pPr>
+        <w:pStyle w:val="Prrafodelista"/>
         <w:numPr>
           <w:ilvl w:val="0"/>
-          <w:numId w:val="6"/>
+          <w:numId w:val="12"/>
         </w:numPr>
-      </w:pPr>
-      <w:r>
+        <w:spacing w:after="160" w:line="259" w:lineRule="auto"/>
+        <w:jc w:val="both"/>
+        <w:rPr>
+          <w:lang w:val="es-ES"/>
+        </w:rPr>
+      </w:pPr>
+      <w:r>
+        <w:rPr>
+          <w:lang w:val="es-ES"/>
+        </w:rPr>
+        <w:t>Al momento de la carga siempre se llega con algo en la batería (nunca es cero) y se asume que es el 20 % porque los VE te pide recargar en ese %.</w:t>
+      </w:r>
+    </w:p>
+    <w:p>
+      <w:pPr>
+        <w:pStyle w:val="Prrafodelista"/>
+        <w:numPr>
+          <w:ilvl w:val="0"/>
+          <w:numId w:val="12"/>
+        </w:numPr>
+        <w:spacing w:after="160" w:line="259" w:lineRule="auto"/>
+        <w:jc w:val="both"/>
+        <w:rPr>
+          <w:lang w:val="es-ES"/>
+        </w:rPr>
+      </w:pPr>
+      <w:r>
+        <w:rPr>
+          <w:lang w:val="es-ES"/>
+        </w:rPr>
+        <w:t xml:space="preserve">La </w:t>
+      </w:r>
+      <w:proofErr w:type="spellStart"/>
+      <w:r>
+        <w:rPr>
+          <w:lang w:val="es-ES"/>
+        </w:rPr>
+        <w:t>T°</w:t>
+      </w:r>
+      <w:proofErr w:type="spellEnd"/>
+      <w:r>
+        <w:rPr>
+          <w:lang w:val="es-ES"/>
+        </w:rPr>
+        <w:t xml:space="preserve"> en la batería permanece en el rango que permite la carga sin limitaciones, este supuesto tiene más validez en la carga en DC y con potencias mayores a 40 kW.</w:t>
+      </w:r>
+    </w:p>
+    <w:p>
+      <w:pPr>
+        <w:pStyle w:val="Prrafodelista"/>
+        <w:numPr>
+          <w:ilvl w:val="0"/>
+          <w:numId w:val="12"/>
+        </w:numPr>
+        <w:spacing w:after="160" w:line="259" w:lineRule="auto"/>
+        <w:jc w:val="both"/>
+        <w:rPr>
+          <w:lang w:val="es-ES"/>
+        </w:rPr>
+      </w:pPr>
+      <w:r>
+        <w:rPr>
+          <w:lang w:val="es-ES"/>
+        </w:rPr>
+        <w:t>Para el ejemplo asumiremos la potencia del cargador AC igual a 11 kW.</w:t>
+      </w:r>
+    </w:p>
+    <w:p>
+      <w:pPr>
+        <w:jc w:val="both"/>
+        <w:rPr>
+          <w:lang w:val="es-ES" w:eastAsia="es-ES"/>
+        </w:rPr>
+      </w:pPr>
+    </w:p>
+    <w:p>
+      <w:pPr>
+        <w:jc w:val="both"/>
+        <w:rPr>
+          <w:lang w:val="es-ES" w:eastAsia="es-ES"/>
+        </w:rPr>
+      </w:pPr>
+      <w:r>
+        <w:rPr>
+          <w:lang w:val="es-ES" w:eastAsia="es-ES"/>
+        </w:rPr>
+        <w:t>La metodología se describe a continuación, utilizando un ejemplo:</w:t>
+      </w:r>
+    </w:p>
+    <w:p>
+      <w:pPr>
+        <w:jc w:val="both"/>
+        <w:rPr>
+          <w:lang w:val="es-ES" w:eastAsia="es-ES"/>
+        </w:rPr>
+      </w:pPr>
+    </w:p>
+    <w:tbl>
+      <w:tblPr>
+        <w:tblStyle w:val="Tablaconcuadrcula"/>
+        <w:tblW w:w="0" w:type="auto"/>
+        <w:tblLook w:val="04A0" w:firstRow="1" w:lastRow="0" w:firstColumn="1" w:lastColumn="0" w:noHBand="0" w:noVBand="1"/>
+      </w:tblPr>
+      <w:tblGrid>
+        <w:gridCol w:w="1129"/>
+        <w:gridCol w:w="3285"/>
+        <w:gridCol w:w="2207"/>
+        <w:gridCol w:w="2207"/>
+      </w:tblGrid>
+      <w:tr>
+        <w:tc>
+          <w:tcPr>
+            <w:tcW w:w="1129" w:type="dxa"/>
+          </w:tcPr>
+          <w:p>
+            <w:pPr>
+              <w:rPr>
+                <w:lang w:val="es-ES"/>
+              </w:rPr>
+            </w:pPr>
+            <w:r>
+              <w:rPr>
+                <w:lang w:val="es-ES"/>
+              </w:rPr>
+              <w:t>Marca</w:t>
+            </w:r>
+          </w:p>
+        </w:tc>
+        <w:tc>
+          <w:tcPr>
+            <w:tcW w:w="3285" w:type="dxa"/>
+          </w:tcPr>
+          <w:p>
+            <w:pPr>
+              <w:rPr>
+                <w:lang w:val="es-ES"/>
+              </w:rPr>
+            </w:pPr>
+            <w:r>
+              <w:rPr>
+                <w:lang w:val="es-ES"/>
+              </w:rPr>
+              <w:t>Modelo</w:t>
+            </w:r>
+          </w:p>
+        </w:tc>
+        <w:tc>
+          <w:tcPr>
+            <w:tcW w:w="2207" w:type="dxa"/>
+          </w:tcPr>
+          <w:p>
+            <w:pPr>
+              <w:rPr>
+                <w:lang w:val="es-ES"/>
+              </w:rPr>
+            </w:pPr>
+            <w:r>
+              <w:rPr>
+                <w:lang w:val="es-ES"/>
+              </w:rPr>
+              <w:t>Capacidad kW inversor interno AC</w:t>
+            </w:r>
+          </w:p>
+        </w:tc>
+        <w:tc>
+          <w:tcPr>
+            <w:tcW w:w="2207" w:type="dxa"/>
+          </w:tcPr>
+          <w:p>
+            <w:pPr>
+              <w:rPr>
+                <w:lang w:val="es-ES"/>
+              </w:rPr>
+            </w:pPr>
+            <w:r>
+              <w:rPr>
+                <w:lang w:val="es-ES"/>
+              </w:rPr>
+              <w:t>Capacidad [</w:t>
+            </w:r>
+            <w:proofErr w:type="spellStart"/>
+            <w:r>
+              <w:rPr>
+                <w:lang w:val="es-ES"/>
+              </w:rPr>
+              <w:t>kWh</w:t>
+            </w:r>
+            <w:proofErr w:type="spellEnd"/>
+            <w:r>
+              <w:rPr>
+                <w:lang w:val="es-ES"/>
+              </w:rPr>
+              <w:t>] de la batería</w:t>
+            </w:r>
+          </w:p>
+        </w:tc>
+      </w:tr>
+      <w:tr>
+        <w:tc>
+          <w:tcPr>
+            <w:tcW w:w="1129" w:type="dxa"/>
+          </w:tcPr>
+          <w:p>
+            <w:pPr>
+              <w:rPr>
+                <w:lang w:val="es-ES"/>
+              </w:rPr>
+            </w:pPr>
+            <w:r>
+              <w:rPr>
+                <w:lang w:val="es-ES"/>
+              </w:rPr>
+              <w:t>Renault</w:t>
+            </w:r>
+          </w:p>
+        </w:tc>
+        <w:tc>
+          <w:tcPr>
+            <w:tcW w:w="3285" w:type="dxa"/>
+          </w:tcPr>
+          <w:p>
+            <w:pPr>
+              <w:rPr>
+                <w:lang w:val="es-ES"/>
+              </w:rPr>
+            </w:pPr>
+            <w:proofErr w:type="spellStart"/>
+            <w:r>
+              <w:rPr>
+                <w:lang w:val="es-ES"/>
+              </w:rPr>
+              <w:t>Fluence</w:t>
+            </w:r>
+            <w:proofErr w:type="spellEnd"/>
+            <w:r>
+              <w:rPr>
+                <w:lang w:val="es-ES"/>
+              </w:rPr>
+              <w:t xml:space="preserve"> ZE Sedán 4P. T/A Motor Eléctrico</w:t>
+            </w:r>
+          </w:p>
+        </w:tc>
+        <w:tc>
+          <w:tcPr>
+            <w:tcW w:w="2207" w:type="dxa"/>
+          </w:tcPr>
+          <w:p>
+            <w:pPr>
+              <w:jc w:val="center"/>
+              <w:rPr>
+                <w:lang w:val="es-ES"/>
+              </w:rPr>
+            </w:pPr>
+            <w:r>
+              <w:rPr>
+                <w:lang w:val="es-ES"/>
+              </w:rPr>
+              <w:t>43</w:t>
+            </w:r>
+          </w:p>
+        </w:tc>
+        <w:tc>
+          <w:tcPr>
+            <w:tcW w:w="2207" w:type="dxa"/>
+          </w:tcPr>
+          <w:p>
+            <w:pPr>
+              <w:jc w:val="center"/>
+              <w:rPr>
+                <w:lang w:val="es-ES"/>
+              </w:rPr>
+            </w:pPr>
+            <w:r>
+              <w:rPr>
+                <w:lang w:val="es-ES"/>
+              </w:rPr>
+              <w:t>22</w:t>
+            </w:r>
+          </w:p>
+        </w:tc>
+      </w:tr>
+      <w:tr>
+        <w:tc>
+          <w:tcPr>
+            <w:tcW w:w="1129" w:type="dxa"/>
+          </w:tcPr>
+          <w:p>
+            <w:pPr>
+              <w:rPr>
+                <w:lang w:val="es-ES"/>
+              </w:rPr>
+            </w:pPr>
+            <w:r>
+              <w:rPr>
+                <w:lang w:val="es-ES"/>
+              </w:rPr>
+              <w:t>Hyundai</w:t>
+            </w:r>
+          </w:p>
+        </w:tc>
+        <w:tc>
+          <w:tcPr>
+            <w:tcW w:w="3285" w:type="dxa"/>
+          </w:tcPr>
+          <w:p>
+            <w:pPr>
+              <w:rPr>
+                <w:lang w:val="es-ES"/>
+              </w:rPr>
+            </w:pPr>
+            <w:proofErr w:type="spellStart"/>
+            <w:r>
+              <w:rPr>
+                <w:lang w:val="es-ES"/>
+              </w:rPr>
+              <w:t>Ioniq</w:t>
+            </w:r>
+            <w:proofErr w:type="spellEnd"/>
+            <w:r>
+              <w:rPr>
+                <w:lang w:val="es-ES"/>
+              </w:rPr>
+              <w:t xml:space="preserve"> AE Automóvil 4P. T/A Motor Eléctrico</w:t>
+            </w:r>
+          </w:p>
+        </w:tc>
+        <w:tc>
+          <w:tcPr>
+            <w:tcW w:w="2207" w:type="dxa"/>
+          </w:tcPr>
+          <w:p>
+            <w:pPr>
+              <w:jc w:val="center"/>
+              <w:rPr>
+                <w:lang w:val="es-ES"/>
+              </w:rPr>
+            </w:pPr>
+            <w:r>
+              <w:rPr>
+                <w:lang w:val="es-ES"/>
+              </w:rPr>
+              <w:t>6,6</w:t>
+            </w:r>
+          </w:p>
+        </w:tc>
+        <w:tc>
+          <w:tcPr>
+            <w:tcW w:w="2207" w:type="dxa"/>
+          </w:tcPr>
+          <w:p>
+            <w:pPr>
+              <w:jc w:val="center"/>
+              <w:rPr>
+                <w:lang w:val="es-ES"/>
+              </w:rPr>
+            </w:pPr>
+            <w:r>
+              <w:rPr>
+                <w:lang w:val="es-ES"/>
+              </w:rPr>
+              <w:t>28</w:t>
+            </w:r>
+          </w:p>
+        </w:tc>
+      </w:tr>
+    </w:tbl>
+    <w:p>
+      <w:pPr>
+        <w:rPr>
+          <w:lang w:val="es-ES"/>
+        </w:rPr>
+      </w:pPr>
+    </w:p>
+    <w:p>
+      <w:pPr>
+        <w:rPr>
+          <w:rStyle w:val="nfasissutil"/>
+        </w:rPr>
+      </w:pPr>
+      <w:r>
+        <w:rPr>
+          <w:rStyle w:val="nfasissutil"/>
+        </w:rPr>
+        <w:t>Renault</w:t>
+      </w:r>
+    </w:p>
+    <w:p>
+      <w:pPr>
+        <w:rPr>
+          <w:rStyle w:val="nfasissutil"/>
+        </w:rPr>
+      </w:pPr>
+    </w:p>
+    <w:p>
+      <w:r>
+        <w:t xml:space="preserve">Energía necesaria: 22-22*0.2 = 17,6 </w:t>
+      </w:r>
+      <w:proofErr w:type="spellStart"/>
+      <w:r>
+        <w:t>kWh</w:t>
+      </w:r>
+      <w:proofErr w:type="spellEnd"/>
+      <w:r>
+        <w:t xml:space="preserve"> (supuesto carga al 20%)</w:t>
+      </w:r>
+    </w:p>
+    <w:p>
+      <w:r>
+        <w:t xml:space="preserve">Tiempo de Carga :: 17,6 / 11 </w:t>
+      </w:r>
+      <w:r>
+        <w:sym w:font="Wingdings" w:char="F0E8"/>
+      </w:r>
+      <w:r>
+        <w:t xml:space="preserve"> 1 hora 41 minutos</w:t>
+      </w:r>
+    </w:p>
+    <w:p/>
+    <w:p>
+      <w:pPr>
+        <w:rPr>
+          <w:rStyle w:val="nfasissutil"/>
+        </w:rPr>
+      </w:pPr>
+      <w:r>
+        <w:rPr>
+          <w:rStyle w:val="nfasissutil"/>
+        </w:rPr>
+        <w:t>Hyundai</w:t>
+      </w:r>
+    </w:p>
+    <w:p>
+      <w:pPr>
+        <w:rPr>
+          <w:lang w:val="es-ES"/>
+        </w:rPr>
+      </w:pPr>
+    </w:p>
+    <w:p>
+      <w:r>
+        <w:t xml:space="preserve">Energía necesaria: 28-28*0.2 = 22,4 </w:t>
+      </w:r>
+      <w:proofErr w:type="spellStart"/>
+      <w:r>
+        <w:t>kWh</w:t>
+      </w:r>
+      <w:proofErr w:type="spellEnd"/>
+      <w:r>
+        <w:t xml:space="preserve"> (supuesto carga al 20%)</w:t>
+      </w:r>
+    </w:p>
+    <w:p>
+      <w:r>
+        <w:t xml:space="preserve">Tiempo de Carga :: 22,4 / 6,6 </w:t>
+      </w:r>
+      <w:r>
+        <w:sym w:font="Wingdings" w:char="F0E8"/>
+      </w:r>
+      <w:r>
+        <w:t xml:space="preserve"> 3 hora 24 minutos</w:t>
+      </w:r>
+    </w:p>
+    <w:p>
+      <w:pPr>
+        <w:jc w:val="both"/>
+        <w:rPr>
+          <w:lang w:val="es-ES" w:eastAsia="es-ES"/>
+        </w:rPr>
+      </w:pPr>
+    </w:p>
+    <w:p>
+      <w:pPr>
+        <w:jc w:val="both"/>
+        <w:rPr>
+          <w:lang w:val="es-ES" w:eastAsia="es-ES"/>
+        </w:rPr>
+      </w:pPr>
+    </w:p>
+    <w:p>
+      <w:pPr>
+        <w:jc w:val="both"/>
+        <w:rPr>
+          <w:lang w:val="es-ES" w:eastAsia="es-ES"/>
+        </w:rPr>
+      </w:pPr>
+      <w:r>
+        <w:rPr>
+          <w:lang w:val="es-ES" w:eastAsia="es-ES"/>
+        </w:rPr>
+        <w:t>3.1.6</w:t>
+      </w:r>
+      <w:r>
+        <w:rPr>
+          <w:lang w:val="es-ES" w:eastAsia="es-ES"/>
+        </w:rPr>
+        <w:tab/>
+        <w:t>Electrolineras</w:t>
+      </w:r>
+    </w:p>
+    <w:p>
+      <w:pPr>
+        <w:jc w:val="both"/>
+        <w:rPr>
+          <w:lang w:val="es-ES" w:eastAsia="es-ES"/>
+        </w:rPr>
+      </w:pPr>
+    </w:p>
+    <w:p>
+      <w:pPr>
+        <w:jc w:val="both"/>
+        <w:rPr>
+          <w:lang w:val="es-ES"/>
+        </w:rPr>
+      </w:pPr>
+      <w:r>
+        <w:rPr>
+          <w:lang w:val="es-ES"/>
+        </w:rPr>
+        <w:t>Una vez que e</w:t>
+      </w:r>
+      <w:r>
+        <w:rPr>
+          <w:lang w:val="es-ES"/>
+        </w:rPr>
+        <w:t>l usuario ve las electrolineras en el mapa</w:t>
+      </w:r>
+      <w:r>
+        <w:rPr>
+          <w:lang w:val="es-ES"/>
+        </w:rPr>
+        <w:t>,</w:t>
+      </w:r>
+      <w:r>
+        <w:rPr>
+          <w:lang w:val="es-ES"/>
+        </w:rPr>
+        <w:t xml:space="preserve"> puede pedir más información de cada una de ellas, </w:t>
+      </w:r>
+      <w:r>
+        <w:rPr>
+          <w:lang w:val="es-ES"/>
+        </w:rPr>
+        <w:t xml:space="preserve">al </w:t>
+      </w:r>
+      <w:r>
+        <w:rPr>
+          <w:lang w:val="es-ES"/>
+        </w:rPr>
+        <w:t xml:space="preserve">tocarlas en la pantalla se desplegará una vista con información específica de la electrolinera seleccionada, en la </w:t>
+      </w:r>
+      <w:r>
+        <w:rPr>
+          <w:lang w:val="es-ES"/>
+        </w:rPr>
+        <w:fldChar w:fldCharType="begin"/>
+      </w:r>
+      <w:r>
+        <w:rPr>
+          <w:lang w:val="es-ES"/>
+        </w:rPr>
+        <w:instrText xml:space="preserve"> REF _Ref534281932 \h </w:instrText>
+      </w:r>
+      <w:r>
+        <w:rPr>
+          <w:lang w:val="es-ES"/>
+        </w:rPr>
+      </w:r>
+      <w:r>
+        <w:rPr>
+          <w:lang w:val="es-ES"/>
+        </w:rPr>
+        <w:fldChar w:fldCharType="separate"/>
+      </w:r>
+      <w:r>
+        <w:rPr>
+          <w:lang w:val="es-ES"/>
+        </w:rPr>
+        <w:t xml:space="preserve">Ilustración </w:t>
+      </w:r>
+      <w:r>
+        <w:rPr>
+          <w:noProof/>
+          <w:lang w:val="es-ES"/>
+        </w:rPr>
+        <w:t>7</w:t>
+      </w:r>
+      <w:r>
+        <w:rPr>
+          <w:lang w:val="es-ES"/>
+        </w:rPr>
+        <w:fldChar w:fldCharType="end"/>
+      </w:r>
+      <w:r>
+        <w:rPr>
+          <w:lang w:val="es-ES"/>
+        </w:rPr>
+        <w:t xml:space="preserve"> se aprecia que al hacer clic sobre una electrolinera aparece un recuadro desde abajo con la información del nombre de la electrolinera, dirección, si está en funcionamiento y el tiempo estimado de carga con mayor tamaño. Además, en la parte inferior del recuadro aparecen tres ítems en la horizontal correspondientes a detalles en las categorías de información adicional, tipos de conectores e indicaciones. </w:t>
+      </w:r>
+    </w:p>
+    <w:p>
+      <w:pPr>
+        <w:jc w:val="both"/>
+        <w:rPr>
+          <w:lang w:val="es-ES"/>
+        </w:rPr>
+      </w:pPr>
+    </w:p>
+    <w:p>
+      <w:pPr>
+        <w:jc w:val="both"/>
+        <w:rPr>
+          <w:lang w:val="es-ES"/>
+        </w:rPr>
+      </w:pPr>
+      <w:r>
+        <w:rPr>
+          <w:lang w:val="es-ES"/>
+        </w:rPr>
+        <w:t xml:space="preserve">En la </w:t>
+      </w:r>
+      <w:r>
+        <w:rPr>
+          <w:lang w:val="es-ES"/>
+        </w:rPr>
+        <w:fldChar w:fldCharType="begin"/>
+      </w:r>
+      <w:r>
+        <w:rPr>
+          <w:lang w:val="es-ES"/>
+        </w:rPr>
+        <w:instrText xml:space="preserve"> REF _Ref534282520 \h </w:instrText>
+      </w:r>
+      <w:r>
+        <w:rPr>
+          <w:lang w:val="es-ES"/>
+        </w:rPr>
+      </w:r>
+      <w:r>
+        <w:rPr>
+          <w:lang w:val="es-ES"/>
+        </w:rPr>
+        <w:fldChar w:fldCharType="separate"/>
+      </w:r>
+      <w:r>
+        <w:rPr>
+          <w:lang w:val="es-ES"/>
+        </w:rPr>
+        <w:t xml:space="preserve">Ilustración </w:t>
+      </w:r>
+      <w:r>
+        <w:rPr>
+          <w:noProof/>
+          <w:lang w:val="es-ES"/>
+        </w:rPr>
+        <w:t>8</w:t>
+      </w:r>
+      <w:r>
+        <w:rPr>
+          <w:lang w:val="es-ES"/>
+        </w:rPr>
+        <w:fldChar w:fldCharType="end"/>
+      </w:r>
+      <w:r>
+        <w:rPr>
+          <w:lang w:val="es-ES"/>
+        </w:rPr>
+        <w:t xml:space="preserve"> a la izquierda se muestra la vista al seleccionar el detalle de la electrolinera, aquí se despliega información de tipo de corriente, potencia, marca y horario en caso que esté disponible. Al centro se puede ver la vista para el detalle de los conectores donde se puede rescatar el tipo de conector, si tiene cables disponibles, si es compatible con el vehículo del usuario, si está habilitado y una imagen del diagrama del conector. Y finalmente a la derecha una vista con indicaciones para llegar a la electrolinera o cualquier otro tipo de consejo, por ejemplo, si hay que pagar…entre otros.</w:t>
+      </w:r>
+    </w:p>
+    <w:p>
+      <w:pPr>
+        <w:jc w:val="both"/>
+        <w:rPr>
+          <w:lang w:val="es-ES" w:eastAsia="es-ES"/>
+        </w:rPr>
+      </w:pPr>
+    </w:p>
+    <w:p>
+      <w:pPr>
+        <w:jc w:val="both"/>
+        <w:rPr>
+          <w:lang w:val="es-ES" w:eastAsia="es-ES"/>
+        </w:rPr>
+      </w:pPr>
+    </w:p>
+    <w:p>
+      <w:pPr>
+        <w:jc w:val="both"/>
+        <w:rPr>
+          <w:lang w:val="es-ES" w:eastAsia="es-ES"/>
+        </w:rPr>
+      </w:pPr>
+      <w:r>
+        <w:rPr>
+          <w:noProof/>
+          <w:lang w:val="es-ES" w:eastAsia="es-ES"/>
+        </w:rPr>
         <w:lastRenderedPageBreak/>
-        <w:t xml:space="preserve"> </w:t>
-      </w:r>
-      <w:bookmarkStart w:id="1" w:name="_Toc7547621"/>
-      <w:r>
-        <w:t>Aplicación Móvil</w:t>
-      </w:r>
-      <w:bookmarkEnd w:id="1"/>
-    </w:p>
-    <w:p>
-      <w:bookmarkStart w:id="2" w:name="_bbro1dbn4ev0" w:colFirst="0" w:colLast="0"/>
-      <w:bookmarkEnd w:id="2"/>
-    </w:p>
-    <w:p>
-      <w:pPr>
-        <w:jc w:val="both"/>
-      </w:pPr>
-      <w:r>
-        <w:t xml:space="preserve">La aplicación móvil fue desarrollada para dos plataformas Android y IOS, cada versión contiene las mismas vistas y características y fueron programadas en forma nativa, se utilizó el lenguaje de programación </w:t>
-      </w:r>
-      <w:proofErr w:type="spellStart"/>
-      <w:r>
-        <w:t>Kotlin</w:t>
-      </w:r>
-      <w:proofErr w:type="spellEnd"/>
-      <w:r>
-        <w:t xml:space="preserve"> para Android y Swift para iOS, a continuación, se realizará una descripción por vista de la aplicación siguiendo el orden de navegación diseñado para el usuario.</w:t>
-      </w:r>
-      <w:r>
-        <w:t xml:space="preserve"> </w:t>
-      </w:r>
-      <w:r>
-        <w:rPr>
-          <w:color w:val="FF0000"/>
-        </w:rPr>
-        <w:t>(modificare este texto)</w:t>
-      </w:r>
-      <w:bookmarkStart w:id="3" w:name="_GoBack"/>
-      <w:bookmarkEnd w:id="3"/>
-    </w:p>
-    <w:p>
-      <w:pPr>
-        <w:jc w:val="both"/>
-      </w:pPr>
-    </w:p>
-    <w:p>
-      <w:pPr>
-        <w:pStyle w:val="TtuloTDC"/>
-      </w:pPr>
-      <w:r>
-        <w:t>3.1</w:t>
-      </w:r>
-      <w:r>
-        <w:tab/>
-        <w:t>La aplicación</w:t>
-      </w:r>
-    </w:p>
-    <w:p>
-      <w:pPr>
-        <w:rPr>
-          <w:lang w:val="es-ES" w:eastAsia="es-ES"/>
-        </w:rPr>
-      </w:pPr>
-    </w:p>
-    <w:p>
-      <w:pPr>
-        <w:rPr>
-          <w:color w:val="FF0000"/>
-          <w:lang w:val="es-ES" w:eastAsia="es-ES"/>
-        </w:rPr>
-      </w:pPr>
-      <w:proofErr w:type="spellStart"/>
-      <w:r>
-        <w:rPr>
-          <w:color w:val="FF0000"/>
-          <w:lang w:val="es-ES" w:eastAsia="es-ES"/>
-        </w:rPr>
-        <w:t>Descripcion</w:t>
-      </w:r>
-      <w:proofErr w:type="spellEnd"/>
-      <w:r>
-        <w:rPr>
-          <w:color w:val="FF0000"/>
-          <w:lang w:val="es-ES" w:eastAsia="es-ES"/>
-        </w:rPr>
-        <w:t xml:space="preserve"> general de la aplicación….</w:t>
-      </w:r>
+        <w:drawing>
+          <wp:inline distT="0" distB="0" distL="0" distR="0" wp14:anchorId="4A7B7CBC" wp14:editId="338136BA">
+            <wp:extent cx="5733415" cy="4720590"/>
+            <wp:effectExtent l="0" t="0" r="635" b="3810"/>
+            <wp:docPr id="11" name="Imagen 11"/>
+            <wp:cNvGraphicFramePr>
+              <a:graphicFrameLocks xmlns:a="http://schemas.openxmlformats.org/drawingml/2006/main" noChangeAspect="1"/>
+            </wp:cNvGraphicFramePr>
+            <a:graphic xmlns:a="http://schemas.openxmlformats.org/drawingml/2006/main">
+              <a:graphicData uri="http://schemas.openxmlformats.org/drawingml/2006/picture">
+                <pic:pic xmlns:pic="http://schemas.openxmlformats.org/drawingml/2006/picture">
+                  <pic:nvPicPr>
+                    <pic:cNvPr id="11" name="05_Electrolinera.png"/>
+                    <pic:cNvPicPr/>
+                  </pic:nvPicPr>
+                  <pic:blipFill>
+                    <a:blip r:embed="rId14">
+                      <a:extLst>
+                        <a:ext uri="{28A0092B-C50C-407E-A947-70E740481C1C}">
+                          <a14:useLocalDpi xmlns:a14="http://schemas.microsoft.com/office/drawing/2010/main" val="0"/>
+                        </a:ext>
+                      </a:extLst>
+                    </a:blip>
+                    <a:stretch>
+                      <a:fillRect/>
+                    </a:stretch>
+                  </pic:blipFill>
+                  <pic:spPr>
+                    <a:xfrm>
+                      <a:off x="0" y="0"/>
+                      <a:ext cx="5733415" cy="4720590"/>
+                    </a:xfrm>
+                    <a:prstGeom prst="rect">
+                      <a:avLst/>
+                    </a:prstGeom>
+                  </pic:spPr>
+                </pic:pic>
+              </a:graphicData>
+            </a:graphic>
+          </wp:inline>
+        </w:drawing>
+      </w:r>
+    </w:p>
+    <w:p>
+      <w:pPr>
+        <w:pStyle w:val="Descripcin"/>
+        <w:jc w:val="center"/>
+        <w:rPr>
+          <w:lang w:val="es-ES" w:eastAsia="es-ES"/>
+        </w:rPr>
+      </w:pPr>
+      <w:r>
+        <w:t xml:space="preserve">Ilustración </w:t>
+      </w:r>
+      <w:fldSimple w:instr=" SEQ Ilustración \* ARABIC ">
+        <w:r>
+          <w:rPr>
+            <w:noProof/>
+          </w:rPr>
+          <w:t>7</w:t>
+        </w:r>
+      </w:fldSimple>
+      <w:r>
+        <w:t>: Vista al seleccionar una electrolinera</w:t>
+      </w:r>
+      <w:bookmarkStart w:id="8" w:name="_GoBack"/>
+      <w:bookmarkEnd w:id="8"/>
+    </w:p>
+    <w:p>
+      <w:pPr>
+        <w:rPr>
+          <w:lang w:val="es-ES" w:eastAsia="es-ES"/>
+        </w:rPr>
+      </w:pPr>
+      <w:r>
+        <w:rPr>
+          <w:lang w:val="es-ES" w:eastAsia="es-ES"/>
+        </w:rPr>
+        <w:br w:type="page"/>
+      </w:r>
+    </w:p>
+    <w:p>
+      <w:pPr>
+        <w:jc w:val="both"/>
+        <w:rPr>
+          <w:lang w:val="es-ES" w:eastAsia="es-ES"/>
+        </w:rPr>
+      </w:pPr>
     </w:p>
     <w:p>
       <w:pPr>
@@ -1849,6 +4246,7 @@
           <w:spacing w:val="0"/>
         </w:rPr>
       </w:pPr>
+      <w:bookmarkStart w:id="9" w:name="_Toc7701372"/>
       <w:r>
         <w:rPr>
           <w:rStyle w:val="Ttulodellibro"/>
@@ -1870,20 +4268,9 @@
           <w:spacing w:val="0"/>
         </w:rPr>
         <w:tab/>
-      </w:r>
-      <w:bookmarkStart w:id="4" w:name="_Toc7547622"/>
-      <w:r>
-        <w:rPr>
-          <w:rStyle w:val="Ttulodellibro"/>
-          <w:b w:val="0"/>
-          <w:bCs w:val="0"/>
-          <w:i w:val="0"/>
-          <w:iCs w:val="0"/>
-          <w:spacing w:val="0"/>
-        </w:rPr>
         <w:t>Android</w:t>
       </w:r>
-      <w:bookmarkEnd w:id="4"/>
+      <w:bookmarkEnd w:id="9"/>
     </w:p>
     <w:p>
       <w:pPr>
@@ -1965,6 +4352,15 @@
         </w:rPr>
         <w:t>Lenguaje, versión, compatibilidad (sistemas operativos no compatibles)</w:t>
       </w:r>
+      <w:r>
+        <w:rPr>
+          <w:b/>
+          <w:i/>
+          <w:color w:val="FF0000"/>
+          <w:lang w:val="es-ES" w:eastAsia="es-ES"/>
+        </w:rPr>
+        <w:t>, ambiente de desarrollo</w:t>
+      </w:r>
     </w:p>
     <w:p>
       <w:pPr>
@@ -2246,6 +4642,32 @@
     </w:p>
     <w:p>
       <w:pPr>
+        <w:pStyle w:val="Prrafodelista"/>
+        <w:numPr>
+          <w:ilvl w:val="2"/>
+          <w:numId w:val="6"/>
+        </w:numPr>
+        <w:rPr>
+          <w:lang w:val="es-ES" w:eastAsia="es-ES"/>
+        </w:rPr>
+      </w:pPr>
+      <w:proofErr w:type="spellStart"/>
+      <w:r>
+        <w:rPr>
+          <w:lang w:val="es-ES" w:eastAsia="es-ES"/>
+        </w:rPr>
+        <w:t>Instalacion</w:t>
+      </w:r>
+      <w:proofErr w:type="spellEnd"/>
+      <w:r>
+        <w:rPr>
+          <w:lang w:val="es-ES" w:eastAsia="es-ES"/>
+        </w:rPr>
+        <w:t xml:space="preserve"> y configuración en Play Store</w:t>
+      </w:r>
+    </w:p>
+    <w:p>
+      <w:pPr>
         <w:ind w:left="360"/>
         <w:rPr>
           <w:lang w:val="es-ES" w:eastAsia="es-ES"/>
@@ -2274,79 +4696,79 @@
         </w:rPr>
         <w:t>Si algo se me va agregar</w:t>
       </w:r>
-    </w:p>
-    <w:p>
-      <w:pPr>
+      <w:r>
         <w:rPr>
           <w:b/>
           <w:i/>
           <w:color w:val="FF0000"/>
         </w:rPr>
-      </w:pPr>
-      <w:r>
+        <w:br w:type="page"/>
+      </w:r>
+    </w:p>
+    <w:p>
+      <w:pPr>
+        <w:pStyle w:val="TtuloTDC"/>
+        <w:outlineLvl w:val="1"/>
+      </w:pPr>
+      <w:bookmarkStart w:id="10" w:name="_Toc7701373"/>
+      <w:r>
+        <w:lastRenderedPageBreak/>
+        <w:t>3.</w:t>
+      </w:r>
+      <w:r>
+        <w:t>3</w:t>
+      </w:r>
+      <w:r>
+        <w:tab/>
+        <w:t>iOS</w:t>
+      </w:r>
+      <w:bookmarkEnd w:id="10"/>
+    </w:p>
+    <w:p>
+      <w:pPr>
+        <w:jc w:val="both"/>
+      </w:pPr>
+    </w:p>
+    <w:p>
+      <w:proofErr w:type="spellStart"/>
+      <w:r>
+        <w:t>Introduccion</w:t>
+      </w:r>
+      <w:proofErr w:type="spellEnd"/>
+      <w:r>
+        <w:t>, hablar del SO, nivel de penetración en chile…</w:t>
+      </w:r>
+    </w:p>
+    <w:p/>
+    <w:p>
+      <w:r>
+        <w:t>3.3.1</w:t>
+      </w:r>
+      <w:r>
+        <w:tab/>
+        <w:t>Lenguaje de programación</w:t>
+      </w:r>
+    </w:p>
+    <w:p/>
+    <w:p>
+      <w:pPr>
+        <w:ind w:left="360"/>
         <w:rPr>
           <w:b/>
           <w:i/>
           <w:color w:val="FF0000"/>
-        </w:rPr>
-        <w:br w:type="page"/>
-      </w:r>
-    </w:p>
-    <w:p>
-      <w:pPr>
-        <w:pStyle w:val="TtuloTDC"/>
-        <w:outlineLvl w:val="1"/>
-      </w:pPr>
-      <w:bookmarkStart w:id="5" w:name="_Toc7547623"/>
-      <w:r>
-        <w:lastRenderedPageBreak/>
-        <w:t>3.</w:t>
-      </w:r>
-      <w:r>
-        <w:t>3</w:t>
-      </w:r>
-      <w:r>
-        <w:tab/>
-        <w:t>iOS</w:t>
-      </w:r>
-      <w:bookmarkEnd w:id="5"/>
-    </w:p>
-    <w:p>
-      <w:pPr>
-        <w:jc w:val="both"/>
-      </w:pPr>
-    </w:p>
-    <w:p>
-      <w:proofErr w:type="spellStart"/>
-      <w:r>
-        <w:t>Introduccion</w:t>
-      </w:r>
-      <w:proofErr w:type="spellEnd"/>
-      <w:r>
-        <w:t>, hablar del SO, nivel de penetración en chile…</w:t>
-      </w:r>
-    </w:p>
-    <w:p/>
-    <w:p>
-      <w:r>
-        <w:t>3.3.1</w:t>
-      </w:r>
-      <w:r>
-        <w:tab/>
-        <w:t>Lenguaje de programación</w:t>
-      </w:r>
-    </w:p>
-    <w:p/>
-    <w:p>
-      <w:pPr>
-        <w:ind w:left="360"/>
+          <w:lang w:val="es-ES" w:eastAsia="es-ES"/>
+        </w:rPr>
+      </w:pPr>
+      <w:r>
         <w:rPr>
           <w:b/>
           <w:i/>
           <w:color w:val="FF0000"/>
           <w:lang w:val="es-ES" w:eastAsia="es-ES"/>
         </w:rPr>
-      </w:pPr>
+        <w:t>Lenguaje, versión, compatibilidad (sistemas operativos no compatibles)</w:t>
+      </w:r>
       <w:r>
         <w:rPr>
           <w:b/>
@@ -2354,44 +4776,19 @@
           <w:color w:val="FF0000"/>
           <w:lang w:val="es-ES" w:eastAsia="es-ES"/>
         </w:rPr>
-        <w:t>Lenguaje, versión, compatibilidad (sistemas operativos no compatibles)</w:t>
-      </w:r>
-    </w:p>
-    <w:p>
-      <w:pPr>
-        <w:rPr>
-          <w:lang w:val="es-ES"/>
-        </w:rPr>
-      </w:pPr>
-    </w:p>
-    <w:p>
-      <w:r>
-        <w:t>3.3.2</w:t>
-      </w:r>
-      <w:r>
-        <w:tab/>
-        <w:t xml:space="preserve">Arquitectura general (si es igual a Android </w:t>
+        <w:t xml:space="preserve">, ambiente de desarrollo (IDE donde se </w:t>
       </w:r>
       <w:proofErr w:type="spellStart"/>
       <w:r>
-        <w:t>copy</w:t>
-      </w:r>
-      <w:proofErr w:type="spellEnd"/>
-      <w:r>
-        <w:t>/paste)</w:t>
-      </w:r>
-    </w:p>
-    <w:p/>
-    <w:p>
-      <w:pPr>
-        <w:ind w:left="360"/>
         <w:rPr>
           <w:b/>
           <w:i/>
           <w:color w:val="FF0000"/>
           <w:lang w:val="es-ES" w:eastAsia="es-ES"/>
         </w:rPr>
-      </w:pPr>
+        <w:t>realizo</w:t>
+      </w:r>
+      <w:proofErr w:type="spellEnd"/>
       <w:r>
         <w:rPr>
           <w:b/>
@@ -2399,19 +4796,44 @@
           <w:color w:val="FF0000"/>
           <w:lang w:val="es-ES" w:eastAsia="es-ES"/>
         </w:rPr>
-        <w:t>Diagrama general, (</w:t>
+        <w:t xml:space="preserve"> el desarrollo)</w:t>
+      </w:r>
+    </w:p>
+    <w:p>
+      <w:pPr>
+        <w:rPr>
+          <w:lang w:val="es-ES"/>
+        </w:rPr>
+      </w:pPr>
+    </w:p>
+    <w:p>
+      <w:r>
+        <w:t>3.3.2</w:t>
+      </w:r>
+      <w:r>
+        <w:tab/>
+        <w:t xml:space="preserve">Arquitectura general (si es igual a Android </w:t>
       </w:r>
       <w:proofErr w:type="spellStart"/>
       <w:r>
+        <w:t>copy</w:t>
+      </w:r>
+      <w:proofErr w:type="spellEnd"/>
+      <w:r>
+        <w:t>/paste)</w:t>
+      </w:r>
+    </w:p>
+    <w:p/>
+    <w:p>
+      <w:pPr>
+        <w:ind w:left="360"/>
         <w:rPr>
           <w:b/>
           <w:i/>
           <w:color w:val="FF0000"/>
           <w:lang w:val="es-ES" w:eastAsia="es-ES"/>
         </w:rPr>
-        <w:t>mvc</w:t>
-      </w:r>
-      <w:proofErr w:type="spellEnd"/>
+      </w:pPr>
       <w:r>
         <w:rPr>
           <w:b/>
@@ -2419,9 +4841,9 @@
           <w:color w:val="FF0000"/>
           <w:lang w:val="es-ES" w:eastAsia="es-ES"/>
         </w:rPr>
-        <w:t xml:space="preserve">?), base de </w:t>
-      </w:r>
-      <w:proofErr w:type="gramStart"/>
+        <w:t>Diagrama general, (</w:t>
+      </w:r>
+      <w:proofErr w:type="spellStart"/>
       <w:r>
         <w:rPr>
           <w:b/>
@@ -2429,9 +4851,9 @@
           <w:color w:val="FF0000"/>
           <w:lang w:val="es-ES" w:eastAsia="es-ES"/>
         </w:rPr>
-        <w:t>datos, ….</w:t>
-      </w:r>
-      <w:proofErr w:type="gramEnd"/>
+        <w:t>mvc</w:t>
+      </w:r>
+      <w:proofErr w:type="spellEnd"/>
       <w:r>
         <w:rPr>
           <w:b/>
@@ -2439,9 +4861,9 @@
           <w:color w:val="FF0000"/>
           <w:lang w:val="es-ES" w:eastAsia="es-ES"/>
         </w:rPr>
-        <w:t xml:space="preserve">su esquema en Paint rápido yo lo hago </w:t>
-      </w:r>
-      <w:proofErr w:type="spellStart"/>
+        <w:t xml:space="preserve">?), base de </w:t>
+      </w:r>
+      <w:proofErr w:type="gramStart"/>
       <w:r>
         <w:rPr>
           <w:b/>
@@ -2449,9 +4871,9 @@
           <w:color w:val="FF0000"/>
           <w:lang w:val="es-ES" w:eastAsia="es-ES"/>
         </w:rPr>
-        <w:t>mas</w:t>
-      </w:r>
-      <w:proofErr w:type="spellEnd"/>
+        <w:t>datos, ….</w:t>
+      </w:r>
+      <w:proofErr w:type="gramEnd"/>
       <w:r>
         <w:rPr>
           <w:b/>
@@ -2459,60 +4881,19 @@
           <w:color w:val="FF0000"/>
           <w:lang w:val="es-ES" w:eastAsia="es-ES"/>
         </w:rPr>
-        <w:t xml:space="preserve"> bonito</w:t>
-      </w:r>
-    </w:p>
-    <w:p>
-      <w:pPr>
-        <w:rPr>
-          <w:lang w:val="es-ES"/>
-        </w:rPr>
-      </w:pPr>
-      <w:r>
-        <w:rPr>
-          <w:lang w:val="es-ES"/>
-        </w:rPr>
-        <w:t>3.3.3</w:t>
-      </w:r>
-      <w:r>
-        <w:rPr>
-          <w:lang w:val="es-ES"/>
-        </w:rPr>
-        <w:tab/>
+        <w:t xml:space="preserve">su esquema en Paint rápido yo lo hago </w:t>
       </w:r>
       <w:proofErr w:type="spellStart"/>
       <w:r>
-        <w:rPr>
-          <w:lang w:val="es-ES"/>
-        </w:rPr>
-        <w:t>Librerias</w:t>
-      </w:r>
-      <w:proofErr w:type="spellEnd"/>
-      <w:r>
-        <w:rPr>
-          <w:lang w:val="es-ES"/>
-        </w:rPr>
-        <w:t xml:space="preserve"> asociadas</w:t>
-      </w:r>
-    </w:p>
-    <w:p>
-      <w:pPr>
-        <w:rPr>
-          <w:lang w:val="es-ES"/>
-        </w:rPr>
-      </w:pPr>
-    </w:p>
-    <w:p>
-      <w:pPr>
-        <w:ind w:left="360"/>
         <w:rPr>
           <w:b/>
           <w:i/>
           <w:color w:val="FF0000"/>
           <w:lang w:val="es-ES" w:eastAsia="es-ES"/>
         </w:rPr>
-      </w:pPr>
-      <w:proofErr w:type="spellStart"/>
+        <w:t>mas</w:t>
+      </w:r>
+      <w:proofErr w:type="spellEnd"/>
       <w:r>
         <w:rPr>
           <w:b/>
@@ -2520,64 +4901,70 @@
           <w:color w:val="FF0000"/>
           <w:lang w:val="es-ES" w:eastAsia="es-ES"/>
         </w:rPr>
+        <w:t xml:space="preserve"> bonito</w:t>
+      </w:r>
+    </w:p>
+    <w:p>
+      <w:pPr>
+        <w:rPr>
+          <w:lang w:val="es-ES"/>
+        </w:rPr>
+      </w:pPr>
+      <w:r>
+        <w:rPr>
+          <w:lang w:val="es-ES"/>
+        </w:rPr>
+        <w:t>3.3.3</w:t>
+      </w:r>
+      <w:r>
+        <w:rPr>
+          <w:lang w:val="es-ES"/>
+        </w:rPr>
+        <w:tab/>
+      </w:r>
+      <w:proofErr w:type="spellStart"/>
+      <w:r>
+        <w:rPr>
+          <w:lang w:val="es-ES"/>
+        </w:rPr>
         <w:t>Librerias</w:t>
       </w:r>
       <w:proofErr w:type="spellEnd"/>
       <w:r>
+        <w:rPr>
+          <w:lang w:val="es-ES"/>
+        </w:rPr>
+        <w:t xml:space="preserve"> asociadas</w:t>
+      </w:r>
+    </w:p>
+    <w:p>
+      <w:pPr>
+        <w:rPr>
+          <w:lang w:val="es-ES"/>
+        </w:rPr>
+      </w:pPr>
+    </w:p>
+    <w:p>
+      <w:pPr>
+        <w:ind w:left="360"/>
         <w:rPr>
           <w:b/>
           <w:i/>
           <w:color w:val="FF0000"/>
           <w:lang w:val="es-ES" w:eastAsia="es-ES"/>
         </w:rPr>
-        <w:t xml:space="preserve"> y sus versiones para los distintos usos…</w:t>
-      </w:r>
-    </w:p>
-    <w:p>
-      <w:pPr>
-        <w:rPr>
-          <w:lang w:val="es-ES"/>
-        </w:rPr>
-      </w:pPr>
-    </w:p>
-    <w:p>
-      <w:pPr>
-        <w:rPr>
-          <w:lang w:val="es-ES"/>
-        </w:rPr>
-      </w:pPr>
-      <w:r>
-        <w:rPr>
-          <w:lang w:val="es-ES"/>
-        </w:rPr>
-        <w:t>3.3.4</w:t>
-      </w:r>
-      <w:r>
-        <w:rPr>
-          <w:lang w:val="es-ES"/>
-        </w:rPr>
-        <w:tab/>
-        <w:t>Datos de entrada</w:t>
-      </w:r>
-    </w:p>
-    <w:p>
-      <w:pPr>
-        <w:rPr>
-          <w:lang w:val="es-ES"/>
-        </w:rPr>
-      </w:pPr>
-    </w:p>
-    <w:p>
-      <w:pPr>
-        <w:ind w:left="360"/>
+      </w:pPr>
+      <w:proofErr w:type="spellStart"/>
+      <w:r>
         <w:rPr>
           <w:b/>
           <w:i/>
           <w:color w:val="FF0000"/>
           <w:lang w:val="es-ES" w:eastAsia="es-ES"/>
         </w:rPr>
-      </w:pPr>
-      <w:proofErr w:type="spellStart"/>
+        <w:t>Librerias</w:t>
+      </w:r>
+      <w:proofErr w:type="spellEnd"/>
       <w:r>
         <w:rPr>
           <w:b/>
@@ -2585,16 +4972,71 @@
           <w:color w:val="FF0000"/>
           <w:lang w:val="es-ES" w:eastAsia="es-ES"/>
         </w:rPr>
-        <w:t>Descripcion</w:t>
-      </w:r>
-      <w:proofErr w:type="spellEnd"/>
-      <w:r>
+        <w:t xml:space="preserve"> y sus versiones para los distintos usos…</w:t>
+      </w:r>
+    </w:p>
+    <w:p>
+      <w:pPr>
+        <w:rPr>
+          <w:lang w:val="es-ES"/>
+        </w:rPr>
+      </w:pPr>
+    </w:p>
+    <w:p>
+      <w:pPr>
+        <w:rPr>
+          <w:lang w:val="es-ES"/>
+        </w:rPr>
+      </w:pPr>
+      <w:r>
+        <w:rPr>
+          <w:lang w:val="es-ES"/>
+        </w:rPr>
+        <w:t>3.3.4</w:t>
+      </w:r>
+      <w:r>
+        <w:rPr>
+          <w:lang w:val="es-ES"/>
+        </w:rPr>
+        <w:tab/>
+        <w:t>Datos de entrada</w:t>
+      </w:r>
+    </w:p>
+    <w:p>
+      <w:pPr>
+        <w:rPr>
+          <w:lang w:val="es-ES"/>
+        </w:rPr>
+      </w:pPr>
+    </w:p>
+    <w:p>
+      <w:pPr>
+        <w:ind w:left="360"/>
         <w:rPr>
           <w:b/>
           <w:i/>
           <w:color w:val="FF0000"/>
           <w:lang w:val="es-ES" w:eastAsia="es-ES"/>
         </w:rPr>
+      </w:pPr>
+      <w:proofErr w:type="spellStart"/>
+      <w:r>
+        <w:rPr>
+          <w:b/>
+          <w:i/>
+          <w:color w:val="FF0000"/>
+          <w:lang w:val="es-ES" w:eastAsia="es-ES"/>
+        </w:rPr>
+        <w:t>Descripcion</w:t>
+      </w:r>
+      <w:proofErr w:type="spellEnd"/>
+      <w:r>
+        <w:rPr>
+          <w:b/>
+          <w:i/>
+          <w:color w:val="FF0000"/>
+          <w:lang w:val="es-ES" w:eastAsia="es-ES"/>
+        </w:rPr>
         <w:t xml:space="preserve"> de los datos que utilizar, formato de los archivos</w:t>
       </w:r>
     </w:p>
@@ -2623,6 +5065,46 @@
         </w:rPr>
         <w:tab/>
         <w:t>Modelo de datos de la base de datos</w:t>
+      </w:r>
+    </w:p>
+    <w:p>
+      <w:pPr>
+        <w:rPr>
+          <w:lang w:val="es-ES"/>
+        </w:rPr>
+      </w:pPr>
+    </w:p>
+    <w:p>
+      <w:pPr>
+        <w:rPr>
+          <w:lang w:val="es-ES"/>
+        </w:rPr>
+      </w:pPr>
+      <w:r>
+        <w:rPr>
+          <w:lang w:val="es-ES"/>
+        </w:rPr>
+        <w:t>3.3.6</w:t>
+      </w:r>
+      <w:r>
+        <w:rPr>
+          <w:lang w:val="es-ES"/>
+        </w:rPr>
+        <w:tab/>
+      </w:r>
+      <w:proofErr w:type="spellStart"/>
+      <w:r>
+        <w:rPr>
+          <w:lang w:val="es-ES"/>
+        </w:rPr>
+        <w:t>Instalaccion</w:t>
+      </w:r>
+      <w:proofErr w:type="spellEnd"/>
+      <w:r>
+        <w:rPr>
+          <w:lang w:val="es-ES"/>
+        </w:rPr>
+        <w:t xml:space="preserve"> y configuración en App Store</w:t>
       </w:r>
     </w:p>
     <w:p>
@@ -2664,17 +5146,17 @@
           <w:numId w:val="6"/>
         </w:numPr>
       </w:pPr>
-      <w:bookmarkStart w:id="6" w:name="_90drxzgn1r63" w:colFirst="0" w:colLast="0"/>
-      <w:bookmarkStart w:id="7" w:name="_h9qst06nuwtp" w:colFirst="0" w:colLast="0"/>
-      <w:bookmarkStart w:id="8" w:name="_p2yta3744alf" w:colFirst="0" w:colLast="0"/>
-      <w:bookmarkStart w:id="9" w:name="_Toc7547624"/>
-      <w:bookmarkEnd w:id="6"/>
-      <w:bookmarkEnd w:id="7"/>
-      <w:bookmarkEnd w:id="8"/>
+      <w:bookmarkStart w:id="11" w:name="_90drxzgn1r63" w:colFirst="0" w:colLast="0"/>
+      <w:bookmarkStart w:id="12" w:name="_h9qst06nuwtp" w:colFirst="0" w:colLast="0"/>
+      <w:bookmarkStart w:id="13" w:name="_p2yta3744alf" w:colFirst="0" w:colLast="0"/>
+      <w:bookmarkStart w:id="14" w:name="_Toc7701374"/>
+      <w:bookmarkEnd w:id="11"/>
+      <w:bookmarkEnd w:id="12"/>
+      <w:bookmarkEnd w:id="13"/>
       <w:r>
         <w:t>Servidor</w:t>
       </w:r>
-      <w:bookmarkEnd w:id="9"/>
+      <w:bookmarkEnd w:id="14"/>
     </w:p>
     <w:p>
       <w:pPr>
@@ -2691,36 +5173,83 @@
         <w:jc w:val="both"/>
         <w:rPr>
           <w:rFonts w:eastAsia="Times New Roman"/>
-        </w:rPr>
-      </w:pPr>
+          <w:color w:val="FF0000"/>
+        </w:rPr>
+      </w:pPr>
+      <w:proofErr w:type="spellStart"/>
       <w:r>
         <w:rPr>
           <w:rFonts w:eastAsia="Times New Roman"/>
-        </w:rPr>
-        <w:t xml:space="preserve">Por otra parte, </w:t>
-      </w:r>
+          <w:color w:val="FF0000"/>
+        </w:rPr>
+        <w:t>Descripcion</w:t>
+      </w:r>
+      <w:proofErr w:type="spellEnd"/>
       <w:r>
         <w:rPr>
           <w:rFonts w:eastAsia="Times New Roman"/>
-        </w:rPr>
-        <w:t>al procesar los datos con las distintas metodologías como estimación de bajada, construcción de viajes, estimación de velocidades, expansiones, …entre otras, se obtienen un conjunto de tablas resultantes, estas tablas también tienen un comportamiento similar para días del mismo tipo (laboral, sábado y domingo), por lo que también es posible realizar un análisis para identificar días anómalos revisando algunos indicadores.</w:t>
-      </w:r>
+          <w:color w:val="FF0000"/>
+        </w:rPr>
+        <w:t xml:space="preserve"> general…</w:t>
+      </w:r>
+    </w:p>
+    <w:p>
+      <w:pPr>
+        <w:spacing w:after="120"/>
+        <w:jc w:val="both"/>
+        <w:rPr>
+          <w:rFonts w:eastAsia="Times New Roman"/>
+          <w:color w:val="FF0000"/>
+        </w:rPr>
+      </w:pPr>
     </w:p>
     <w:p>
       <w:pPr>
         <w:pStyle w:val="TtuloTDC"/>
         <w:outlineLvl w:val="1"/>
-      </w:pPr>
-      <w:bookmarkStart w:id="10" w:name="_g0pgksph952h" w:colFirst="0" w:colLast="0"/>
-      <w:bookmarkStart w:id="11" w:name="_Toc7547625"/>
-      <w:bookmarkEnd w:id="10"/>
-      <w:r>
-        <w:t xml:space="preserve">4.1 </w:t>
+        <w:rPr>
+          <w:rFonts w:eastAsia="Times New Roman"/>
+        </w:rPr>
+      </w:pPr>
+      <w:r>
+        <w:rPr>
+          <w:rFonts w:eastAsia="Times New Roman"/>
+        </w:rPr>
+        <w:t>4.1 La herramienta</w:t>
+      </w:r>
+    </w:p>
+    <w:p>
+      <w:pPr>
+        <w:pStyle w:val="TtuloTDC"/>
+        <w:outlineLvl w:val="1"/>
+      </w:pPr>
+      <w:bookmarkStart w:id="15" w:name="_g0pgksph952h" w:colFirst="0" w:colLast="0"/>
+      <w:bookmarkStart w:id="16" w:name="_Toc7701375"/>
+      <w:bookmarkEnd w:id="15"/>
+      <w:r>
+        <w:t>4.</w:t>
+      </w:r>
+      <w:r>
+        <w:t>2</w:t>
+      </w:r>
+      <w:r>
+        <w:t xml:space="preserve"> </w:t>
       </w:r>
       <w:r>
         <w:t>Arquitectura</w:t>
       </w:r>
-      <w:bookmarkEnd w:id="11"/>
+      <w:bookmarkEnd w:id="16"/>
+      <w:r>
+        <w:t xml:space="preserve"> Back-</w:t>
+      </w:r>
+      <w:proofErr w:type="spellStart"/>
+      <w:r>
+        <w:t>End</w:t>
+      </w:r>
+      <w:proofErr w:type="spellEnd"/>
+      <w:r>
+        <w:t xml:space="preserve"> de la aplicación</w:t>
+      </w:r>
     </w:p>
     <w:p>
       <w:pPr>
@@ -2736,13 +5265,17 @@
         <w:pStyle w:val="NormalWeb"/>
         <w:spacing w:before="0" w:beforeAutospacing="0" w:after="0" w:afterAutospacing="0"/>
         <w:jc w:val="both"/>
+      </w:pPr>
+      <w:r>
         <w:rPr>
           <w:rFonts w:ascii="Arial" w:hAnsi="Arial" w:cs="Arial"/>
           <w:color w:val="000000"/>
           <w:sz w:val="22"/>
           <w:szCs w:val="22"/>
         </w:rPr>
-      </w:pPr>
+        <w:t xml:space="preserve">Modulo </w:t>
+      </w:r>
+      <w:proofErr w:type="spellStart"/>
       <w:r>
         <w:rPr>
           <w:rFonts w:ascii="Arial" w:hAnsi="Arial" w:cs="Arial"/>
@@ -2750,9 +5283,9 @@
           <w:sz w:val="22"/>
           <w:szCs w:val="22"/>
         </w:rPr>
-        <w:t xml:space="preserve">Uno de los procesos realizados por ADATRAP, y que podría ser considerado como el más relevante, es la estimación de bajada de los usuarios. Es necesario entender que el sistema de transporte público en Santiago solo exige validar para el pago al subir a un bus o entrar en una zona paga, por lo que el paradero de bajada del usuario de esa tarjeta es un dato no entregado por el sistema y debe estimarse para poder construir la información de viajes del sistema, es por esto que en los proyectos de </w:t>
-      </w:r>
-      <w:proofErr w:type="spellStart"/>
+        <w:t>django</w:t>
+      </w:r>
+      <w:proofErr w:type="spellEnd"/>
       <w:r>
         <w:rPr>
           <w:rFonts w:ascii="Arial" w:hAnsi="Arial" w:cs="Arial"/>
@@ -2760,65 +5293,8 @@
           <w:sz w:val="22"/>
           <w:szCs w:val="22"/>
         </w:rPr>
-        <w:t>Fondef</w:t>
-      </w:r>
-      <w:proofErr w:type="spellEnd"/>
-      <w:r>
-        <w:rPr>
-          <w:rFonts w:ascii="Arial" w:hAnsi="Arial" w:cs="Arial"/>
-          <w:color w:val="000000"/>
-          <w:sz w:val="22"/>
-          <w:szCs w:val="22"/>
-        </w:rPr>
-        <w:t>/</w:t>
-      </w:r>
-      <w:proofErr w:type="spellStart"/>
-      <w:r>
-        <w:rPr>
-          <w:rFonts w:ascii="Arial" w:hAnsi="Arial" w:cs="Arial"/>
-          <w:color w:val="000000"/>
-          <w:sz w:val="22"/>
-          <w:szCs w:val="22"/>
-        </w:rPr>
-        <w:t>Conicyt</w:t>
-      </w:r>
-      <w:proofErr w:type="spellEnd"/>
-      <w:r>
-        <w:rPr>
-          <w:rFonts w:ascii="Arial" w:hAnsi="Arial" w:cs="Arial"/>
-          <w:color w:val="000000"/>
-          <w:sz w:val="22"/>
-          <w:szCs w:val="22"/>
-        </w:rPr>
-        <w:t xml:space="preserve"> ya mencionados se investigó y desarrolló una metodología que estima estos paraderos de bajada, la metodología consiste en grandes rasgos en determinar sobre el camino del bus y servicio, al que el usuario subió, la parada óptima (tiempo generalizado) de bajada en relación a la siguiente transacciones realizada por ese usuario. Esta metodología tiene variantes según si el usuario viaja en Metro, Metro Tren, Bus y en caso de ser bus si la validación fue realizada directamente sobre el bus o en una zona paga, el detalle de esta metodología está descrita en </w:t>
-      </w:r>
-      <w:proofErr w:type="spellStart"/>
-      <w:r>
-        <w:rPr>
-          <w:rFonts w:ascii="Arial" w:hAnsi="Arial" w:cs="Arial"/>
-          <w:color w:val="000000"/>
-          <w:sz w:val="22"/>
-          <w:szCs w:val="22"/>
-        </w:rPr>
-        <w:t>Munizaga</w:t>
-      </w:r>
-      <w:proofErr w:type="spellEnd"/>
-      <w:r>
-        <w:rPr>
-          <w:rFonts w:ascii="Arial" w:hAnsi="Arial" w:cs="Arial"/>
-          <w:color w:val="000000"/>
-          <w:sz w:val="22"/>
-          <w:szCs w:val="22"/>
-        </w:rPr>
-        <w:t xml:space="preserve"> y Palma (2012).</w:t>
-      </w:r>
-    </w:p>
-    <w:p>
-      <w:pPr>
-        <w:pStyle w:val="NormalWeb"/>
-        <w:spacing w:before="0" w:beforeAutospacing="0" w:after="0" w:afterAutospacing="0"/>
-        <w:jc w:val="both"/>
-      </w:pPr>
+        <w:t>, base de datos, modelo de datos….</w:t>
+      </w:r>
     </w:p>
     <w:p>
       <w:pPr>
@@ -2834,14 +5310,23 @@
         <w:pStyle w:val="TtuloTDC"/>
         <w:outlineLvl w:val="1"/>
       </w:pPr>
-      <w:bookmarkStart w:id="12" w:name="_Toc7547626"/>
-      <w:r>
-        <w:t xml:space="preserve">4.2 </w:t>
-      </w:r>
-      <w:r>
-        <w:t>Administración</w:t>
-      </w:r>
-      <w:bookmarkEnd w:id="12"/>
+      <w:bookmarkStart w:id="17" w:name="_Toc7701376"/>
+      <w:r>
+        <w:t>4.</w:t>
+      </w:r>
+      <w:r>
+        <w:t>3</w:t>
+      </w:r>
+      <w:r>
+        <w:t xml:space="preserve"> </w:t>
+      </w:r>
+      <w:r>
+        <w:t>Arquitectura modulo a</w:t>
+      </w:r>
+      <w:r>
+        <w:t>dministración</w:t>
+      </w:r>
+      <w:bookmarkEnd w:id="17"/>
     </w:p>
     <w:p>
       <w:pPr>
@@ -2864,125 +5349,54 @@
         <w:rPr>
           <w:rFonts w:eastAsia="Times New Roman"/>
         </w:rPr>
-        <w:t>Un segundo producto entregado por ADATRAP</w:t>
-      </w:r>
+        <w:t xml:space="preserve">Modulo </w:t>
+      </w:r>
+      <w:proofErr w:type="spellStart"/>
       <w:r>
         <w:rPr>
           <w:rFonts w:eastAsia="Times New Roman"/>
         </w:rPr>
-        <w:t xml:space="preserve"> son las velocidades del sistema, estas velocidades corresponden a las velocidades medidas para cada uno de los servicios sobre tramos de 500 metros en la ruta en periodos de 30 minutos. En el caso de estos datos no existe una validación por el número de registros, los problemas que impactan en este proceso están directamente relacionados a los datos de GPS de los buses y las rutas del sistema, ambas fuentes de datos son revisadas en las secciones anteriores, de todas maneras, en caso de aparecer algún problema en estos datos se traduce en la inexistencia de estos, </w:t>
-      </w:r>
+        <w:t>django</w:t>
+      </w:r>
+      <w:proofErr w:type="spellEnd"/>
       <w:r>
         <w:rPr>
           <w:rFonts w:eastAsia="Times New Roman"/>
         </w:rPr>
-        <w:t>puesto</w:t>
-      </w:r>
-      <w:r>
+        <w:t>, base de datos, modelos de datos….</w:t>
+      </w:r>
+    </w:p>
+    <w:p>
+      <w:pPr>
+        <w:spacing w:after="120"/>
+        <w:jc w:val="both"/>
         <w:rPr>
           <w:rFonts w:eastAsia="Times New Roman"/>
         </w:rPr>
-        <w:t xml:space="preserve"> que internamente la herramienta tiene un conjunto de filtros que no permite </w:t>
-      </w:r>
-      <w:r>
+      </w:pPr>
+    </w:p>
+    <w:p>
+      <w:pPr>
+        <w:pStyle w:val="TtuloTDC"/>
+        <w:outlineLvl w:val="1"/>
         <w:rPr>
           <w:rFonts w:eastAsia="Times New Roman"/>
         </w:rPr>
-        <w:t xml:space="preserve">considerar datos anómalos, dejando los resultados para los tramo-periodo nulos. </w:t>
-      </w:r>
-    </w:p>
-    <w:p>
-      <w:pPr>
-        <w:spacing w:after="120"/>
-        <w:jc w:val="both"/>
+      </w:pPr>
+      <w:r>
         <w:rPr>
           <w:rFonts w:eastAsia="Times New Roman"/>
         </w:rPr>
-      </w:pPr>
-    </w:p>
-    <w:p>
-      <w:pPr>
-        <w:spacing w:after="120"/>
-        <w:jc w:val="both"/>
+        <w:t xml:space="preserve">4.4 </w:t>
+      </w:r>
+      <w:proofErr w:type="spellStart"/>
+      <w:r>
         <w:rPr>
           <w:rFonts w:eastAsia="Times New Roman"/>
-          <w:b/>
-          <w:i/>
-        </w:rPr>
-      </w:pPr>
-      <w:r>
-        <w:rPr>
-          <w:rFonts w:eastAsia="Times New Roman"/>
-          <w:b/>
-          <w:i/>
-        </w:rPr>
-        <w:t xml:space="preserve">En este periodo se procesaron </w:t>
-      </w:r>
-      <w:r>
-        <w:rPr>
-          <w:rFonts w:eastAsia="Times New Roman"/>
-          <w:b/>
-          <w:i/>
-        </w:rPr>
-        <w:t xml:space="preserve">los meses de </w:t>
-      </w:r>
-      <w:r>
-        <w:rPr>
-          <w:rFonts w:eastAsia="Times New Roman"/>
-          <w:b/>
-          <w:i/>
-        </w:rPr>
-        <w:t xml:space="preserve">enero 2019 </w:t>
-      </w:r>
-      <w:r>
-        <w:rPr>
-          <w:rFonts w:eastAsia="Times New Roman"/>
-          <w:b/>
-          <w:i/>
-        </w:rPr>
-        <w:t>a</w:t>
-      </w:r>
-      <w:r>
-        <w:rPr>
-          <w:rFonts w:eastAsia="Times New Roman"/>
-          <w:b/>
-          <w:i/>
-        </w:rPr>
-        <w:t xml:space="preserve"> marzo 2019, pero después de revisar la información de GPS </w:t>
-      </w:r>
-      <w:r>
-        <w:rPr>
-          <w:rFonts w:eastAsia="Times New Roman"/>
-          <w:b/>
-          <w:i/>
-        </w:rPr>
-        <w:t>e</w:t>
-      </w:r>
-      <w:r>
-        <w:rPr>
-          <w:rFonts w:eastAsia="Times New Roman"/>
-          <w:b/>
-          <w:i/>
-        </w:rPr>
-        <w:t xml:space="preserve"> identificar que estos no venían con información de las variantes se recomienda desconsiderar estos datos de velocidades hasta lograr c</w:t>
-      </w:r>
-      <w:r>
-        <w:rPr>
-          <w:rFonts w:eastAsia="Times New Roman"/>
-          <w:b/>
-          <w:i/>
-        </w:rPr>
-        <w:t>orregir este error en los datos de entrada.</w:t>
-      </w:r>
-    </w:p>
-    <w:p>
-      <w:pPr>
-        <w:spacing w:after="120"/>
-        <w:jc w:val="both"/>
-        <w:rPr>
-          <w:rFonts w:eastAsia="Times New Roman"/>
-        </w:rPr>
-      </w:pPr>
+        </w:rPr>
+        <w:t>Instalacion</w:t>
+      </w:r>
+      <w:proofErr w:type="spellEnd"/>
     </w:p>
     <w:p>
       <w:pPr>
@@ -2991,10 +5405,9 @@
           <w:szCs w:val="40"/>
         </w:rPr>
       </w:pPr>
-      <w:bookmarkStart w:id="13" w:name="_kc8ln56nc8uj" w:colFirst="0" w:colLast="0"/>
-      <w:bookmarkEnd w:id="13"/>
-      <w:r>
-        <w:lastRenderedPageBreak/>
+      <w:bookmarkStart w:id="18" w:name="_kc8ln56nc8uj" w:colFirst="0" w:colLast="0"/>
+      <w:bookmarkEnd w:id="18"/>
+      <w:r>
         <w:br w:type="page"/>
       </w:r>
     </w:p>
@@ -3006,12 +5419,12 @@
           <w:numId w:val="6"/>
         </w:numPr>
       </w:pPr>
-      <w:bookmarkStart w:id="14" w:name="_Toc7547627"/>
+      <w:bookmarkStart w:id="19" w:name="_Toc7701377"/>
       <w:r>
         <w:lastRenderedPageBreak/>
         <w:t>Lineamientos de diseño</w:t>
       </w:r>
-      <w:bookmarkEnd w:id="14"/>
+      <w:bookmarkEnd w:id="19"/>
     </w:p>
     <w:p/>
     <w:p>
@@ -3035,10 +5448,10 @@
       <w:pPr>
         <w:pStyle w:val="TtuloTDC"/>
       </w:pPr>
-      <w:bookmarkStart w:id="15" w:name="_jvl019ajv60m" w:colFirst="0" w:colLast="0"/>
-      <w:bookmarkStart w:id="16" w:name="_z3l84mdnrx5x" w:colFirst="0" w:colLast="0"/>
-      <w:bookmarkEnd w:id="15"/>
-      <w:bookmarkEnd w:id="16"/>
+      <w:bookmarkStart w:id="20" w:name="_jvl019ajv60m" w:colFirst="0" w:colLast="0"/>
+      <w:bookmarkStart w:id="21" w:name="_z3l84mdnrx5x" w:colFirst="0" w:colLast="0"/>
+      <w:bookmarkEnd w:id="20"/>
+      <w:bookmarkEnd w:id="21"/>
       <w:r>
         <w:t xml:space="preserve">5.1 </w:t>
       </w:r>
@@ -3061,16 +5474,16 @@
         <w:pStyle w:val="TtuloTDC"/>
         <w:outlineLvl w:val="1"/>
       </w:pPr>
-      <w:bookmarkStart w:id="17" w:name="_l6vdjlqgauvl" w:colFirst="0" w:colLast="0"/>
-      <w:bookmarkStart w:id="18" w:name="_Toc7547628"/>
-      <w:bookmarkEnd w:id="17"/>
+      <w:bookmarkStart w:id="22" w:name="_l6vdjlqgauvl" w:colFirst="0" w:colLast="0"/>
+      <w:bookmarkStart w:id="23" w:name="_Toc7701378"/>
+      <w:bookmarkEnd w:id="22"/>
       <w:r>
         <w:t xml:space="preserve">5.2 </w:t>
       </w:r>
       <w:r>
         <w:t>Sistema de Visualización</w:t>
       </w:r>
-      <w:bookmarkEnd w:id="18"/>
+      <w:bookmarkEnd w:id="23"/>
     </w:p>
     <w:p/>
     <w:p>
@@ -3166,8 +5579,8 @@
       </w:pPr>
     </w:p>
     <w:sectPr>
-      <w:headerReference w:type="default" r:id="rId9"/>
-      <w:footerReference w:type="default" r:id="rId10"/>
+      <w:headerReference w:type="default" r:id="rId15"/>
+      <w:footerReference w:type="default" r:id="rId16"/>
       <w:pgSz w:w="11909" w:h="16834"/>
       <w:pgMar w:top="1440" w:right="1440" w:bottom="1440" w:left="1440" w:header="0" w:footer="720" w:gutter="0"/>
       <w:pgNumType w:start="1"/>
@@ -4456,6 +6869,95 @@
     </w:lvl>
   </w:abstractNum>
   <w:abstractNum w:abstractNumId="10" w15:restartNumberingAfterBreak="0">
+    <w:nsid w:val="6F5C7A25"/>
+    <w:multiLevelType w:val="hybridMultilevel"/>
+    <w:tmpl w:val="7144C81C"/>
+    <w:lvl w:ilvl="0" w:tplc="0C0A000F">
+      <w:start w:val="1"/>
+      <w:numFmt w:val="decimal"/>
+      <w:lvlText w:val="%1."/>
+      <w:lvlJc w:val="left"/>
+      <w:pPr>
+        <w:ind w:left="720" w:hanging="360"/>
+      </w:pPr>
+      <w:rPr>
+        <w:rFonts w:hint="default"/>
+      </w:rPr>
+    </w:lvl>
+    <w:lvl w:ilvl="1" w:tplc="0C0A0019" w:tentative="1">
+      <w:start w:val="1"/>
+      <w:numFmt w:val="lowerLetter"/>
+      <w:lvlText w:val="%2."/>
+      <w:lvlJc w:val="left"/>
+      <w:pPr>
+        <w:ind w:left="1440" w:hanging="360"/>
+      </w:pPr>
+    </w:lvl>
+    <w:lvl w:ilvl="2" w:tplc="0C0A001B" w:tentative="1">
+      <w:start w:val="1"/>
+      <w:numFmt w:val="lowerRoman"/>
+      <w:lvlText w:val="%3."/>
+      <w:lvlJc w:val="right"/>
+      <w:pPr>
+        <w:ind w:left="2160" w:hanging="180"/>
+      </w:pPr>
+    </w:lvl>
+    <w:lvl w:ilvl="3" w:tplc="0C0A000F" w:tentative="1">
+      <w:start w:val="1"/>
+      <w:numFmt w:val="decimal"/>
+      <w:lvlText w:val="%4."/>
+      <w:lvlJc w:val="left"/>
+      <w:pPr>
+        <w:ind w:left="2880" w:hanging="360"/>
+      </w:pPr>
+    </w:lvl>
+    <w:lvl w:ilvl="4" w:tplc="0C0A0019" w:tentative="1">
+      <w:start w:val="1"/>
+      <w:numFmt w:val="lowerLetter"/>
+      <w:lvlText w:val="%5."/>
+      <w:lvlJc w:val="left"/>
+      <w:pPr>
+        <w:ind w:left="3600" w:hanging="360"/>
+      </w:pPr>
+    </w:lvl>
+    <w:lvl w:ilvl="5" w:tplc="0C0A001B" w:tentative="1">
+      <w:start w:val="1"/>
+      <w:numFmt w:val="lowerRoman"/>
+      <w:lvlText w:val="%6."/>
+      <w:lvlJc w:val="right"/>
+      <w:pPr>
+        <w:ind w:left="4320" w:hanging="180"/>
+      </w:pPr>
+    </w:lvl>
+    <w:lvl w:ilvl="6" w:tplc="0C0A000F" w:tentative="1">
+      <w:start w:val="1"/>
+      <w:numFmt w:val="decimal"/>
+      <w:lvlText w:val="%7."/>
+      <w:lvlJc w:val="left"/>
+      <w:pPr>
+        <w:ind w:left="5040" w:hanging="360"/>
+      </w:pPr>
+    </w:lvl>
+    <w:lvl w:ilvl="7" w:tplc="0C0A0019" w:tentative="1">
+      <w:start w:val="1"/>
+      <w:numFmt w:val="lowerLetter"/>
+      <w:lvlText w:val="%8."/>
+      <w:lvlJc w:val="left"/>
+      <w:pPr>
+        <w:ind w:left="5760" w:hanging="360"/>
+      </w:pPr>
+    </w:lvl>
+    <w:lvl w:ilvl="8" w:tplc="0C0A001B" w:tentative="1">
+      <w:start w:val="1"/>
+      <w:numFmt w:val="lowerRoman"/>
+      <w:lvlText w:val="%9."/>
+      <w:lvlJc w:val="right"/>
+      <w:pPr>
+        <w:ind w:left="6480" w:hanging="180"/>
+      </w:pPr>
+    </w:lvl>
+  </w:abstractNum>
+  <w:abstractNum w:abstractNumId="11" w15:restartNumberingAfterBreak="0">
     <w:nsid w:val="71121BB7"/>
     <w:multiLevelType w:val="hybridMultilevel"/>
     <w:tmpl w:val="DCB254D6"/>
@@ -4554,7 +7056,7 @@
     <w:abstractNumId w:val="0"/>
   </w:num>
   <w:num w:numId="5">
-    <w:abstractNumId w:val="10"/>
+    <w:abstractNumId w:val="11"/>
   </w:num>
   <w:num w:numId="6">
     <w:abstractNumId w:val="4"/>
@@ -4573,6 +7075,9 @@
   </w:num>
   <w:num w:numId="11">
     <w:abstractNumId w:val="2"/>
+  </w:num>
+  <w:num w:numId="12">
+    <w:abstractNumId w:val="10"/>
   </w:num>
 </w:numbering>
 </file>
@@ -5584,6 +8089,18 @@
       <w:spacing w:val="5"/>
     </w:rPr>
   </w:style>
+  <w:style w:type="character" w:styleId="nfasissutil">
+    <w:name w:val="Subtle Emphasis"/>
+    <w:basedOn w:val="Fuentedeprrafopredeter"/>
+    <w:uiPriority w:val="19"/>
+    <w:qFormat/>
+    <w:rsid w:val="002D18F6"/>
+    <w:rPr>
+      <w:i/>
+      <w:iCs/>
+      <w:color w:val="404040" w:themeColor="text1" w:themeTint="BF"/>
+    </w:rPr>
+  </w:style>
 </w:styles>
 </file>
 
@@ -5912,7 +8429,7 @@
 </file>
 
 <file path=customXml/itemProps1.xml><?xml version="1.0" encoding="utf-8"?>
-<ds:datastoreItem xmlns:ds="http://schemas.openxmlformats.org/officeDocument/2006/customXml" ds:itemID="{F3D92E0B-E22F-4F36-9A49-7AF2E1148341}">
+<ds:datastoreItem xmlns:ds="http://schemas.openxmlformats.org/officeDocument/2006/customXml" ds:itemID="{F003C3FC-3F2E-464F-80C4-216AC5BC3BDA}">
   <ds:schemaRefs>
     <ds:schemaRef ds:uri="http://schemas.openxmlformats.org/officeDocument/2006/bibliography"/>
   </ds:schemaRefs>

</xml_diff>

<commit_message>
version con descripcion de app terminada
</commit_message>
<xml_diff>
--- a/EcoCarga/ManualEcoCarga.docx
+++ b/EcoCarga/ManualEcoCarga.docx
@@ -1702,27 +1702,14 @@
       <w:r>
         <w:t xml:space="preserve">Ilustración </w:t>
       </w:r>
-      <w:r>
-        <w:fldChar w:fldCharType="begin"/>
-      </w:r>
-      <w:r>
-        <w:instrText xml:space="preserve"> SEQ Ilustración \* ARABIC </w:instrText>
-      </w:r>
-      <w:r>
-        <w:fldChar w:fldCharType="separate"/>
-      </w:r>
-      <w:r>
-        <w:rPr>
-          <w:noProof/>
-        </w:rPr>
-        <w:t>1</w:t>
-      </w:r>
-      <w:r>
-        <w:rPr>
-          <w:noProof/>
-        </w:rPr>
-        <w:fldChar w:fldCharType="end"/>
-      </w:r>
+      <w:fldSimple w:instr=" SEQ Ilustración \* ARABIC ">
+        <w:r>
+          <w:rPr>
+            <w:noProof/>
+          </w:rPr>
+          <w:t>1</w:t>
+        </w:r>
+      </w:fldSimple>
       <w:r>
         <w:t xml:space="preserve">: Diagrama </w:t>
       </w:r>
@@ -2030,14 +2017,27 @@
       <w:r>
         <w:t xml:space="preserve">Ilustración </w:t>
       </w:r>
-      <w:fldSimple w:instr=" SEQ Ilustración \* ARABIC ">
-        <w:r>
-          <w:rPr>
-            <w:noProof/>
-          </w:rPr>
-          <w:t>2</w:t>
-        </w:r>
-      </w:fldSimple>
+      <w:r>
+        <w:fldChar w:fldCharType="begin"/>
+      </w:r>
+      <w:r>
+        <w:instrText xml:space="preserve"> SEQ Ilustración \* ARABIC </w:instrText>
+      </w:r>
+      <w:r>
+        <w:fldChar w:fldCharType="separate"/>
+      </w:r>
+      <w:r>
+        <w:rPr>
+          <w:noProof/>
+        </w:rPr>
+        <w:t>2</w:t>
+      </w:r>
+      <w:r>
+        <w:rPr>
+          <w:noProof/>
+        </w:rPr>
+        <w:fldChar w:fldCharType="end"/>
+      </w:r>
       <w:bookmarkEnd w:id="4"/>
       <w:r>
         <w:t>: Logo y acceso a la aplicación.</w:t>
@@ -2112,73 +2112,7 @@
         <w:rPr>
           <w:lang w:val="es-ES"/>
         </w:rPr>
-        <w:t xml:space="preserve">Al comenzar, la aplicación muestra una imagen mientras se cargan los datos, por una parte, </w:t>
-      </w:r>
-      <w:r>
-        <w:rPr>
-          <w:lang w:val="es-ES"/>
-        </w:rPr>
-        <w:t xml:space="preserve">es en esta parte del flujo donde </w:t>
-      </w:r>
-      <w:r>
-        <w:rPr>
-          <w:lang w:val="es-ES"/>
-        </w:rPr>
-        <w:t>se lleva</w:t>
-      </w:r>
-      <w:r>
-        <w:rPr>
-          <w:lang w:val="es-ES"/>
-        </w:rPr>
-        <w:t>n</w:t>
-      </w:r>
-      <w:r>
-        <w:rPr>
-          <w:lang w:val="es-ES"/>
-        </w:rPr>
-        <w:t xml:space="preserve"> a memoria los datos guardados en el teléfono y además </w:t>
-      </w:r>
-      <w:r>
-        <w:rPr>
-          <w:lang w:val="es-ES"/>
-        </w:rPr>
-        <w:t xml:space="preserve">es </w:t>
-      </w:r>
-      <w:r>
-        <w:rPr>
-          <w:lang w:val="es-ES"/>
-        </w:rPr>
-        <w:t xml:space="preserve">en esta etapa </w:t>
-      </w:r>
-      <w:r>
-        <w:rPr>
-          <w:lang w:val="es-ES"/>
-        </w:rPr>
-        <w:t xml:space="preserve">donde </w:t>
-      </w:r>
-      <w:r>
-        <w:rPr>
-          <w:lang w:val="es-ES"/>
-        </w:rPr>
-        <w:t>la aplicación se comunica con e</w:t>
-      </w:r>
-      <w:r>
-        <w:rPr>
-          <w:lang w:val="es-ES"/>
-        </w:rPr>
-        <w:t>l servidor central para actualizar</w:t>
-      </w:r>
-      <w:r>
-        <w:rPr>
-          <w:lang w:val="es-ES"/>
-        </w:rPr>
-        <w:t xml:space="preserve"> la última versión de los datos de electrolineras, automóviles y tipos de cargadores.</w:t>
-      </w:r>
-      <w:r>
-        <w:rPr>
-          <w:lang w:val="es-ES"/>
-        </w:rPr>
-        <w:t xml:space="preserve"> La </w:t>
+        <w:t xml:space="preserve">Al comenzar, la aplicación muestra una imagen mientras se cargan los datos, por una parte, es en esta parte del flujo donde se llevan a memoria los datos guardados en el teléfono y además es en esta etapa donde la aplicación se comunica con el servidor central para actualizar la última versión de los datos de electrolineras, automóviles y tipos de cargadores. La </w:t>
       </w:r>
       <w:r>
         <w:rPr>
@@ -2312,14 +2246,27 @@
       <w:r>
         <w:t xml:space="preserve">Ilustración </w:t>
       </w:r>
-      <w:fldSimple w:instr=" SEQ Ilustración \* ARABIC ">
-        <w:r>
-          <w:rPr>
-            <w:noProof/>
-          </w:rPr>
-          <w:t>3</w:t>
-        </w:r>
-      </w:fldSimple>
+      <w:r>
+        <w:fldChar w:fldCharType="begin"/>
+      </w:r>
+      <w:r>
+        <w:instrText xml:space="preserve"> SEQ Ilustración \* ARABIC </w:instrText>
+      </w:r>
+      <w:r>
+        <w:fldChar w:fldCharType="separate"/>
+      </w:r>
+      <w:r>
+        <w:rPr>
+          <w:noProof/>
+        </w:rPr>
+        <w:t>3</w:t>
+      </w:r>
+      <w:r>
+        <w:rPr>
+          <w:noProof/>
+        </w:rPr>
+        <w:fldChar w:fldCharType="end"/>
+      </w:r>
       <w:bookmarkEnd w:id="5"/>
       <w:r>
         <w:t xml:space="preserve">: </w:t>
@@ -2578,14 +2525,27 @@
       <w:r>
         <w:t xml:space="preserve">Ilustración </w:t>
       </w:r>
-      <w:fldSimple w:instr=" SEQ Ilustración \* ARABIC ">
-        <w:r>
-          <w:rPr>
-            <w:noProof/>
-          </w:rPr>
-          <w:t>4</w:t>
-        </w:r>
-      </w:fldSimple>
+      <w:r>
+        <w:fldChar w:fldCharType="begin"/>
+      </w:r>
+      <w:r>
+        <w:instrText xml:space="preserve"> SEQ Ilustración \* ARABIC </w:instrText>
+      </w:r>
+      <w:r>
+        <w:fldChar w:fldCharType="separate"/>
+      </w:r>
+      <w:r>
+        <w:rPr>
+          <w:noProof/>
+        </w:rPr>
+        <w:t>4</w:t>
+      </w:r>
+      <w:r>
+        <w:rPr>
+          <w:noProof/>
+        </w:rPr>
+        <w:fldChar w:fldCharType="end"/>
+      </w:r>
       <w:r>
         <w:t>: Vista de selección de modelo de auto</w:t>
       </w:r>
@@ -2903,14 +2863,27 @@
       <w:r>
         <w:t xml:space="preserve">Ilustración </w:t>
       </w:r>
-      <w:fldSimple w:instr=" SEQ Ilustración \* ARABIC ">
-        <w:r>
-          <w:rPr>
-            <w:noProof/>
-          </w:rPr>
-          <w:t>5</w:t>
-        </w:r>
-      </w:fldSimple>
+      <w:r>
+        <w:fldChar w:fldCharType="begin"/>
+      </w:r>
+      <w:r>
+        <w:instrText xml:space="preserve"> SEQ Ilustración \* ARABIC </w:instrText>
+      </w:r>
+      <w:r>
+        <w:fldChar w:fldCharType="separate"/>
+      </w:r>
+      <w:r>
+        <w:rPr>
+          <w:noProof/>
+        </w:rPr>
+        <w:t>5</w:t>
+      </w:r>
+      <w:r>
+        <w:rPr>
+          <w:noProof/>
+        </w:rPr>
+        <w:fldChar w:fldCharType="end"/>
+      </w:r>
       <w:bookmarkEnd w:id="6"/>
       <w:r>
         <w:t>: Vista inicial de la aplicación (Izquierda) se aprecia el acceso al menú, vista del menú (derecha) donde se aprecia el acceso para ir a la vista de cambio de modelo de auto.</w:t>
@@ -3187,14 +3160,27 @@
       <w:r>
         <w:t xml:space="preserve">Ilustración </w:t>
       </w:r>
-      <w:fldSimple w:instr=" SEQ Ilustración \* ARABIC ">
-        <w:r>
-          <w:rPr>
-            <w:noProof/>
-          </w:rPr>
-          <w:t>6</w:t>
-        </w:r>
-      </w:fldSimple>
+      <w:r>
+        <w:fldChar w:fldCharType="begin"/>
+      </w:r>
+      <w:r>
+        <w:instrText xml:space="preserve"> SEQ Ilustración \* ARABIC </w:instrText>
+      </w:r>
+      <w:r>
+        <w:fldChar w:fldCharType="separate"/>
+      </w:r>
+      <w:r>
+        <w:rPr>
+          <w:noProof/>
+        </w:rPr>
+        <w:t>6</w:t>
+      </w:r>
+      <w:r>
+        <w:rPr>
+          <w:noProof/>
+        </w:rPr>
+        <w:fldChar w:fldCharType="end"/>
+      </w:r>
       <w:bookmarkEnd w:id="7"/>
       <w:r>
         <w:t>: Vista de Mapa</w:t>
@@ -3964,37 +3950,7 @@
         <w:rPr>
           <w:lang w:val="es-ES"/>
         </w:rPr>
-        <w:t>Una vez que e</w:t>
-      </w:r>
-      <w:r>
-        <w:rPr>
-          <w:lang w:val="es-ES"/>
-        </w:rPr>
-        <w:t>l usuario ve las electrolineras en el mapa</w:t>
-      </w:r>
-      <w:r>
-        <w:rPr>
-          <w:lang w:val="es-ES"/>
-        </w:rPr>
-        <w:t>,</w:t>
-      </w:r>
-      <w:r>
-        <w:rPr>
-          <w:lang w:val="es-ES"/>
-        </w:rPr>
-        <w:t xml:space="preserve"> puede pedir más información de cada una de ellas, </w:t>
-      </w:r>
-      <w:r>
-        <w:rPr>
-          <w:lang w:val="es-ES"/>
-        </w:rPr>
-        <w:t xml:space="preserve">al </w:t>
-      </w:r>
-      <w:r>
-        <w:rPr>
-          <w:lang w:val="es-ES"/>
-        </w:rPr>
-        <w:t xml:space="preserve">tocarlas en la pantalla se desplegará una vista con información específica de la electrolinera seleccionada, en la </w:t>
+        <w:t xml:space="preserve">Una vez que el usuario ve las electrolineras en el mapa, puede pedir más información de cada una de ellas, al tocarlas en la pantalla se desplegará una vista con información específica de la electrolinera seleccionada, en la </w:t>
       </w:r>
       <w:r>
         <w:rPr>
@@ -4042,78 +3998,82 @@
         <w:rPr>
           <w:lang w:val="es-ES"/>
         </w:rPr>
-        <w:t xml:space="preserve"> se aprecia que al hacer clic sobre una electrolinera aparece un recuadro desde abajo con la información del nombre de la electrolinera, dirección, si está en funcionamiento y el tiempo estimado de carga con mayor tamaño. Además, en la parte inferior del recuadro aparecen tres ítems en la horizontal correspondientes a detalles en las categorías de información adicional, tipos de conectores e indicaciones. </w:t>
-      </w:r>
-    </w:p>
-    <w:p>
-      <w:pPr>
-        <w:jc w:val="both"/>
-        <w:rPr>
-          <w:lang w:val="es-ES"/>
-        </w:rPr>
-      </w:pPr>
-    </w:p>
-    <w:p>
-      <w:pPr>
-        <w:jc w:val="both"/>
-        <w:rPr>
-          <w:lang w:val="es-ES"/>
-        </w:rPr>
-      </w:pPr>
-      <w:r>
-        <w:rPr>
-          <w:lang w:val="es-ES"/>
-        </w:rPr>
-        <w:t xml:space="preserve">En la </w:t>
-      </w:r>
-      <w:r>
-        <w:rPr>
-          <w:lang w:val="es-ES"/>
-        </w:rPr>
-        <w:fldChar w:fldCharType="begin"/>
-      </w:r>
-      <w:r>
-        <w:rPr>
-          <w:lang w:val="es-ES"/>
-        </w:rPr>
-        <w:instrText xml:space="preserve"> REF _Ref534282520 \h </w:instrText>
-      </w:r>
-      <w:r>
-        <w:rPr>
-          <w:lang w:val="es-ES"/>
-        </w:rPr>
-      </w:r>
-      <w:r>
-        <w:rPr>
-          <w:lang w:val="es-ES"/>
-        </w:rPr>
-        <w:fldChar w:fldCharType="separate"/>
-      </w:r>
-      <w:r>
-        <w:rPr>
-          <w:lang w:val="es-ES"/>
-        </w:rPr>
-        <w:t xml:space="preserve">Ilustración </w:t>
-      </w:r>
-      <w:r>
-        <w:rPr>
-          <w:noProof/>
-          <w:lang w:val="es-ES"/>
-        </w:rPr>
-        <w:t>8</w:t>
-      </w:r>
-      <w:r>
-        <w:rPr>
-          <w:lang w:val="es-ES"/>
-        </w:rPr>
-        <w:fldChar w:fldCharType="end"/>
-      </w:r>
-      <w:r>
-        <w:rPr>
-          <w:lang w:val="es-ES"/>
-        </w:rPr>
-        <w:t xml:space="preserve"> a la izquierda se muestra la vista al seleccionar el detalle de la electrolinera, aquí se despliega información de tipo de corriente, potencia, marca y horario en caso que esté disponible. Al centro se puede ver la vista para el detalle de los conectores donde se puede rescatar el tipo de conector, si tiene cables disponibles, si es compatible con el vehículo del usuario, si está habilitado y una imagen del diagrama del conector. Y finalmente a la derecha una vista con indicaciones para llegar a la electrolinera o cualquier otro tipo de consejo, por ejemplo, si hay que pagar…entre otros.</w:t>
-      </w:r>
+        <w:t xml:space="preserve"> se aprecia que al hacer clic sobre una electrolinera aparece un recuadro desde abajo </w:t>
+      </w:r>
+      <w:r>
+        <w:rPr>
+          <w:lang w:val="es-ES"/>
+        </w:rPr>
+        <w:t xml:space="preserve">(2) </w:t>
+      </w:r>
+      <w:r>
+        <w:rPr>
+          <w:lang w:val="es-ES"/>
+        </w:rPr>
+        <w:t>con la información del nombre de la electrolinera</w:t>
+      </w:r>
+      <w:r>
+        <w:rPr>
+          <w:lang w:val="es-ES"/>
+        </w:rPr>
+        <w:t xml:space="preserve"> (5)</w:t>
+      </w:r>
+      <w:r>
+        <w:rPr>
+          <w:lang w:val="es-ES"/>
+        </w:rPr>
+        <w:t xml:space="preserve">, dirección, si está en funcionamiento </w:t>
+      </w:r>
+      <w:r>
+        <w:rPr>
+          <w:lang w:val="es-ES"/>
+        </w:rPr>
+        <w:t xml:space="preserve">(4) </w:t>
+      </w:r>
+      <w:r>
+        <w:rPr>
+          <w:lang w:val="es-ES"/>
+        </w:rPr>
+        <w:t>y el tiempo estimado de carga con mayor tamaño</w:t>
+      </w:r>
+      <w:r>
+        <w:rPr>
+          <w:lang w:val="es-ES"/>
+        </w:rPr>
+        <w:t>, este tiempo corresponde al tiempo del conector más rápido</w:t>
+      </w:r>
+      <w:r>
+        <w:rPr>
+          <w:lang w:val="es-ES"/>
+        </w:rPr>
+        <w:t xml:space="preserve"> (3)</w:t>
+      </w:r>
+      <w:r>
+        <w:rPr>
+          <w:lang w:val="es-ES"/>
+        </w:rPr>
+        <w:t>. Además, en la parte inferior del recuadro aparecen tres ítems en la horizontal correspondientes a detalles en las categorías de información adicional, tipos de conectores e indicaciones</w:t>
+      </w:r>
+      <w:r>
+        <w:rPr>
+          <w:lang w:val="es-ES"/>
+        </w:rPr>
+        <w:t xml:space="preserve"> (6,7 y 8)</w:t>
+      </w:r>
+      <w:r>
+        <w:rPr>
+          <w:lang w:val="es-ES"/>
+        </w:rPr>
+        <w:t xml:space="preserve">. </w:t>
+      </w:r>
+    </w:p>
+    <w:p>
+      <w:pPr>
+        <w:jc w:val="both"/>
+        <w:rPr>
+          <w:lang w:val="es-ES"/>
+        </w:rPr>
+      </w:pPr>
     </w:p>
     <w:p>
       <w:pPr>
@@ -4198,19 +4158,641 @@
       <w:r>
         <w:t xml:space="preserve">Ilustración </w:t>
       </w:r>
+      <w:r>
+        <w:fldChar w:fldCharType="begin"/>
+      </w:r>
+      <w:r>
+        <w:instrText xml:space="preserve"> SEQ Ilustración \* ARABIC </w:instrText>
+      </w:r>
+      <w:r>
+        <w:fldChar w:fldCharType="separate"/>
+      </w:r>
+      <w:r>
+        <w:rPr>
+          <w:noProof/>
+        </w:rPr>
+        <w:t>7</w:t>
+      </w:r>
+      <w:r>
+        <w:rPr>
+          <w:noProof/>
+        </w:rPr>
+        <w:fldChar w:fldCharType="end"/>
+      </w:r>
+      <w:r>
+        <w:t>: Vista al seleccionar una electrolinera</w:t>
+      </w:r>
+    </w:p>
+    <w:p>
+      <w:pPr>
+        <w:jc w:val="both"/>
+        <w:rPr>
+          <w:lang w:val="es-ES"/>
+        </w:rPr>
+      </w:pPr>
+    </w:p>
+    <w:p>
+      <w:pPr>
+        <w:jc w:val="both"/>
+        <w:rPr>
+          <w:lang w:val="es-ES"/>
+        </w:rPr>
+      </w:pPr>
+      <w:r>
+        <w:rPr>
+          <w:lang w:val="es-ES"/>
+        </w:rPr>
+        <w:t xml:space="preserve">En la </w:t>
+      </w:r>
+      <w:r>
+        <w:rPr>
+          <w:lang w:val="es-ES"/>
+        </w:rPr>
+        <w:fldChar w:fldCharType="begin"/>
+      </w:r>
+      <w:r>
+        <w:rPr>
+          <w:lang w:val="es-ES"/>
+        </w:rPr>
+        <w:instrText xml:space="preserve"> REF _Ref534282520 \h </w:instrText>
+      </w:r>
+      <w:r>
+        <w:rPr>
+          <w:lang w:val="es-ES"/>
+        </w:rPr>
+      </w:r>
+      <w:r>
+        <w:rPr>
+          <w:lang w:val="es-ES"/>
+        </w:rPr>
+        <w:fldChar w:fldCharType="separate"/>
+      </w:r>
+      <w:r>
+        <w:rPr>
+          <w:lang w:val="es-ES"/>
+        </w:rPr>
+        <w:t xml:space="preserve">Ilustración </w:t>
+      </w:r>
+      <w:r>
+        <w:rPr>
+          <w:noProof/>
+          <w:lang w:val="es-ES"/>
+        </w:rPr>
+        <w:t>8</w:t>
+      </w:r>
+      <w:r>
+        <w:rPr>
+          <w:lang w:val="es-ES"/>
+        </w:rPr>
+        <w:fldChar w:fldCharType="end"/>
+      </w:r>
+      <w:r>
+        <w:rPr>
+          <w:lang w:val="es-ES"/>
+        </w:rPr>
+        <w:t xml:space="preserve"> la vista al seleccionar el detalle de la electrolinera, aquí se despliega información de tipo de corriente</w:t>
+      </w:r>
+      <w:r>
+        <w:rPr>
+          <w:lang w:val="es-ES"/>
+        </w:rPr>
+        <w:t xml:space="preserve"> (3)</w:t>
+      </w:r>
+      <w:r>
+        <w:rPr>
+          <w:lang w:val="es-ES"/>
+        </w:rPr>
+        <w:t>, potencia</w:t>
+      </w:r>
+      <w:r>
+        <w:rPr>
+          <w:lang w:val="es-ES"/>
+        </w:rPr>
+        <w:t xml:space="preserve"> (6)</w:t>
+      </w:r>
+      <w:r>
+        <w:rPr>
+          <w:lang w:val="es-ES"/>
+        </w:rPr>
+        <w:t xml:space="preserve">, marca </w:t>
+      </w:r>
+      <w:r>
+        <w:rPr>
+          <w:lang w:val="es-ES"/>
+        </w:rPr>
+        <w:t xml:space="preserve">(2) </w:t>
+      </w:r>
+      <w:r>
+        <w:rPr>
+          <w:lang w:val="es-ES"/>
+        </w:rPr>
+        <w:t xml:space="preserve">y horario </w:t>
+      </w:r>
+      <w:r>
+        <w:rPr>
+          <w:lang w:val="es-ES"/>
+        </w:rPr>
+        <w:t xml:space="preserve">(5) </w:t>
+      </w:r>
+      <w:r>
+        <w:rPr>
+          <w:lang w:val="es-ES"/>
+        </w:rPr>
+        <w:t xml:space="preserve">en caso que esté disponible. </w:t>
+      </w:r>
+    </w:p>
+    <w:p>
+      <w:pPr>
+        <w:jc w:val="both"/>
+        <w:rPr>
+          <w:lang w:val="es-ES"/>
+        </w:rPr>
+      </w:pPr>
+    </w:p>
+    <w:p>
+      <w:pPr>
+        <w:jc w:val="both"/>
+        <w:rPr>
+          <w:lang w:val="es-ES"/>
+        </w:rPr>
+      </w:pPr>
+    </w:p>
+    <w:p>
+      <w:pPr>
+        <w:rPr>
+          <w:lang w:val="es-ES" w:eastAsia="es-ES"/>
+        </w:rPr>
+      </w:pPr>
+      <w:r>
+        <w:rPr>
+          <w:lang w:val="es-ES" w:eastAsia="es-ES"/>
+        </w:rPr>
+        <w:br w:type="page"/>
+      </w:r>
+    </w:p>
+    <w:p>
+      <w:pPr>
+        <w:jc w:val="center"/>
+        <w:rPr>
+          <w:lang w:val="es-ES" w:eastAsia="es-ES"/>
+        </w:rPr>
+      </w:pPr>
+      <w:r>
+        <w:rPr>
+          <w:noProof/>
+          <w:lang w:val="es-ES" w:eastAsia="es-ES"/>
+        </w:rPr>
+        <w:lastRenderedPageBreak/>
+        <w:drawing>
+          <wp:inline distT="0" distB="0" distL="0" distR="0" wp14:anchorId="681A0BED" wp14:editId="2DE33403">
+            <wp:extent cx="5733415" cy="4677410"/>
+            <wp:effectExtent l="0" t="0" r="635" b="8890"/>
+            <wp:docPr id="4" name="Imagen 4"/>
+            <wp:cNvGraphicFramePr>
+              <a:graphicFrameLocks xmlns:a="http://schemas.openxmlformats.org/drawingml/2006/main" noChangeAspect="1"/>
+            </wp:cNvGraphicFramePr>
+            <a:graphic xmlns:a="http://schemas.openxmlformats.org/drawingml/2006/main">
+              <a:graphicData uri="http://schemas.openxmlformats.org/drawingml/2006/picture">
+                <pic:pic xmlns:pic="http://schemas.openxmlformats.org/drawingml/2006/picture">
+                  <pic:nvPicPr>
+                    <pic:cNvPr id="4" name="06_Electrolinera_Info.png"/>
+                    <pic:cNvPicPr/>
+                  </pic:nvPicPr>
+                  <pic:blipFill>
+                    <a:blip r:embed="rId15">
+                      <a:extLst>
+                        <a:ext uri="{28A0092B-C50C-407E-A947-70E740481C1C}">
+                          <a14:useLocalDpi xmlns:a14="http://schemas.microsoft.com/office/drawing/2010/main" val="0"/>
+                        </a:ext>
+                      </a:extLst>
+                    </a:blip>
+                    <a:stretch>
+                      <a:fillRect/>
+                    </a:stretch>
+                  </pic:blipFill>
+                  <pic:spPr>
+                    <a:xfrm>
+                      <a:off x="0" y="0"/>
+                      <a:ext cx="5733415" cy="4677410"/>
+                    </a:xfrm>
+                    <a:prstGeom prst="rect">
+                      <a:avLst/>
+                    </a:prstGeom>
+                  </pic:spPr>
+                </pic:pic>
+              </a:graphicData>
+            </a:graphic>
+          </wp:inline>
+        </w:drawing>
+      </w:r>
+    </w:p>
+    <w:p>
+      <w:pPr>
+        <w:pStyle w:val="Descripcin"/>
+        <w:jc w:val="center"/>
+        <w:rPr>
+          <w:lang w:val="es-ES" w:eastAsia="es-ES"/>
+        </w:rPr>
+      </w:pPr>
+      <w:r>
+        <w:t xml:space="preserve">Ilustración </w:t>
+      </w:r>
       <w:fldSimple w:instr=" SEQ Ilustración \* ARABIC ">
         <w:r>
           <w:rPr>
             <w:noProof/>
           </w:rPr>
-          <w:t>7</w:t>
+          <w:t>8</w:t>
         </w:r>
       </w:fldSimple>
       <w:r>
-        <w:t>: Vista al seleccionar una electrolinera</w:t>
+        <w:t>: Vista de información adicional de la electrolinera.</w:t>
+      </w:r>
+    </w:p>
+    <w:p>
+      <w:pPr>
+        <w:jc w:val="both"/>
+        <w:rPr>
+          <w:lang w:val="es-ES" w:eastAsia="es-ES"/>
+        </w:rPr>
+      </w:pPr>
+    </w:p>
+    <w:p>
+      <w:pPr>
+        <w:jc w:val="both"/>
+        <w:rPr>
+          <w:lang w:val="es-ES"/>
+        </w:rPr>
+      </w:pPr>
+      <w:r>
+        <w:rPr>
+          <w:lang w:val="es-ES"/>
+        </w:rPr>
+        <w:t>En la Ilustración 9 s</w:t>
+      </w:r>
+      <w:r>
+        <w:rPr>
+          <w:lang w:val="es-ES"/>
+        </w:rPr>
+        <w:t xml:space="preserve">e puede </w:t>
+      </w:r>
+      <w:r>
+        <w:rPr>
+          <w:lang w:val="es-ES"/>
+        </w:rPr>
+        <w:t xml:space="preserve">observar </w:t>
+      </w:r>
+      <w:r>
+        <w:rPr>
+          <w:lang w:val="es-ES"/>
+        </w:rPr>
+        <w:t>la vista para el detalle de los conectores donde se puede rescatar el tipo de conector</w:t>
+      </w:r>
+      <w:r>
+        <w:rPr>
+          <w:lang w:val="es-ES"/>
+        </w:rPr>
+        <w:t xml:space="preserve"> (4)</w:t>
+      </w:r>
+      <w:r>
+        <w:rPr>
+          <w:lang w:val="es-ES"/>
+        </w:rPr>
+        <w:t>, si tiene cables disponibles</w:t>
+      </w:r>
+      <w:r>
+        <w:rPr>
+          <w:lang w:val="es-ES"/>
+        </w:rPr>
+        <w:t xml:space="preserve"> (6)</w:t>
+      </w:r>
+      <w:r>
+        <w:rPr>
+          <w:lang w:val="es-ES"/>
+        </w:rPr>
+        <w:t>, si es compatible con el vehículo del usuario</w:t>
+      </w:r>
+      <w:r>
+        <w:rPr>
+          <w:lang w:val="es-ES"/>
+        </w:rPr>
+        <w:t xml:space="preserve"> (3)</w:t>
+      </w:r>
+      <w:r>
+        <w:rPr>
+          <w:lang w:val="es-ES"/>
+        </w:rPr>
+        <w:t xml:space="preserve">, si está habilitado </w:t>
+      </w:r>
+      <w:r>
+        <w:rPr>
+          <w:lang w:val="es-ES"/>
+        </w:rPr>
+        <w:t xml:space="preserve">(2) </w:t>
+      </w:r>
+      <w:r>
+        <w:rPr>
+          <w:lang w:val="es-ES"/>
+        </w:rPr>
+        <w:t>y una imagen del diagrama del conector</w:t>
+      </w:r>
+      <w:r>
+        <w:rPr>
+          <w:lang w:val="es-ES"/>
+        </w:rPr>
+        <w:t xml:space="preserve"> (4)</w:t>
+      </w:r>
+      <w:r>
+        <w:rPr>
+          <w:lang w:val="es-ES"/>
+        </w:rPr>
+        <w:t xml:space="preserve">. </w:t>
+      </w:r>
+    </w:p>
+    <w:p>
+      <w:pPr>
+        <w:jc w:val="both"/>
+        <w:rPr>
+          <w:lang w:val="es-ES" w:eastAsia="es-ES"/>
+        </w:rPr>
+      </w:pPr>
+    </w:p>
+    <w:p>
+      <w:pPr>
+        <w:rPr>
+          <w:lang w:val="es-ES" w:eastAsia="es-ES"/>
+        </w:rPr>
+      </w:pPr>
+      <w:r>
+        <w:rPr>
+          <w:lang w:val="es-ES" w:eastAsia="es-ES"/>
+        </w:rPr>
+        <w:br w:type="page"/>
+      </w:r>
+    </w:p>
+    <w:p>
+      <w:pPr>
+        <w:jc w:val="center"/>
+        <w:rPr>
+          <w:lang w:val="es-ES" w:eastAsia="es-ES"/>
+        </w:rPr>
+      </w:pPr>
+      <w:r>
+        <w:rPr>
+          <w:noProof/>
+          <w:lang w:val="es-ES" w:eastAsia="es-ES"/>
+        </w:rPr>
+        <w:lastRenderedPageBreak/>
+        <w:drawing>
+          <wp:inline distT="0" distB="0" distL="0" distR="0" wp14:anchorId="3ECFFB3D" wp14:editId="33FB0C61">
+            <wp:extent cx="5733415" cy="4041140"/>
+            <wp:effectExtent l="0" t="0" r="635" b="0"/>
+            <wp:docPr id="7" name="Imagen 7"/>
+            <wp:cNvGraphicFramePr>
+              <a:graphicFrameLocks xmlns:a="http://schemas.openxmlformats.org/drawingml/2006/main" noChangeAspect="1"/>
+            </wp:cNvGraphicFramePr>
+            <a:graphic xmlns:a="http://schemas.openxmlformats.org/drawingml/2006/main">
+              <a:graphicData uri="http://schemas.openxmlformats.org/drawingml/2006/picture">
+                <pic:pic xmlns:pic="http://schemas.openxmlformats.org/drawingml/2006/picture">
+                  <pic:nvPicPr>
+                    <pic:cNvPr id="7" name="07_Electrolinera_Info.png"/>
+                    <pic:cNvPicPr/>
+                  </pic:nvPicPr>
+                  <pic:blipFill>
+                    <a:blip r:embed="rId16">
+                      <a:extLst>
+                        <a:ext uri="{28A0092B-C50C-407E-A947-70E740481C1C}">
+                          <a14:useLocalDpi xmlns:a14="http://schemas.microsoft.com/office/drawing/2010/main" val="0"/>
+                        </a:ext>
+                      </a:extLst>
+                    </a:blip>
+                    <a:stretch>
+                      <a:fillRect/>
+                    </a:stretch>
+                  </pic:blipFill>
+                  <pic:spPr>
+                    <a:xfrm>
+                      <a:off x="0" y="0"/>
+                      <a:ext cx="5733415" cy="4041140"/>
+                    </a:xfrm>
+                    <a:prstGeom prst="rect">
+                      <a:avLst/>
+                    </a:prstGeom>
+                  </pic:spPr>
+                </pic:pic>
+              </a:graphicData>
+            </a:graphic>
+          </wp:inline>
+        </w:drawing>
+      </w:r>
+    </w:p>
+    <w:p>
+      <w:pPr>
+        <w:pStyle w:val="Descripcin"/>
+        <w:jc w:val="center"/>
+        <w:rPr>
+          <w:lang w:val="es-ES" w:eastAsia="es-ES"/>
+        </w:rPr>
+      </w:pPr>
+      <w:r>
+        <w:t xml:space="preserve">Ilustración </w:t>
+      </w:r>
+      <w:fldSimple w:instr=" SEQ Ilustración \* ARABIC ">
+        <w:r>
+          <w:rPr>
+            <w:noProof/>
+          </w:rPr>
+          <w:t>9</w:t>
+        </w:r>
+      </w:fldSimple>
+      <w:r>
+        <w:t>: Vista de conectores de la electrolinera</w:t>
+      </w:r>
+    </w:p>
+    <w:p>
+      <w:pPr>
+        <w:jc w:val="both"/>
+        <w:rPr>
+          <w:lang w:val="es-ES"/>
+        </w:rPr>
+      </w:pPr>
+    </w:p>
+    <w:p>
+      <w:pPr>
+        <w:jc w:val="both"/>
+        <w:rPr>
+          <w:lang w:val="es-ES"/>
+        </w:rPr>
+      </w:pPr>
+      <w:r>
+        <w:rPr>
+          <w:lang w:val="es-ES"/>
+        </w:rPr>
+        <w:t xml:space="preserve">Y finalmente </w:t>
+      </w:r>
+      <w:r>
+        <w:rPr>
+          <w:lang w:val="es-ES"/>
+        </w:rPr>
+        <w:t>en la Ilustración</w:t>
       </w:r>
       <w:bookmarkStart w:id="8" w:name="_GoBack"/>
       <w:bookmarkEnd w:id="8"/>
+      <w:r>
+        <w:rPr>
+          <w:lang w:val="es-ES"/>
+        </w:rPr>
+        <w:t xml:space="preserve"> 10 observamos la</w:t>
+      </w:r>
+      <w:r>
+        <w:rPr>
+          <w:lang w:val="es-ES"/>
+        </w:rPr>
+        <w:t xml:space="preserve"> vista con indicaciones para llegar a la electrolinera o cualquier otro tipo de consej</w:t>
+      </w:r>
+      <w:r>
+        <w:rPr>
+          <w:lang w:val="es-ES"/>
+        </w:rPr>
+        <w:t>o, por ejemplo, si para llegar a la electrolinera se debe pagar una entrada</w:t>
+      </w:r>
+      <w:r>
+        <w:rPr>
+          <w:lang w:val="es-ES"/>
+        </w:rPr>
+        <w:t>.</w:t>
+      </w:r>
+    </w:p>
+    <w:p>
+      <w:pPr>
+        <w:jc w:val="both"/>
+        <w:rPr>
+          <w:lang w:val="es-ES" w:eastAsia="es-ES"/>
+        </w:rPr>
+      </w:pPr>
+    </w:p>
+    <w:p>
+      <w:pPr>
+        <w:rPr>
+          <w:lang w:val="es-ES" w:eastAsia="es-ES"/>
+        </w:rPr>
+      </w:pPr>
+      <w:r>
+        <w:rPr>
+          <w:lang w:val="es-ES" w:eastAsia="es-ES"/>
+        </w:rPr>
+        <w:br w:type="page"/>
+      </w:r>
+    </w:p>
+    <w:p>
+      <w:pPr>
+        <w:jc w:val="both"/>
+        <w:rPr>
+          <w:lang w:val="es-ES" w:eastAsia="es-ES"/>
+        </w:rPr>
+      </w:pPr>
+    </w:p>
+    <w:p>
+      <w:pPr>
+        <w:jc w:val="center"/>
+        <w:rPr>
+          <w:lang w:val="es-ES" w:eastAsia="es-ES"/>
+        </w:rPr>
+      </w:pPr>
+      <w:r>
+        <w:rPr>
+          <w:noProof/>
+          <w:lang w:val="es-ES" w:eastAsia="es-ES"/>
+        </w:rPr>
+        <w:drawing>
+          <wp:inline distT="0" distB="0" distL="0" distR="0" wp14:anchorId="2C647418" wp14:editId="0C1473E8">
+            <wp:extent cx="3857625" cy="3834976"/>
+            <wp:effectExtent l="0" t="0" r="0" b="0"/>
+            <wp:docPr id="9" name="Imagen 9"/>
+            <wp:cNvGraphicFramePr>
+              <a:graphicFrameLocks xmlns:a="http://schemas.openxmlformats.org/drawingml/2006/main" noChangeAspect="1"/>
+            </wp:cNvGraphicFramePr>
+            <a:graphic xmlns:a="http://schemas.openxmlformats.org/drawingml/2006/main">
+              <a:graphicData uri="http://schemas.openxmlformats.org/drawingml/2006/picture">
+                <pic:pic xmlns:pic="http://schemas.openxmlformats.org/drawingml/2006/picture">
+                  <pic:nvPicPr>
+                    <pic:cNvPr id="9" name="09_Electrolinera_Comentarios.png"/>
+                    <pic:cNvPicPr/>
+                  </pic:nvPicPr>
+                  <pic:blipFill>
+                    <a:blip r:embed="rId17">
+                      <a:extLst>
+                        <a:ext uri="{28A0092B-C50C-407E-A947-70E740481C1C}">
+                          <a14:useLocalDpi xmlns:a14="http://schemas.microsoft.com/office/drawing/2010/main" val="0"/>
+                        </a:ext>
+                      </a:extLst>
+                    </a:blip>
+                    <a:stretch>
+                      <a:fillRect/>
+                    </a:stretch>
+                  </pic:blipFill>
+                  <pic:spPr>
+                    <a:xfrm>
+                      <a:off x="0" y="0"/>
+                      <a:ext cx="3876505" cy="3853745"/>
+                    </a:xfrm>
+                    <a:prstGeom prst="rect">
+                      <a:avLst/>
+                    </a:prstGeom>
+                  </pic:spPr>
+                </pic:pic>
+              </a:graphicData>
+            </a:graphic>
+          </wp:inline>
+        </w:drawing>
+      </w:r>
+    </w:p>
+    <w:p>
+      <w:pPr>
+        <w:pStyle w:val="Descripcin"/>
+        <w:jc w:val="center"/>
+        <w:rPr>
+          <w:lang w:val="es-ES" w:eastAsia="es-ES"/>
+        </w:rPr>
+      </w:pPr>
+      <w:r>
+        <w:t xml:space="preserve">Ilustración </w:t>
+      </w:r>
+      <w:fldSimple w:instr=" SEQ Ilustración \* ARABIC ">
+        <w:r>
+          <w:rPr>
+            <w:noProof/>
+          </w:rPr>
+          <w:t>10</w:t>
+        </w:r>
+      </w:fldSimple>
+      <w:r>
+        <w:t>: Vista de comentarios de la electrolinera.</w:t>
+      </w:r>
+    </w:p>
+    <w:p>
+      <w:pPr>
+        <w:jc w:val="both"/>
+        <w:rPr>
+          <w:lang w:val="es-ES" w:eastAsia="es-ES"/>
+        </w:rPr>
+      </w:pPr>
+    </w:p>
+    <w:p>
+      <w:pPr>
+        <w:jc w:val="both"/>
+        <w:rPr>
+          <w:lang w:val="es-ES" w:eastAsia="es-ES"/>
+        </w:rPr>
+      </w:pPr>
+    </w:p>
+    <w:p>
+      <w:pPr>
+        <w:jc w:val="both"/>
+        <w:rPr>
+          <w:lang w:val="es-ES" w:eastAsia="es-ES"/>
+        </w:rPr>
+      </w:pPr>
     </w:p>
     <w:p>
       <w:pPr>
@@ -5579,8 +6161,8 @@
       </w:pPr>
     </w:p>
     <w:sectPr>
-      <w:headerReference w:type="default" r:id="rId15"/>
-      <w:footerReference w:type="default" r:id="rId16"/>
+      <w:headerReference w:type="default" r:id="rId18"/>
+      <w:footerReference w:type="default" r:id="rId19"/>
       <w:pgSz w:w="11909" w:h="16834"/>
       <w:pgMar w:top="1440" w:right="1440" w:bottom="1440" w:left="1440" w:header="0" w:footer="720" w:gutter="0"/>
       <w:pgNumType w:start="1"/>
@@ -8429,7 +9011,7 @@
 </file>
 
 <file path=customXml/itemProps1.xml><?xml version="1.0" encoding="utf-8"?>
-<ds:datastoreItem xmlns:ds="http://schemas.openxmlformats.org/officeDocument/2006/customXml" ds:itemID="{F003C3FC-3F2E-464F-80C4-216AC5BC3BDA}">
+<ds:datastoreItem xmlns:ds="http://schemas.openxmlformats.org/officeDocument/2006/customXml" ds:itemID="{9651157E-6B0C-429B-A77F-DE65A713E44C}">
   <ds:schemaRefs>
     <ds:schemaRef ds:uri="http://schemas.openxmlformats.org/officeDocument/2006/bibliography"/>
   </ds:schemaRefs>

</xml_diff>

<commit_message>
Integrando informacion de servidor
</commit_message>
<xml_diff>
--- a/EcoCarga/ManualEcoCarga.docx
+++ b/EcoCarga/ManualEcoCarga.docx
@@ -398,7 +398,7 @@
           <w:r>
             <w:fldChar w:fldCharType="separate"/>
           </w:r>
-          <w:hyperlink w:anchor="_Toc7701369" w:history="1">
+          <w:hyperlink w:anchor="_Toc8031361" w:history="1">
             <w:r>
               <w:rPr>
                 <w:rStyle w:val="Hipervnculo"/>
@@ -440,7 +440,7 @@
                 <w:noProof/>
                 <w:webHidden/>
               </w:rPr>
-              <w:instrText xml:space="preserve"> PAGEREF _Toc7701369 \h </w:instrText>
+              <w:instrText xml:space="preserve"> PAGEREF _Toc8031361 \h </w:instrText>
             </w:r>
             <w:r>
               <w:rPr>
@@ -484,7 +484,7 @@
               <w:lang w:val="es-ES" w:eastAsia="es-ES"/>
             </w:rPr>
           </w:pPr>
-          <w:hyperlink w:anchor="_Toc7701370" w:history="1">
+          <w:hyperlink w:anchor="_Toc8031362" w:history="1">
             <w:r>
               <w:rPr>
                 <w:rStyle w:val="Hipervnculo"/>
@@ -526,7 +526,7 @@
                 <w:noProof/>
                 <w:webHidden/>
               </w:rPr>
-              <w:instrText xml:space="preserve"> PAGEREF _Toc7701370 \h </w:instrText>
+              <w:instrText xml:space="preserve"> PAGEREF _Toc8031362 \h </w:instrText>
             </w:r>
             <w:r>
               <w:rPr>
@@ -570,7 +570,7 @@
               <w:lang w:val="es-ES" w:eastAsia="es-ES"/>
             </w:rPr>
           </w:pPr>
-          <w:hyperlink w:anchor="_Toc7701371" w:history="1">
+          <w:hyperlink w:anchor="_Toc8031363" w:history="1">
             <w:r>
               <w:rPr>
                 <w:rStyle w:val="Hipervnculo"/>
@@ -612,7 +612,7 @@
                 <w:noProof/>
                 <w:webHidden/>
               </w:rPr>
-              <w:instrText xml:space="preserve"> PAGEREF _Toc7701371 \h </w:instrText>
+              <w:instrText xml:space="preserve"> PAGEREF _Toc8031363 \h </w:instrText>
             </w:r>
             <w:r>
               <w:rPr>
@@ -656,7 +656,7 @@
               <w:lang w:val="es-ES" w:eastAsia="es-ES"/>
             </w:rPr>
           </w:pPr>
-          <w:hyperlink w:anchor="_Toc7701372" w:history="1">
+          <w:hyperlink w:anchor="_Toc8031364" w:history="1">
             <w:r>
               <w:rPr>
                 <w:rStyle w:val="Hipervnculo"/>
@@ -698,7 +698,7 @@
                 <w:noProof/>
                 <w:webHidden/>
               </w:rPr>
-              <w:instrText xml:space="preserve"> PAGEREF _Toc7701372 \h </w:instrText>
+              <w:instrText xml:space="preserve"> PAGEREF _Toc8031364 \h </w:instrText>
             </w:r>
             <w:r>
               <w:rPr>
@@ -718,7 +718,7 @@
                 <w:noProof/>
                 <w:webHidden/>
               </w:rPr>
-              <w:t>5</w:t>
+              <w:t>15</w:t>
             </w:r>
             <w:r>
               <w:rPr>
@@ -742,7 +742,7 @@
               <w:lang w:val="es-ES" w:eastAsia="es-ES"/>
             </w:rPr>
           </w:pPr>
-          <w:hyperlink w:anchor="_Toc7701373" w:history="1">
+          <w:hyperlink w:anchor="_Toc8031365" w:history="1">
             <w:r>
               <w:rPr>
                 <w:rStyle w:val="Hipervnculo"/>
@@ -784,7 +784,7 @@
                 <w:noProof/>
                 <w:webHidden/>
               </w:rPr>
-              <w:instrText xml:space="preserve"> PAGEREF _Toc7701373 \h </w:instrText>
+              <w:instrText xml:space="preserve"> PAGEREF _Toc8031365 \h </w:instrText>
             </w:r>
             <w:r>
               <w:rPr>
@@ -804,7 +804,7 @@
                 <w:noProof/>
                 <w:webHidden/>
               </w:rPr>
-              <w:t>6</w:t>
+              <w:t>16</w:t>
             </w:r>
             <w:r>
               <w:rPr>
@@ -828,7 +828,7 @@
               <w:lang w:val="es-ES" w:eastAsia="es-ES"/>
             </w:rPr>
           </w:pPr>
-          <w:hyperlink w:anchor="_Toc7701374" w:history="1">
+          <w:hyperlink w:anchor="_Toc8031366" w:history="1">
             <w:r>
               <w:rPr>
                 <w:rStyle w:val="Hipervnculo"/>
@@ -870,7 +870,7 @@
                 <w:noProof/>
                 <w:webHidden/>
               </w:rPr>
-              <w:instrText xml:space="preserve"> PAGEREF _Toc7701374 \h </w:instrText>
+              <w:instrText xml:space="preserve"> PAGEREF _Toc8031366 \h </w:instrText>
             </w:r>
             <w:r>
               <w:rPr>
@@ -890,7 +890,7 @@
                 <w:noProof/>
                 <w:webHidden/>
               </w:rPr>
-              <w:t>7</w:t>
+              <w:t>17</w:t>
             </w:r>
             <w:r>
               <w:rPr>
@@ -913,13 +913,14 @@
               <w:lang w:val="es-ES" w:eastAsia="es-ES"/>
             </w:rPr>
           </w:pPr>
-          <w:hyperlink w:anchor="_Toc7701375" w:history="1">
+          <w:hyperlink w:anchor="_Toc8031367" w:history="1">
             <w:r>
               <w:rPr>
                 <w:rStyle w:val="Hipervnculo"/>
-                <w:noProof/>
-              </w:rPr>
-              <w:t>4.1 Arquitectura</w:t>
+                <w:rFonts w:eastAsia="Times New Roman"/>
+                <w:noProof/>
+              </w:rPr>
+              <w:t>4.1 La herramienta</w:t>
             </w:r>
             <w:r>
               <w:rPr>
@@ -940,7 +941,7 @@
                 <w:noProof/>
                 <w:webHidden/>
               </w:rPr>
-              <w:instrText xml:space="preserve"> PAGEREF _Toc7701375 \h </w:instrText>
+              <w:instrText xml:space="preserve"> PAGEREF _Toc8031367 \h </w:instrText>
             </w:r>
             <w:r>
               <w:rPr>
@@ -960,7 +961,7 @@
                 <w:noProof/>
                 <w:webHidden/>
               </w:rPr>
-              <w:t>7</w:t>
+              <w:t>17</w:t>
             </w:r>
             <w:r>
               <w:rPr>
@@ -983,13 +984,13 @@
               <w:lang w:val="es-ES" w:eastAsia="es-ES"/>
             </w:rPr>
           </w:pPr>
-          <w:hyperlink w:anchor="_Toc7701376" w:history="1">
+          <w:hyperlink w:anchor="_Toc8031368" w:history="1">
             <w:r>
               <w:rPr>
                 <w:rStyle w:val="Hipervnculo"/>
                 <w:noProof/>
               </w:rPr>
-              <w:t>4.2 Administración</w:t>
+              <w:t>4.2 Arquitectura Back-End de la aplicación</w:t>
             </w:r>
             <w:r>
               <w:rPr>
@@ -1010,7 +1011,7 @@
                 <w:noProof/>
                 <w:webHidden/>
               </w:rPr>
-              <w:instrText xml:space="preserve"> PAGEREF _Toc7701376 \h </w:instrText>
+              <w:instrText xml:space="preserve"> PAGEREF _Toc8031368 \h </w:instrText>
             </w:r>
             <w:r>
               <w:rPr>
@@ -1030,7 +1031,148 @@
                 <w:noProof/>
                 <w:webHidden/>
               </w:rPr>
-              <w:t>7</w:t>
+              <w:t>17</w:t>
+            </w:r>
+            <w:r>
+              <w:rPr>
+                <w:noProof/>
+                <w:webHidden/>
+              </w:rPr>
+              <w:fldChar w:fldCharType="end"/>
+            </w:r>
+          </w:hyperlink>
+        </w:p>
+        <w:p>
+          <w:pPr>
+            <w:pStyle w:val="TDC2"/>
+            <w:tabs>
+              <w:tab w:val="right" w:leader="dot" w:pos="9019"/>
+            </w:tabs>
+            <w:rPr>
+              <w:rFonts w:asciiTheme="minorHAnsi" w:eastAsiaTheme="minorEastAsia" w:hAnsiTheme="minorHAnsi" w:cstheme="minorBidi"/>
+              <w:noProof/>
+              <w:lang w:val="es-ES" w:eastAsia="es-ES"/>
+            </w:rPr>
+          </w:pPr>
+          <w:hyperlink w:anchor="_Toc8031369" w:history="1">
+            <w:r>
+              <w:rPr>
+                <w:rStyle w:val="Hipervnculo"/>
+                <w:noProof/>
+              </w:rPr>
+              <w:t>4.3 Arquitectura modulo administración</w:t>
+            </w:r>
+            <w:r>
+              <w:rPr>
+                <w:noProof/>
+                <w:webHidden/>
+              </w:rPr>
+              <w:tab/>
+            </w:r>
+            <w:r>
+              <w:rPr>
+                <w:noProof/>
+                <w:webHidden/>
+              </w:rPr>
+              <w:fldChar w:fldCharType="begin"/>
+            </w:r>
+            <w:r>
+              <w:rPr>
+                <w:noProof/>
+                <w:webHidden/>
+              </w:rPr>
+              <w:instrText xml:space="preserve"> PAGEREF _Toc8031369 \h </w:instrText>
+            </w:r>
+            <w:r>
+              <w:rPr>
+                <w:noProof/>
+                <w:webHidden/>
+              </w:rPr>
+            </w:r>
+            <w:r>
+              <w:rPr>
+                <w:noProof/>
+                <w:webHidden/>
+              </w:rPr>
+              <w:fldChar w:fldCharType="separate"/>
+            </w:r>
+            <w:r>
+              <w:rPr>
+                <w:noProof/>
+                <w:webHidden/>
+              </w:rPr>
+              <w:t>17</w:t>
+            </w:r>
+            <w:r>
+              <w:rPr>
+                <w:noProof/>
+                <w:webHidden/>
+              </w:rPr>
+              <w:fldChar w:fldCharType="end"/>
+            </w:r>
+          </w:hyperlink>
+        </w:p>
+        <w:p>
+          <w:pPr>
+            <w:pStyle w:val="TDC2"/>
+            <w:tabs>
+              <w:tab w:val="right" w:leader="dot" w:pos="9019"/>
+            </w:tabs>
+            <w:rPr>
+              <w:rFonts w:asciiTheme="minorHAnsi" w:eastAsiaTheme="minorEastAsia" w:hAnsiTheme="minorHAnsi" w:cstheme="minorBidi"/>
+              <w:noProof/>
+              <w:lang w:val="es-ES" w:eastAsia="es-ES"/>
+            </w:rPr>
+          </w:pPr>
+          <w:hyperlink w:anchor="_Toc8031370" w:history="1">
+            <w:r>
+              <w:rPr>
+                <w:rStyle w:val="Hipervnculo"/>
+                <w:rFonts w:eastAsia="Times New Roman"/>
+                <w:noProof/>
+              </w:rPr>
+              <w:t>4.4 Instalacion</w:t>
+            </w:r>
+            <w:r>
+              <w:rPr>
+                <w:noProof/>
+                <w:webHidden/>
+              </w:rPr>
+              <w:tab/>
+            </w:r>
+            <w:r>
+              <w:rPr>
+                <w:noProof/>
+                <w:webHidden/>
+              </w:rPr>
+              <w:fldChar w:fldCharType="begin"/>
+            </w:r>
+            <w:r>
+              <w:rPr>
+                <w:noProof/>
+                <w:webHidden/>
+              </w:rPr>
+              <w:instrText xml:space="preserve"> PAGEREF _Toc8031370 \h </w:instrText>
+            </w:r>
+            <w:r>
+              <w:rPr>
+                <w:noProof/>
+                <w:webHidden/>
+              </w:rPr>
+            </w:r>
+            <w:r>
+              <w:rPr>
+                <w:noProof/>
+                <w:webHidden/>
+              </w:rPr>
+              <w:fldChar w:fldCharType="separate"/>
+            </w:r>
+            <w:r>
+              <w:rPr>
+                <w:noProof/>
+                <w:webHidden/>
+              </w:rPr>
+              <w:t>17</w:t>
             </w:r>
             <w:r>
               <w:rPr>
@@ -1054,7 +1196,7 @@
               <w:lang w:val="es-ES" w:eastAsia="es-ES"/>
             </w:rPr>
           </w:pPr>
-          <w:hyperlink w:anchor="_Toc7701377" w:history="1">
+          <w:hyperlink w:anchor="_Toc8031371" w:history="1">
             <w:r>
               <w:rPr>
                 <w:rStyle w:val="Hipervnculo"/>
@@ -1096,7 +1238,7 @@
                 <w:noProof/>
                 <w:webHidden/>
               </w:rPr>
-              <w:instrText xml:space="preserve"> PAGEREF _Toc7701377 \h </w:instrText>
+              <w:instrText xml:space="preserve"> PAGEREF _Toc8031371 \h </w:instrText>
             </w:r>
             <w:r>
               <w:rPr>
@@ -1116,7 +1258,7 @@
                 <w:noProof/>
                 <w:webHidden/>
               </w:rPr>
-              <w:t>9</w:t>
+              <w:t>18</w:t>
             </w:r>
             <w:r>
               <w:rPr>
@@ -1139,7 +1281,7 @@
               <w:lang w:val="es-ES" w:eastAsia="es-ES"/>
             </w:rPr>
           </w:pPr>
-          <w:hyperlink w:anchor="_Toc7701378" w:history="1">
+          <w:hyperlink w:anchor="_Toc8031372" w:history="1">
             <w:r>
               <w:rPr>
                 <w:rStyle w:val="Hipervnculo"/>
@@ -1166,7 +1308,7 @@
                 <w:noProof/>
                 <w:webHidden/>
               </w:rPr>
-              <w:instrText xml:space="preserve"> PAGEREF _Toc7701378 \h </w:instrText>
+              <w:instrText xml:space="preserve"> PAGEREF _Toc8031372 \h </w:instrText>
             </w:r>
             <w:r>
               <w:rPr>
@@ -1186,7 +1328,7 @@
                 <w:noProof/>
                 <w:webHidden/>
               </w:rPr>
-              <w:t>9</w:t>
+              <w:t>18</w:t>
             </w:r>
             <w:r>
               <w:rPr>
@@ -1228,7 +1370,7 @@
           <w:numId w:val="6"/>
         </w:numPr>
       </w:pPr>
-      <w:bookmarkStart w:id="0" w:name="_Toc7701369"/>
+      <w:bookmarkStart w:id="0" w:name="_Toc8031361"/>
       <w:r>
         <w:lastRenderedPageBreak/>
         <w:t>Introducción</w:t>
@@ -1423,7 +1565,7 @@
           <w:numId w:val="6"/>
         </w:numPr>
       </w:pPr>
-      <w:bookmarkStart w:id="1" w:name="_Toc7701370"/>
+      <w:bookmarkStart w:id="1" w:name="_Toc8031362"/>
       <w:r>
         <w:lastRenderedPageBreak/>
         <w:t>Arquitectura Sistema</w:t>
@@ -1739,7 +1881,7 @@
         <w:lastRenderedPageBreak/>
         <w:t xml:space="preserve"> </w:t>
       </w:r>
-      <w:bookmarkStart w:id="2" w:name="_Toc7701371"/>
+      <w:bookmarkStart w:id="2" w:name="_Toc8031363"/>
       <w:r>
         <w:t>Aplicación Móvil</w:t>
       </w:r>
@@ -2522,6 +2664,7 @@
           <w:lang w:val="es-ES" w:eastAsia="es-ES"/>
         </w:rPr>
       </w:pPr>
+      <w:bookmarkStart w:id="6" w:name="_Ref8070419"/>
       <w:r>
         <w:t xml:space="preserve">Ilustración </w:t>
       </w:r>
@@ -2546,6 +2689,7 @@
         </w:rPr>
         <w:fldChar w:fldCharType="end"/>
       </w:r>
+      <w:bookmarkEnd w:id="6"/>
       <w:r>
         <w:t>: Vista de selección de modelo de auto</w:t>
       </w:r>
@@ -2859,7 +3003,7 @@
           <w:lang w:val="es-ES" w:eastAsia="es-ES"/>
         </w:rPr>
       </w:pPr>
-      <w:bookmarkStart w:id="6" w:name="_Ref7712776"/>
+      <w:bookmarkStart w:id="7" w:name="_Ref7712776"/>
       <w:r>
         <w:t xml:space="preserve">Ilustración </w:t>
       </w:r>
@@ -2884,7 +3028,7 @@
         </w:rPr>
         <w:fldChar w:fldCharType="end"/>
       </w:r>
-      <w:bookmarkEnd w:id="6"/>
+      <w:bookmarkEnd w:id="7"/>
       <w:r>
         <w:t>: Vista inicial de la aplicación (Izquierda) se aprecia el acceso al menú, vista del menú (derecha) donde se aprecia el acceso para ir a la vista de cambio de modelo de auto.</w:t>
       </w:r>
@@ -3156,7 +3300,7 @@
           <w:lang w:val="es-ES" w:eastAsia="es-ES"/>
         </w:rPr>
       </w:pPr>
-      <w:bookmarkStart w:id="7" w:name="_Ref7714916"/>
+      <w:bookmarkStart w:id="8" w:name="_Ref7714916"/>
       <w:r>
         <w:t xml:space="preserve">Ilustración </w:t>
       </w:r>
@@ -3181,7 +3325,7 @@
         </w:rPr>
         <w:fldChar w:fldCharType="end"/>
       </w:r>
-      <w:bookmarkEnd w:id="7"/>
+      <w:bookmarkEnd w:id="8"/>
       <w:r>
         <w:t>: Vista de Mapa</w:t>
       </w:r>
@@ -4428,25 +4572,7 @@
         <w:rPr>
           <w:lang w:val="es-ES"/>
         </w:rPr>
-        <w:t>En la Ilustración 9 s</w:t>
-      </w:r>
-      <w:r>
-        <w:rPr>
-          <w:lang w:val="es-ES"/>
-        </w:rPr>
-        <w:t xml:space="preserve">e puede </w:t>
-      </w:r>
-      <w:r>
-        <w:rPr>
-          <w:lang w:val="es-ES"/>
-        </w:rPr>
-        <w:t xml:space="preserve">observar </w:t>
-      </w:r>
-      <w:r>
-        <w:rPr>
-          <w:lang w:val="es-ES"/>
-        </w:rPr>
-        <w:t>la vista para el detalle de los conectores donde se puede rescatar el tipo de conector</w:t>
+        <w:t>En la Ilustración 9 se puede observar la vista para el detalle de los conectores donde se puede rescatar el tipo de conector</w:t>
       </w:r>
       <w:r>
         <w:rPr>
@@ -4634,15 +4760,7 @@
         <w:rPr>
           <w:lang w:val="es-ES"/>
         </w:rPr>
-        <w:t>en la Ilustración</w:t>
-      </w:r>
-      <w:bookmarkStart w:id="8" w:name="_GoBack"/>
-      <w:bookmarkEnd w:id="8"/>
-      <w:r>
-        <w:rPr>
-          <w:lang w:val="es-ES"/>
-        </w:rPr>
-        <w:t xml:space="preserve"> 10 observamos la</w:t>
+        <w:t>en la Ilustración 10 observamos la</w:t>
       </w:r>
       <w:r>
         <w:rPr>
@@ -4828,7 +4946,7 @@
           <w:spacing w:val="0"/>
         </w:rPr>
       </w:pPr>
-      <w:bookmarkStart w:id="9" w:name="_Toc7701372"/>
+      <w:bookmarkStart w:id="9" w:name="_Toc8031364"/>
       <w:r>
         <w:rPr>
           <w:rStyle w:val="Ttulodellibro"/>
@@ -5292,7 +5410,7 @@
         <w:pStyle w:val="TtuloTDC"/>
         <w:outlineLvl w:val="1"/>
       </w:pPr>
-      <w:bookmarkStart w:id="10" w:name="_Toc7701373"/>
+      <w:bookmarkStart w:id="10" w:name="_Toc8031365"/>
       <w:r>
         <w:lastRenderedPageBreak/>
         <w:t>3.</w:t>
@@ -5719,7 +5837,6 @@
         <w:br w:type="page"/>
       </w:r>
     </w:p>
-    <w:p/>
     <w:p>
       <w:pPr>
         <w:pStyle w:val="Ttulo1"/>
@@ -5731,11 +5848,12 @@
       <w:bookmarkStart w:id="11" w:name="_90drxzgn1r63" w:colFirst="0" w:colLast="0"/>
       <w:bookmarkStart w:id="12" w:name="_h9qst06nuwtp" w:colFirst="0" w:colLast="0"/>
       <w:bookmarkStart w:id="13" w:name="_p2yta3744alf" w:colFirst="0" w:colLast="0"/>
-      <w:bookmarkStart w:id="14" w:name="_Toc7701374"/>
+      <w:bookmarkStart w:id="14" w:name="_Toc8031366"/>
       <w:bookmarkEnd w:id="11"/>
       <w:bookmarkEnd w:id="12"/>
       <w:bookmarkEnd w:id="13"/>
       <w:r>
+        <w:lastRenderedPageBreak/>
         <w:t>Servidor</w:t>
       </w:r>
       <w:bookmarkEnd w:id="14"/>
@@ -5748,6 +5866,134 @@
           <w:rFonts w:eastAsia="Times New Roman"/>
         </w:rPr>
       </w:pPr>
+    </w:p>
+    <w:p>
+      <w:pPr>
+        <w:jc w:val="both"/>
+        <w:rPr>
+          <w:lang w:val="es-ES"/>
+        </w:rPr>
+      </w:pPr>
+      <w:r>
+        <w:rPr>
+          <w:lang w:val="es-ES"/>
+        </w:rPr>
+        <w:t xml:space="preserve">Como se indicó en la sección de arquitectura global del sistema, existe un servidor encargado de centralizar y disponibilizar la información de las electrolineras, modelos de autos y tipos de conectores. Este servidor está montado sobre el </w:t>
+      </w:r>
+      <w:proofErr w:type="spellStart"/>
+      <w:r>
+        <w:rPr>
+          <w:lang w:val="es-ES"/>
+        </w:rPr>
+        <w:t>framework</w:t>
+      </w:r>
+      <w:proofErr w:type="spellEnd"/>
+      <w:r>
+        <w:rPr>
+          <w:lang w:val="es-ES"/>
+        </w:rPr>
+        <w:t xml:space="preserve"> Django (Lenguaje Python) y utiliza como base de datos </w:t>
+      </w:r>
+      <w:proofErr w:type="spellStart"/>
+      <w:r>
+        <w:rPr>
+          <w:lang w:val="es-ES"/>
+        </w:rPr>
+        <w:t>PostgreSQL</w:t>
+      </w:r>
+      <w:proofErr w:type="spellEnd"/>
+      <w:r>
+        <w:rPr>
+          <w:lang w:val="es-ES"/>
+        </w:rPr>
+        <w:t>, todo sobre plataforma Linux (Ubuntu)</w:t>
+      </w:r>
+    </w:p>
+    <w:p>
+      <w:pPr>
+        <w:jc w:val="both"/>
+        <w:rPr>
+          <w:lang w:val="es-ES"/>
+        </w:rPr>
+      </w:pPr>
+    </w:p>
+    <w:p>
+      <w:pPr>
+        <w:jc w:val="both"/>
+        <w:rPr>
+          <w:lang w:val="es-ES"/>
+        </w:rPr>
+      </w:pPr>
+      <w:r>
+        <w:rPr>
+          <w:lang w:val="es-ES"/>
+        </w:rPr>
+        <w:t xml:space="preserve">Este servidor a la fecha se compone principalmente de dos módulos, el primero corresponde a un administrador que provee de una interfaz para poder editar, cargar o borrar datos que actualizan la información en la aplicación móvil y el segundo es un web </w:t>
+      </w:r>
+      <w:proofErr w:type="spellStart"/>
+      <w:r>
+        <w:rPr>
+          <w:lang w:val="es-ES"/>
+        </w:rPr>
+        <w:t>service</w:t>
+      </w:r>
+      <w:proofErr w:type="spellEnd"/>
+      <w:r>
+        <w:rPr>
+          <w:lang w:val="es-ES"/>
+        </w:rPr>
+        <w:t xml:space="preserve"> que </w:t>
+      </w:r>
+      <w:proofErr w:type="spellStart"/>
+      <w:r>
+        <w:rPr>
+          <w:lang w:val="es-ES"/>
+        </w:rPr>
+        <w:t>disponibiliza</w:t>
+      </w:r>
+      <w:proofErr w:type="spellEnd"/>
+      <w:r>
+        <w:rPr>
+          <w:lang w:val="es-ES"/>
+        </w:rPr>
+        <w:t xml:space="preserve"> la información para que sea utilizada por la aplicación móvil.</w:t>
+      </w:r>
+    </w:p>
+    <w:p>
+      <w:pPr>
+        <w:jc w:val="both"/>
+        <w:rPr>
+          <w:lang w:val="es-ES"/>
+        </w:rPr>
+      </w:pPr>
+    </w:p>
+    <w:p>
+      <w:pPr>
+        <w:jc w:val="both"/>
+        <w:rPr>
+          <w:lang w:val="es-ES"/>
+        </w:rPr>
+      </w:pPr>
+      <w:r>
+        <w:rPr>
+          <w:lang w:val="es-ES"/>
+        </w:rPr>
+        <w:t xml:space="preserve">Todos los servicios ya mencionados están instalados en una maquina en Amazon </w:t>
+      </w:r>
+      <w:proofErr w:type="gramStart"/>
+      <w:r>
+        <w:rPr>
+          <w:lang w:val="es-ES"/>
+        </w:rPr>
+        <w:t>AWS….</w:t>
+      </w:r>
+      <w:proofErr w:type="gramEnd"/>
+      <w:r>
+        <w:rPr>
+          <w:lang w:val="es-ES"/>
+        </w:rPr>
+        <w:t>.</w:t>
+      </w:r>
     </w:p>
     <w:p>
       <w:pPr>
@@ -5756,32 +6002,7 @@
         <w:rPr>
           <w:rFonts w:eastAsia="Times New Roman"/>
           <w:color w:val="FF0000"/>
-        </w:rPr>
-      </w:pPr>
-      <w:proofErr w:type="spellStart"/>
-      <w:r>
-        <w:rPr>
-          <w:rFonts w:eastAsia="Times New Roman"/>
-          <w:color w:val="FF0000"/>
-        </w:rPr>
-        <w:t>Descripcion</w:t>
-      </w:r>
-      <w:proofErr w:type="spellEnd"/>
-      <w:r>
-        <w:rPr>
-          <w:rFonts w:eastAsia="Times New Roman"/>
-          <w:color w:val="FF0000"/>
-        </w:rPr>
-        <w:t xml:space="preserve"> general…</w:t>
-      </w:r>
-    </w:p>
-    <w:p>
-      <w:pPr>
-        <w:spacing w:after="120"/>
-        <w:jc w:val="both"/>
-        <w:rPr>
-          <w:rFonts w:eastAsia="Times New Roman"/>
-          <w:color w:val="FF0000"/>
+          <w:lang w:val="es-ES"/>
         </w:rPr>
       </w:pPr>
     </w:p>
@@ -5793,21 +6014,1126 @@
           <w:rFonts w:eastAsia="Times New Roman"/>
         </w:rPr>
       </w:pPr>
+      <w:bookmarkStart w:id="15" w:name="_Toc8031367"/>
       <w:r>
         <w:rPr>
           <w:rFonts w:eastAsia="Times New Roman"/>
         </w:rPr>
-        <w:t>4.1 La herramienta</w:t>
-      </w:r>
+        <w:t xml:space="preserve">4.1 </w:t>
+      </w:r>
+      <w:bookmarkEnd w:id="15"/>
+      <w:r>
+        <w:rPr>
+          <w:rFonts w:eastAsia="Times New Roman"/>
+        </w:rPr>
+        <w:t>Administrador</w:t>
+      </w:r>
+    </w:p>
+    <w:p>
+      <w:pPr>
+        <w:rPr>
+          <w:lang w:val="es-ES" w:eastAsia="es-ES"/>
+        </w:rPr>
+      </w:pPr>
+    </w:p>
+    <w:p>
+      <w:pPr>
+        <w:rPr>
+          <w:lang w:val="es-ES" w:eastAsia="es-ES"/>
+        </w:rPr>
+      </w:pPr>
+      <w:r>
+        <w:rPr>
+          <w:lang w:val="es-ES" w:eastAsia="es-ES"/>
+        </w:rPr>
+        <w:t>4.1.1 La herramienta</w:t>
+      </w:r>
+    </w:p>
+    <w:p>
+      <w:pPr>
+        <w:rPr>
+          <w:lang w:val="es-ES" w:eastAsia="es-ES"/>
+        </w:rPr>
+      </w:pPr>
+    </w:p>
+    <w:p>
+      <w:pPr>
+        <w:rPr>
+          <w:lang w:val="es-ES"/>
+        </w:rPr>
+      </w:pPr>
+      <w:r>
+        <w:rPr>
+          <w:lang w:val="es-ES"/>
+        </w:rPr>
+        <w:t xml:space="preserve">El administrador puede ser accedido </w:t>
+      </w:r>
+      <w:r>
+        <w:rPr>
+          <w:lang w:val="es-ES"/>
+        </w:rPr>
+        <w:t>a</w:t>
+      </w:r>
+      <w:r>
+        <w:rPr>
+          <w:lang w:val="es-ES"/>
+        </w:rPr>
+        <w:t xml:space="preserve"> través del siguiente link:</w:t>
+      </w:r>
+    </w:p>
+    <w:p>
+      <w:pPr>
+        <w:rPr>
+          <w:lang w:val="es-ES"/>
+        </w:rPr>
+      </w:pPr>
+    </w:p>
+    <w:p>
+      <w:pPr>
+        <w:rPr>
+          <w:lang w:val="es-ES"/>
+        </w:rPr>
+      </w:pPr>
+      <w:hyperlink r:id="rId18" w:history="1">
+        <w:r>
+          <w:rPr>
+            <w:rStyle w:val="Hipervnculo"/>
+            <w:lang w:val="es-ES"/>
+          </w:rPr>
+          <w:t>https://admin.ecocarga.cl/</w:t>
+        </w:r>
+      </w:hyperlink>
+    </w:p>
+    <w:p>
+      <w:pPr>
+        <w:rPr>
+          <w:lang w:val="es-ES"/>
+        </w:rPr>
+      </w:pPr>
+    </w:p>
+    <w:p>
+      <w:pPr>
+        <w:rPr>
+          <w:lang w:val="es-ES"/>
+        </w:rPr>
+      </w:pPr>
+      <w:r>
+        <w:rPr>
+          <w:lang w:val="es-ES"/>
+        </w:rPr>
+        <w:t xml:space="preserve">usuario: </w:t>
+      </w:r>
+      <w:proofErr w:type="spellStart"/>
+      <w:r>
+        <w:rPr>
+          <w:lang w:val="es-ES"/>
+        </w:rPr>
+        <w:t>ecocarga</w:t>
+      </w:r>
+      <w:proofErr w:type="spellEnd"/>
+    </w:p>
+    <w:p>
+      <w:pPr>
+        <w:rPr>
+          <w:lang w:val="es-ES"/>
+        </w:rPr>
+      </w:pPr>
+      <w:proofErr w:type="spellStart"/>
+      <w:r>
+        <w:rPr>
+          <w:lang w:val="es-ES"/>
+        </w:rPr>
+        <w:t>password</w:t>
+      </w:r>
+      <w:proofErr w:type="spellEnd"/>
+      <w:r>
+        <w:rPr>
+          <w:lang w:val="es-ES"/>
+        </w:rPr>
+        <w:t>: PACELyG4kcFMY8U2</w:t>
+      </w:r>
+    </w:p>
+    <w:p>
+      <w:pPr>
+        <w:jc w:val="both"/>
+        <w:rPr>
+          <w:lang w:val="es-ES"/>
+        </w:rPr>
+      </w:pPr>
+    </w:p>
+    <w:p>
+      <w:pPr>
+        <w:jc w:val="both"/>
+        <w:rPr>
+          <w:lang w:val="es-ES"/>
+        </w:rPr>
+      </w:pPr>
+      <w:r>
+        <w:rPr>
+          <w:lang w:val="es-ES"/>
+        </w:rPr>
+        <w:t>Al entrar</w:t>
+      </w:r>
+      <w:r>
+        <w:rPr>
+          <w:lang w:val="es-ES"/>
+        </w:rPr>
+        <w:t>,</w:t>
+      </w:r>
+      <w:r>
+        <w:rPr>
+          <w:lang w:val="es-ES"/>
+        </w:rPr>
+        <w:t xml:space="preserve"> la primera vista que aparece corresponde al menú principal</w:t>
+      </w:r>
+      <w:r>
+        <w:rPr>
+          <w:lang w:val="es-ES"/>
+        </w:rPr>
+        <w:t xml:space="preserve"> del sistema</w:t>
+      </w:r>
+      <w:r>
+        <w:rPr>
+          <w:lang w:val="es-ES"/>
+        </w:rPr>
+        <w:t xml:space="preserve"> (Ilustración 11)</w:t>
+      </w:r>
+      <w:r>
+        <w:rPr>
+          <w:lang w:val="es-ES"/>
+        </w:rPr>
+        <w:t xml:space="preserve">, desde donde se puede dirigir hacia las distintas entidades que componen el modelo.  </w:t>
+      </w:r>
+      <w:r>
+        <w:rPr>
+          <w:lang w:val="es-ES"/>
+        </w:rPr>
+        <w:t>La primera entidad corresponde a los modelos de autos (1), la segunda a las compañías dueñas de las electrolineras (2), la tercera son las electrolineras</w:t>
+      </w:r>
+      <w:r>
+        <w:rPr>
+          <w:lang w:val="es-ES"/>
+        </w:rPr>
+        <w:t xml:space="preserve"> (3), la cuarta corresponde a todas las marcas de los vehículos (4) y finalmente la quinta entidad corresponde a los tipos de conectores soportados por el sistema (5). Por otra parte, el punto seis (6) señala los botones asociados para la función de agregar un nuevo elemento a la entidad correspondiente. Los botones de modificar llevan a la misma vista que al </w:t>
+      </w:r>
+      <w:proofErr w:type="spellStart"/>
+      <w:r>
+        <w:rPr>
+          <w:lang w:val="es-ES"/>
+        </w:rPr>
+        <w:t>clickear</w:t>
+      </w:r>
+      <w:proofErr w:type="spellEnd"/>
+      <w:r>
+        <w:rPr>
+          <w:lang w:val="es-ES"/>
+        </w:rPr>
+        <w:t xml:space="preserve"> directamente en los links de las entidades.</w:t>
+      </w:r>
+    </w:p>
+    <w:p>
+      <w:pPr>
+        <w:rPr>
+          <w:lang w:val="es-ES" w:eastAsia="es-ES"/>
+        </w:rPr>
+      </w:pPr>
+    </w:p>
+    <w:p>
+      <w:pPr>
+        <w:rPr>
+          <w:lang w:val="es-ES" w:eastAsia="es-ES"/>
+        </w:rPr>
+      </w:pPr>
+    </w:p>
+    <w:p>
+      <w:pPr>
+        <w:rPr>
+          <w:lang w:val="es-ES" w:eastAsia="es-ES"/>
+        </w:rPr>
+      </w:pPr>
+      <w:r>
+        <w:rPr>
+          <w:noProof/>
+          <w:lang w:val="es-ES" w:eastAsia="es-ES"/>
+        </w:rPr>
+        <w:lastRenderedPageBreak/>
+        <w:drawing>
+          <wp:inline distT="0" distB="0" distL="0" distR="0" wp14:anchorId="04422AC3" wp14:editId="617738EE">
+            <wp:extent cx="5733415" cy="2684145"/>
+            <wp:effectExtent l="0" t="0" r="635" b="1905"/>
+            <wp:docPr id="12" name="Imagen 12"/>
+            <wp:cNvGraphicFramePr>
+              <a:graphicFrameLocks xmlns:a="http://schemas.openxmlformats.org/drawingml/2006/main" noChangeAspect="1"/>
+            </wp:cNvGraphicFramePr>
+            <a:graphic xmlns:a="http://schemas.openxmlformats.org/drawingml/2006/main">
+              <a:graphicData uri="http://schemas.openxmlformats.org/drawingml/2006/picture">
+                <pic:pic xmlns:pic="http://schemas.openxmlformats.org/drawingml/2006/picture">
+                  <pic:nvPicPr>
+                    <pic:cNvPr id="12" name="11_Admin_Menu_Principal.png"/>
+                    <pic:cNvPicPr/>
+                  </pic:nvPicPr>
+                  <pic:blipFill>
+                    <a:blip r:embed="rId19">
+                      <a:extLst>
+                        <a:ext uri="{28A0092B-C50C-407E-A947-70E740481C1C}">
+                          <a14:useLocalDpi xmlns:a14="http://schemas.microsoft.com/office/drawing/2010/main" val="0"/>
+                        </a:ext>
+                      </a:extLst>
+                    </a:blip>
+                    <a:stretch>
+                      <a:fillRect/>
+                    </a:stretch>
+                  </pic:blipFill>
+                  <pic:spPr>
+                    <a:xfrm>
+                      <a:off x="0" y="0"/>
+                      <a:ext cx="5733415" cy="2684145"/>
+                    </a:xfrm>
+                    <a:prstGeom prst="rect">
+                      <a:avLst/>
+                    </a:prstGeom>
+                  </pic:spPr>
+                </pic:pic>
+              </a:graphicData>
+            </a:graphic>
+          </wp:inline>
+        </w:drawing>
+      </w:r>
+    </w:p>
+    <w:p>
+      <w:pPr>
+        <w:pStyle w:val="Descripcin"/>
+        <w:jc w:val="center"/>
+        <w:rPr>
+          <w:lang w:val="es-ES" w:eastAsia="es-ES"/>
+        </w:rPr>
+      </w:pPr>
+      <w:r>
+        <w:t xml:space="preserve">Ilustración </w:t>
+      </w:r>
+      <w:fldSimple w:instr=" SEQ Ilustración \* ARABIC ">
+        <w:r>
+          <w:rPr>
+            <w:noProof/>
+          </w:rPr>
+          <w:t>11</w:t>
+        </w:r>
+      </w:fldSimple>
+      <w:r>
+        <w:t>: Vista inicial de herramienta de edición.</w:t>
+      </w:r>
+    </w:p>
+    <w:p>
+      <w:pPr>
+        <w:jc w:val="both"/>
+        <w:rPr>
+          <w:lang w:val="es-ES" w:eastAsia="es-ES"/>
+        </w:rPr>
+      </w:pPr>
+      <w:r>
+        <w:rPr>
+          <w:lang w:val="es-ES" w:eastAsia="es-ES"/>
+        </w:rPr>
+        <w:t>A continuación, se realizará una descripción de cada una de las vistas mencionadas en el párrafo anterior, detallando ambas posibilidades la de añadir una entidad o modificar una ya existente.</w:t>
+      </w:r>
+    </w:p>
+    <w:p>
+      <w:pPr>
+        <w:pStyle w:val="TtuloTDC"/>
+        <w:rPr>
+          <w:rStyle w:val="nfasisintenso"/>
+        </w:rPr>
+      </w:pPr>
+      <w:r>
+        <w:rPr>
+          <w:rStyle w:val="nfasisintenso"/>
+        </w:rPr>
+        <w:t>Autos</w:t>
+      </w:r>
+      <w:r>
+        <w:rPr>
+          <w:rStyle w:val="nfasisintenso"/>
+        </w:rPr>
+        <w:t xml:space="preserve"> (Añadir)</w:t>
+      </w:r>
+    </w:p>
+    <w:p>
+      <w:pPr>
+        <w:rPr>
+          <w:lang w:val="es-ES" w:eastAsia="es-ES"/>
+        </w:rPr>
+      </w:pPr>
+    </w:p>
+    <w:p>
+      <w:pPr>
+        <w:jc w:val="both"/>
+        <w:rPr>
+          <w:lang w:val="es-ES" w:eastAsia="es-ES"/>
+        </w:rPr>
+      </w:pPr>
+      <w:r>
+        <w:rPr>
+          <w:lang w:val="es-ES" w:eastAsia="es-ES"/>
+        </w:rPr>
+        <w:t xml:space="preserve">La primera información descrita corresponde a los detalles de los modelos de autos que podría tener un usuario, la </w:t>
+      </w:r>
+      <w:r>
+        <w:rPr>
+          <w:lang w:val="es-ES" w:eastAsia="es-ES"/>
+        </w:rPr>
+        <w:fldChar w:fldCharType="begin"/>
+      </w:r>
+      <w:r>
+        <w:rPr>
+          <w:lang w:val="es-ES" w:eastAsia="es-ES"/>
+        </w:rPr>
+        <w:instrText xml:space="preserve"> REF _Ref8070272 \h </w:instrText>
+      </w:r>
+      <w:r>
+        <w:rPr>
+          <w:lang w:val="es-ES" w:eastAsia="es-ES"/>
+        </w:rPr>
+      </w:r>
+      <w:r>
+        <w:rPr>
+          <w:lang w:val="es-ES" w:eastAsia="es-ES"/>
+        </w:rPr>
+        <w:fldChar w:fldCharType="separate"/>
+      </w:r>
+      <w:r>
+        <w:t xml:space="preserve">Ilustración </w:t>
+      </w:r>
+      <w:r>
+        <w:rPr>
+          <w:noProof/>
+        </w:rPr>
+        <w:t>12</w:t>
+      </w:r>
+      <w:r>
+        <w:rPr>
+          <w:lang w:val="es-ES" w:eastAsia="es-ES"/>
+        </w:rPr>
+        <w:fldChar w:fldCharType="end"/>
+      </w:r>
+      <w:r>
+        <w:rPr>
+          <w:lang w:val="es-ES" w:eastAsia="es-ES"/>
+        </w:rPr>
+        <w:t xml:space="preserve"> muestra cada dato necesario para ingresar un nuevo modelo de automóvil al sistema.</w:t>
+      </w:r>
+    </w:p>
+    <w:p>
+      <w:pPr>
+        <w:jc w:val="both"/>
+        <w:rPr>
+          <w:lang w:val="es-ES" w:eastAsia="es-ES"/>
+        </w:rPr>
+      </w:pPr>
+    </w:p>
+    <w:p>
+      <w:pPr>
+        <w:rPr>
+          <w:lang w:val="es-ES" w:eastAsia="es-ES"/>
+        </w:rPr>
+      </w:pPr>
+      <w:r>
+        <w:rPr>
+          <w:noProof/>
+          <w:lang w:val="es-ES" w:eastAsia="es-ES"/>
+        </w:rPr>
+        <w:drawing>
+          <wp:inline distT="0" distB="0" distL="0" distR="0" wp14:anchorId="341B145F" wp14:editId="4D8FE38B">
+            <wp:extent cx="5733415" cy="3848735"/>
+            <wp:effectExtent l="0" t="0" r="635" b="0"/>
+            <wp:docPr id="13" name="Imagen 13"/>
+            <wp:cNvGraphicFramePr>
+              <a:graphicFrameLocks xmlns:a="http://schemas.openxmlformats.org/drawingml/2006/main" noChangeAspect="1"/>
+            </wp:cNvGraphicFramePr>
+            <a:graphic xmlns:a="http://schemas.openxmlformats.org/drawingml/2006/main">
+              <a:graphicData uri="http://schemas.openxmlformats.org/drawingml/2006/picture">
+                <pic:pic xmlns:pic="http://schemas.openxmlformats.org/drawingml/2006/picture">
+                  <pic:nvPicPr>
+                    <pic:cNvPr id="13" name="12_Admin_Anadir_Auto.png"/>
+                    <pic:cNvPicPr/>
+                  </pic:nvPicPr>
+                  <pic:blipFill>
+                    <a:blip r:embed="rId20">
+                      <a:extLst>
+                        <a:ext uri="{28A0092B-C50C-407E-A947-70E740481C1C}">
+                          <a14:useLocalDpi xmlns:a14="http://schemas.microsoft.com/office/drawing/2010/main" val="0"/>
+                        </a:ext>
+                      </a:extLst>
+                    </a:blip>
+                    <a:stretch>
+                      <a:fillRect/>
+                    </a:stretch>
+                  </pic:blipFill>
+                  <pic:spPr>
+                    <a:xfrm>
+                      <a:off x="0" y="0"/>
+                      <a:ext cx="5733415" cy="3848735"/>
+                    </a:xfrm>
+                    <a:prstGeom prst="rect">
+                      <a:avLst/>
+                    </a:prstGeom>
+                  </pic:spPr>
+                </pic:pic>
+              </a:graphicData>
+            </a:graphic>
+          </wp:inline>
+        </w:drawing>
+      </w:r>
+    </w:p>
+    <w:p>
+      <w:pPr>
+        <w:pStyle w:val="Descripcin"/>
+        <w:jc w:val="center"/>
+        <w:rPr>
+          <w:lang w:val="es-ES" w:eastAsia="es-ES"/>
+        </w:rPr>
+      </w:pPr>
+      <w:bookmarkStart w:id="16" w:name="_Ref8070272"/>
+      <w:r>
+        <w:lastRenderedPageBreak/>
+        <w:t xml:space="preserve">Ilustración </w:t>
+      </w:r>
+      <w:fldSimple w:instr=" SEQ Ilustración \* ARABIC ">
+        <w:r>
+          <w:rPr>
+            <w:noProof/>
+          </w:rPr>
+          <w:t>12</w:t>
+        </w:r>
+      </w:fldSimple>
+      <w:bookmarkEnd w:id="16"/>
+      <w:r>
+        <w:t>: Vista para agregar un nuevo modelo de auto al sistema.</w:t>
+      </w:r>
+    </w:p>
+    <w:p>
+      <w:pPr>
+        <w:rPr>
+          <w:lang w:val="es-ES" w:eastAsia="es-ES"/>
+        </w:rPr>
+      </w:pPr>
+    </w:p>
+    <w:p>
+      <w:pPr>
+        <w:jc w:val="both"/>
+        <w:rPr>
+          <w:lang w:val="es-ES" w:eastAsia="es-ES"/>
+        </w:rPr>
+      </w:pPr>
+      <w:r>
+        <w:rPr>
+          <w:lang w:val="es-ES" w:eastAsia="es-ES"/>
+        </w:rPr>
+        <w:t xml:space="preserve">La primera información corresponde a la marca del nuevo modelo, se puede seleccionar una ya existente en el sistema (2) o se puede realizar el proceso de incorporación de una nueva marca al sistema (1), le sigue el ingreso de una imagen para esta marca (3) esta imagen será mostrada en la aplicación móvil tal como se muestra en la </w:t>
+      </w:r>
+      <w:r>
+        <w:rPr>
+          <w:lang w:val="es-ES" w:eastAsia="es-ES"/>
+        </w:rPr>
+        <w:fldChar w:fldCharType="begin"/>
+      </w:r>
+      <w:r>
+        <w:rPr>
+          <w:lang w:val="es-ES" w:eastAsia="es-ES"/>
+        </w:rPr>
+        <w:instrText xml:space="preserve"> REF _Ref8070419 \h </w:instrText>
+      </w:r>
+      <w:r>
+        <w:rPr>
+          <w:lang w:val="es-ES" w:eastAsia="es-ES"/>
+        </w:rPr>
+      </w:r>
+      <w:r>
+        <w:rPr>
+          <w:lang w:val="es-ES" w:eastAsia="es-ES"/>
+        </w:rPr>
+        <w:instrText xml:space="preserve"> \* MERGEFORMAT </w:instrText>
+      </w:r>
+      <w:r>
+        <w:rPr>
+          <w:lang w:val="es-ES" w:eastAsia="es-ES"/>
+        </w:rPr>
+        <w:fldChar w:fldCharType="separate"/>
+      </w:r>
+      <w:r>
+        <w:t xml:space="preserve">Ilustración </w:t>
+      </w:r>
+      <w:r>
+        <w:rPr>
+          <w:noProof/>
+        </w:rPr>
+        <w:t>4</w:t>
+      </w:r>
+      <w:r>
+        <w:rPr>
+          <w:lang w:val="es-ES" w:eastAsia="es-ES"/>
+        </w:rPr>
+        <w:fldChar w:fldCharType="end"/>
+      </w:r>
+      <w:r>
+        <w:rPr>
+          <w:lang w:val="es-ES" w:eastAsia="es-ES"/>
+        </w:rPr>
+        <w:t xml:space="preserve">, estas imágenes deben tener un tamaño fijo de 512x512 pixeles, </w:t>
+      </w:r>
+    </w:p>
+    <w:p>
+      <w:pPr>
+        <w:jc w:val="both"/>
+        <w:rPr>
+          <w:lang w:val="es-ES" w:eastAsia="es-ES"/>
+        </w:rPr>
+      </w:pPr>
+    </w:p>
+    <w:p>
+      <w:pPr>
+        <w:pStyle w:val="TtuloTDC"/>
+        <w:rPr>
+          <w:rStyle w:val="nfasisintenso"/>
+        </w:rPr>
+      </w:pPr>
+      <w:r>
+        <w:rPr>
+          <w:rStyle w:val="nfasisintenso"/>
+        </w:rPr>
+        <w:t>Autos</w:t>
+      </w:r>
+      <w:r>
+        <w:rPr>
+          <w:rStyle w:val="nfasisintenso"/>
+        </w:rPr>
+        <w:t xml:space="preserve"> (</w:t>
+      </w:r>
+      <w:r>
+        <w:rPr>
+          <w:rStyle w:val="nfasisintenso"/>
+        </w:rPr>
+        <w:t>Editar</w:t>
+      </w:r>
+      <w:r>
+        <w:rPr>
+          <w:rStyle w:val="nfasisintenso"/>
+        </w:rPr>
+        <w:t>)</w:t>
+      </w:r>
+    </w:p>
+    <w:p>
+      <w:pPr>
+        <w:rPr>
+          <w:lang w:val="es-ES" w:eastAsia="es-ES"/>
+        </w:rPr>
+      </w:pPr>
+    </w:p>
+    <w:p>
+      <w:pPr>
+        <w:jc w:val="both"/>
+        <w:rPr>
+          <w:lang w:val="es-ES" w:eastAsia="es-ES"/>
+        </w:rPr>
+      </w:pPr>
+    </w:p>
+    <w:p>
+      <w:pPr>
+        <w:pStyle w:val="TtuloTDC"/>
+        <w:rPr>
+          <w:rStyle w:val="nfasisintenso"/>
+        </w:rPr>
+      </w:pPr>
+      <w:r>
+        <w:rPr>
+          <w:rStyle w:val="nfasisintenso"/>
+        </w:rPr>
+        <w:t>Compañías</w:t>
+      </w:r>
+      <w:r>
+        <w:rPr>
+          <w:rStyle w:val="nfasisintenso"/>
+        </w:rPr>
+        <w:t xml:space="preserve"> (</w:t>
+      </w:r>
+      <w:r>
+        <w:rPr>
+          <w:rStyle w:val="nfasisintenso"/>
+        </w:rPr>
+        <w:t>Añadir</w:t>
+      </w:r>
+      <w:r>
+        <w:rPr>
+          <w:rStyle w:val="nfasisintenso"/>
+        </w:rPr>
+        <w:t>)</w:t>
+      </w:r>
+    </w:p>
+    <w:p>
+      <w:pPr>
+        <w:pStyle w:val="TtuloTDC"/>
+        <w:rPr>
+          <w:rStyle w:val="nfasisintenso"/>
+        </w:rPr>
+      </w:pPr>
+      <w:r>
+        <w:rPr>
+          <w:rStyle w:val="nfasisintenso"/>
+        </w:rPr>
+        <w:t>Compañías (</w:t>
+      </w:r>
+      <w:r>
+        <w:rPr>
+          <w:rStyle w:val="nfasisintenso"/>
+        </w:rPr>
+        <w:t>Editar</w:t>
+      </w:r>
+      <w:r>
+        <w:rPr>
+          <w:rStyle w:val="nfasisintenso"/>
+        </w:rPr>
+        <w:t>)</w:t>
+      </w:r>
+    </w:p>
+    <w:p>
+      <w:pPr>
+        <w:rPr>
+          <w:lang w:val="es-ES" w:eastAsia="es-ES"/>
+        </w:rPr>
+      </w:pPr>
+    </w:p>
+    <w:p>
+      <w:pPr>
+        <w:pStyle w:val="TtuloTDC"/>
+        <w:rPr>
+          <w:rStyle w:val="nfasisintenso"/>
+        </w:rPr>
+      </w:pPr>
+      <w:r>
+        <w:rPr>
+          <w:rStyle w:val="nfasisintenso"/>
+        </w:rPr>
+        <w:t>Electrolineras</w:t>
+      </w:r>
+      <w:r>
+        <w:rPr>
+          <w:rStyle w:val="nfasisintenso"/>
+        </w:rPr>
+        <w:t xml:space="preserve"> (Añadir)</w:t>
+      </w:r>
+    </w:p>
+    <w:p>
+      <w:pPr>
+        <w:pStyle w:val="TtuloTDC"/>
+        <w:rPr>
+          <w:rStyle w:val="nfasisintenso"/>
+        </w:rPr>
+      </w:pPr>
+      <w:r>
+        <w:rPr>
+          <w:rStyle w:val="nfasisintenso"/>
+        </w:rPr>
+        <w:t>Electrolineras (Editar)</w:t>
+      </w:r>
+    </w:p>
+    <w:p>
+      <w:pPr>
+        <w:rPr>
+          <w:lang w:val="es-ES" w:eastAsia="es-ES"/>
+        </w:rPr>
+      </w:pPr>
+    </w:p>
+    <w:p>
+      <w:pPr>
+        <w:jc w:val="both"/>
+        <w:rPr>
+          <w:lang w:val="es-ES" w:eastAsia="es-ES"/>
+        </w:rPr>
+      </w:pPr>
+    </w:p>
+    <w:p>
+      <w:pPr>
+        <w:pStyle w:val="TtuloTDC"/>
+        <w:rPr>
+          <w:rStyle w:val="nfasisintenso"/>
+        </w:rPr>
+      </w:pPr>
+      <w:r>
+        <w:rPr>
+          <w:rStyle w:val="nfasisintenso"/>
+        </w:rPr>
+        <w:t>Marca de Autos</w:t>
+      </w:r>
+      <w:r>
+        <w:rPr>
+          <w:rStyle w:val="nfasisintenso"/>
+        </w:rPr>
+        <w:t xml:space="preserve"> (Añadir)</w:t>
+      </w:r>
+    </w:p>
+    <w:p>
+      <w:pPr>
+        <w:pStyle w:val="TtuloTDC"/>
+        <w:rPr>
+          <w:rStyle w:val="nfasisintenso"/>
+        </w:rPr>
+      </w:pPr>
+      <w:r>
+        <w:rPr>
+          <w:rStyle w:val="nfasisintenso"/>
+        </w:rPr>
+        <w:t>Marca de Autos (Editar)</w:t>
+      </w:r>
+    </w:p>
+    <w:p>
+      <w:pPr>
+        <w:jc w:val="both"/>
+        <w:rPr>
+          <w:lang w:val="es-ES" w:eastAsia="es-ES"/>
+        </w:rPr>
+      </w:pPr>
+    </w:p>
+    <w:p>
+      <w:pPr>
+        <w:pStyle w:val="TtuloTDC"/>
+        <w:rPr>
+          <w:rStyle w:val="nfasisintenso"/>
+        </w:rPr>
+      </w:pPr>
+      <w:r>
+        <w:rPr>
+          <w:rStyle w:val="nfasisintenso"/>
+        </w:rPr>
+        <w:t>Tipo de Conectores</w:t>
+      </w:r>
+      <w:r>
+        <w:rPr>
+          <w:rStyle w:val="nfasisintenso"/>
+        </w:rPr>
+        <w:t xml:space="preserve"> (Añadir)</w:t>
+      </w:r>
+    </w:p>
+    <w:p>
+      <w:pPr>
+        <w:pStyle w:val="TtuloTDC"/>
+        <w:rPr>
+          <w:rStyle w:val="nfasisintenso"/>
+        </w:rPr>
+      </w:pPr>
+      <w:r>
+        <w:rPr>
+          <w:rStyle w:val="nfasisintenso"/>
+        </w:rPr>
+        <w:t xml:space="preserve">Tipo de Conectores </w:t>
+      </w:r>
+      <w:bookmarkStart w:id="17" w:name="_GoBack"/>
+      <w:bookmarkEnd w:id="17"/>
+      <w:r>
+        <w:rPr>
+          <w:rStyle w:val="nfasisintenso"/>
+        </w:rPr>
+        <w:t>(Editar)</w:t>
+      </w:r>
+    </w:p>
+    <w:p>
+      <w:pPr>
+        <w:jc w:val="both"/>
+        <w:rPr>
+          <w:lang w:val="es-ES" w:eastAsia="es-ES"/>
+        </w:rPr>
+      </w:pPr>
+    </w:p>
+    <w:p>
+      <w:pPr>
+        <w:jc w:val="both"/>
+        <w:rPr>
+          <w:lang w:val="es-ES" w:eastAsia="es-ES"/>
+        </w:rPr>
+      </w:pPr>
+    </w:p>
+    <w:p>
+      <w:pPr>
+        <w:jc w:val="both"/>
+        <w:rPr>
+          <w:lang w:val="es-ES" w:eastAsia="es-ES"/>
+        </w:rPr>
+      </w:pPr>
+      <w:r>
+        <w:rPr>
+          <w:lang w:val="es-ES" w:eastAsia="es-ES"/>
+        </w:rPr>
+        <w:t>640 x 410</w:t>
+      </w:r>
+    </w:p>
+    <w:p>
+      <w:pPr>
+        <w:rPr>
+          <w:lang w:val="es-ES" w:eastAsia="es-ES"/>
+        </w:rPr>
+      </w:pPr>
+    </w:p>
+    <w:p>
+      <w:pPr>
+        <w:rPr>
+          <w:lang w:val="es-ES" w:eastAsia="es-ES"/>
+        </w:rPr>
+      </w:pPr>
+    </w:p>
+    <w:p>
+      <w:pPr>
+        <w:rPr>
+          <w:lang w:val="es-ES" w:eastAsia="es-ES"/>
+        </w:rPr>
+      </w:pPr>
+    </w:p>
+    <w:p>
+      <w:pPr>
+        <w:rPr>
+          <w:lang w:val="es-ES" w:eastAsia="es-ES"/>
+        </w:rPr>
+      </w:pPr>
+    </w:p>
+    <w:p>
+      <w:pPr>
+        <w:rPr>
+          <w:lang w:val="es-ES" w:eastAsia="es-ES"/>
+        </w:rPr>
+      </w:pPr>
+    </w:p>
+    <w:p>
+      <w:pPr>
+        <w:rPr>
+          <w:lang w:val="es-ES" w:eastAsia="es-ES"/>
+        </w:rPr>
+      </w:pPr>
+    </w:p>
+    <w:p>
+      <w:pPr>
+        <w:rPr>
+          <w:lang w:val="es-ES" w:eastAsia="es-ES"/>
+        </w:rPr>
+      </w:pPr>
+    </w:p>
+    <w:p>
+      <w:pPr>
+        <w:rPr>
+          <w:lang w:val="es-ES" w:eastAsia="es-ES"/>
+        </w:rPr>
+      </w:pPr>
+    </w:p>
+    <w:p>
+      <w:pPr>
+        <w:rPr>
+          <w:lang w:val="es-ES" w:eastAsia="es-ES"/>
+        </w:rPr>
+      </w:pPr>
+    </w:p>
+    <w:p>
+      <w:pPr>
+        <w:rPr>
+          <w:lang w:val="es-ES" w:eastAsia="es-ES"/>
+        </w:rPr>
+      </w:pPr>
+    </w:p>
+    <w:p>
+      <w:pPr>
+        <w:rPr>
+          <w:lang w:val="es-ES" w:eastAsia="es-ES"/>
+        </w:rPr>
+      </w:pPr>
+    </w:p>
+    <w:p>
+      <w:pPr>
+        <w:rPr>
+          <w:lang w:val="es-ES" w:eastAsia="es-ES"/>
+        </w:rPr>
+      </w:pPr>
+    </w:p>
+    <w:p>
+      <w:pPr>
+        <w:rPr>
+          <w:lang w:val="es-ES" w:eastAsia="es-ES"/>
+        </w:rPr>
+      </w:pPr>
+    </w:p>
+    <w:p>
+      <w:pPr>
+        <w:rPr>
+          <w:lang w:val="es-ES" w:eastAsia="es-ES"/>
+        </w:rPr>
+      </w:pPr>
+    </w:p>
+    <w:p>
+      <w:pPr>
+        <w:rPr>
+          <w:lang w:val="es-ES" w:eastAsia="es-ES"/>
+        </w:rPr>
+      </w:pPr>
+    </w:p>
+    <w:p>
+      <w:pPr>
+        <w:rPr>
+          <w:lang w:val="es-ES" w:eastAsia="es-ES"/>
+        </w:rPr>
+      </w:pPr>
+    </w:p>
+    <w:p>
+      <w:pPr>
+        <w:rPr>
+          <w:lang w:val="es-ES" w:eastAsia="es-ES"/>
+        </w:rPr>
+      </w:pPr>
+    </w:p>
+    <w:p>
+      <w:pPr>
+        <w:rPr>
+          <w:lang w:val="es-ES" w:eastAsia="es-ES"/>
+        </w:rPr>
+      </w:pPr>
+    </w:p>
+    <w:p>
+      <w:pPr>
+        <w:rPr>
+          <w:lang w:val="es-ES" w:eastAsia="es-ES"/>
+        </w:rPr>
+      </w:pPr>
+    </w:p>
+    <w:p>
+      <w:pPr>
+        <w:rPr>
+          <w:lang w:val="es-ES" w:eastAsia="es-ES"/>
+        </w:rPr>
+      </w:pPr>
+    </w:p>
+    <w:p>
+      <w:pPr>
+        <w:rPr>
+          <w:lang w:val="es-ES" w:eastAsia="es-ES"/>
+        </w:rPr>
+      </w:pPr>
+    </w:p>
+    <w:p>
+      <w:pPr>
+        <w:rPr>
+          <w:lang w:val="es-ES" w:eastAsia="es-ES"/>
+        </w:rPr>
+      </w:pPr>
+    </w:p>
+    <w:p>
+      <w:pPr>
+        <w:rPr>
+          <w:lang w:val="es-ES" w:eastAsia="es-ES"/>
+        </w:rPr>
+      </w:pPr>
+    </w:p>
+    <w:p>
+      <w:pPr>
+        <w:rPr>
+          <w:lang w:val="es-ES" w:eastAsia="es-ES"/>
+        </w:rPr>
+      </w:pPr>
+    </w:p>
+    <w:p>
+      <w:pPr>
+        <w:rPr>
+          <w:lang w:val="es-ES" w:eastAsia="es-ES"/>
+        </w:rPr>
+      </w:pPr>
+      <w:r>
+        <w:rPr>
+          <w:lang w:val="es-ES" w:eastAsia="es-ES"/>
+        </w:rPr>
+        <w:br w:type="page"/>
+      </w:r>
+    </w:p>
+    <w:p>
+      <w:pPr>
+        <w:rPr>
+          <w:lang w:val="es-ES" w:eastAsia="es-ES"/>
+        </w:rPr>
+      </w:pPr>
+    </w:p>
+    <w:p>
+      <w:pPr>
+        <w:rPr>
+          <w:lang w:val="es-ES" w:eastAsia="es-ES"/>
+        </w:rPr>
+      </w:pPr>
+    </w:p>
+    <w:p>
+      <w:pPr>
+        <w:rPr>
+          <w:lang w:val="es-ES" w:eastAsia="es-ES"/>
+        </w:rPr>
+      </w:pPr>
+      <w:r>
+        <w:rPr>
+          <w:lang w:val="es-ES" w:eastAsia="es-ES"/>
+        </w:rPr>
+        <w:t>4.1.2 Arquitectura general</w:t>
+      </w:r>
+    </w:p>
+    <w:p>
+      <w:pPr>
+        <w:rPr>
+          <w:lang w:val="es-ES" w:eastAsia="es-ES"/>
+        </w:rPr>
+      </w:pPr>
+    </w:p>
+    <w:p>
+      <w:pPr>
+        <w:rPr>
+          <w:lang w:val="es-ES" w:eastAsia="es-ES"/>
+        </w:rPr>
+      </w:pPr>
+      <w:r>
+        <w:rPr>
+          <w:lang w:val="es-ES" w:eastAsia="es-ES"/>
+        </w:rPr>
+        <w:t>4.1.3 Datos de entrada</w:t>
+      </w:r>
+    </w:p>
+    <w:p>
+      <w:pPr>
+        <w:rPr>
+          <w:lang w:val="es-ES" w:eastAsia="es-ES"/>
+        </w:rPr>
+      </w:pPr>
+    </w:p>
+    <w:p>
+      <w:pPr>
+        <w:rPr>
+          <w:lang w:val="es-ES" w:eastAsia="es-ES"/>
+        </w:rPr>
+      </w:pPr>
+      <w:r>
+        <w:rPr>
+          <w:lang w:val="es-ES" w:eastAsia="es-ES"/>
+        </w:rPr>
+        <w:t>4.1.3 Modelo de datos</w:t>
+      </w:r>
+    </w:p>
+    <w:p>
+      <w:pPr>
+        <w:rPr>
+          <w:lang w:val="es-ES" w:eastAsia="es-ES"/>
+        </w:rPr>
+      </w:pPr>
+    </w:p>
+    <w:p>
+      <w:pPr>
+        <w:rPr>
+          <w:lang w:val="es-ES" w:eastAsia="es-ES"/>
+        </w:rPr>
+      </w:pPr>
     </w:p>
     <w:p>
       <w:pPr>
         <w:pStyle w:val="TtuloTDC"/>
         <w:outlineLvl w:val="1"/>
       </w:pPr>
-      <w:bookmarkStart w:id="15" w:name="_g0pgksph952h" w:colFirst="0" w:colLast="0"/>
-      <w:bookmarkStart w:id="16" w:name="_Toc7701375"/>
-      <w:bookmarkEnd w:id="15"/>
+      <w:bookmarkStart w:id="18" w:name="_g0pgksph952h" w:colFirst="0" w:colLast="0"/>
+      <w:bookmarkStart w:id="19" w:name="_Toc8031368"/>
+      <w:bookmarkEnd w:id="18"/>
       <w:r>
         <w:t>4.</w:t>
       </w:r>
@@ -5820,7 +7146,6 @@
       <w:r>
         <w:t>Arquitectura</w:t>
       </w:r>
-      <w:bookmarkEnd w:id="16"/>
       <w:r>
         <w:t xml:space="preserve"> Back-</w:t>
       </w:r>
@@ -5832,6 +7157,7 @@
       <w:r>
         <w:t xml:space="preserve"> de la aplicación</w:t>
       </w:r>
+      <w:bookmarkEnd w:id="19"/>
     </w:p>
     <w:p>
       <w:pPr>
@@ -5892,7 +7218,7 @@
         <w:pStyle w:val="TtuloTDC"/>
         <w:outlineLvl w:val="1"/>
       </w:pPr>
-      <w:bookmarkStart w:id="17" w:name="_Toc7701376"/>
+      <w:bookmarkStart w:id="20" w:name="_Toc8031369"/>
       <w:r>
         <w:t>4.</w:t>
       </w:r>
@@ -5908,7 +7234,7 @@
       <w:r>
         <w:t>dministración</w:t>
       </w:r>
-      <w:bookmarkEnd w:id="17"/>
+      <w:bookmarkEnd w:id="20"/>
     </w:p>
     <w:p>
       <w:pPr>
@@ -5965,20 +7291,20 @@
           <w:rFonts w:eastAsia="Times New Roman"/>
         </w:rPr>
       </w:pPr>
+      <w:bookmarkStart w:id="21" w:name="_Toc8031370"/>
       <w:r>
         <w:rPr>
           <w:rFonts w:eastAsia="Times New Roman"/>
         </w:rPr>
         <w:t xml:space="preserve">4.4 </w:t>
       </w:r>
-      <w:proofErr w:type="spellStart"/>
+      <w:bookmarkEnd w:id="21"/>
       <w:r>
         <w:rPr>
           <w:rFonts w:eastAsia="Times New Roman"/>
         </w:rPr>
-        <w:t>Instalacion</w:t>
-      </w:r>
-      <w:proofErr w:type="spellEnd"/>
+        <w:t>Instalación</w:t>
+      </w:r>
     </w:p>
     <w:p>
       <w:pPr>
@@ -5987,8 +7313,8 @@
           <w:szCs w:val="40"/>
         </w:rPr>
       </w:pPr>
-      <w:bookmarkStart w:id="18" w:name="_kc8ln56nc8uj" w:colFirst="0" w:colLast="0"/>
-      <w:bookmarkEnd w:id="18"/>
+      <w:bookmarkStart w:id="22" w:name="_kc8ln56nc8uj" w:colFirst="0" w:colLast="0"/>
+      <w:bookmarkEnd w:id="22"/>
       <w:r>
         <w:br w:type="page"/>
       </w:r>
@@ -6001,12 +7327,12 @@
           <w:numId w:val="6"/>
         </w:numPr>
       </w:pPr>
-      <w:bookmarkStart w:id="19" w:name="_Toc7701377"/>
+      <w:bookmarkStart w:id="23" w:name="_Toc8031371"/>
       <w:r>
         <w:lastRenderedPageBreak/>
         <w:t>Lineamientos de diseño</w:t>
       </w:r>
-      <w:bookmarkEnd w:id="19"/>
+      <w:bookmarkEnd w:id="23"/>
     </w:p>
     <w:p/>
     <w:p>
@@ -6030,10 +7356,10 @@
       <w:pPr>
         <w:pStyle w:val="TtuloTDC"/>
       </w:pPr>
-      <w:bookmarkStart w:id="20" w:name="_jvl019ajv60m" w:colFirst="0" w:colLast="0"/>
-      <w:bookmarkStart w:id="21" w:name="_z3l84mdnrx5x" w:colFirst="0" w:colLast="0"/>
-      <w:bookmarkEnd w:id="20"/>
-      <w:bookmarkEnd w:id="21"/>
+      <w:bookmarkStart w:id="24" w:name="_jvl019ajv60m" w:colFirst="0" w:colLast="0"/>
+      <w:bookmarkStart w:id="25" w:name="_z3l84mdnrx5x" w:colFirst="0" w:colLast="0"/>
+      <w:bookmarkEnd w:id="24"/>
+      <w:bookmarkEnd w:id="25"/>
       <w:r>
         <w:t xml:space="preserve">5.1 </w:t>
       </w:r>
@@ -6056,16 +7382,16 @@
         <w:pStyle w:val="TtuloTDC"/>
         <w:outlineLvl w:val="1"/>
       </w:pPr>
-      <w:bookmarkStart w:id="22" w:name="_l6vdjlqgauvl" w:colFirst="0" w:colLast="0"/>
-      <w:bookmarkStart w:id="23" w:name="_Toc7701378"/>
-      <w:bookmarkEnd w:id="22"/>
+      <w:bookmarkStart w:id="26" w:name="_l6vdjlqgauvl" w:colFirst="0" w:colLast="0"/>
+      <w:bookmarkStart w:id="27" w:name="_Toc8031372"/>
+      <w:bookmarkEnd w:id="26"/>
       <w:r>
         <w:t xml:space="preserve">5.2 </w:t>
       </w:r>
       <w:r>
         <w:t>Sistema de Visualización</w:t>
       </w:r>
-      <w:bookmarkEnd w:id="23"/>
+      <w:bookmarkEnd w:id="27"/>
     </w:p>
     <w:p/>
     <w:p>
@@ -6161,8 +7487,8 @@
       </w:pPr>
     </w:p>
     <w:sectPr>
-      <w:headerReference w:type="default" r:id="rId18"/>
-      <w:footerReference w:type="default" r:id="rId19"/>
+      <w:headerReference w:type="default" r:id="rId21"/>
+      <w:footerReference w:type="default" r:id="rId22"/>
       <w:pgSz w:w="11909" w:h="16834"/>
       <w:pgMar w:top="1440" w:right="1440" w:bottom="1440" w:left="1440" w:header="0" w:footer="720" w:gutter="0"/>
       <w:pgNumType w:start="1"/>
@@ -8683,6 +10009,32 @@
       <w:color w:val="404040" w:themeColor="text1" w:themeTint="BF"/>
     </w:rPr>
   </w:style>
+  <w:style w:type="character" w:styleId="Referenciaintensa">
+    <w:name w:val="Intense Reference"/>
+    <w:basedOn w:val="Fuentedeprrafopredeter"/>
+    <w:uiPriority w:val="32"/>
+    <w:qFormat/>
+    <w:rsid w:val="00E15F5E"/>
+    <w:rPr>
+      <w:b/>
+      <w:bCs/>
+      <w:smallCaps/>
+      <w:color w:val="4F81BD" w:themeColor="accent1"/>
+      <w:spacing w:val="5"/>
+    </w:rPr>
+  </w:style>
+  <w:style w:type="character" w:styleId="nfasisintenso">
+    <w:name w:val="Intense Emphasis"/>
+    <w:basedOn w:val="Fuentedeprrafopredeter"/>
+    <w:uiPriority w:val="21"/>
+    <w:qFormat/>
+    <w:rsid w:val="00E15F5E"/>
+    <w:rPr>
+      <w:i/>
+      <w:iCs/>
+      <w:color w:val="4F81BD" w:themeColor="accent1"/>
+    </w:rPr>
+  </w:style>
 </w:styles>
 </file>
 
@@ -9011,7 +10363,7 @@
 </file>
 
 <file path=customXml/itemProps1.xml><?xml version="1.0" encoding="utf-8"?>
-<ds:datastoreItem xmlns:ds="http://schemas.openxmlformats.org/officeDocument/2006/customXml" ds:itemID="{9651157E-6B0C-429B-A77F-DE65A713E44C}">
+<ds:datastoreItem xmlns:ds="http://schemas.openxmlformats.org/officeDocument/2006/customXml" ds:itemID="{749D4725-7B73-4FBD-B3F5-1664225C6110}">
   <ds:schemaRefs>
     <ds:schemaRef ds:uri="http://schemas.openxmlformats.org/officeDocument/2006/bibliography"/>
   </ds:schemaRefs>

</xml_diff>

<commit_message>
version 1, para mzuniga
</commit_message>
<xml_diff>
--- a/EcoCarga/ManualEcoCarga.docx
+++ b/EcoCarga/ManualEcoCarga.docx
@@ -125,7 +125,15 @@
                 <w:sz w:val="44"/>
                 <w:szCs w:val="44"/>
               </w:rPr>
-              <w:t>Manual de uso y mantención</w:t>
+              <w:t xml:space="preserve">Manual de uso y </w:t>
+            </w:r>
+            <w:r>
+              <w:rPr>
+                <w:b/>
+                <w:sz w:val="44"/>
+                <w:szCs w:val="44"/>
+              </w:rPr>
+              <w:t>referencia</w:t>
             </w:r>
           </w:p>
           <w:p>
@@ -398,7 +406,7 @@
           <w:r>
             <w:fldChar w:fldCharType="separate"/>
           </w:r>
-          <w:hyperlink w:anchor="_Toc8031361" w:history="1">
+          <w:hyperlink w:anchor="_Toc8393309" w:history="1">
             <w:r>
               <w:rPr>
                 <w:rStyle w:val="Hipervnculo"/>
@@ -440,7 +448,7 @@
                 <w:noProof/>
                 <w:webHidden/>
               </w:rPr>
-              <w:instrText xml:space="preserve"> PAGEREF _Toc8031361 \h </w:instrText>
+              <w:instrText xml:space="preserve"> PAGEREF _Toc8393309 \h </w:instrText>
             </w:r>
             <w:r>
               <w:rPr>
@@ -484,7 +492,7 @@
               <w:lang w:val="es-ES" w:eastAsia="es-ES"/>
             </w:rPr>
           </w:pPr>
-          <w:hyperlink w:anchor="_Toc8031362" w:history="1">
+          <w:hyperlink w:anchor="_Toc8393310" w:history="1">
             <w:r>
               <w:rPr>
                 <w:rStyle w:val="Hipervnculo"/>
@@ -526,7 +534,7 @@
                 <w:noProof/>
                 <w:webHidden/>
               </w:rPr>
-              <w:instrText xml:space="preserve"> PAGEREF _Toc8031362 \h </w:instrText>
+              <w:instrText xml:space="preserve"> PAGEREF _Toc8393310 \h </w:instrText>
             </w:r>
             <w:r>
               <w:rPr>
@@ -570,7 +578,7 @@
               <w:lang w:val="es-ES" w:eastAsia="es-ES"/>
             </w:rPr>
           </w:pPr>
-          <w:hyperlink w:anchor="_Toc8031363" w:history="1">
+          <w:hyperlink w:anchor="_Toc8393311" w:history="1">
             <w:r>
               <w:rPr>
                 <w:rStyle w:val="Hipervnculo"/>
@@ -612,7 +620,7 @@
                 <w:noProof/>
                 <w:webHidden/>
               </w:rPr>
-              <w:instrText xml:space="preserve"> PAGEREF _Toc8031363 \h </w:instrText>
+              <w:instrText xml:space="preserve"> PAGEREF _Toc8393311 \h </w:instrText>
             </w:r>
             <w:r>
               <w:rPr>
@@ -656,7 +664,7 @@
               <w:lang w:val="es-ES" w:eastAsia="es-ES"/>
             </w:rPr>
           </w:pPr>
-          <w:hyperlink w:anchor="_Toc8031364" w:history="1">
+          <w:hyperlink w:anchor="_Toc8393312" w:history="1">
             <w:r>
               <w:rPr>
                 <w:rStyle w:val="Hipervnculo"/>
@@ -698,7 +706,7 @@
                 <w:noProof/>
                 <w:webHidden/>
               </w:rPr>
-              <w:instrText xml:space="preserve"> PAGEREF _Toc8031364 \h </w:instrText>
+              <w:instrText xml:space="preserve"> PAGEREF _Toc8393312 \h </w:instrText>
             </w:r>
             <w:r>
               <w:rPr>
@@ -742,7 +750,7 @@
               <w:lang w:val="es-ES" w:eastAsia="es-ES"/>
             </w:rPr>
           </w:pPr>
-          <w:hyperlink w:anchor="_Toc8031365" w:history="1">
+          <w:hyperlink w:anchor="_Toc8393313" w:history="1">
             <w:r>
               <w:rPr>
                 <w:rStyle w:val="Hipervnculo"/>
@@ -784,7 +792,7 @@
                 <w:noProof/>
                 <w:webHidden/>
               </w:rPr>
-              <w:instrText xml:space="preserve"> PAGEREF _Toc8031365 \h </w:instrText>
+              <w:instrText xml:space="preserve"> PAGEREF _Toc8393313 \h </w:instrText>
             </w:r>
             <w:r>
               <w:rPr>
@@ -828,7 +836,7 @@
               <w:lang w:val="es-ES" w:eastAsia="es-ES"/>
             </w:rPr>
           </w:pPr>
-          <w:hyperlink w:anchor="_Toc8031366" w:history="1">
+          <w:hyperlink w:anchor="_Toc8393314" w:history="1">
             <w:r>
               <w:rPr>
                 <w:rStyle w:val="Hipervnculo"/>
@@ -870,7 +878,7 @@
                 <w:noProof/>
                 <w:webHidden/>
               </w:rPr>
-              <w:instrText xml:space="preserve"> PAGEREF _Toc8031366 \h </w:instrText>
+              <w:instrText xml:space="preserve"> PAGEREF _Toc8393314 \h </w:instrText>
             </w:r>
             <w:r>
               <w:rPr>
@@ -913,14 +921,14 @@
               <w:lang w:val="es-ES" w:eastAsia="es-ES"/>
             </w:rPr>
           </w:pPr>
-          <w:hyperlink w:anchor="_Toc8031367" w:history="1">
+          <w:hyperlink w:anchor="_Toc8393315" w:history="1">
             <w:r>
               <w:rPr>
                 <w:rStyle w:val="Hipervnculo"/>
                 <w:rFonts w:eastAsia="Times New Roman"/>
                 <w:noProof/>
               </w:rPr>
-              <w:t>4.1 La herramienta</w:t>
+              <w:t>4.1 Administrador</w:t>
             </w:r>
             <w:r>
               <w:rPr>
@@ -941,7 +949,7 @@
                 <w:noProof/>
                 <w:webHidden/>
               </w:rPr>
-              <w:instrText xml:space="preserve"> PAGEREF _Toc8031367 \h </w:instrText>
+              <w:instrText xml:space="preserve"> PAGEREF _Toc8393315 \h </w:instrText>
             </w:r>
             <w:r>
               <w:rPr>
@@ -984,7 +992,7 @@
               <w:lang w:val="es-ES" w:eastAsia="es-ES"/>
             </w:rPr>
           </w:pPr>
-          <w:hyperlink w:anchor="_Toc8031368" w:history="1">
+          <w:hyperlink w:anchor="_Toc8393316" w:history="1">
             <w:r>
               <w:rPr>
                 <w:rStyle w:val="Hipervnculo"/>
@@ -1011,7 +1019,7 @@
                 <w:noProof/>
                 <w:webHidden/>
               </w:rPr>
-              <w:instrText xml:space="preserve"> PAGEREF _Toc8031368 \h </w:instrText>
+              <w:instrText xml:space="preserve"> PAGEREF _Toc8393316 \h </w:instrText>
             </w:r>
             <w:r>
               <w:rPr>
@@ -1031,7 +1039,7 @@
                 <w:noProof/>
                 <w:webHidden/>
               </w:rPr>
-              <w:t>17</w:t>
+              <w:t>26</w:t>
             </w:r>
             <w:r>
               <w:rPr>
@@ -1054,7 +1062,7 @@
               <w:lang w:val="es-ES" w:eastAsia="es-ES"/>
             </w:rPr>
           </w:pPr>
-          <w:hyperlink w:anchor="_Toc8031369" w:history="1">
+          <w:hyperlink w:anchor="_Toc8393317" w:history="1">
             <w:r>
               <w:rPr>
                 <w:rStyle w:val="Hipervnculo"/>
@@ -1081,7 +1089,7 @@
                 <w:noProof/>
                 <w:webHidden/>
               </w:rPr>
-              <w:instrText xml:space="preserve"> PAGEREF _Toc8031369 \h </w:instrText>
+              <w:instrText xml:space="preserve"> PAGEREF _Toc8393317 \h </w:instrText>
             </w:r>
             <w:r>
               <w:rPr>
@@ -1101,7 +1109,7 @@
                 <w:noProof/>
                 <w:webHidden/>
               </w:rPr>
-              <w:t>17</w:t>
+              <w:t>26</w:t>
             </w:r>
             <w:r>
               <w:rPr>
@@ -1124,14 +1132,14 @@
               <w:lang w:val="es-ES" w:eastAsia="es-ES"/>
             </w:rPr>
           </w:pPr>
-          <w:hyperlink w:anchor="_Toc8031370" w:history="1">
+          <w:hyperlink w:anchor="_Toc8393318" w:history="1">
             <w:r>
               <w:rPr>
                 <w:rStyle w:val="Hipervnculo"/>
                 <w:rFonts w:eastAsia="Times New Roman"/>
                 <w:noProof/>
               </w:rPr>
-              <w:t>4.4 Instalacion</w:t>
+              <w:t>4.4 Instalación</w:t>
             </w:r>
             <w:r>
               <w:rPr>
@@ -1152,7 +1160,7 @@
                 <w:noProof/>
                 <w:webHidden/>
               </w:rPr>
-              <w:instrText xml:space="preserve"> PAGEREF _Toc8031370 \h </w:instrText>
+              <w:instrText xml:space="preserve"> PAGEREF _Toc8393318 \h </w:instrText>
             </w:r>
             <w:r>
               <w:rPr>
@@ -1172,7 +1180,7 @@
                 <w:noProof/>
                 <w:webHidden/>
               </w:rPr>
-              <w:t>17</w:t>
+              <w:t>26</w:t>
             </w:r>
             <w:r>
               <w:rPr>
@@ -1196,7 +1204,7 @@
               <w:lang w:val="es-ES" w:eastAsia="es-ES"/>
             </w:rPr>
           </w:pPr>
-          <w:hyperlink w:anchor="_Toc8031371" w:history="1">
+          <w:hyperlink w:anchor="_Toc8393319" w:history="1">
             <w:r>
               <w:rPr>
                 <w:rStyle w:val="Hipervnculo"/>
@@ -1238,7 +1246,7 @@
                 <w:noProof/>
                 <w:webHidden/>
               </w:rPr>
-              <w:instrText xml:space="preserve"> PAGEREF _Toc8031371 \h </w:instrText>
+              <w:instrText xml:space="preserve"> PAGEREF _Toc8393319 \h </w:instrText>
             </w:r>
             <w:r>
               <w:rPr>
@@ -1258,7 +1266,7 @@
                 <w:noProof/>
                 <w:webHidden/>
               </w:rPr>
-              <w:t>18</w:t>
+              <w:t>27</w:t>
             </w:r>
             <w:r>
               <w:rPr>
@@ -1281,7 +1289,7 @@
               <w:lang w:val="es-ES" w:eastAsia="es-ES"/>
             </w:rPr>
           </w:pPr>
-          <w:hyperlink w:anchor="_Toc8031372" w:history="1">
+          <w:hyperlink w:anchor="_Toc8393320" w:history="1">
             <w:r>
               <w:rPr>
                 <w:rStyle w:val="Hipervnculo"/>
@@ -1308,7 +1316,7 @@
                 <w:noProof/>
                 <w:webHidden/>
               </w:rPr>
-              <w:instrText xml:space="preserve"> PAGEREF _Toc8031372 \h </w:instrText>
+              <w:instrText xml:space="preserve"> PAGEREF _Toc8393320 \h </w:instrText>
             </w:r>
             <w:r>
               <w:rPr>
@@ -1328,7 +1336,7 @@
                 <w:noProof/>
                 <w:webHidden/>
               </w:rPr>
-              <w:t>18</w:t>
+              <w:t>27</w:t>
             </w:r>
             <w:r>
               <w:rPr>
@@ -1370,7 +1378,7 @@
           <w:numId w:val="6"/>
         </w:numPr>
       </w:pPr>
-      <w:bookmarkStart w:id="0" w:name="_Toc8031361"/>
+      <w:bookmarkStart w:id="0" w:name="_Toc8393309"/>
       <w:r>
         <w:lastRenderedPageBreak/>
         <w:t>Introducción</w:t>
@@ -1565,7 +1573,7 @@
           <w:numId w:val="6"/>
         </w:numPr>
       </w:pPr>
-      <w:bookmarkStart w:id="1" w:name="_Toc8031362"/>
+      <w:bookmarkStart w:id="1" w:name="_Toc8393310"/>
       <w:r>
         <w:lastRenderedPageBreak/>
         <w:t>Arquitectura Sistema</w:t>
@@ -1881,7 +1889,7 @@
         <w:lastRenderedPageBreak/>
         <w:t xml:space="preserve"> </w:t>
       </w:r>
-      <w:bookmarkStart w:id="2" w:name="_Toc8031363"/>
+      <w:bookmarkStart w:id="2" w:name="_Toc8393311"/>
       <w:r>
         <w:t>Aplicación Móvil</w:t>
       </w:r>
@@ -2076,6 +2084,8 @@
         </w:rPr>
         <w:t>.</w:t>
       </w:r>
+      <w:bookmarkStart w:id="4" w:name="_GoBack"/>
+      <w:bookmarkEnd w:id="4"/>
     </w:p>
     <w:p>
       <w:pPr>
@@ -2097,11 +2107,12 @@
           <w:noProof/>
           <w:lang w:val="es-ES" w:eastAsia="es-ES"/>
         </w:rPr>
+        <w:lastRenderedPageBreak/>
         <w:drawing>
-          <wp:inline distT="0" distB="0" distL="0" distR="0" wp14:anchorId="3C3291F4" wp14:editId="7B160D96">
-            <wp:extent cx="1609725" cy="2825115"/>
+          <wp:inline distT="0" distB="0" distL="0" distR="0" wp14:anchorId="3D6F7A1E" wp14:editId="7256645B">
+            <wp:extent cx="4334480" cy="4525006"/>
             <wp:effectExtent l="0" t="0" r="9525" b="0"/>
-            <wp:docPr id="498" name="Imagen 498"/>
+            <wp:docPr id="25" name="Imagen 25"/>
             <wp:cNvGraphicFramePr>
               <a:graphicFrameLocks xmlns:a="http://schemas.openxmlformats.org/drawingml/2006/main" noChangeAspect="1"/>
             </wp:cNvGraphicFramePr>
@@ -2109,10 +2120,8 @@
               <a:graphicData uri="http://schemas.openxmlformats.org/drawingml/2006/picture">
                 <pic:pic xmlns:pic="http://schemas.openxmlformats.org/drawingml/2006/picture">
                   <pic:nvPicPr>
-                    <pic:cNvPr id="0" name="Picture 6"/>
-                    <pic:cNvPicPr>
-                      <a:picLocks noChangeAspect="1" noChangeArrowheads="1"/>
-                    </pic:cNvPicPr>
+                    <pic:cNvPr id="25" name="00_Logo.png"/>
+                    <pic:cNvPicPr/>
                   </pic:nvPicPr>
                   <pic:blipFill>
                     <a:blip r:embed="rId9">
@@ -2122,23 +2131,18 @@
                         </a:ext>
                       </a:extLst>
                     </a:blip>
-                    <a:srcRect/>
                     <a:stretch>
                       <a:fillRect/>
                     </a:stretch>
                   </pic:blipFill>
-                  <pic:spPr bwMode="auto">
+                  <pic:spPr>
                     <a:xfrm>
                       <a:off x="0" y="0"/>
-                      <a:ext cx="1609725" cy="2825115"/>
+                      <a:ext cx="4334480" cy="4525006"/>
                     </a:xfrm>
                     <a:prstGeom prst="rect">
                       <a:avLst/>
                     </a:prstGeom>
-                    <a:noFill/>
-                    <a:ln>
-                      <a:noFill/>
-                    </a:ln>
                   </pic:spPr>
                 </pic:pic>
               </a:graphicData>
@@ -2155,32 +2159,19 @@
           <w:lang w:val="es-ES" w:eastAsia="es-ES"/>
         </w:rPr>
       </w:pPr>
-      <w:bookmarkStart w:id="4" w:name="_Ref7706434"/>
+      <w:bookmarkStart w:id="5" w:name="_Ref7706434"/>
       <w:r>
         <w:t xml:space="preserve">Ilustración </w:t>
       </w:r>
-      <w:r>
-        <w:fldChar w:fldCharType="begin"/>
-      </w:r>
-      <w:r>
-        <w:instrText xml:space="preserve"> SEQ Ilustración \* ARABIC </w:instrText>
-      </w:r>
-      <w:r>
-        <w:fldChar w:fldCharType="separate"/>
-      </w:r>
-      <w:r>
-        <w:rPr>
-          <w:noProof/>
-        </w:rPr>
-        <w:t>2</w:t>
-      </w:r>
-      <w:r>
-        <w:rPr>
-          <w:noProof/>
-        </w:rPr>
-        <w:fldChar w:fldCharType="end"/>
-      </w:r>
-      <w:bookmarkEnd w:id="4"/>
+      <w:fldSimple w:instr=" SEQ Ilustración \* ARABIC ">
+        <w:r>
+          <w:rPr>
+            <w:noProof/>
+          </w:rPr>
+          <w:t>2</w:t>
+        </w:r>
+      </w:fldSimple>
+      <w:bookmarkEnd w:id="5"/>
       <w:r>
         <w:t>: Logo y acceso a la aplicación.</w:t>
       </w:r>
@@ -2192,11 +2183,18 @@
           <w:lang w:val="es-ES" w:eastAsia="es-ES"/>
         </w:rPr>
       </w:pPr>
-      <w:r>
-        <w:rPr>
-          <w:lang w:val="es-ES" w:eastAsia="es-ES"/>
-        </w:rPr>
-        <w:lastRenderedPageBreak/>
+    </w:p>
+    <w:p>
+      <w:pPr>
+        <w:jc w:val="both"/>
+        <w:rPr>
+          <w:lang w:val="es-ES" w:eastAsia="es-ES"/>
+        </w:rPr>
+      </w:pPr>
+      <w:r>
+        <w:rPr>
+          <w:lang w:val="es-ES" w:eastAsia="es-ES"/>
+        </w:rPr>
         <w:t>3.1.2</w:t>
       </w:r>
       <w:r>
@@ -2329,6 +2327,7 @@
           <w:noProof/>
           <w:lang w:val="es-ES" w:eastAsia="es-ES"/>
         </w:rPr>
+        <w:lastRenderedPageBreak/>
         <w:drawing>
           <wp:inline distT="0" distB="0" distL="0" distR="0" wp14:anchorId="1C127853" wp14:editId="0B9EBE7B">
             <wp:extent cx="1979930" cy="3522345"/>
@@ -2384,32 +2383,19 @@
           <w:lang w:val="es-ES" w:eastAsia="es-ES"/>
         </w:rPr>
       </w:pPr>
-      <w:bookmarkStart w:id="5" w:name="_Ref7706938"/>
+      <w:bookmarkStart w:id="6" w:name="_Ref7706938"/>
       <w:r>
         <w:t xml:space="preserve">Ilustración </w:t>
       </w:r>
-      <w:r>
-        <w:fldChar w:fldCharType="begin"/>
-      </w:r>
-      <w:r>
-        <w:instrText xml:space="preserve"> SEQ Ilustración \* ARABIC </w:instrText>
-      </w:r>
-      <w:r>
-        <w:fldChar w:fldCharType="separate"/>
-      </w:r>
-      <w:r>
-        <w:rPr>
-          <w:noProof/>
-        </w:rPr>
-        <w:t>3</w:t>
-      </w:r>
-      <w:r>
-        <w:rPr>
-          <w:noProof/>
-        </w:rPr>
-        <w:fldChar w:fldCharType="end"/>
-      </w:r>
-      <w:bookmarkEnd w:id="5"/>
+      <w:fldSimple w:instr=" SEQ Ilustración \* ARABIC ">
+        <w:r>
+          <w:rPr>
+            <w:noProof/>
+          </w:rPr>
+          <w:t>3</w:t>
+        </w:r>
+      </w:fldSimple>
+      <w:bookmarkEnd w:id="6"/>
       <w:r>
         <w:t xml:space="preserve">: </w:t>
       </w:r>
@@ -2664,32 +2650,19 @@
           <w:lang w:val="es-ES" w:eastAsia="es-ES"/>
         </w:rPr>
       </w:pPr>
-      <w:bookmarkStart w:id="6" w:name="_Ref8070419"/>
+      <w:bookmarkStart w:id="7" w:name="_Ref8070419"/>
       <w:r>
         <w:t xml:space="preserve">Ilustración </w:t>
       </w:r>
-      <w:r>
-        <w:fldChar w:fldCharType="begin"/>
-      </w:r>
-      <w:r>
-        <w:instrText xml:space="preserve"> SEQ Ilustración \* ARABIC </w:instrText>
-      </w:r>
-      <w:r>
-        <w:fldChar w:fldCharType="separate"/>
-      </w:r>
-      <w:r>
-        <w:rPr>
-          <w:noProof/>
-        </w:rPr>
-        <w:t>4</w:t>
-      </w:r>
-      <w:r>
-        <w:rPr>
-          <w:noProof/>
-        </w:rPr>
-        <w:fldChar w:fldCharType="end"/>
-      </w:r>
-      <w:bookmarkEnd w:id="6"/>
+      <w:fldSimple w:instr=" SEQ Ilustración \* ARABIC ">
+        <w:r>
+          <w:rPr>
+            <w:noProof/>
+          </w:rPr>
+          <w:t>4</w:t>
+        </w:r>
+      </w:fldSimple>
+      <w:bookmarkEnd w:id="7"/>
       <w:r>
         <w:t>: Vista de selección de modelo de auto</w:t>
       </w:r>
@@ -3003,32 +2976,19 @@
           <w:lang w:val="es-ES" w:eastAsia="es-ES"/>
         </w:rPr>
       </w:pPr>
-      <w:bookmarkStart w:id="7" w:name="_Ref7712776"/>
+      <w:bookmarkStart w:id="8" w:name="_Ref7712776"/>
       <w:r>
         <w:t xml:space="preserve">Ilustración </w:t>
       </w:r>
-      <w:r>
-        <w:fldChar w:fldCharType="begin"/>
-      </w:r>
-      <w:r>
-        <w:instrText xml:space="preserve"> SEQ Ilustración \* ARABIC </w:instrText>
-      </w:r>
-      <w:r>
-        <w:fldChar w:fldCharType="separate"/>
-      </w:r>
-      <w:r>
-        <w:rPr>
-          <w:noProof/>
-        </w:rPr>
-        <w:t>5</w:t>
-      </w:r>
-      <w:r>
-        <w:rPr>
-          <w:noProof/>
-        </w:rPr>
-        <w:fldChar w:fldCharType="end"/>
-      </w:r>
-      <w:bookmarkEnd w:id="7"/>
+      <w:fldSimple w:instr=" SEQ Ilustración \* ARABIC ">
+        <w:r>
+          <w:rPr>
+            <w:noProof/>
+          </w:rPr>
+          <w:t>5</w:t>
+        </w:r>
+      </w:fldSimple>
+      <w:bookmarkEnd w:id="8"/>
       <w:r>
         <w:t>: Vista inicial de la aplicación (Izquierda) se aprecia el acceso al menú, vista del menú (derecha) donde se aprecia el acceso para ir a la vista de cambio de modelo de auto.</w:t>
       </w:r>
@@ -3300,32 +3260,19 @@
           <w:lang w:val="es-ES" w:eastAsia="es-ES"/>
         </w:rPr>
       </w:pPr>
-      <w:bookmarkStart w:id="8" w:name="_Ref7714916"/>
+      <w:bookmarkStart w:id="9" w:name="_Ref7714916"/>
       <w:r>
         <w:t xml:space="preserve">Ilustración </w:t>
       </w:r>
-      <w:r>
-        <w:fldChar w:fldCharType="begin"/>
-      </w:r>
-      <w:r>
-        <w:instrText xml:space="preserve"> SEQ Ilustración \* ARABIC </w:instrText>
-      </w:r>
-      <w:r>
-        <w:fldChar w:fldCharType="separate"/>
-      </w:r>
-      <w:r>
-        <w:rPr>
-          <w:noProof/>
-        </w:rPr>
-        <w:t>6</w:t>
-      </w:r>
-      <w:r>
-        <w:rPr>
-          <w:noProof/>
-        </w:rPr>
-        <w:fldChar w:fldCharType="end"/>
-      </w:r>
-      <w:bookmarkEnd w:id="8"/>
+      <w:fldSimple w:instr=" SEQ Ilustración \* ARABIC ">
+        <w:r>
+          <w:rPr>
+            <w:noProof/>
+          </w:rPr>
+          <w:t>6</w:t>
+        </w:r>
+      </w:fldSimple>
+      <w:bookmarkEnd w:id="9"/>
       <w:r>
         <w:t>: Vista de Mapa</w:t>
       </w:r>
@@ -4302,27 +4249,14 @@
       <w:r>
         <w:t xml:space="preserve">Ilustración </w:t>
       </w:r>
-      <w:r>
-        <w:fldChar w:fldCharType="begin"/>
-      </w:r>
-      <w:r>
-        <w:instrText xml:space="preserve"> SEQ Ilustración \* ARABIC </w:instrText>
-      </w:r>
-      <w:r>
-        <w:fldChar w:fldCharType="separate"/>
-      </w:r>
-      <w:r>
-        <w:rPr>
-          <w:noProof/>
-        </w:rPr>
-        <w:t>7</w:t>
-      </w:r>
-      <w:r>
-        <w:rPr>
-          <w:noProof/>
-        </w:rPr>
-        <w:fldChar w:fldCharType="end"/>
-      </w:r>
+      <w:fldSimple w:instr=" SEQ Ilustración \* ARABIC ">
+        <w:r>
+          <w:rPr>
+            <w:noProof/>
+          </w:rPr>
+          <w:t>7</w:t>
+        </w:r>
+      </w:fldSimple>
       <w:r>
         <w:t>: Vista al seleccionar una electrolinera</w:t>
       </w:r>
@@ -4946,7 +4880,7 @@
           <w:spacing w:val="0"/>
         </w:rPr>
       </w:pPr>
-      <w:bookmarkStart w:id="9" w:name="_Toc8031364"/>
+      <w:bookmarkStart w:id="10" w:name="_Toc8393312"/>
       <w:r>
         <w:rPr>
           <w:rStyle w:val="Ttulodellibro"/>
@@ -4970,7 +4904,7 @@
         <w:tab/>
         <w:t>Android</w:t>
       </w:r>
-      <w:bookmarkEnd w:id="9"/>
+      <w:bookmarkEnd w:id="10"/>
     </w:p>
     <w:p>
       <w:pPr>
@@ -5410,7 +5344,7 @@
         <w:pStyle w:val="TtuloTDC"/>
         <w:outlineLvl w:val="1"/>
       </w:pPr>
-      <w:bookmarkStart w:id="10" w:name="_Toc8031365"/>
+      <w:bookmarkStart w:id="11" w:name="_Toc8393313"/>
       <w:r>
         <w:lastRenderedPageBreak/>
         <w:t>3.</w:t>
@@ -5422,7 +5356,7 @@
         <w:tab/>
         <w:t>iOS</w:t>
       </w:r>
-      <w:bookmarkEnd w:id="10"/>
+      <w:bookmarkEnd w:id="11"/>
     </w:p>
     <w:p>
       <w:pPr>
@@ -5845,18 +5779,18 @@
           <w:numId w:val="6"/>
         </w:numPr>
       </w:pPr>
-      <w:bookmarkStart w:id="11" w:name="_90drxzgn1r63" w:colFirst="0" w:colLast="0"/>
-      <w:bookmarkStart w:id="12" w:name="_h9qst06nuwtp" w:colFirst="0" w:colLast="0"/>
-      <w:bookmarkStart w:id="13" w:name="_p2yta3744alf" w:colFirst="0" w:colLast="0"/>
-      <w:bookmarkStart w:id="14" w:name="_Toc8031366"/>
-      <w:bookmarkEnd w:id="11"/>
+      <w:bookmarkStart w:id="12" w:name="_90drxzgn1r63" w:colFirst="0" w:colLast="0"/>
+      <w:bookmarkStart w:id="13" w:name="_h9qst06nuwtp" w:colFirst="0" w:colLast="0"/>
+      <w:bookmarkStart w:id="14" w:name="_p2yta3744alf" w:colFirst="0" w:colLast="0"/>
+      <w:bookmarkStart w:id="15" w:name="_Toc8393314"/>
       <w:bookmarkEnd w:id="12"/>
       <w:bookmarkEnd w:id="13"/>
+      <w:bookmarkEnd w:id="14"/>
       <w:r>
         <w:lastRenderedPageBreak/>
         <w:t>Servidor</w:t>
       </w:r>
-      <w:bookmarkEnd w:id="14"/>
+      <w:bookmarkEnd w:id="15"/>
     </w:p>
     <w:p>
       <w:pPr>
@@ -6014,20 +5948,20 @@
           <w:rFonts w:eastAsia="Times New Roman"/>
         </w:rPr>
       </w:pPr>
-      <w:bookmarkStart w:id="15" w:name="_Toc8031367"/>
+      <w:bookmarkStart w:id="16" w:name="_Toc8393315"/>
       <w:r>
         <w:rPr>
           <w:rFonts w:eastAsia="Times New Roman"/>
         </w:rPr>
         <w:t xml:space="preserve">4.1 </w:t>
       </w:r>
-      <w:bookmarkEnd w:id="15"/>
       <w:r>
         <w:rPr>
           <w:rFonts w:eastAsia="Times New Roman"/>
         </w:rPr>
         <w:t>Administrador</w:t>
       </w:r>
+      <w:bookmarkEnd w:id="16"/>
     </w:p>
     <w:p>
       <w:pPr>
@@ -6047,6 +5981,27 @@
           <w:lang w:val="es-ES" w:eastAsia="es-ES"/>
         </w:rPr>
         <w:t>4.1.1 La herramienta</w:t>
+      </w:r>
+    </w:p>
+    <w:p>
+      <w:pPr>
+        <w:rPr>
+          <w:lang w:val="es-ES" w:eastAsia="es-ES"/>
+        </w:rPr>
+      </w:pPr>
+    </w:p>
+    <w:p>
+      <w:pPr>
+        <w:jc w:val="both"/>
+        <w:rPr>
+          <w:lang w:val="es-ES"/>
+        </w:rPr>
+      </w:pPr>
+      <w:r>
+        <w:rPr>
+          <w:lang w:val="es-ES"/>
+        </w:rPr>
+        <w:t>Como se mencionó en la introducción de este capítulo esta herramienta tiene por objetivo permitir la actualización de los datos del sistema para un usuario no experto del área de computación.</w:t>
       </w:r>
     </w:p>
     <w:p>
@@ -6152,6 +6107,14 @@
         </w:rPr>
         <w:t>: PACELyG4kcFMY8U2</w:t>
       </w:r>
+    </w:p>
+    <w:p>
+      <w:pPr>
+        <w:jc w:val="both"/>
+        <w:rPr>
+          <w:lang w:val="es-ES"/>
+        </w:rPr>
+      </w:pPr>
     </w:p>
     <w:p>
       <w:pPr>
@@ -6308,6 +6271,7 @@
           <w:lang w:val="es-ES" w:eastAsia="es-ES"/>
         </w:rPr>
       </w:pPr>
+      <w:bookmarkStart w:id="17" w:name="_Ref8385479"/>
       <w:r>
         <w:t xml:space="preserve">Ilustración </w:t>
       </w:r>
@@ -6319,6 +6283,7 @@
           <w:t>11</w:t>
         </w:r>
       </w:fldSimple>
+      <w:bookmarkEnd w:id="17"/>
       <w:r>
         <w:t>: Vista inicial de herramienta de edición.</w:t>
       </w:r>
@@ -6492,7 +6457,7 @@
           <w:lang w:val="es-ES" w:eastAsia="es-ES"/>
         </w:rPr>
       </w:pPr>
-      <w:bookmarkStart w:id="16" w:name="_Ref8070272"/>
+      <w:bookmarkStart w:id="18" w:name="_Ref8070272"/>
       <w:r>
         <w:lastRenderedPageBreak/>
         <w:t xml:space="preserve">Ilustración </w:t>
@@ -6505,7 +6470,7 @@
           <w:t>12</w:t>
         </w:r>
       </w:fldSimple>
-      <w:bookmarkEnd w:id="16"/>
+      <w:bookmarkEnd w:id="18"/>
       <w:r>
         <w:t>: Vista para agregar un nuevo modelo de auto al sistema.</w:t>
       </w:r>
@@ -6540,23 +6505,594 @@
         <w:rPr>
           <w:lang w:val="es-ES" w:eastAsia="es-ES"/>
         </w:rPr>
-        <w:instrText xml:space="preserve"> REF _Ref8070419 \h </w:instrText>
-      </w:r>
-      <w:r>
-        <w:rPr>
-          <w:lang w:val="es-ES" w:eastAsia="es-ES"/>
-        </w:rPr>
-      </w:r>
-      <w:r>
-        <w:rPr>
-          <w:lang w:val="es-ES" w:eastAsia="es-ES"/>
-        </w:rPr>
+        <w:instrText xml:space="preserve"> REF _Ref8070419 \h  \* MERGEFORMAT </w:instrText>
+      </w:r>
+      <w:r>
+        <w:rPr>
+          <w:lang w:val="es-ES" w:eastAsia="es-ES"/>
+        </w:rPr>
+      </w:r>
+      <w:r>
+        <w:rPr>
+          <w:lang w:val="es-ES" w:eastAsia="es-ES"/>
+        </w:rPr>
+        <w:fldChar w:fldCharType="separate"/>
+      </w:r>
+      <w:r>
+        <w:t xml:space="preserve">Ilustración </w:t>
+      </w:r>
+      <w:r>
+        <w:rPr>
+          <w:noProof/>
+        </w:rPr>
+        <w:t>4</w:t>
+      </w:r>
+      <w:r>
+        <w:rPr>
+          <w:lang w:val="es-ES" w:eastAsia="es-ES"/>
+        </w:rPr>
+        <w:fldChar w:fldCharType="end"/>
+      </w:r>
+      <w:r>
+        <w:rPr>
+          <w:lang w:val="es-ES" w:eastAsia="es-ES"/>
+        </w:rPr>
+        <w:t xml:space="preserve">, estas imágenes deben tener un tamaño fijo de 512x512 pixeles, </w:t>
+      </w:r>
+    </w:p>
+    <w:p>
+      <w:pPr>
+        <w:jc w:val="both"/>
+        <w:rPr>
+          <w:lang w:val="es-ES" w:eastAsia="es-ES"/>
+        </w:rPr>
+      </w:pPr>
+    </w:p>
+    <w:p>
+      <w:pPr>
+        <w:pStyle w:val="TtuloTDC"/>
+        <w:rPr>
+          <w:rStyle w:val="nfasisintenso"/>
+        </w:rPr>
+      </w:pPr>
+      <w:r>
+        <w:rPr>
+          <w:rStyle w:val="nfasisintenso"/>
+        </w:rPr>
+        <w:t>Autos</w:t>
+      </w:r>
+      <w:r>
+        <w:rPr>
+          <w:rStyle w:val="nfasisintenso"/>
+        </w:rPr>
+        <w:t xml:space="preserve"> (Editar)</w:t>
+      </w:r>
+    </w:p>
+    <w:p>
+      <w:pPr>
+        <w:rPr>
+          <w:lang w:val="es-ES" w:eastAsia="es-ES"/>
+        </w:rPr>
+      </w:pPr>
+    </w:p>
+    <w:p>
+      <w:pPr>
+        <w:rPr>
+          <w:lang w:val="es-ES" w:eastAsia="es-ES"/>
+        </w:rPr>
+      </w:pPr>
+      <w:r>
+        <w:rPr>
+          <w:noProof/>
+          <w:lang w:val="es-ES" w:eastAsia="es-ES"/>
+        </w:rPr>
+        <w:drawing>
+          <wp:inline distT="0" distB="0" distL="0" distR="0" wp14:anchorId="101FBB48" wp14:editId="6AFD2AFC">
+            <wp:extent cx="5730875" cy="3263900"/>
+            <wp:effectExtent l="0" t="0" r="3175" b="0"/>
+            <wp:docPr id="14" name="Imagen 14"/>
+            <wp:cNvGraphicFramePr>
+              <a:graphicFrameLocks xmlns:a="http://schemas.openxmlformats.org/drawingml/2006/main" noChangeAspect="1"/>
+            </wp:cNvGraphicFramePr>
+            <a:graphic xmlns:a="http://schemas.openxmlformats.org/drawingml/2006/main">
+              <a:graphicData uri="http://schemas.openxmlformats.org/drawingml/2006/picture">
+                <pic:pic xmlns:pic="http://schemas.openxmlformats.org/drawingml/2006/picture">
+                  <pic:nvPicPr>
+                    <pic:cNvPr id="0" name="Picture 1"/>
+                    <pic:cNvPicPr>
+                      <a:picLocks noChangeAspect="1" noChangeArrowheads="1"/>
+                    </pic:cNvPicPr>
+                  </pic:nvPicPr>
+                  <pic:blipFill>
+                    <a:blip r:embed="rId21">
+                      <a:extLst>
+                        <a:ext uri="{28A0092B-C50C-407E-A947-70E740481C1C}">
+                          <a14:useLocalDpi xmlns:a14="http://schemas.microsoft.com/office/drawing/2010/main" val="0"/>
+                        </a:ext>
+                      </a:extLst>
+                    </a:blip>
+                    <a:srcRect/>
+                    <a:stretch>
+                      <a:fillRect/>
+                    </a:stretch>
+                  </pic:blipFill>
+                  <pic:spPr bwMode="auto">
+                    <a:xfrm>
+                      <a:off x="0" y="0"/>
+                      <a:ext cx="5730875" cy="3263900"/>
+                    </a:xfrm>
+                    <a:prstGeom prst="rect">
+                      <a:avLst/>
+                    </a:prstGeom>
+                    <a:noFill/>
+                    <a:ln>
+                      <a:noFill/>
+                    </a:ln>
+                  </pic:spPr>
+                </pic:pic>
+              </a:graphicData>
+            </a:graphic>
+          </wp:inline>
+        </w:drawing>
+      </w:r>
+    </w:p>
+    <w:p>
+      <w:pPr>
+        <w:pStyle w:val="Descripcin"/>
+        <w:jc w:val="center"/>
+      </w:pPr>
+      <w:r>
+        <w:t xml:space="preserve">Ilustración </w:t>
+      </w:r>
+      <w:fldSimple w:instr=" SEQ Ilustración \* ARABIC ">
+        <w:r>
+          <w:rPr>
+            <w:noProof/>
+          </w:rPr>
+          <w:t>13</w:t>
+        </w:r>
+      </w:fldSimple>
+      <w:r>
+        <w:t>: Vista para editar autos ya incorporados al sistema.</w:t>
+      </w:r>
+    </w:p>
+    <w:p/>
+    <w:p>
+      <w:pPr>
+        <w:jc w:val="both"/>
+      </w:pPr>
+      <w:r>
+        <w:t>En esta sección se muestra una lista con todos los modelos de autos ya ingresados al sistema (2) en donde pueden ser seleccionados para borrarlos (3)</w:t>
+      </w:r>
+      <w:r>
+        <w:t>,</w:t>
+      </w:r>
+      <w:r>
+        <w:t xml:space="preserve"> o </w:t>
+      </w:r>
+      <w:r>
+        <w:t>editar sus características usando e</w:t>
+      </w:r>
+      <w:r>
+        <w:t xml:space="preserve">l mismo formulario de creación ya descrito en la </w:t>
+      </w:r>
+      <w:r>
+        <w:fldChar w:fldCharType="begin"/>
+      </w:r>
+      <w:r>
+        <w:instrText xml:space="preserve"> REF _Ref8070272 \h  \* MERGEFORMAT </w:instrText>
+      </w:r>
+      <w:r>
+        <w:fldChar w:fldCharType="separate"/>
+      </w:r>
+      <w:r>
+        <w:t xml:space="preserve">Ilustración </w:t>
+      </w:r>
+      <w:r>
+        <w:rPr>
+          <w:noProof/>
+        </w:rPr>
+        <w:t>12</w:t>
+      </w:r>
+      <w:r>
+        <w:fldChar w:fldCharType="end"/>
+      </w:r>
+      <w:r>
+        <w:t>.</w:t>
+      </w:r>
+    </w:p>
+    <w:p>
+      <w:pPr>
+        <w:jc w:val="both"/>
+      </w:pPr>
+    </w:p>
+    <w:p>
+      <w:pPr>
+        <w:jc w:val="both"/>
+      </w:pPr>
+    </w:p>
+    <w:p>
+      <w:pPr>
+        <w:jc w:val="both"/>
+      </w:pPr>
+    </w:p>
+    <w:p>
+      <w:pPr>
+        <w:jc w:val="both"/>
+      </w:pPr>
+    </w:p>
+    <w:p>
+      <w:pPr>
+        <w:jc w:val="both"/>
+      </w:pPr>
+    </w:p>
+    <w:p>
+      <w:pPr>
+        <w:jc w:val="both"/>
+      </w:pPr>
+    </w:p>
+    <w:p>
+      <w:pPr>
+        <w:jc w:val="both"/>
+      </w:pPr>
+    </w:p>
+    <w:p>
+      <w:pPr>
+        <w:jc w:val="both"/>
+      </w:pPr>
+    </w:p>
+    <w:p>
+      <w:pPr>
+        <w:jc w:val="both"/>
+      </w:pPr>
+    </w:p>
+    <w:p>
+      <w:pPr>
+        <w:jc w:val="both"/>
+      </w:pPr>
+    </w:p>
+    <w:p>
+      <w:pPr>
+        <w:pStyle w:val="TtuloTDC"/>
+        <w:rPr>
+          <w:rStyle w:val="nfasisintenso"/>
+        </w:rPr>
+      </w:pPr>
+      <w:r>
+        <w:rPr>
+          <w:rStyle w:val="nfasisintenso"/>
+        </w:rPr>
+        <w:lastRenderedPageBreak/>
+        <w:t>Compañías (Añadir)</w:t>
+      </w:r>
+    </w:p>
+    <w:p>
+      <w:pPr>
+        <w:rPr>
+          <w:lang w:val="es-ES" w:eastAsia="es-ES"/>
+        </w:rPr>
+      </w:pPr>
+    </w:p>
+    <w:p>
+      <w:pPr>
+        <w:rPr>
+          <w:lang w:val="es-ES" w:eastAsia="es-ES"/>
+        </w:rPr>
+      </w:pPr>
+      <w:r>
+        <w:rPr>
+          <w:noProof/>
+          <w:lang w:val="es-ES" w:eastAsia="es-ES"/>
+        </w:rPr>
+        <w:drawing>
+          <wp:inline distT="0" distB="0" distL="0" distR="0" wp14:anchorId="622B88D4" wp14:editId="47D8282A">
+            <wp:extent cx="5733415" cy="2825750"/>
+            <wp:effectExtent l="0" t="0" r="635" b="0"/>
+            <wp:docPr id="15" name="Imagen 15"/>
+            <wp:cNvGraphicFramePr>
+              <a:graphicFrameLocks xmlns:a="http://schemas.openxmlformats.org/drawingml/2006/main" noChangeAspect="1"/>
+            </wp:cNvGraphicFramePr>
+            <a:graphic xmlns:a="http://schemas.openxmlformats.org/drawingml/2006/main">
+              <a:graphicData uri="http://schemas.openxmlformats.org/drawingml/2006/picture">
+                <pic:pic xmlns:pic="http://schemas.openxmlformats.org/drawingml/2006/picture">
+                  <pic:nvPicPr>
+                    <pic:cNvPr id="15" name="14_Admin_Anadir_compania.png"/>
+                    <pic:cNvPicPr/>
+                  </pic:nvPicPr>
+                  <pic:blipFill>
+                    <a:blip r:embed="rId22">
+                      <a:extLst>
+                        <a:ext uri="{28A0092B-C50C-407E-A947-70E740481C1C}">
+                          <a14:useLocalDpi xmlns:a14="http://schemas.microsoft.com/office/drawing/2010/main" val="0"/>
+                        </a:ext>
+                      </a:extLst>
+                    </a:blip>
+                    <a:stretch>
+                      <a:fillRect/>
+                    </a:stretch>
+                  </pic:blipFill>
+                  <pic:spPr>
+                    <a:xfrm>
+                      <a:off x="0" y="0"/>
+                      <a:ext cx="5733415" cy="2825750"/>
+                    </a:xfrm>
+                    <a:prstGeom prst="rect">
+                      <a:avLst/>
+                    </a:prstGeom>
+                  </pic:spPr>
+                </pic:pic>
+              </a:graphicData>
+            </a:graphic>
+          </wp:inline>
+        </w:drawing>
+      </w:r>
+    </w:p>
+    <w:p>
+      <w:pPr>
+        <w:pStyle w:val="Descripcin"/>
+        <w:jc w:val="center"/>
+        <w:rPr>
+          <w:rStyle w:val="nfasisintenso"/>
+        </w:rPr>
+      </w:pPr>
+      <w:bookmarkStart w:id="19" w:name="_Ref8138322"/>
+      <w:r>
+        <w:t xml:space="preserve">Ilustración </w:t>
+      </w:r>
+      <w:fldSimple w:instr=" SEQ Ilustración \* ARABIC ">
+        <w:r>
+          <w:rPr>
+            <w:noProof/>
+          </w:rPr>
+          <w:t>14</w:t>
+        </w:r>
+      </w:fldSimple>
+      <w:bookmarkEnd w:id="19"/>
+      <w:r>
+        <w:t>: Vista de creación de compañía.</w:t>
+      </w:r>
+    </w:p>
+    <w:p>
+      <w:pPr>
+        <w:pStyle w:val="Cita"/>
+        <w:ind w:left="0"/>
+        <w:jc w:val="left"/>
+        <w:rPr>
+          <w:rStyle w:val="nfasisintenso"/>
+          <w:iCs/>
+          <w:color w:val="404040" w:themeColor="text1" w:themeTint="BF"/>
+        </w:rPr>
+      </w:pPr>
+    </w:p>
+    <w:p>
+      <w:pPr>
+        <w:pStyle w:val="Sinespaciado"/>
+        <w:jc w:val="both"/>
+        <w:rPr>
+          <w:rStyle w:val="nfasisintenso"/>
+          <w:i w:val="0"/>
+          <w:iCs w:val="0"/>
+          <w:color w:val="auto"/>
+        </w:rPr>
+      </w:pPr>
+      <w:r>
+        <w:rPr>
+          <w:rStyle w:val="nfasisintenso"/>
+          <w:i w:val="0"/>
+          <w:iCs w:val="0"/>
+          <w:color w:val="auto"/>
+        </w:rPr>
+        <w:t xml:space="preserve">Como muestra la </w:t>
+      </w:r>
+      <w:r>
+        <w:rPr>
+          <w:rStyle w:val="nfasisintenso"/>
+          <w:i w:val="0"/>
+          <w:iCs w:val="0"/>
+          <w:color w:val="auto"/>
+        </w:rPr>
+        <w:fldChar w:fldCharType="begin"/>
+      </w:r>
+      <w:r>
+        <w:rPr>
+          <w:rStyle w:val="nfasisintenso"/>
+          <w:i w:val="0"/>
+          <w:iCs w:val="0"/>
+          <w:color w:val="auto"/>
+        </w:rPr>
+        <w:instrText xml:space="preserve"> REF _Ref8138322 \h  \* MERGEFORMAT </w:instrText>
+      </w:r>
+      <w:r>
+        <w:rPr>
+          <w:rStyle w:val="nfasisintenso"/>
+          <w:i w:val="0"/>
+          <w:iCs w:val="0"/>
+          <w:color w:val="auto"/>
+        </w:rPr>
+      </w:r>
+      <w:r>
+        <w:rPr>
+          <w:rStyle w:val="nfasisintenso"/>
+          <w:i w:val="0"/>
+          <w:iCs w:val="0"/>
+          <w:color w:val="auto"/>
+        </w:rPr>
+        <w:fldChar w:fldCharType="separate"/>
+      </w:r>
+      <w:r>
+        <w:t>Ilustración 14</w:t>
+      </w:r>
+      <w:r>
+        <w:rPr>
+          <w:rStyle w:val="nfasisintenso"/>
+          <w:i w:val="0"/>
+          <w:iCs w:val="0"/>
+          <w:color w:val="auto"/>
+        </w:rPr>
+        <w:fldChar w:fldCharType="end"/>
+      </w:r>
+      <w:r>
+        <w:rPr>
+          <w:rStyle w:val="nfasisintenso"/>
+          <w:i w:val="0"/>
+          <w:iCs w:val="0"/>
+          <w:color w:val="auto"/>
+        </w:rPr>
+        <w:t>, la compañía debe tener un nombre para identificarla, se recomienda una nombre corto dado que este aparecerá en la aplicación móvil</w:t>
+      </w:r>
+      <w:r>
+        <w:rPr>
+          <w:rStyle w:val="nfasisintenso"/>
+          <w:i w:val="0"/>
+          <w:iCs w:val="0"/>
+          <w:color w:val="auto"/>
+        </w:rPr>
+        <w:t xml:space="preserve">, por otro lado también debe incluir una imagen o logo de la compañía, esta debe tener dimensiones de 512x512 pixeles. </w:t>
+      </w:r>
+      <w:r>
+        <w:rPr>
+          <w:rStyle w:val="nfasisintenso"/>
+          <w:i w:val="0"/>
+          <w:iCs w:val="0"/>
+          <w:color w:val="FF0000"/>
+        </w:rPr>
+        <w:t xml:space="preserve">La imagen puede ser subida desde el computador donde se accede al a esta herramienta o también puede ser a través de una </w:t>
+      </w:r>
+      <w:proofErr w:type="spellStart"/>
+      <w:r>
+        <w:rPr>
+          <w:rStyle w:val="nfasisintenso"/>
+          <w:i w:val="0"/>
+          <w:iCs w:val="0"/>
+          <w:color w:val="FF0000"/>
+        </w:rPr>
+        <w:t>url</w:t>
+      </w:r>
+      <w:proofErr w:type="spellEnd"/>
+      <w:r>
+        <w:rPr>
+          <w:rStyle w:val="nfasisintenso"/>
+          <w:i w:val="0"/>
+          <w:iCs w:val="0"/>
+          <w:color w:val="FF0000"/>
+        </w:rPr>
+        <w:t xml:space="preserve"> para ser obtenida desde la web.</w:t>
+      </w:r>
+    </w:p>
+    <w:p>
+      <w:pPr>
+        <w:pStyle w:val="TtuloTDC"/>
+        <w:rPr>
+          <w:rStyle w:val="nfasisintenso"/>
+        </w:rPr>
+      </w:pPr>
+      <w:r>
+        <w:rPr>
+          <w:rStyle w:val="nfasisintenso"/>
+        </w:rPr>
+        <w:t>Compañías (Editar)</w:t>
+      </w:r>
+    </w:p>
+    <w:p>
+      <w:pPr>
+        <w:rPr>
+          <w:lang w:val="es-ES" w:eastAsia="es-ES"/>
+        </w:rPr>
+      </w:pPr>
+    </w:p>
+    <w:p>
+      <w:pPr>
+        <w:rPr>
+          <w:lang w:val="es-ES" w:eastAsia="es-ES"/>
+        </w:rPr>
+      </w:pPr>
+      <w:r>
+        <w:rPr>
+          <w:noProof/>
+          <w:lang w:val="es-ES" w:eastAsia="es-ES"/>
+        </w:rPr>
+        <w:drawing>
+          <wp:inline distT="0" distB="0" distL="0" distR="0" wp14:anchorId="2E70A550" wp14:editId="477B8792">
+            <wp:extent cx="5733415" cy="2684145"/>
+            <wp:effectExtent l="0" t="0" r="635" b="1905"/>
+            <wp:docPr id="16" name="Imagen 16"/>
+            <wp:cNvGraphicFramePr>
+              <a:graphicFrameLocks xmlns:a="http://schemas.openxmlformats.org/drawingml/2006/main" noChangeAspect="1"/>
+            </wp:cNvGraphicFramePr>
+            <a:graphic xmlns:a="http://schemas.openxmlformats.org/drawingml/2006/main">
+              <a:graphicData uri="http://schemas.openxmlformats.org/drawingml/2006/picture">
+                <pic:pic xmlns:pic="http://schemas.openxmlformats.org/drawingml/2006/picture">
+                  <pic:nvPicPr>
+                    <pic:cNvPr id="16" name="14_Admin_Editar_compania.png"/>
+                    <pic:cNvPicPr/>
+                  </pic:nvPicPr>
+                  <pic:blipFill>
+                    <a:blip r:embed="rId23">
+                      <a:extLst>
+                        <a:ext uri="{28A0092B-C50C-407E-A947-70E740481C1C}">
+                          <a14:useLocalDpi xmlns:a14="http://schemas.microsoft.com/office/drawing/2010/main" val="0"/>
+                        </a:ext>
+                      </a:extLst>
+                    </a:blip>
+                    <a:stretch>
+                      <a:fillRect/>
+                    </a:stretch>
+                  </pic:blipFill>
+                  <pic:spPr>
+                    <a:xfrm>
+                      <a:off x="0" y="0"/>
+                      <a:ext cx="5733415" cy="2684145"/>
+                    </a:xfrm>
+                    <a:prstGeom prst="rect">
+                      <a:avLst/>
+                    </a:prstGeom>
+                  </pic:spPr>
+                </pic:pic>
+              </a:graphicData>
+            </a:graphic>
+          </wp:inline>
+        </w:drawing>
+      </w:r>
+    </w:p>
+    <w:p>
+      <w:pPr>
+        <w:pStyle w:val="Descripcin"/>
+        <w:jc w:val="center"/>
+      </w:pPr>
+      <w:bookmarkStart w:id="20" w:name="_Ref8139128"/>
+      <w:r>
+        <w:t xml:space="preserve">Ilustración </w:t>
+      </w:r>
+      <w:fldSimple w:instr=" SEQ Ilustración \* ARABIC ">
+        <w:r>
+          <w:rPr>
+            <w:noProof/>
+          </w:rPr>
+          <w:t>15</w:t>
+        </w:r>
+      </w:fldSimple>
+      <w:bookmarkEnd w:id="20"/>
+      <w:r>
+        <w:t>: Vista de selección de compañía para edición.</w:t>
+      </w:r>
+    </w:p>
+    <w:p>
+      <w:pPr>
+        <w:jc w:val="both"/>
+      </w:pPr>
+      <w:r>
+        <w:t xml:space="preserve">La </w:t>
+      </w:r>
+      <w:r>
+        <w:fldChar w:fldCharType="begin"/>
+      </w:r>
+      <w:r>
+        <w:instrText xml:space="preserve"> REF _Ref8139128 \h </w:instrText>
+      </w:r>
+      <w:r>
         <w:instrText xml:space="preserve"> \* MERGEFORMAT </w:instrText>
       </w:r>
       <w:r>
-        <w:rPr>
-          <w:lang w:val="es-ES" w:eastAsia="es-ES"/>
-        </w:rPr>
         <w:fldChar w:fldCharType="separate"/>
       </w:r>
       <w:r>
@@ -6566,28 +7102,29 @@
         <w:rPr>
           <w:noProof/>
         </w:rPr>
-        <w:t>4</w:t>
-      </w:r>
-      <w:r>
-        <w:rPr>
-          <w:lang w:val="es-ES" w:eastAsia="es-ES"/>
-        </w:rPr>
+        <w:t>15</w:t>
+      </w:r>
+      <w:r>
         <w:fldChar w:fldCharType="end"/>
       </w:r>
       <w:r>
-        <w:rPr>
-          <w:lang w:val="es-ES" w:eastAsia="es-ES"/>
-        </w:rPr>
-        <w:t xml:space="preserve">, estas imágenes deben tener un tamaño fijo de 512x512 pixeles, </w:t>
-      </w:r>
-    </w:p>
-    <w:p>
-      <w:pPr>
-        <w:jc w:val="both"/>
-        <w:rPr>
-          <w:lang w:val="es-ES" w:eastAsia="es-ES"/>
-        </w:rPr>
-      </w:pPr>
+        <w:t xml:space="preserve"> muestra la vista de selección de las </w:t>
+      </w:r>
+      <w:r>
+        <w:t>compañías</w:t>
+      </w:r>
+      <w:r>
+        <w:t xml:space="preserve"> ya ingresadas para ser editadas, la vista también proveed de un link directo para </w:t>
+      </w:r>
+      <w:r>
+        <w:t>añadir</w:t>
+      </w:r>
+      <w:r>
+        <w:t xml:space="preserve"> una nueva compañía (1)</w:t>
+      </w:r>
+      <w:r>
+        <w:t>, las acciones a la fecha solo proveen la acción de eliminar una compañía seleccionada.</w:t>
+      </w:r>
     </w:p>
     <w:p>
       <w:pPr>
@@ -6600,37 +7137,828 @@
         <w:rPr>
           <w:rStyle w:val="nfasisintenso"/>
         </w:rPr>
-        <w:t>Autos</w:t>
-      </w:r>
-      <w:r>
+        <w:lastRenderedPageBreak/>
+        <w:t>Electrolineras (Añadir)</w:t>
+      </w:r>
+    </w:p>
+    <w:p>
+      <w:pPr>
+        <w:rPr>
+          <w:lang w:val="es-ES" w:eastAsia="es-ES"/>
+        </w:rPr>
+      </w:pPr>
+    </w:p>
+    <w:p>
+      <w:pPr>
+        <w:rPr>
+          <w:lang w:val="es-ES" w:eastAsia="es-ES"/>
+        </w:rPr>
+      </w:pPr>
+      <w:r>
+        <w:rPr>
+          <w:noProof/>
+          <w:lang w:val="es-ES" w:eastAsia="es-ES"/>
+        </w:rPr>
+        <w:drawing>
+          <wp:inline distT="0" distB="0" distL="0" distR="0" wp14:anchorId="720972B9" wp14:editId="6C355819">
+            <wp:extent cx="5733415" cy="4036060"/>
+            <wp:effectExtent l="0" t="0" r="635" b="2540"/>
+            <wp:docPr id="17" name="Imagen 17"/>
+            <wp:cNvGraphicFramePr>
+              <a:graphicFrameLocks xmlns:a="http://schemas.openxmlformats.org/drawingml/2006/main" noChangeAspect="1"/>
+            </wp:cNvGraphicFramePr>
+            <a:graphic xmlns:a="http://schemas.openxmlformats.org/drawingml/2006/main">
+              <a:graphicData uri="http://schemas.openxmlformats.org/drawingml/2006/picture">
+                <pic:pic xmlns:pic="http://schemas.openxmlformats.org/drawingml/2006/picture">
+                  <pic:nvPicPr>
+                    <pic:cNvPr id="17" name="16_Admin_Anadir_Electrolinera.png"/>
+                    <pic:cNvPicPr/>
+                  </pic:nvPicPr>
+                  <pic:blipFill>
+                    <a:blip r:embed="rId24">
+                      <a:extLst>
+                        <a:ext uri="{28A0092B-C50C-407E-A947-70E740481C1C}">
+                          <a14:useLocalDpi xmlns:a14="http://schemas.microsoft.com/office/drawing/2010/main" val="0"/>
+                        </a:ext>
+                      </a:extLst>
+                    </a:blip>
+                    <a:stretch>
+                      <a:fillRect/>
+                    </a:stretch>
+                  </pic:blipFill>
+                  <pic:spPr>
+                    <a:xfrm>
+                      <a:off x="0" y="0"/>
+                      <a:ext cx="5733415" cy="4036060"/>
+                    </a:xfrm>
+                    <a:prstGeom prst="rect">
+                      <a:avLst/>
+                    </a:prstGeom>
+                  </pic:spPr>
+                </pic:pic>
+              </a:graphicData>
+            </a:graphic>
+          </wp:inline>
+        </w:drawing>
+      </w:r>
+    </w:p>
+    <w:p>
+      <w:pPr>
+        <w:pStyle w:val="Descripcin"/>
+        <w:jc w:val="center"/>
+      </w:pPr>
+      <w:bookmarkStart w:id="21" w:name="_Ref8146166"/>
+      <w:r>
+        <w:t xml:space="preserve">Ilustración </w:t>
+      </w:r>
+      <w:fldSimple w:instr=" SEQ Ilustración \* ARABIC ">
+        <w:r>
+          <w:rPr>
+            <w:noProof/>
+          </w:rPr>
+          <w:t>16</w:t>
+        </w:r>
+      </w:fldSimple>
+      <w:bookmarkEnd w:id="21"/>
+      <w:r>
+        <w:t>: Vista de creación de una electrolinera.</w:t>
+      </w:r>
+    </w:p>
+    <w:p>
+      <w:pPr>
+        <w:rPr>
+          <w:lang w:eastAsia="es-ES"/>
+        </w:rPr>
+      </w:pPr>
+    </w:p>
+    <w:p>
+      <w:pPr>
+        <w:jc w:val="both"/>
+        <w:rPr>
+          <w:lang w:eastAsia="es-ES"/>
+        </w:rPr>
+      </w:pPr>
+      <w:r>
+        <w:rPr>
+          <w:lang w:eastAsia="es-ES"/>
+        </w:rPr>
+        <w:t xml:space="preserve">La </w:t>
+      </w:r>
+      <w:r>
+        <w:rPr>
+          <w:lang w:eastAsia="es-ES"/>
+        </w:rPr>
+        <w:fldChar w:fldCharType="begin"/>
+      </w:r>
+      <w:r>
+        <w:rPr>
+          <w:lang w:eastAsia="es-ES"/>
+        </w:rPr>
+        <w:instrText xml:space="preserve"> REF _Ref8146166 \h </w:instrText>
+      </w:r>
+      <w:r>
+        <w:rPr>
+          <w:lang w:eastAsia="es-ES"/>
+        </w:rPr>
+        <w:instrText xml:space="preserve"> \* MERGEFORMAT </w:instrText>
+      </w:r>
+      <w:r>
+        <w:rPr>
+          <w:lang w:eastAsia="es-ES"/>
+        </w:rPr>
+      </w:r>
+      <w:r>
+        <w:rPr>
+          <w:lang w:eastAsia="es-ES"/>
+        </w:rPr>
+        <w:fldChar w:fldCharType="separate"/>
+      </w:r>
+      <w:r>
+        <w:t xml:space="preserve">Ilustración </w:t>
+      </w:r>
+      <w:r>
+        <w:rPr>
+          <w:noProof/>
+        </w:rPr>
+        <w:t>16</w:t>
+      </w:r>
+      <w:r>
+        <w:rPr>
+          <w:lang w:eastAsia="es-ES"/>
+        </w:rPr>
+        <w:fldChar w:fldCharType="end"/>
+      </w:r>
+      <w:r>
+        <w:rPr>
+          <w:lang w:eastAsia="es-ES"/>
+        </w:rPr>
+        <w:t xml:space="preserve"> muestra la vista para la creación de una electrolinera</w:t>
+      </w:r>
+      <w:r>
+        <w:rPr>
+          <w:lang w:eastAsia="es-ES"/>
+        </w:rPr>
+        <w:t xml:space="preserve">, esta vista está dividida cinco secciones: la primera sección corresponde al nombre de la electrolinera y la compañía a la que pertenece, la segunda es para los datos de ubicación de la electrolinera (3) dirección, comuna, región, latitud y longitud en formato grados con decimales, la tercera sección corresponde a los datos técnicos de cada electrolinera marca, cantidad de puntos de carga, potencia, tipo de conexión AC/DC, horario y esta </w:t>
+      </w:r>
+      <w:r>
+        <w:rPr>
+          <w:lang w:eastAsia="es-ES"/>
+        </w:rPr>
+        <w:t xml:space="preserve">además </w:t>
+      </w:r>
+      <w:r>
+        <w:rPr>
+          <w:lang w:eastAsia="es-ES"/>
+        </w:rPr>
+        <w:t xml:space="preserve">la opción de agregar el precio pero por el momento no tiene funcionalidad </w:t>
+      </w:r>
+      <w:r>
+        <w:rPr>
+          <w:lang w:eastAsia="es-ES"/>
+        </w:rPr>
+        <w:t xml:space="preserve">que se traduzca en una información que se despliegue en el teléfono. La cuarta sección corresponde a la </w:t>
+      </w:r>
+      <w:r>
+        <w:rPr>
+          <w:lang w:eastAsia="es-ES"/>
+        </w:rPr>
+        <w:t>información</w:t>
+      </w:r>
+      <w:r>
+        <w:rPr>
+          <w:lang w:eastAsia="es-ES"/>
+        </w:rPr>
+        <w:t xml:space="preserve"> de los conectores que existen en la electrolinera, la </w:t>
+      </w:r>
+      <w:r>
+        <w:rPr>
+          <w:lang w:eastAsia="es-ES"/>
+        </w:rPr>
+        <w:fldChar w:fldCharType="begin"/>
+      </w:r>
+      <w:r>
+        <w:rPr>
+          <w:lang w:eastAsia="es-ES"/>
+        </w:rPr>
+        <w:instrText xml:space="preserve"> REF _Ref8146167 \h </w:instrText>
+      </w:r>
+      <w:r>
+        <w:rPr>
+          <w:lang w:eastAsia="es-ES"/>
+        </w:rPr>
+      </w:r>
+      <w:r>
+        <w:rPr>
+          <w:lang w:eastAsia="es-ES"/>
+        </w:rPr>
+        <w:fldChar w:fldCharType="separate"/>
+      </w:r>
+      <w:r>
+        <w:t xml:space="preserve">Ilustración </w:t>
+      </w:r>
+      <w:r>
+        <w:rPr>
+          <w:noProof/>
+        </w:rPr>
+        <w:t>17</w:t>
+      </w:r>
+      <w:r>
+        <w:rPr>
+          <w:lang w:eastAsia="es-ES"/>
+        </w:rPr>
+        <w:fldChar w:fldCharType="end"/>
+      </w:r>
+      <w:r>
+        <w:rPr>
+          <w:lang w:eastAsia="es-ES"/>
+        </w:rPr>
+        <w:t xml:space="preserve"> muestra en detalle un ejemplo de una electrolinera que tiene 3 conectores, cada uno de ellos debe definir su tipo de corriente (1), el tipo de conector (2) en caso que no exista el sitio provee para </w:t>
+      </w:r>
+      <w:proofErr w:type="spellStart"/>
+      <w:r>
+        <w:rPr>
+          <w:lang w:eastAsia="es-ES"/>
+        </w:rPr>
+        <w:t>redireccionar</w:t>
+      </w:r>
+      <w:proofErr w:type="spellEnd"/>
+      <w:r>
+        <w:rPr>
+          <w:lang w:eastAsia="es-ES"/>
+        </w:rPr>
+        <w:t xml:space="preserve"> a la sección de creación de conectores (3), si tiene o no cables disponibles en la electrolinera (4), si está o no disponible (6)</w:t>
+      </w:r>
+      <w:r>
+        <w:rPr>
+          <w:lang w:eastAsia="es-ES"/>
+        </w:rPr>
+        <w:t xml:space="preserve"> considerando cualquier razón por la que ese conector no esté disponible,</w:t>
+      </w:r>
+      <w:r>
+        <w:rPr>
+          <w:lang w:eastAsia="es-ES"/>
+        </w:rPr>
+        <w:t xml:space="preserve"> finalmente existe una sección para poder eliminar los conectores (7).</w:t>
+      </w:r>
+    </w:p>
+    <w:p>
+      <w:pPr>
+        <w:jc w:val="both"/>
+        <w:rPr>
+          <w:lang w:eastAsia="es-ES"/>
+        </w:rPr>
+      </w:pPr>
+    </w:p>
+    <w:p>
+      <w:pPr>
+        <w:jc w:val="both"/>
+        <w:rPr>
+          <w:lang w:eastAsia="es-ES"/>
+        </w:rPr>
+      </w:pPr>
+      <w:r>
+        <w:rPr>
+          <w:noProof/>
+          <w:lang w:val="es-ES" w:eastAsia="es-ES"/>
+        </w:rPr>
+        <w:lastRenderedPageBreak/>
+        <w:drawing>
+          <wp:inline distT="0" distB="0" distL="0" distR="0" wp14:anchorId="01EAEC55" wp14:editId="7B137698">
+            <wp:extent cx="5733415" cy="2410460"/>
+            <wp:effectExtent l="0" t="0" r="635" b="8890"/>
+            <wp:docPr id="18" name="Imagen 18"/>
+            <wp:cNvGraphicFramePr>
+              <a:graphicFrameLocks xmlns:a="http://schemas.openxmlformats.org/drawingml/2006/main" noChangeAspect="1"/>
+            </wp:cNvGraphicFramePr>
+            <a:graphic xmlns:a="http://schemas.openxmlformats.org/drawingml/2006/main">
+              <a:graphicData uri="http://schemas.openxmlformats.org/drawingml/2006/picture">
+                <pic:pic xmlns:pic="http://schemas.openxmlformats.org/drawingml/2006/picture">
+                  <pic:nvPicPr>
+                    <pic:cNvPr id="18" name="17_Admin_Anadir_Electrolinera_conectores.png"/>
+                    <pic:cNvPicPr/>
+                  </pic:nvPicPr>
+                  <pic:blipFill>
+                    <a:blip r:embed="rId25">
+                      <a:extLst>
+                        <a:ext uri="{28A0092B-C50C-407E-A947-70E740481C1C}">
+                          <a14:useLocalDpi xmlns:a14="http://schemas.microsoft.com/office/drawing/2010/main" val="0"/>
+                        </a:ext>
+                      </a:extLst>
+                    </a:blip>
+                    <a:stretch>
+                      <a:fillRect/>
+                    </a:stretch>
+                  </pic:blipFill>
+                  <pic:spPr>
+                    <a:xfrm>
+                      <a:off x="0" y="0"/>
+                      <a:ext cx="5733415" cy="2410460"/>
+                    </a:xfrm>
+                    <a:prstGeom prst="rect">
+                      <a:avLst/>
+                    </a:prstGeom>
+                  </pic:spPr>
+                </pic:pic>
+              </a:graphicData>
+            </a:graphic>
+          </wp:inline>
+        </w:drawing>
+      </w:r>
+    </w:p>
+    <w:p>
+      <w:pPr>
+        <w:pStyle w:val="Descripcin"/>
+        <w:jc w:val="center"/>
+      </w:pPr>
+      <w:bookmarkStart w:id="22" w:name="_Ref8146167"/>
+      <w:r>
+        <w:t xml:space="preserve">Ilustración </w:t>
+      </w:r>
+      <w:fldSimple w:instr=" SEQ Ilustración \* ARABIC ">
+        <w:r>
+          <w:rPr>
+            <w:noProof/>
+          </w:rPr>
+          <w:t>17</w:t>
+        </w:r>
+      </w:fldSimple>
+      <w:bookmarkEnd w:id="22"/>
+      <w:r>
+        <w:t>: Sección para agregar conectores a la electrolinera.</w:t>
+      </w:r>
+    </w:p>
+    <w:p>
+      <w:pPr>
+        <w:jc w:val="both"/>
+        <w:rPr>
+          <w:lang w:eastAsia="es-ES"/>
+        </w:rPr>
+      </w:pPr>
+      <w:r>
+        <w:rPr>
+          <w:lang w:eastAsia="es-ES"/>
+        </w:rPr>
+        <w:t xml:space="preserve">La quinta sección corresponde al ingreso de observaciones, estas observaciones están </w:t>
+      </w:r>
+      <w:r>
+        <w:rPr>
+          <w:lang w:eastAsia="es-ES"/>
+        </w:rPr>
+        <w:t>pensadas para comentarios para ubicación, por ejemplo, en que piso está ubicada la electrolinera, si es necesario pagar una entrada o estacionamiento…etc.</w:t>
+      </w:r>
+    </w:p>
+    <w:p>
+      <w:pPr>
+        <w:pStyle w:val="TtuloTDC"/>
         <w:rPr>
           <w:rStyle w:val="nfasisintenso"/>
         </w:rPr>
-        <w:t xml:space="preserve"> (</w:t>
-      </w:r>
+      </w:pPr>
       <w:r>
         <w:rPr>
           <w:rStyle w:val="nfasisintenso"/>
         </w:rPr>
-        <w:t>Editar</w:t>
-      </w:r>
-      <w:r>
+        <w:t>Electrolineras (Editar)</w:t>
+      </w:r>
+    </w:p>
+    <w:p>
+      <w:pPr>
+        <w:rPr>
+          <w:lang w:val="es-ES" w:eastAsia="es-ES"/>
+        </w:rPr>
+      </w:pPr>
+    </w:p>
+    <w:p>
+      <w:pPr>
+        <w:jc w:val="both"/>
+        <w:rPr>
+          <w:lang w:val="es-ES" w:eastAsia="es-ES"/>
+        </w:rPr>
+      </w:pPr>
+      <w:r>
+        <w:rPr>
+          <w:lang w:val="es-ES" w:eastAsia="es-ES"/>
+        </w:rPr>
+        <w:t>Para editar una electrolinera ya inscrita</w:t>
+      </w:r>
+      <w:r>
+        <w:rPr>
+          <w:lang w:val="es-ES" w:eastAsia="es-ES"/>
+        </w:rPr>
+        <w:t>,</w:t>
+      </w:r>
+      <w:r>
+        <w:rPr>
+          <w:lang w:val="es-ES" w:eastAsia="es-ES"/>
+        </w:rPr>
+        <w:t xml:space="preserve"> se debe </w:t>
+      </w:r>
+      <w:proofErr w:type="spellStart"/>
+      <w:r>
+        <w:rPr>
+          <w:lang w:val="es-ES" w:eastAsia="es-ES"/>
+        </w:rPr>
+        <w:t>clickear</w:t>
+      </w:r>
+      <w:proofErr w:type="spellEnd"/>
+      <w:r>
+        <w:rPr>
+          <w:lang w:val="es-ES" w:eastAsia="es-ES"/>
+        </w:rPr>
+        <w:t xml:space="preserve"> “modificar” en la página principal ( </w:t>
+      </w:r>
+      <w:r>
+        <w:rPr>
+          <w:lang w:val="es-ES" w:eastAsia="es-ES"/>
+        </w:rPr>
+        <w:fldChar w:fldCharType="begin"/>
+      </w:r>
+      <w:r>
+        <w:rPr>
+          <w:lang w:val="es-ES" w:eastAsia="es-ES"/>
+        </w:rPr>
+        <w:instrText xml:space="preserve"> REF _Ref8385479 \h </w:instrText>
+      </w:r>
+      <w:r>
+        <w:rPr>
+          <w:lang w:val="es-ES" w:eastAsia="es-ES"/>
+        </w:rPr>
+      </w:r>
+      <w:r>
+        <w:rPr>
+          <w:lang w:val="es-ES" w:eastAsia="es-ES"/>
+        </w:rPr>
+        <w:fldChar w:fldCharType="separate"/>
+      </w:r>
+      <w:r>
+        <w:t xml:space="preserve">Ilustración </w:t>
+      </w:r>
+      <w:r>
+        <w:rPr>
+          <w:noProof/>
+        </w:rPr>
+        <w:t>11</w:t>
+      </w:r>
+      <w:r>
+        <w:rPr>
+          <w:lang w:val="es-ES" w:eastAsia="es-ES"/>
+        </w:rPr>
+        <w:fldChar w:fldCharType="end"/>
+      </w:r>
+      <w:r>
+        <w:rPr>
+          <w:lang w:val="es-ES" w:eastAsia="es-ES"/>
+        </w:rPr>
+        <w:t xml:space="preserve"> ), este link llevará</w:t>
+      </w:r>
+      <w:r>
+        <w:rPr>
+          <w:lang w:val="es-ES" w:eastAsia="es-ES"/>
+        </w:rPr>
+        <w:t xml:space="preserve"> al usuario a la lista de electrolineras del sistema donde podrá seleccionar la que desea editar, la página de edición es la misma que la de creación pero con los valores anteriormente ingresados.</w:t>
+      </w:r>
+    </w:p>
+    <w:p>
+      <w:pPr>
+        <w:jc w:val="both"/>
+        <w:rPr>
+          <w:lang w:val="es-ES" w:eastAsia="es-ES"/>
+        </w:rPr>
+      </w:pPr>
+    </w:p>
+    <w:p>
+      <w:pPr>
+        <w:jc w:val="both"/>
+        <w:rPr>
+          <w:lang w:val="es-ES" w:eastAsia="es-ES"/>
+        </w:rPr>
+      </w:pPr>
+      <w:r>
+        <w:rPr>
+          <w:noProof/>
+          <w:lang w:val="es-ES" w:eastAsia="es-ES"/>
+        </w:rPr>
+        <w:drawing>
+          <wp:inline distT="0" distB="0" distL="0" distR="0" wp14:anchorId="59447EDF" wp14:editId="7910D6E8">
+            <wp:extent cx="5733415" cy="3703320"/>
+            <wp:effectExtent l="0" t="0" r="635" b="0"/>
+            <wp:docPr id="19" name="Imagen 19"/>
+            <wp:cNvGraphicFramePr>
+              <a:graphicFrameLocks xmlns:a="http://schemas.openxmlformats.org/drawingml/2006/main" noChangeAspect="1"/>
+            </wp:cNvGraphicFramePr>
+            <a:graphic xmlns:a="http://schemas.openxmlformats.org/drawingml/2006/main">
+              <a:graphicData uri="http://schemas.openxmlformats.org/drawingml/2006/picture">
+                <pic:pic xmlns:pic="http://schemas.openxmlformats.org/drawingml/2006/picture">
+                  <pic:nvPicPr>
+                    <pic:cNvPr id="19" name="18_Admin_Editar_Electrolinera.png"/>
+                    <pic:cNvPicPr/>
+                  </pic:nvPicPr>
+                  <pic:blipFill>
+                    <a:blip r:embed="rId26">
+                      <a:extLst>
+                        <a:ext uri="{28A0092B-C50C-407E-A947-70E740481C1C}">
+                          <a14:useLocalDpi xmlns:a14="http://schemas.microsoft.com/office/drawing/2010/main" val="0"/>
+                        </a:ext>
+                      </a:extLst>
+                    </a:blip>
+                    <a:stretch>
+                      <a:fillRect/>
+                    </a:stretch>
+                  </pic:blipFill>
+                  <pic:spPr>
+                    <a:xfrm>
+                      <a:off x="0" y="0"/>
+                      <a:ext cx="5733415" cy="3703320"/>
+                    </a:xfrm>
+                    <a:prstGeom prst="rect">
+                      <a:avLst/>
+                    </a:prstGeom>
+                  </pic:spPr>
+                </pic:pic>
+              </a:graphicData>
+            </a:graphic>
+          </wp:inline>
+        </w:drawing>
+      </w:r>
+    </w:p>
+    <w:p>
+      <w:pPr>
+        <w:pStyle w:val="Descripcin"/>
+        <w:jc w:val="center"/>
+      </w:pPr>
+      <w:bookmarkStart w:id="23" w:name="_Ref8386344"/>
+      <w:r>
+        <w:t xml:space="preserve">Ilustración </w:t>
+      </w:r>
+      <w:fldSimple w:instr=" SEQ Ilustración \* ARABIC ">
+        <w:r>
+          <w:rPr>
+            <w:noProof/>
+          </w:rPr>
+          <w:t>18</w:t>
+        </w:r>
+      </w:fldSimple>
+      <w:bookmarkEnd w:id="23"/>
+      <w:r>
+        <w:t>: Vista para buscar y seleccionar electrolinera para editar.</w:t>
+      </w:r>
+    </w:p>
+    <w:p>
+      <w:pPr>
+        <w:jc w:val="both"/>
+        <w:rPr>
+          <w:lang w:val="es-ES" w:eastAsia="es-ES"/>
+        </w:rPr>
+      </w:pPr>
+      <w:r>
+        <w:rPr>
+          <w:lang w:val="es-ES" w:eastAsia="es-ES"/>
+        </w:rPr>
+        <w:lastRenderedPageBreak/>
+        <w:t xml:space="preserve">Como se aprecia en la </w:t>
+      </w:r>
+      <w:r>
+        <w:rPr>
+          <w:lang w:val="es-ES" w:eastAsia="es-ES"/>
+        </w:rPr>
+        <w:fldChar w:fldCharType="begin"/>
+      </w:r>
+      <w:r>
+        <w:rPr>
+          <w:lang w:val="es-ES" w:eastAsia="es-ES"/>
+        </w:rPr>
+        <w:instrText xml:space="preserve"> REF _Ref8386344 \h </w:instrText>
+      </w:r>
+      <w:r>
+        <w:rPr>
+          <w:lang w:val="es-ES" w:eastAsia="es-ES"/>
+        </w:rPr>
+      </w:r>
+      <w:r>
+        <w:rPr>
+          <w:lang w:val="es-ES" w:eastAsia="es-ES"/>
+        </w:rPr>
+        <w:instrText xml:space="preserve"> \* MERGEFORMAT </w:instrText>
+      </w:r>
+      <w:r>
+        <w:rPr>
+          <w:lang w:val="es-ES" w:eastAsia="es-ES"/>
+        </w:rPr>
+        <w:fldChar w:fldCharType="separate"/>
+      </w:r>
+      <w:r>
+        <w:t xml:space="preserve">Ilustración </w:t>
+      </w:r>
+      <w:r>
+        <w:rPr>
+          <w:noProof/>
+        </w:rPr>
+        <w:t>18</w:t>
+      </w:r>
+      <w:r>
+        <w:rPr>
+          <w:lang w:val="es-ES" w:eastAsia="es-ES"/>
+        </w:rPr>
+        <w:fldChar w:fldCharType="end"/>
+      </w:r>
+      <w:r>
+        <w:rPr>
+          <w:lang w:val="es-ES" w:eastAsia="es-ES"/>
+        </w:rPr>
+        <w:t>, la vista contiene un buscador de electrolineras (1) vía texto, una lista de acciones (2) para realizar sobre las electrolineras seleccionadas, a la fecha la única acción disponible es eliminar</w:t>
+      </w:r>
+      <w:r>
+        <w:rPr>
+          <w:lang w:val="es-ES" w:eastAsia="es-ES"/>
+        </w:rPr>
+        <w:t xml:space="preserve">, y la lista de electrolinera trae un conjunto de datos de cada una (nombre, dirección, numero de cargadores) y al hacer </w:t>
+      </w:r>
+      <w:proofErr w:type="spellStart"/>
+      <w:r>
+        <w:rPr>
+          <w:lang w:val="es-ES" w:eastAsia="es-ES"/>
+        </w:rPr>
+        <w:t>click</w:t>
+      </w:r>
+      <w:proofErr w:type="spellEnd"/>
+      <w:r>
+        <w:rPr>
+          <w:lang w:val="es-ES" w:eastAsia="es-ES"/>
+        </w:rPr>
+        <w:t xml:space="preserve"> en el nombre se dirige a la misma página de añadir pero con los valores ya ingresados, los cuales pueden editarse.</w:t>
+      </w:r>
+    </w:p>
+    <w:p>
+      <w:pPr>
+        <w:pStyle w:val="TtuloTDC"/>
         <w:rPr>
           <w:rStyle w:val="nfasisintenso"/>
         </w:rPr>
-        <w:t>)</w:t>
-      </w:r>
-    </w:p>
-    <w:p>
-      <w:pPr>
-        <w:rPr>
-          <w:lang w:val="es-ES" w:eastAsia="es-ES"/>
-        </w:rPr>
-      </w:pPr>
-    </w:p>
-    <w:p>
-      <w:pPr>
-        <w:jc w:val="both"/>
+      </w:pPr>
+      <w:r>
+        <w:rPr>
+          <w:rStyle w:val="nfasisintenso"/>
+        </w:rPr>
+        <w:t>Marca de Autos (Añadir)</w:t>
+      </w:r>
+    </w:p>
+    <w:p>
+      <w:pPr>
+        <w:rPr>
+          <w:lang w:val="es-ES" w:eastAsia="es-ES"/>
+        </w:rPr>
+      </w:pPr>
+    </w:p>
+    <w:p>
+      <w:pPr>
+        <w:rPr>
+          <w:noProof/>
+          <w:lang w:val="es-ES" w:eastAsia="es-ES"/>
+        </w:rPr>
+      </w:pPr>
+    </w:p>
+    <w:p>
+      <w:pPr>
+        <w:rPr>
+          <w:lang w:val="es-ES" w:eastAsia="es-ES"/>
+        </w:rPr>
+      </w:pPr>
+      <w:r>
+        <w:rPr>
+          <w:noProof/>
+          <w:lang w:val="es-ES" w:eastAsia="es-ES"/>
+        </w:rPr>
+        <w:drawing>
+          <wp:inline distT="0" distB="0" distL="0" distR="0" wp14:anchorId="3CFF0879" wp14:editId="23796873">
+            <wp:extent cx="5733415" cy="2900045"/>
+            <wp:effectExtent l="0" t="0" r="635" b="0"/>
+            <wp:docPr id="20" name="Imagen 20"/>
+            <wp:cNvGraphicFramePr>
+              <a:graphicFrameLocks xmlns:a="http://schemas.openxmlformats.org/drawingml/2006/main" noChangeAspect="1"/>
+            </wp:cNvGraphicFramePr>
+            <a:graphic xmlns:a="http://schemas.openxmlformats.org/drawingml/2006/main">
+              <a:graphicData uri="http://schemas.openxmlformats.org/drawingml/2006/picture">
+                <pic:pic xmlns:pic="http://schemas.openxmlformats.org/drawingml/2006/picture">
+                  <pic:nvPicPr>
+                    <pic:cNvPr id="20" name="19_Admin_Anadir_Marca.png"/>
+                    <pic:cNvPicPr/>
+                  </pic:nvPicPr>
+                  <pic:blipFill>
+                    <a:blip r:embed="rId27">
+                      <a:extLst>
+                        <a:ext uri="{28A0092B-C50C-407E-A947-70E740481C1C}">
+                          <a14:useLocalDpi xmlns:a14="http://schemas.microsoft.com/office/drawing/2010/main" val="0"/>
+                        </a:ext>
+                      </a:extLst>
+                    </a:blip>
+                    <a:stretch>
+                      <a:fillRect/>
+                    </a:stretch>
+                  </pic:blipFill>
+                  <pic:spPr>
+                    <a:xfrm>
+                      <a:off x="0" y="0"/>
+                      <a:ext cx="5733415" cy="2900045"/>
+                    </a:xfrm>
+                    <a:prstGeom prst="rect">
+                      <a:avLst/>
+                    </a:prstGeom>
+                  </pic:spPr>
+                </pic:pic>
+              </a:graphicData>
+            </a:graphic>
+          </wp:inline>
+        </w:drawing>
+      </w:r>
+    </w:p>
+    <w:p>
+      <w:pPr>
+        <w:pStyle w:val="Descripcin"/>
+        <w:jc w:val="center"/>
+      </w:pPr>
+      <w:bookmarkStart w:id="24" w:name="_Ref8390200"/>
+      <w:r>
+        <w:t xml:space="preserve">Ilustración </w:t>
+      </w:r>
+      <w:fldSimple w:instr=" SEQ Ilustración \* ARABIC ">
+        <w:r>
+          <w:rPr>
+            <w:noProof/>
+          </w:rPr>
+          <w:t>19</w:t>
+        </w:r>
+      </w:fldSimple>
+      <w:bookmarkEnd w:id="24"/>
+      <w:r>
+        <w:t>: Vista para ingresar una nueva marca de automóvil.</w:t>
+      </w:r>
+    </w:p>
+    <w:p>
+      <w:pPr>
+        <w:jc w:val="both"/>
+        <w:rPr>
+          <w:lang w:val="es-ES" w:eastAsia="es-ES"/>
+        </w:rPr>
+      </w:pPr>
+      <w:r>
+        <w:rPr>
+          <w:lang w:val="es-ES" w:eastAsia="es-ES"/>
+        </w:rPr>
+        <w:t xml:space="preserve">La </w:t>
+      </w:r>
+      <w:r>
+        <w:rPr>
+          <w:lang w:val="es-ES" w:eastAsia="es-ES"/>
+        </w:rPr>
+        <w:fldChar w:fldCharType="begin"/>
+      </w:r>
+      <w:r>
+        <w:rPr>
+          <w:lang w:val="es-ES" w:eastAsia="es-ES"/>
+        </w:rPr>
+        <w:instrText xml:space="preserve"> REF _Ref8390200 \h </w:instrText>
+      </w:r>
+      <w:r>
+        <w:rPr>
+          <w:lang w:val="es-ES" w:eastAsia="es-ES"/>
+        </w:rPr>
+      </w:r>
+      <w:r>
+        <w:rPr>
+          <w:lang w:val="es-ES" w:eastAsia="es-ES"/>
+        </w:rPr>
+        <w:instrText xml:space="preserve"> \* MERGEFORMAT </w:instrText>
+      </w:r>
+      <w:r>
+        <w:rPr>
+          <w:lang w:val="es-ES" w:eastAsia="es-ES"/>
+        </w:rPr>
+        <w:fldChar w:fldCharType="separate"/>
+      </w:r>
+      <w:r>
+        <w:t xml:space="preserve">Ilustración </w:t>
+      </w:r>
+      <w:r>
+        <w:rPr>
+          <w:noProof/>
+        </w:rPr>
+        <w:t>19</w:t>
+      </w:r>
+      <w:r>
+        <w:rPr>
+          <w:lang w:val="es-ES" w:eastAsia="es-ES"/>
+        </w:rPr>
+        <w:fldChar w:fldCharType="end"/>
+      </w:r>
+      <w:r>
+        <w:rPr>
+          <w:lang w:val="es-ES" w:eastAsia="es-ES"/>
+        </w:rPr>
+        <w:t xml:space="preserve"> muestra la vista para el ingreso de una nueva marca de auto, esto es necesario para el caso de ingresar un nuevo tipo de automóvil de una marca no existente en el sistema, la vista contiene un recuadro para ingresar la marca del auto (1) y un botón para ingresar un logo o la imagen que represente la marca y que será desplegada en la aplicación móvil, esta imagen debe tener un tamaño de 640x410 pixeles.</w:t>
+      </w:r>
+    </w:p>
+    <w:p>
+      <w:pPr>
         <w:rPr>
           <w:lang w:val="es-ES" w:eastAsia="es-ES"/>
         </w:rPr>
@@ -6647,369 +7975,636 @@
         <w:rPr>
           <w:rStyle w:val="nfasisintenso"/>
         </w:rPr>
-        <w:t>Compañías</w:t>
-      </w:r>
-      <w:r>
+        <w:t>Marca de Autos (Editar)</w:t>
+      </w:r>
+    </w:p>
+    <w:p>
+      <w:pPr>
+        <w:jc w:val="both"/>
+        <w:rPr>
+          <w:lang w:val="es-ES" w:eastAsia="es-ES"/>
+        </w:rPr>
+      </w:pPr>
+    </w:p>
+    <w:p>
+      <w:pPr>
+        <w:jc w:val="both"/>
+        <w:rPr>
+          <w:lang w:val="es-ES" w:eastAsia="es-ES"/>
+        </w:rPr>
+      </w:pPr>
+      <w:r>
+        <w:rPr>
+          <w:lang w:val="es-ES" w:eastAsia="es-ES"/>
+        </w:rPr>
+        <w:t xml:space="preserve">De la misma manera que el resto de las entidades para poder editar se debe ingresar a través de la </w:t>
+      </w:r>
+      <w:r>
+        <w:rPr>
+          <w:lang w:val="es-ES" w:eastAsia="es-ES"/>
+        </w:rPr>
+        <w:t>página</w:t>
+      </w:r>
+      <w:r>
+        <w:rPr>
+          <w:lang w:val="es-ES" w:eastAsia="es-ES"/>
+        </w:rPr>
+        <w:t xml:space="preserve"> principal con el botón modificar en la sección marca de autos, esto llevara al usuario a la lista de actuales marcas en el sistema, tal como muestra la</w:t>
+      </w:r>
+      <w:r>
+        <w:rPr>
+          <w:lang w:val="es-ES" w:eastAsia="es-ES"/>
+        </w:rPr>
+        <w:t xml:space="preserve"> </w:t>
+      </w:r>
+      <w:r>
+        <w:rPr>
+          <w:lang w:val="es-ES" w:eastAsia="es-ES"/>
+        </w:rPr>
+        <w:t xml:space="preserve"> </w:t>
+      </w:r>
+    </w:p>
+    <w:p>
+      <w:pPr>
+        <w:jc w:val="both"/>
+        <w:rPr>
+          <w:lang w:val="es-ES" w:eastAsia="es-ES"/>
+        </w:rPr>
+      </w:pPr>
+    </w:p>
+    <w:p>
+      <w:pPr>
+        <w:jc w:val="both"/>
+        <w:rPr>
+          <w:lang w:val="es-ES" w:eastAsia="es-ES"/>
+        </w:rPr>
+      </w:pPr>
+      <w:r>
+        <w:rPr>
+          <w:noProof/>
+          <w:lang w:val="es-ES" w:eastAsia="es-ES"/>
+        </w:rPr>
+        <w:lastRenderedPageBreak/>
+        <w:drawing>
+          <wp:inline distT="0" distB="0" distL="0" distR="0" wp14:anchorId="30B58BBC" wp14:editId="58A53F86">
+            <wp:extent cx="5733415" cy="3507740"/>
+            <wp:effectExtent l="0" t="0" r="635" b="0"/>
+            <wp:docPr id="21" name="Imagen 21"/>
+            <wp:cNvGraphicFramePr>
+              <a:graphicFrameLocks xmlns:a="http://schemas.openxmlformats.org/drawingml/2006/main" noChangeAspect="1"/>
+            </wp:cNvGraphicFramePr>
+            <a:graphic xmlns:a="http://schemas.openxmlformats.org/drawingml/2006/main">
+              <a:graphicData uri="http://schemas.openxmlformats.org/drawingml/2006/picture">
+                <pic:pic xmlns:pic="http://schemas.openxmlformats.org/drawingml/2006/picture">
+                  <pic:nvPicPr>
+                    <pic:cNvPr id="21" name="20_Admin_Editar_Marca.png"/>
+                    <pic:cNvPicPr/>
+                  </pic:nvPicPr>
+                  <pic:blipFill>
+                    <a:blip r:embed="rId28">
+                      <a:extLst>
+                        <a:ext uri="{28A0092B-C50C-407E-A947-70E740481C1C}">
+                          <a14:useLocalDpi xmlns:a14="http://schemas.microsoft.com/office/drawing/2010/main" val="0"/>
+                        </a:ext>
+                      </a:extLst>
+                    </a:blip>
+                    <a:stretch>
+                      <a:fillRect/>
+                    </a:stretch>
+                  </pic:blipFill>
+                  <pic:spPr>
+                    <a:xfrm>
+                      <a:off x="0" y="0"/>
+                      <a:ext cx="5733415" cy="3507740"/>
+                    </a:xfrm>
+                    <a:prstGeom prst="rect">
+                      <a:avLst/>
+                    </a:prstGeom>
+                  </pic:spPr>
+                </pic:pic>
+              </a:graphicData>
+            </a:graphic>
+          </wp:inline>
+        </w:drawing>
+      </w:r>
+    </w:p>
+    <w:p>
+      <w:pPr>
+        <w:pStyle w:val="Descripcin"/>
+        <w:jc w:val="center"/>
+      </w:pPr>
+      <w:r>
+        <w:t xml:space="preserve">Ilustración </w:t>
+      </w:r>
+      <w:fldSimple w:instr=" SEQ Ilustración \* ARABIC ">
+        <w:r>
+          <w:rPr>
+            <w:noProof/>
+          </w:rPr>
+          <w:t>20</w:t>
+        </w:r>
+      </w:fldSimple>
+      <w:r>
+        <w:t>: Vista con listado de marcas de autos para seleccionar y editar.</w:t>
+      </w:r>
+    </w:p>
+    <w:p/>
+    <w:p>
+      <w:pPr>
+        <w:pStyle w:val="TtuloTDC"/>
         <w:rPr>
           <w:rStyle w:val="nfasisintenso"/>
         </w:rPr>
-        <w:t xml:space="preserve"> (</w:t>
-      </w:r>
+      </w:pPr>
       <w:r>
         <w:rPr>
           <w:rStyle w:val="nfasisintenso"/>
         </w:rPr>
+        <w:t>Tipo de Conectores (Añadir)</w:t>
+      </w:r>
+    </w:p>
+    <w:p>
+      <w:pPr>
+        <w:rPr>
+          <w:lang w:val="es-ES" w:eastAsia="es-ES"/>
+        </w:rPr>
+      </w:pPr>
+    </w:p>
+    <w:p>
+      <w:pPr>
+        <w:rPr>
+          <w:lang w:val="es-ES" w:eastAsia="es-ES"/>
+        </w:rPr>
+      </w:pPr>
+      <w:r>
+        <w:rPr>
+          <w:lang w:val="es-ES" w:eastAsia="es-ES"/>
+        </w:rPr>
+        <w:t xml:space="preserve">La </w:t>
+      </w:r>
+      <w:r>
+        <w:rPr>
+          <w:lang w:val="es-ES" w:eastAsia="es-ES"/>
+        </w:rPr>
+        <w:t>última</w:t>
+      </w:r>
+      <w:r>
+        <w:rPr>
+          <w:lang w:val="es-ES" w:eastAsia="es-ES"/>
+        </w:rPr>
+        <w:t xml:space="preserve"> entidad necesaria para el sistema corresponde a </w:t>
+      </w:r>
+      <w:r>
+        <w:rPr>
+          <w:lang w:val="es-ES" w:eastAsia="es-ES"/>
+        </w:rPr>
+        <w:t xml:space="preserve">los tipos de conectores, de la página principal se puede ingresar un nuevo tipo de conector al </w:t>
+      </w:r>
+      <w:proofErr w:type="spellStart"/>
+      <w:r>
+        <w:rPr>
+          <w:lang w:val="es-ES" w:eastAsia="es-ES"/>
+        </w:rPr>
+        <w:t>clickear</w:t>
+      </w:r>
+      <w:proofErr w:type="spellEnd"/>
+      <w:r>
+        <w:rPr>
+          <w:lang w:val="es-ES" w:eastAsia="es-ES"/>
+        </w:rPr>
+        <w:t xml:space="preserve"> el botón </w:t>
+      </w:r>
+      <w:r>
+        <w:rPr>
+          <w:i/>
+          <w:lang w:val="es-ES" w:eastAsia="es-ES"/>
+        </w:rPr>
         <w:t>Añadir</w:t>
       </w:r>
       <w:r>
         <w:rPr>
+          <w:lang w:val="es-ES" w:eastAsia="es-ES"/>
+        </w:rPr>
+        <w:t xml:space="preserve">, este link llevará al usuario a la vista de añadir tal como muestra la </w:t>
+      </w:r>
+      <w:r>
+        <w:rPr>
+          <w:lang w:val="es-ES" w:eastAsia="es-ES"/>
+        </w:rPr>
+        <w:fldChar w:fldCharType="begin"/>
+      </w:r>
+      <w:r>
+        <w:rPr>
+          <w:lang w:val="es-ES" w:eastAsia="es-ES"/>
+        </w:rPr>
+        <w:instrText xml:space="preserve"> REF _Ref8391512 \h </w:instrText>
+      </w:r>
+      <w:r>
+        <w:rPr>
+          <w:lang w:val="es-ES" w:eastAsia="es-ES"/>
+        </w:rPr>
+      </w:r>
+      <w:r>
+        <w:rPr>
+          <w:lang w:val="es-ES" w:eastAsia="es-ES"/>
+        </w:rPr>
+        <w:fldChar w:fldCharType="separate"/>
+      </w:r>
+      <w:r>
+        <w:t xml:space="preserve">Ilustración </w:t>
+      </w:r>
+      <w:r>
+        <w:rPr>
+          <w:noProof/>
+        </w:rPr>
+        <w:t>21</w:t>
+      </w:r>
+      <w:r>
+        <w:rPr>
+          <w:lang w:val="es-ES" w:eastAsia="es-ES"/>
+        </w:rPr>
+        <w:fldChar w:fldCharType="end"/>
+      </w:r>
+      <w:r>
+        <w:rPr>
+          <w:lang w:val="es-ES" w:eastAsia="es-ES"/>
+        </w:rPr>
+        <w:t>.</w:t>
+      </w:r>
+    </w:p>
+    <w:p>
+      <w:pPr>
+        <w:rPr>
+          <w:lang w:val="es-ES" w:eastAsia="es-ES"/>
+        </w:rPr>
+      </w:pPr>
+    </w:p>
+    <w:p>
+      <w:pPr>
+        <w:rPr>
+          <w:lang w:val="es-ES" w:eastAsia="es-ES"/>
+        </w:rPr>
+      </w:pPr>
+      <w:r>
+        <w:rPr>
+          <w:noProof/>
+          <w:lang w:val="es-ES" w:eastAsia="es-ES"/>
+        </w:rPr>
+        <w:drawing>
+          <wp:inline distT="0" distB="0" distL="0" distR="0" wp14:anchorId="1516456C" wp14:editId="133E2541">
+            <wp:extent cx="5733415" cy="2321560"/>
+            <wp:effectExtent l="0" t="0" r="635" b="2540"/>
+            <wp:docPr id="23" name="Imagen 23"/>
+            <wp:cNvGraphicFramePr>
+              <a:graphicFrameLocks xmlns:a="http://schemas.openxmlformats.org/drawingml/2006/main" noChangeAspect="1"/>
+            </wp:cNvGraphicFramePr>
+            <a:graphic xmlns:a="http://schemas.openxmlformats.org/drawingml/2006/main">
+              <a:graphicData uri="http://schemas.openxmlformats.org/drawingml/2006/picture">
+                <pic:pic xmlns:pic="http://schemas.openxmlformats.org/drawingml/2006/picture">
+                  <pic:nvPicPr>
+                    <pic:cNvPr id="23" name="21_Admin_Anadir_Conector.png"/>
+                    <pic:cNvPicPr/>
+                  </pic:nvPicPr>
+                  <pic:blipFill>
+                    <a:blip r:embed="rId29">
+                      <a:extLst>
+                        <a:ext uri="{28A0092B-C50C-407E-A947-70E740481C1C}">
+                          <a14:useLocalDpi xmlns:a14="http://schemas.microsoft.com/office/drawing/2010/main" val="0"/>
+                        </a:ext>
+                      </a:extLst>
+                    </a:blip>
+                    <a:stretch>
+                      <a:fillRect/>
+                    </a:stretch>
+                  </pic:blipFill>
+                  <pic:spPr>
+                    <a:xfrm>
+                      <a:off x="0" y="0"/>
+                      <a:ext cx="5733415" cy="2321560"/>
+                    </a:xfrm>
+                    <a:prstGeom prst="rect">
+                      <a:avLst/>
+                    </a:prstGeom>
+                  </pic:spPr>
+                </pic:pic>
+              </a:graphicData>
+            </a:graphic>
+          </wp:inline>
+        </w:drawing>
+      </w:r>
+    </w:p>
+    <w:p>
+      <w:pPr>
+        <w:pStyle w:val="Descripcin"/>
+        <w:jc w:val="center"/>
+      </w:pPr>
+      <w:bookmarkStart w:id="25" w:name="_Ref8391512"/>
+      <w:r>
+        <w:t xml:space="preserve">Ilustración </w:t>
+      </w:r>
+      <w:fldSimple w:instr=" SEQ Ilustración \* ARABIC ">
+        <w:r>
+          <w:rPr>
+            <w:noProof/>
+          </w:rPr>
+          <w:t>21</w:t>
+        </w:r>
+      </w:fldSimple>
+      <w:bookmarkEnd w:id="25"/>
+      <w:r>
+        <w:t>: Vista para añadir un nuevo tipo de conector</w:t>
+      </w:r>
+    </w:p>
+    <w:p/>
+    <w:p>
+      <w:pPr>
+        <w:jc w:val="both"/>
+      </w:pPr>
+      <w:r>
+        <w:t xml:space="preserve">Como muestra la </w:t>
+      </w:r>
+      <w:r>
+        <w:fldChar w:fldCharType="begin"/>
+      </w:r>
+      <w:r>
+        <w:instrText xml:space="preserve"> REF _Ref8391512 \h </w:instrText>
+      </w:r>
+      <w:r>
+        <w:instrText xml:space="preserve"> \* MERGEFORMAT </w:instrText>
+      </w:r>
+      <w:r>
+        <w:fldChar w:fldCharType="separate"/>
+      </w:r>
+      <w:r>
+        <w:t xml:space="preserve">Ilustración </w:t>
+      </w:r>
+      <w:r>
+        <w:rPr>
+          <w:noProof/>
+        </w:rPr>
+        <w:t>21</w:t>
+      </w:r>
+      <w:r>
+        <w:fldChar w:fldCharType="end"/>
+      </w:r>
+      <w:r>
+        <w:t xml:space="preserve"> la vista solo provee de un recuadro donde se debe ingresar el nombre del nuevo tipo de conector, es muy importante que este nombre sea representativo del mismo, este será el nombre que verán los usuarios en la aplicación móvil.</w:t>
+      </w:r>
+    </w:p>
+    <w:p>
+      <w:pPr>
+        <w:pStyle w:val="TtuloTDC"/>
+        <w:rPr>
           <w:rStyle w:val="nfasisintenso"/>
         </w:rPr>
-        <w:t>)</w:t>
-      </w:r>
-    </w:p>
-    <w:p>
-      <w:pPr>
-        <w:pStyle w:val="TtuloTDC"/>
+      </w:pPr>
+      <w:r>
         <w:rPr>
           <w:rStyle w:val="nfasisintenso"/>
         </w:rPr>
-      </w:pPr>
-      <w:r>
-        <w:rPr>
-          <w:rStyle w:val="nfasisintenso"/>
-        </w:rPr>
-        <w:t>Compañías (</w:t>
-      </w:r>
-      <w:r>
-        <w:rPr>
-          <w:rStyle w:val="nfasisintenso"/>
-        </w:rPr>
-        <w:t>Editar</w:t>
-      </w:r>
-      <w:r>
-        <w:rPr>
-          <w:rStyle w:val="nfasisintenso"/>
-        </w:rPr>
-        <w:t>)</w:t>
-      </w:r>
-    </w:p>
-    <w:p>
-      <w:pPr>
-        <w:rPr>
-          <w:lang w:val="es-ES" w:eastAsia="es-ES"/>
-        </w:rPr>
-      </w:pPr>
-    </w:p>
-    <w:p>
-      <w:pPr>
-        <w:pStyle w:val="TtuloTDC"/>
-        <w:rPr>
-          <w:rStyle w:val="nfasisintenso"/>
-        </w:rPr>
-      </w:pPr>
-      <w:r>
-        <w:rPr>
-          <w:rStyle w:val="nfasisintenso"/>
-        </w:rPr>
-        <w:t>Electrolineras</w:t>
-      </w:r>
-      <w:r>
-        <w:rPr>
-          <w:rStyle w:val="nfasisintenso"/>
-        </w:rPr>
-        <w:t xml:space="preserve"> (Añadir)</w:t>
-      </w:r>
-    </w:p>
-    <w:p>
-      <w:pPr>
-        <w:pStyle w:val="TtuloTDC"/>
-        <w:rPr>
-          <w:rStyle w:val="nfasisintenso"/>
-        </w:rPr>
-      </w:pPr>
-      <w:r>
-        <w:rPr>
-          <w:rStyle w:val="nfasisintenso"/>
-        </w:rPr>
-        <w:t>Electrolineras (Editar)</w:t>
-      </w:r>
-    </w:p>
-    <w:p>
-      <w:pPr>
-        <w:rPr>
-          <w:lang w:val="es-ES" w:eastAsia="es-ES"/>
-        </w:rPr>
-      </w:pPr>
-    </w:p>
-    <w:p>
-      <w:pPr>
-        <w:jc w:val="both"/>
-        <w:rPr>
-          <w:lang w:val="es-ES" w:eastAsia="es-ES"/>
-        </w:rPr>
-      </w:pPr>
-    </w:p>
-    <w:p>
-      <w:pPr>
-        <w:pStyle w:val="TtuloTDC"/>
-        <w:rPr>
-          <w:rStyle w:val="nfasisintenso"/>
-        </w:rPr>
-      </w:pPr>
-      <w:r>
-        <w:rPr>
-          <w:rStyle w:val="nfasisintenso"/>
-        </w:rPr>
-        <w:t>Marca de Autos</w:t>
-      </w:r>
-      <w:r>
-        <w:rPr>
-          <w:rStyle w:val="nfasisintenso"/>
-        </w:rPr>
-        <w:t xml:space="preserve"> (Añadir)</w:t>
-      </w:r>
-    </w:p>
-    <w:p>
-      <w:pPr>
-        <w:pStyle w:val="TtuloTDC"/>
-        <w:rPr>
-          <w:rStyle w:val="nfasisintenso"/>
-        </w:rPr>
-      </w:pPr>
-      <w:r>
-        <w:rPr>
-          <w:rStyle w:val="nfasisintenso"/>
-        </w:rPr>
-        <w:t>Marca de Autos (Editar)</w:t>
-      </w:r>
-    </w:p>
-    <w:p>
-      <w:pPr>
-        <w:jc w:val="both"/>
-        <w:rPr>
-          <w:lang w:val="es-ES" w:eastAsia="es-ES"/>
-        </w:rPr>
-      </w:pPr>
-    </w:p>
-    <w:p>
-      <w:pPr>
-        <w:pStyle w:val="TtuloTDC"/>
-        <w:rPr>
-          <w:rStyle w:val="nfasisintenso"/>
-        </w:rPr>
-      </w:pPr>
-      <w:r>
-        <w:rPr>
-          <w:rStyle w:val="nfasisintenso"/>
-        </w:rPr>
-        <w:t>Tipo de Conectores</w:t>
-      </w:r>
-      <w:r>
-        <w:rPr>
-          <w:rStyle w:val="nfasisintenso"/>
-        </w:rPr>
-        <w:t xml:space="preserve"> (Añadir)</w:t>
-      </w:r>
-    </w:p>
-    <w:p>
-      <w:pPr>
-        <w:pStyle w:val="TtuloTDC"/>
-        <w:rPr>
-          <w:rStyle w:val="nfasisintenso"/>
-        </w:rPr>
-      </w:pPr>
-      <w:r>
-        <w:rPr>
-          <w:rStyle w:val="nfasisintenso"/>
-        </w:rPr>
-        <w:t xml:space="preserve">Tipo de Conectores </w:t>
-      </w:r>
-      <w:bookmarkStart w:id="17" w:name="_GoBack"/>
-      <w:bookmarkEnd w:id="17"/>
-      <w:r>
-        <w:rPr>
-          <w:rStyle w:val="nfasisintenso"/>
-        </w:rPr>
-        <w:t>(Editar)</w:t>
-      </w:r>
-    </w:p>
-    <w:p>
-      <w:pPr>
-        <w:jc w:val="both"/>
-        <w:rPr>
-          <w:lang w:val="es-ES" w:eastAsia="es-ES"/>
-        </w:rPr>
-      </w:pPr>
-    </w:p>
-    <w:p>
-      <w:pPr>
-        <w:jc w:val="both"/>
-        <w:rPr>
-          <w:lang w:val="es-ES" w:eastAsia="es-ES"/>
-        </w:rPr>
-      </w:pPr>
-    </w:p>
-    <w:p>
-      <w:pPr>
-        <w:jc w:val="both"/>
-        <w:rPr>
-          <w:lang w:val="es-ES" w:eastAsia="es-ES"/>
-        </w:rPr>
-      </w:pPr>
-      <w:r>
-        <w:rPr>
-          <w:lang w:val="es-ES" w:eastAsia="es-ES"/>
-        </w:rPr>
-        <w:t>640 x 410</w:t>
-      </w:r>
-    </w:p>
-    <w:p>
-      <w:pPr>
-        <w:rPr>
-          <w:lang w:val="es-ES" w:eastAsia="es-ES"/>
-        </w:rPr>
-      </w:pPr>
-    </w:p>
-    <w:p>
-      <w:pPr>
-        <w:rPr>
-          <w:lang w:val="es-ES" w:eastAsia="es-ES"/>
-        </w:rPr>
-      </w:pPr>
-    </w:p>
-    <w:p>
-      <w:pPr>
-        <w:rPr>
-          <w:lang w:val="es-ES" w:eastAsia="es-ES"/>
-        </w:rPr>
-      </w:pPr>
-    </w:p>
-    <w:p>
-      <w:pPr>
-        <w:rPr>
-          <w:lang w:val="es-ES" w:eastAsia="es-ES"/>
-        </w:rPr>
-      </w:pPr>
-    </w:p>
-    <w:p>
-      <w:pPr>
-        <w:rPr>
-          <w:lang w:val="es-ES" w:eastAsia="es-ES"/>
-        </w:rPr>
-      </w:pPr>
-    </w:p>
-    <w:p>
-      <w:pPr>
-        <w:rPr>
-          <w:lang w:val="es-ES" w:eastAsia="es-ES"/>
-        </w:rPr>
-      </w:pPr>
-    </w:p>
-    <w:p>
-      <w:pPr>
-        <w:rPr>
-          <w:lang w:val="es-ES" w:eastAsia="es-ES"/>
-        </w:rPr>
-      </w:pPr>
-    </w:p>
-    <w:p>
-      <w:pPr>
-        <w:rPr>
-          <w:lang w:val="es-ES" w:eastAsia="es-ES"/>
-        </w:rPr>
-      </w:pPr>
-    </w:p>
-    <w:p>
-      <w:pPr>
-        <w:rPr>
-          <w:lang w:val="es-ES" w:eastAsia="es-ES"/>
-        </w:rPr>
-      </w:pPr>
-    </w:p>
-    <w:p>
-      <w:pPr>
-        <w:rPr>
-          <w:lang w:val="es-ES" w:eastAsia="es-ES"/>
-        </w:rPr>
-      </w:pPr>
-    </w:p>
-    <w:p>
-      <w:pPr>
-        <w:rPr>
-          <w:lang w:val="es-ES" w:eastAsia="es-ES"/>
-        </w:rPr>
-      </w:pPr>
-    </w:p>
-    <w:p>
-      <w:pPr>
-        <w:rPr>
-          <w:lang w:val="es-ES" w:eastAsia="es-ES"/>
-        </w:rPr>
-      </w:pPr>
-    </w:p>
-    <w:p>
-      <w:pPr>
-        <w:rPr>
-          <w:lang w:val="es-ES" w:eastAsia="es-ES"/>
-        </w:rPr>
-      </w:pPr>
-    </w:p>
-    <w:p>
-      <w:pPr>
-        <w:rPr>
-          <w:lang w:val="es-ES" w:eastAsia="es-ES"/>
-        </w:rPr>
-      </w:pPr>
-    </w:p>
-    <w:p>
-      <w:pPr>
-        <w:rPr>
-          <w:lang w:val="es-ES" w:eastAsia="es-ES"/>
-        </w:rPr>
-      </w:pPr>
-    </w:p>
-    <w:p>
-      <w:pPr>
-        <w:rPr>
-          <w:lang w:val="es-ES" w:eastAsia="es-ES"/>
-        </w:rPr>
-      </w:pPr>
-    </w:p>
-    <w:p>
-      <w:pPr>
-        <w:rPr>
-          <w:lang w:val="es-ES" w:eastAsia="es-ES"/>
-        </w:rPr>
-      </w:pPr>
-    </w:p>
-    <w:p>
-      <w:pPr>
-        <w:rPr>
-          <w:lang w:val="es-ES" w:eastAsia="es-ES"/>
-        </w:rPr>
-      </w:pPr>
-    </w:p>
-    <w:p>
-      <w:pPr>
-        <w:rPr>
-          <w:lang w:val="es-ES" w:eastAsia="es-ES"/>
-        </w:rPr>
-      </w:pPr>
-    </w:p>
-    <w:p>
-      <w:pPr>
-        <w:rPr>
-          <w:lang w:val="es-ES" w:eastAsia="es-ES"/>
-        </w:rPr>
-      </w:pPr>
-    </w:p>
-    <w:p>
-      <w:pPr>
-        <w:rPr>
-          <w:lang w:val="es-ES" w:eastAsia="es-ES"/>
-        </w:rPr>
-      </w:pPr>
+        <w:lastRenderedPageBreak/>
+        <w:t>Tipo de Conectores (Editar)</w:t>
+      </w:r>
+    </w:p>
+    <w:p>
+      <w:pPr>
+        <w:jc w:val="both"/>
+        <w:rPr>
+          <w:lang w:val="es-ES" w:eastAsia="es-ES"/>
+        </w:rPr>
+      </w:pPr>
+    </w:p>
+    <w:p>
+      <w:pPr>
+        <w:jc w:val="both"/>
+        <w:rPr>
+          <w:lang w:val="es-ES" w:eastAsia="es-ES"/>
+        </w:rPr>
+      </w:pPr>
+      <w:r>
+        <w:rPr>
+          <w:lang w:val="es-ES" w:eastAsia="es-ES"/>
+        </w:rPr>
+        <w:t xml:space="preserve">Siguiendo la misma mecánica de las entidades anteriores, si en la página principal se ingresa al link de </w:t>
+      </w:r>
+      <w:r>
+        <w:rPr>
+          <w:i/>
+          <w:lang w:val="es-ES" w:eastAsia="es-ES"/>
+        </w:rPr>
+        <w:t>Modificar</w:t>
+      </w:r>
+      <w:r>
+        <w:rPr>
+          <w:lang w:val="es-ES" w:eastAsia="es-ES"/>
+        </w:rPr>
+        <w:t xml:space="preserve"> en la sección de </w:t>
+      </w:r>
+      <w:r>
+        <w:rPr>
+          <w:lang w:val="es-ES" w:eastAsia="es-ES"/>
+        </w:rPr>
+        <w:t>tipos de conectores esta llevará</w:t>
+      </w:r>
+      <w:r>
+        <w:rPr>
+          <w:lang w:val="es-ES" w:eastAsia="es-ES"/>
+        </w:rPr>
+        <w:t xml:space="preserve"> al usuario a la lista de tipos de conectores actuales, </w:t>
+      </w:r>
+      <w:r>
+        <w:rPr>
+          <w:lang w:val="es-ES" w:eastAsia="es-ES"/>
+        </w:rPr>
+        <w:t>donde el</w:t>
+      </w:r>
+      <w:r>
+        <w:rPr>
+          <w:lang w:val="es-ES" w:eastAsia="es-ES"/>
+        </w:rPr>
+        <w:t xml:space="preserve"> usuario pued</w:t>
+      </w:r>
+      <w:r>
+        <w:rPr>
+          <w:lang w:val="es-ES" w:eastAsia="es-ES"/>
+        </w:rPr>
+        <w:t>e</w:t>
+      </w:r>
+      <w:r>
+        <w:rPr>
+          <w:lang w:val="es-ES" w:eastAsia="es-ES"/>
+        </w:rPr>
+        <w:t xml:space="preserve"> seleccionar para edita</w:t>
+      </w:r>
+      <w:r>
+        <w:rPr>
+          <w:lang w:val="es-ES" w:eastAsia="es-ES"/>
+        </w:rPr>
+        <w:t>r</w:t>
+      </w:r>
+      <w:r>
+        <w:rPr>
+          <w:lang w:val="es-ES" w:eastAsia="es-ES"/>
+        </w:rPr>
+        <w:t xml:space="preserve">, esta edición solo permite cambiar el nombre que es la única variable para esta entidad. </w:t>
+      </w:r>
+    </w:p>
+    <w:p>
+      <w:pPr>
+        <w:rPr>
+          <w:lang w:val="es-ES" w:eastAsia="es-ES"/>
+        </w:rPr>
+      </w:pPr>
+    </w:p>
+    <w:p>
+      <w:pPr>
+        <w:rPr>
+          <w:lang w:val="es-ES" w:eastAsia="es-ES"/>
+        </w:rPr>
+      </w:pPr>
+      <w:r>
+        <w:rPr>
+          <w:noProof/>
+          <w:lang w:val="es-ES" w:eastAsia="es-ES"/>
+        </w:rPr>
+        <w:drawing>
+          <wp:inline distT="0" distB="0" distL="0" distR="0" wp14:anchorId="0E11719E" wp14:editId="0F28D622">
+            <wp:extent cx="5733415" cy="3655060"/>
+            <wp:effectExtent l="0" t="0" r="635" b="2540"/>
+            <wp:docPr id="24" name="Imagen 24"/>
+            <wp:cNvGraphicFramePr>
+              <a:graphicFrameLocks xmlns:a="http://schemas.openxmlformats.org/drawingml/2006/main" noChangeAspect="1"/>
+            </wp:cNvGraphicFramePr>
+            <a:graphic xmlns:a="http://schemas.openxmlformats.org/drawingml/2006/main">
+              <a:graphicData uri="http://schemas.openxmlformats.org/drawingml/2006/picture">
+                <pic:pic xmlns:pic="http://schemas.openxmlformats.org/drawingml/2006/picture">
+                  <pic:nvPicPr>
+                    <pic:cNvPr id="24" name="22_Admin_Editar_TipoConector.png"/>
+                    <pic:cNvPicPr/>
+                  </pic:nvPicPr>
+                  <pic:blipFill>
+                    <a:blip r:embed="rId30">
+                      <a:extLst>
+                        <a:ext uri="{28A0092B-C50C-407E-A947-70E740481C1C}">
+                          <a14:useLocalDpi xmlns:a14="http://schemas.microsoft.com/office/drawing/2010/main" val="0"/>
+                        </a:ext>
+                      </a:extLst>
+                    </a:blip>
+                    <a:stretch>
+                      <a:fillRect/>
+                    </a:stretch>
+                  </pic:blipFill>
+                  <pic:spPr>
+                    <a:xfrm>
+                      <a:off x="0" y="0"/>
+                      <a:ext cx="5733415" cy="3655060"/>
+                    </a:xfrm>
+                    <a:prstGeom prst="rect">
+                      <a:avLst/>
+                    </a:prstGeom>
+                  </pic:spPr>
+                </pic:pic>
+              </a:graphicData>
+            </a:graphic>
+          </wp:inline>
+        </w:drawing>
+      </w:r>
+    </w:p>
+    <w:p>
+      <w:pPr>
+        <w:pStyle w:val="Descripcin"/>
+        <w:jc w:val="center"/>
+        <w:rPr>
+          <w:lang w:val="es-ES" w:eastAsia="es-ES"/>
+        </w:rPr>
+      </w:pPr>
+      <w:bookmarkStart w:id="26" w:name="_Ref8392694"/>
+      <w:r>
+        <w:t xml:space="preserve">Ilustración </w:t>
+      </w:r>
+      <w:fldSimple w:instr=" SEQ Ilustración \* ARABIC ">
+        <w:r>
+          <w:rPr>
+            <w:noProof/>
+          </w:rPr>
+          <w:t>22</w:t>
+        </w:r>
+      </w:fldSimple>
+      <w:bookmarkEnd w:id="26"/>
+      <w:r>
+        <w:t>: Vista de lista para editar tipos de conectores.</w:t>
+      </w:r>
+    </w:p>
+    <w:p>
+      <w:pPr>
+        <w:rPr>
+          <w:lang w:val="es-ES" w:eastAsia="es-ES"/>
+        </w:rPr>
+      </w:pPr>
+    </w:p>
+    <w:p>
+      <w:pPr>
+        <w:jc w:val="both"/>
+        <w:rPr>
+          <w:lang w:val="es-ES" w:eastAsia="es-ES"/>
+        </w:rPr>
+      </w:pPr>
+      <w:r>
+        <w:rPr>
+          <w:lang w:val="es-ES" w:eastAsia="es-ES"/>
+        </w:rPr>
+        <w:t xml:space="preserve">La </w:t>
+      </w:r>
+      <w:r>
+        <w:rPr>
+          <w:lang w:val="es-ES" w:eastAsia="es-ES"/>
+        </w:rPr>
+        <w:fldChar w:fldCharType="begin"/>
+      </w:r>
+      <w:r>
+        <w:rPr>
+          <w:lang w:val="es-ES" w:eastAsia="es-ES"/>
+        </w:rPr>
+        <w:instrText xml:space="preserve"> REF _Ref8392694 \h </w:instrText>
+      </w:r>
+      <w:r>
+        <w:rPr>
+          <w:lang w:val="es-ES" w:eastAsia="es-ES"/>
+        </w:rPr>
+      </w:r>
+      <w:r>
+        <w:rPr>
+          <w:lang w:val="es-ES" w:eastAsia="es-ES"/>
+        </w:rPr>
+        <w:fldChar w:fldCharType="separate"/>
+      </w:r>
+      <w:r>
+        <w:t xml:space="preserve">Ilustración </w:t>
+      </w:r>
+      <w:r>
+        <w:rPr>
+          <w:noProof/>
+        </w:rPr>
+        <w:t>22</w:t>
+      </w:r>
+      <w:r>
+        <w:rPr>
+          <w:lang w:val="es-ES" w:eastAsia="es-ES"/>
+        </w:rPr>
+        <w:fldChar w:fldCharType="end"/>
+      </w:r>
+      <w:r>
+        <w:rPr>
+          <w:lang w:val="es-ES" w:eastAsia="es-ES"/>
+        </w:rPr>
+        <w:t xml:space="preserve"> </w:t>
+      </w:r>
+      <w:r>
+        <w:rPr>
+          <w:lang w:val="es-ES" w:eastAsia="es-ES"/>
+        </w:rPr>
+        <w:t>muestra el listado de tipos de conectores a la fecha inscritos en la plataforma, cada conector muestra su nombre desde el cual se puede ingresar a la vista de edición, además en caso que no exista un conector existe un botón que llevara al usuario directo a la vista de añadir (2) ya descrita en la sección anterior.</w:t>
+      </w:r>
     </w:p>
     <w:p>
       <w:pPr>
@@ -7131,9 +8726,9 @@
         <w:pStyle w:val="TtuloTDC"/>
         <w:outlineLvl w:val="1"/>
       </w:pPr>
-      <w:bookmarkStart w:id="18" w:name="_g0pgksph952h" w:colFirst="0" w:colLast="0"/>
-      <w:bookmarkStart w:id="19" w:name="_Toc8031368"/>
-      <w:bookmarkEnd w:id="18"/>
+      <w:bookmarkStart w:id="27" w:name="_g0pgksph952h" w:colFirst="0" w:colLast="0"/>
+      <w:bookmarkStart w:id="28" w:name="_Toc8393316"/>
+      <w:bookmarkEnd w:id="27"/>
       <w:r>
         <w:t>4.</w:t>
       </w:r>
@@ -7157,7 +8752,10 @@
       <w:r>
         <w:t xml:space="preserve"> de la aplicación</w:t>
       </w:r>
-      <w:bookmarkEnd w:id="19"/>
+      <w:bookmarkEnd w:id="28"/>
+      <w:r>
+        <w:t xml:space="preserve"> (API)</w:t>
+      </w:r>
     </w:p>
     <w:p>
       <w:pPr>
@@ -7218,7 +8816,7 @@
         <w:pStyle w:val="TtuloTDC"/>
         <w:outlineLvl w:val="1"/>
       </w:pPr>
-      <w:bookmarkStart w:id="20" w:name="_Toc8031369"/>
+      <w:bookmarkStart w:id="29" w:name="_Toc8393317"/>
       <w:r>
         <w:t>4.</w:t>
       </w:r>
@@ -7234,7 +8832,7 @@
       <w:r>
         <w:t>dministración</w:t>
       </w:r>
-      <w:bookmarkEnd w:id="20"/>
+      <w:bookmarkEnd w:id="29"/>
     </w:p>
     <w:p>
       <w:pPr>
@@ -7291,20 +8889,20 @@
           <w:rFonts w:eastAsia="Times New Roman"/>
         </w:rPr>
       </w:pPr>
-      <w:bookmarkStart w:id="21" w:name="_Toc8031370"/>
+      <w:bookmarkStart w:id="30" w:name="_Toc8393318"/>
       <w:r>
         <w:rPr>
           <w:rFonts w:eastAsia="Times New Roman"/>
         </w:rPr>
         <w:t xml:space="preserve">4.4 </w:t>
       </w:r>
-      <w:bookmarkEnd w:id="21"/>
       <w:r>
         <w:rPr>
           <w:rFonts w:eastAsia="Times New Roman"/>
         </w:rPr>
         <w:t>Instalación</w:t>
       </w:r>
+      <w:bookmarkEnd w:id="30"/>
     </w:p>
     <w:p>
       <w:pPr>
@@ -7313,8 +8911,8 @@
           <w:szCs w:val="40"/>
         </w:rPr>
       </w:pPr>
-      <w:bookmarkStart w:id="22" w:name="_kc8ln56nc8uj" w:colFirst="0" w:colLast="0"/>
-      <w:bookmarkEnd w:id="22"/>
+      <w:bookmarkStart w:id="31" w:name="_kc8ln56nc8uj" w:colFirst="0" w:colLast="0"/>
+      <w:bookmarkEnd w:id="31"/>
       <w:r>
         <w:br w:type="page"/>
       </w:r>
@@ -7327,12 +8925,12 @@
           <w:numId w:val="6"/>
         </w:numPr>
       </w:pPr>
-      <w:bookmarkStart w:id="23" w:name="_Toc8031371"/>
+      <w:bookmarkStart w:id="32" w:name="_Toc8393319"/>
       <w:r>
         <w:lastRenderedPageBreak/>
         <w:t>Lineamientos de diseño</w:t>
       </w:r>
-      <w:bookmarkEnd w:id="23"/>
+      <w:bookmarkEnd w:id="32"/>
     </w:p>
     <w:p/>
     <w:p>
@@ -7340,133 +8938,43 @@
         <w:jc w:val="both"/>
       </w:pPr>
       <w:r>
-        <w:t xml:space="preserve">Además del procesamiento de los datos, el servicio también incluye </w:t>
-      </w:r>
-      <w:r>
-        <w:t>la</w:t>
-      </w:r>
-      <w:r>
-        <w:t xml:space="preserve"> mantención de dos servicios web</w:t>
-      </w:r>
-      <w:r>
-        <w:t>, el primero corresponde al RADAR y el segundo al visualizador de ADATRAP, ambos servicios montados en AWS Amazon.</w:t>
+        <w:t>Texto….</w:t>
       </w:r>
     </w:p>
     <w:p>
       <w:pPr>
         <w:pStyle w:val="TtuloTDC"/>
       </w:pPr>
-      <w:bookmarkStart w:id="24" w:name="_jvl019ajv60m" w:colFirst="0" w:colLast="0"/>
-      <w:bookmarkStart w:id="25" w:name="_z3l84mdnrx5x" w:colFirst="0" w:colLast="0"/>
-      <w:bookmarkEnd w:id="24"/>
-      <w:bookmarkEnd w:id="25"/>
+      <w:bookmarkStart w:id="33" w:name="_jvl019ajv60m" w:colFirst="0" w:colLast="0"/>
+      <w:bookmarkStart w:id="34" w:name="_z3l84mdnrx5x" w:colFirst="0" w:colLast="0"/>
+      <w:bookmarkEnd w:id="33"/>
+      <w:bookmarkEnd w:id="34"/>
       <w:r>
         <w:t xml:space="preserve">5.1 </w:t>
       </w:r>
       <w:r>
-        <w:t>Radar</w:t>
+        <w:t>tema 1</w:t>
       </w:r>
     </w:p>
     <w:p/>
-    <w:p>
-      <w:pPr>
-        <w:jc w:val="both"/>
-      </w:pPr>
-      <w:r>
-        <w:t>El Radar del tránsito consiste en una página web donde se puede visualizar los tiempos de viajes en 52 ejes de Santiago, estos ejes fueron definidos en un proyecto de desarrollo en conjunto con el DTPM y corresponden a ejes en dirección hacia el centro, por lo que esta visualización está pensada para monitorear el estado de las velocidades del sistema en punta mañana.</w:t>
-      </w:r>
-    </w:p>
     <w:p/>
     <w:p>
       <w:pPr>
         <w:pStyle w:val="TtuloTDC"/>
         <w:outlineLvl w:val="1"/>
       </w:pPr>
-      <w:bookmarkStart w:id="26" w:name="_l6vdjlqgauvl" w:colFirst="0" w:colLast="0"/>
-      <w:bookmarkStart w:id="27" w:name="_Toc8031372"/>
-      <w:bookmarkEnd w:id="26"/>
+      <w:bookmarkStart w:id="35" w:name="_l6vdjlqgauvl" w:colFirst="0" w:colLast="0"/>
+      <w:bookmarkStart w:id="36" w:name="_Toc8393320"/>
+      <w:bookmarkEnd w:id="35"/>
       <w:r>
         <w:t xml:space="preserve">5.2 </w:t>
       </w:r>
-      <w:r>
-        <w:t>Sistema de Visualización</w:t>
-      </w:r>
-      <w:bookmarkEnd w:id="27"/>
+      <w:bookmarkEnd w:id="36"/>
+      <w:r>
+        <w:t>tema 2</w:t>
+      </w:r>
     </w:p>
     <w:p/>
-    <w:p>
-      <w:r>
-        <w:t>El sistema de visualización consiste en una plataforma web que permite visualizar los datos generados por el procesamiento de ADATRAP, tiene restricciones de acceso por usuario y además permite exportar los datos mostrados en las visualizaciones.</w:t>
-      </w:r>
-    </w:p>
-    <w:p>
-      <w:pPr>
-        <w:spacing w:before="240"/>
-      </w:pPr>
-      <w:r>
-        <w:t>Los datos generados como resultado del procesamiento de ADATRAP son cinco tipos:</w:t>
-      </w:r>
-    </w:p>
-    <w:p>
-      <w:pPr>
-        <w:pStyle w:val="Prrafodelista"/>
-        <w:numPr>
-          <w:ilvl w:val="0"/>
-          <w:numId w:val="3"/>
-        </w:numPr>
-      </w:pPr>
-      <w:r>
-        <w:t>Perfiles de carga: estimación de la capacidad de cada bus del sistema en cada paradero de la ciudad</w:t>
-      </w:r>
-    </w:p>
-    <w:p>
-      <w:pPr>
-        <w:pStyle w:val="Prrafodelista"/>
-        <w:numPr>
-          <w:ilvl w:val="0"/>
-          <w:numId w:val="3"/>
-        </w:numPr>
-      </w:pPr>
-      <w:r>
-        <w:t>Velocidades: medidas estadísticas de las velocidades que presentan los servicios en tramos de 500 metros a lo largo de su ruta</w:t>
-      </w:r>
-    </w:p>
-    <w:p>
-      <w:pPr>
-        <w:pStyle w:val="Prrafodelista"/>
-        <w:numPr>
-          <w:ilvl w:val="0"/>
-          <w:numId w:val="3"/>
-        </w:numPr>
-      </w:pPr>
-      <w:r>
-        <w:t>Matriz de etapa por servicio: estimación de las subidas y bajadas que experimenta un servicio a lo largo de su ruta</w:t>
-      </w:r>
-    </w:p>
-    <w:p>
-      <w:pPr>
-        <w:pStyle w:val="Prrafodelista"/>
-        <w:numPr>
-          <w:ilvl w:val="0"/>
-          <w:numId w:val="3"/>
-        </w:numPr>
-      </w:pPr>
-      <w:r>
-        <w:t>Viajes: estimación de los viajes realizados en el sistema, contiene una estimación de lo que un pasajero realizó en función de los datos capturados</w:t>
-      </w:r>
-    </w:p>
-    <w:p>
-      <w:pPr>
-        <w:pStyle w:val="Prrafodelista"/>
-        <w:numPr>
-          <w:ilvl w:val="0"/>
-          <w:numId w:val="3"/>
-        </w:numPr>
-      </w:pPr>
-      <w:r>
-        <w:t>Estadísticas generales: métricas asociadas a una ejecución de ADATRAP, es decir, estadísticas de un día</w:t>
-      </w:r>
-    </w:p>
     <w:p>
       <w:pPr>
         <w:pStyle w:val="Sinespaciado"/>
@@ -7487,8 +8995,8 @@
       </w:pPr>
     </w:p>
     <w:sectPr>
-      <w:headerReference w:type="default" r:id="rId21"/>
-      <w:footerReference w:type="default" r:id="rId22"/>
+      <w:headerReference w:type="default" r:id="rId31"/>
+      <w:footerReference w:type="default" r:id="rId32"/>
       <w:pgSz w:w="11909" w:h="16834"/>
       <w:pgMar w:top="1440" w:right="1440" w:bottom="1440" w:left="1440" w:header="0" w:footer="720" w:gutter="0"/>
       <w:pgNumType w:start="1"/>
@@ -8951,6 +10459,95 @@
       </w:pPr>
     </w:lvl>
   </w:abstractNum>
+  <w:abstractNum w:abstractNumId="12" w15:restartNumberingAfterBreak="0">
+    <w:nsid w:val="76144181"/>
+    <w:multiLevelType w:val="hybridMultilevel"/>
+    <w:tmpl w:val="9D30A8C2"/>
+    <w:lvl w:ilvl="0" w:tplc="0C0A000F">
+      <w:start w:val="1"/>
+      <w:numFmt w:val="decimal"/>
+      <w:lvlText w:val="%1."/>
+      <w:lvlJc w:val="left"/>
+      <w:pPr>
+        <w:ind w:left="720" w:hanging="360"/>
+      </w:pPr>
+      <w:rPr>
+        <w:rFonts w:hint="default"/>
+      </w:rPr>
+    </w:lvl>
+    <w:lvl w:ilvl="1" w:tplc="0C0A0019" w:tentative="1">
+      <w:start w:val="1"/>
+      <w:numFmt w:val="lowerLetter"/>
+      <w:lvlText w:val="%2."/>
+      <w:lvlJc w:val="left"/>
+      <w:pPr>
+        <w:ind w:left="1440" w:hanging="360"/>
+      </w:pPr>
+    </w:lvl>
+    <w:lvl w:ilvl="2" w:tplc="0C0A001B" w:tentative="1">
+      <w:start w:val="1"/>
+      <w:numFmt w:val="lowerRoman"/>
+      <w:lvlText w:val="%3."/>
+      <w:lvlJc w:val="right"/>
+      <w:pPr>
+        <w:ind w:left="2160" w:hanging="180"/>
+      </w:pPr>
+    </w:lvl>
+    <w:lvl w:ilvl="3" w:tplc="0C0A000F" w:tentative="1">
+      <w:start w:val="1"/>
+      <w:numFmt w:val="decimal"/>
+      <w:lvlText w:val="%4."/>
+      <w:lvlJc w:val="left"/>
+      <w:pPr>
+        <w:ind w:left="2880" w:hanging="360"/>
+      </w:pPr>
+    </w:lvl>
+    <w:lvl w:ilvl="4" w:tplc="0C0A0019" w:tentative="1">
+      <w:start w:val="1"/>
+      <w:numFmt w:val="lowerLetter"/>
+      <w:lvlText w:val="%5."/>
+      <w:lvlJc w:val="left"/>
+      <w:pPr>
+        <w:ind w:left="3600" w:hanging="360"/>
+      </w:pPr>
+    </w:lvl>
+    <w:lvl w:ilvl="5" w:tplc="0C0A001B" w:tentative="1">
+      <w:start w:val="1"/>
+      <w:numFmt w:val="lowerRoman"/>
+      <w:lvlText w:val="%6."/>
+      <w:lvlJc w:val="right"/>
+      <w:pPr>
+        <w:ind w:left="4320" w:hanging="180"/>
+      </w:pPr>
+    </w:lvl>
+    <w:lvl w:ilvl="6" w:tplc="0C0A000F" w:tentative="1">
+      <w:start w:val="1"/>
+      <w:numFmt w:val="decimal"/>
+      <w:lvlText w:val="%7."/>
+      <w:lvlJc w:val="left"/>
+      <w:pPr>
+        <w:ind w:left="5040" w:hanging="360"/>
+      </w:pPr>
+    </w:lvl>
+    <w:lvl w:ilvl="7" w:tplc="0C0A0019" w:tentative="1">
+      <w:start w:val="1"/>
+      <w:numFmt w:val="lowerLetter"/>
+      <w:lvlText w:val="%8."/>
+      <w:lvlJc w:val="left"/>
+      <w:pPr>
+        <w:ind w:left="5760" w:hanging="360"/>
+      </w:pPr>
+    </w:lvl>
+    <w:lvl w:ilvl="8" w:tplc="0C0A001B" w:tentative="1">
+      <w:start w:val="1"/>
+      <w:numFmt w:val="lowerRoman"/>
+      <w:lvlText w:val="%9."/>
+      <w:lvlJc w:val="right"/>
+      <w:pPr>
+        <w:ind w:left="6480" w:hanging="180"/>
+      </w:pPr>
+    </w:lvl>
+  </w:abstractNum>
   <w:num w:numId="1">
     <w:abstractNumId w:val="8"/>
   </w:num>
@@ -8986,6 +10583,9 @@
   </w:num>
   <w:num w:numId="12">
     <w:abstractNumId w:val="10"/>
+  </w:num>
+  <w:num w:numId="13">
+    <w:abstractNumId w:val="12"/>
   </w:num>
 </w:numbering>
 </file>
@@ -9494,6 +11094,52 @@
       <w:i/>
       <w:iCs/>
       <w:color w:val="243F60" w:themeColor="accent1" w:themeShade="7F"/>
+    </w:rPr>
+  </w:style>
+  <w:style w:type="paragraph" w:styleId="Ttulo8">
+    <w:name w:val="heading 8"/>
+    <w:basedOn w:val="Normal"/>
+    <w:next w:val="Normal"/>
+    <w:link w:val="Ttulo8Car"/>
+    <w:uiPriority w:val="9"/>
+    <w:unhideWhenUsed/>
+    <w:qFormat/>
+    <w:rsid w:val="00D25695"/>
+    <w:pPr>
+      <w:keepNext/>
+      <w:keepLines/>
+      <w:spacing w:before="40"/>
+      <w:outlineLvl w:val="7"/>
+    </w:pPr>
+    <w:rPr>
+      <w:rFonts w:asciiTheme="majorHAnsi" w:eastAsiaTheme="majorEastAsia" w:hAnsiTheme="majorHAnsi" w:cstheme="majorBidi"/>
+      <w:color w:val="272727" w:themeColor="text1" w:themeTint="D8"/>
+      <w:sz w:val="21"/>
+      <w:szCs w:val="21"/>
+    </w:rPr>
+  </w:style>
+  <w:style w:type="paragraph" w:styleId="Ttulo9">
+    <w:name w:val="heading 9"/>
+    <w:basedOn w:val="Normal"/>
+    <w:next w:val="Normal"/>
+    <w:link w:val="Ttulo9Car"/>
+    <w:uiPriority w:val="9"/>
+    <w:unhideWhenUsed/>
+    <w:qFormat/>
+    <w:rsid w:val="00D25695"/>
+    <w:pPr>
+      <w:keepNext/>
+      <w:keepLines/>
+      <w:spacing w:before="40"/>
+      <w:outlineLvl w:val="8"/>
+    </w:pPr>
+    <w:rPr>
+      <w:rFonts w:asciiTheme="majorHAnsi" w:eastAsiaTheme="majorEastAsia" w:hAnsiTheme="majorHAnsi" w:cstheme="majorBidi"/>
+      <w:i/>
+      <w:iCs/>
+      <w:color w:val="272727" w:themeColor="text1" w:themeTint="D8"/>
+      <w:sz w:val="21"/>
+      <w:szCs w:val="21"/>
     </w:rPr>
   </w:style>
   <w:style w:type="character" w:default="1" w:styleId="Fuentedeprrafopredeter">
@@ -10035,6 +11681,98 @@
       <w:color w:val="4F81BD" w:themeColor="accent1"/>
     </w:rPr>
   </w:style>
+  <w:style w:type="character" w:customStyle="1" w:styleId="Ttulo8Car">
+    <w:name w:val="Título 8 Car"/>
+    <w:basedOn w:val="Fuentedeprrafopredeter"/>
+    <w:link w:val="Ttulo8"/>
+    <w:uiPriority w:val="9"/>
+    <w:rsid w:val="00D25695"/>
+    <w:rPr>
+      <w:rFonts w:asciiTheme="majorHAnsi" w:eastAsiaTheme="majorEastAsia" w:hAnsiTheme="majorHAnsi" w:cstheme="majorBidi"/>
+      <w:color w:val="272727" w:themeColor="text1" w:themeTint="D8"/>
+      <w:sz w:val="21"/>
+      <w:szCs w:val="21"/>
+    </w:rPr>
+  </w:style>
+  <w:style w:type="character" w:customStyle="1" w:styleId="Ttulo9Car">
+    <w:name w:val="Título 9 Car"/>
+    <w:basedOn w:val="Fuentedeprrafopredeter"/>
+    <w:link w:val="Ttulo9"/>
+    <w:uiPriority w:val="9"/>
+    <w:rsid w:val="00D25695"/>
+    <w:rPr>
+      <w:rFonts w:asciiTheme="majorHAnsi" w:eastAsiaTheme="majorEastAsia" w:hAnsiTheme="majorHAnsi" w:cstheme="majorBidi"/>
+      <w:i/>
+      <w:iCs/>
+      <w:color w:val="272727" w:themeColor="text1" w:themeTint="D8"/>
+      <w:sz w:val="21"/>
+      <w:szCs w:val="21"/>
+    </w:rPr>
+  </w:style>
+  <w:style w:type="character" w:styleId="nfasis">
+    <w:name w:val="Emphasis"/>
+    <w:basedOn w:val="Fuentedeprrafopredeter"/>
+    <w:uiPriority w:val="20"/>
+    <w:qFormat/>
+    <w:rsid w:val="00D25695"/>
+    <w:rPr>
+      <w:i/>
+      <w:iCs/>
+    </w:rPr>
+  </w:style>
+  <w:style w:type="character" w:styleId="Textoennegrita">
+    <w:name w:val="Strong"/>
+    <w:basedOn w:val="Fuentedeprrafopredeter"/>
+    <w:uiPriority w:val="22"/>
+    <w:qFormat/>
+    <w:rsid w:val="00D25695"/>
+    <w:rPr>
+      <w:b/>
+      <w:bCs/>
+    </w:rPr>
+  </w:style>
+  <w:style w:type="paragraph" w:styleId="Cita">
+    <w:name w:val="Quote"/>
+    <w:basedOn w:val="Normal"/>
+    <w:next w:val="Normal"/>
+    <w:link w:val="CitaCar"/>
+    <w:uiPriority w:val="29"/>
+    <w:qFormat/>
+    <w:rsid w:val="00D25695"/>
+    <w:pPr>
+      <w:spacing w:before="200" w:after="160"/>
+      <w:ind w:left="864" w:right="864"/>
+      <w:jc w:val="center"/>
+    </w:pPr>
+    <w:rPr>
+      <w:i/>
+      <w:iCs/>
+      <w:color w:val="404040" w:themeColor="text1" w:themeTint="BF"/>
+    </w:rPr>
+  </w:style>
+  <w:style w:type="character" w:customStyle="1" w:styleId="CitaCar">
+    <w:name w:val="Cita Car"/>
+    <w:basedOn w:val="Fuentedeprrafopredeter"/>
+    <w:link w:val="Cita"/>
+    <w:uiPriority w:val="29"/>
+    <w:rsid w:val="00D25695"/>
+    <w:rPr>
+      <w:i/>
+      <w:iCs/>
+      <w:color w:val="404040" w:themeColor="text1" w:themeTint="BF"/>
+    </w:rPr>
+  </w:style>
+  <w:style w:type="character" w:styleId="Referenciasutil">
+    <w:name w:val="Subtle Reference"/>
+    <w:basedOn w:val="Fuentedeprrafopredeter"/>
+    <w:uiPriority w:val="31"/>
+    <w:qFormat/>
+    <w:rsid w:val="00D25695"/>
+    <w:rPr>
+      <w:smallCaps/>
+      <w:color w:val="5A5A5A" w:themeColor="text1" w:themeTint="A5"/>
+    </w:rPr>
+  </w:style>
 </w:styles>
 </file>
 
@@ -10363,7 +12101,7 @@
 </file>
 
 <file path=customXml/itemProps1.xml><?xml version="1.0" encoding="utf-8"?>
-<ds:datastoreItem xmlns:ds="http://schemas.openxmlformats.org/officeDocument/2006/customXml" ds:itemID="{749D4725-7B73-4FBD-B3F5-1664225C6110}">
+<ds:datastoreItem xmlns:ds="http://schemas.openxmlformats.org/officeDocument/2006/customXml" ds:itemID="{29DE550A-1167-403A-82D5-6F75D1A326C2}">
   <ds:schemaRefs>
     <ds:schemaRef ds:uri="http://schemas.openxmlformats.org/officeDocument/2006/bibliography"/>
   </ds:schemaRefs>

</xml_diff>